<commit_message>
Console Scheduled Daily Email
</commit_message>
<xml_diff>
--- a/docs/text_content.docx
+++ b/docs/text_content.docx
@@ -5,7 +5,6 @@
     <w:p>
       <w:pPr>
         <w:pStyle w:val="Title"/>
-        <w:jc w:val="center"/>
       </w:pPr>
       <w:r>
         <w:t>Portfolio 2023</w:t>
@@ -38,6 +37,7 @@
         <w:p>
           <w:pPr>
             <w:pStyle w:val="TOCHeading"/>
+            <w:jc w:val="both"/>
           </w:pPr>
           <w:r>
             <w:t>Contents</w:t>
@@ -66,7 +66,7 @@
           <w:r>
             <w:fldChar w:fldCharType="separate"/>
           </w:r>
-          <w:hyperlink w:anchor="_Toc144947912" w:history="1">
+          <w:hyperlink w:anchor="_Toc145002467" w:history="1">
             <w:r>
               <w:rPr>
                 <w:rStyle w:val="Hyperlink"/>
@@ -93,7 +93,7 @@
                 <w:noProof/>
                 <w:webHidden/>
               </w:rPr>
-              <w:instrText xml:space="preserve"> PAGEREF _Toc144947912 \h </w:instrText>
+              <w:instrText xml:space="preserve"> PAGEREF _Toc145002467 \h </w:instrText>
             </w:r>
             <w:r>
               <w:rPr>
@@ -138,7 +138,7 @@
               <w14:ligatures w14:val="standardContextual"/>
             </w:rPr>
           </w:pPr>
-          <w:hyperlink w:anchor="_Toc144947913" w:history="1">
+          <w:hyperlink w:anchor="_Toc145002468" w:history="1">
             <w:r>
               <w:rPr>
                 <w:rStyle w:val="Hyperlink"/>
@@ -165,7 +165,7 @@
                 <w:noProof/>
                 <w:webHidden/>
               </w:rPr>
-              <w:instrText xml:space="preserve"> PAGEREF _Toc144947913 \h </w:instrText>
+              <w:instrText xml:space="preserve"> PAGEREF _Toc145002468 \h </w:instrText>
             </w:r>
             <w:r>
               <w:rPr>
@@ -210,7 +210,7 @@
               <w14:ligatures w14:val="standardContextual"/>
             </w:rPr>
           </w:pPr>
-          <w:hyperlink w:anchor="_Toc144947914" w:history="1">
+          <w:hyperlink w:anchor="_Toc145002469" w:history="1">
             <w:r>
               <w:rPr>
                 <w:rStyle w:val="Hyperlink"/>
@@ -237,7 +237,7 @@
                 <w:noProof/>
                 <w:webHidden/>
               </w:rPr>
-              <w:instrText xml:space="preserve"> PAGEREF _Toc144947914 \h </w:instrText>
+              <w:instrText xml:space="preserve"> PAGEREF _Toc145002469 \h </w:instrText>
             </w:r>
             <w:r>
               <w:rPr>
@@ -282,7 +282,7 @@
               <w14:ligatures w14:val="standardContextual"/>
             </w:rPr>
           </w:pPr>
-          <w:hyperlink w:anchor="_Toc144947915" w:history="1">
+          <w:hyperlink w:anchor="_Toc145002470" w:history="1">
             <w:r>
               <w:rPr>
                 <w:rStyle w:val="Hyperlink"/>
@@ -309,7 +309,7 @@
                 <w:noProof/>
                 <w:webHidden/>
               </w:rPr>
-              <w:instrText xml:space="preserve"> PAGEREF _Toc144947915 \h </w:instrText>
+              <w:instrText xml:space="preserve"> PAGEREF _Toc145002470 \h </w:instrText>
             </w:r>
             <w:r>
               <w:rPr>
@@ -354,7 +354,7 @@
               <w14:ligatures w14:val="standardContextual"/>
             </w:rPr>
           </w:pPr>
-          <w:hyperlink w:anchor="_Toc144947916" w:history="1">
+          <w:hyperlink w:anchor="_Toc145002471" w:history="1">
             <w:r>
               <w:rPr>
                 <w:rStyle w:val="Hyperlink"/>
@@ -381,7 +381,7 @@
                 <w:noProof/>
                 <w:webHidden/>
               </w:rPr>
-              <w:instrText xml:space="preserve"> PAGEREF _Toc144947916 \h </w:instrText>
+              <w:instrText xml:space="preserve"> PAGEREF _Toc145002471 \h </w:instrText>
             </w:r>
             <w:r>
               <w:rPr>
@@ -426,7 +426,7 @@
               <w14:ligatures w14:val="standardContextual"/>
             </w:rPr>
           </w:pPr>
-          <w:hyperlink w:anchor="_Toc144947917" w:history="1">
+          <w:hyperlink w:anchor="_Toc145002472" w:history="1">
             <w:r>
               <w:rPr>
                 <w:rStyle w:val="Hyperlink"/>
@@ -453,7 +453,7 @@
                 <w:noProof/>
                 <w:webHidden/>
               </w:rPr>
-              <w:instrText xml:space="preserve"> PAGEREF _Toc144947917 \h </w:instrText>
+              <w:instrText xml:space="preserve"> PAGEREF _Toc145002472 \h </w:instrText>
             </w:r>
             <w:r>
               <w:rPr>
@@ -498,7 +498,7 @@
               <w14:ligatures w14:val="standardContextual"/>
             </w:rPr>
           </w:pPr>
-          <w:hyperlink w:anchor="_Toc144947918" w:history="1">
+          <w:hyperlink w:anchor="_Toc145002473" w:history="1">
             <w:r>
               <w:rPr>
                 <w:rStyle w:val="Hyperlink"/>
@@ -525,7 +525,7 @@
                 <w:noProof/>
                 <w:webHidden/>
               </w:rPr>
-              <w:instrText xml:space="preserve"> PAGEREF _Toc144947918 \h </w:instrText>
+              <w:instrText xml:space="preserve"> PAGEREF _Toc145002473 \h </w:instrText>
             </w:r>
             <w:r>
               <w:rPr>
@@ -570,7 +570,7 @@
               <w14:ligatures w14:val="standardContextual"/>
             </w:rPr>
           </w:pPr>
-          <w:hyperlink w:anchor="_Toc144947919" w:history="1">
+          <w:hyperlink w:anchor="_Toc145002474" w:history="1">
             <w:r>
               <w:rPr>
                 <w:rStyle w:val="Hyperlink"/>
@@ -599,7 +599,7 @@
                 <w:noProof/>
                 <w:webHidden/>
               </w:rPr>
-              <w:instrText xml:space="preserve"> PAGEREF _Toc144947919 \h </w:instrText>
+              <w:instrText xml:space="preserve"> PAGEREF _Toc145002474 \h </w:instrText>
             </w:r>
             <w:r>
               <w:rPr>
@@ -644,7 +644,7 @@
               <w14:ligatures w14:val="standardContextual"/>
             </w:rPr>
           </w:pPr>
-          <w:hyperlink w:anchor="_Toc144947920" w:history="1">
+          <w:hyperlink w:anchor="_Toc145002475" w:history="1">
             <w:r>
               <w:rPr>
                 <w:rStyle w:val="Hyperlink"/>
@@ -673,7 +673,7 @@
                 <w:noProof/>
                 <w:webHidden/>
               </w:rPr>
-              <w:instrText xml:space="preserve"> PAGEREF _Toc144947920 \h </w:instrText>
+              <w:instrText xml:space="preserve"> PAGEREF _Toc145002475 \h </w:instrText>
             </w:r>
             <w:r>
               <w:rPr>
@@ -718,7 +718,7 @@
               <w14:ligatures w14:val="standardContextual"/>
             </w:rPr>
           </w:pPr>
-          <w:hyperlink w:anchor="_Toc144947921" w:history="1">
+          <w:hyperlink w:anchor="_Toc145002476" w:history="1">
             <w:r>
               <w:rPr>
                 <w:rStyle w:val="Hyperlink"/>
@@ -745,7 +745,7 @@
                 <w:noProof/>
                 <w:webHidden/>
               </w:rPr>
-              <w:instrText xml:space="preserve"> PAGEREF _Toc144947921 \h </w:instrText>
+              <w:instrText xml:space="preserve"> PAGEREF _Toc145002476 \h </w:instrText>
             </w:r>
             <w:r>
               <w:rPr>
@@ -790,7 +790,7 @@
               <w14:ligatures w14:val="standardContextual"/>
             </w:rPr>
           </w:pPr>
-          <w:hyperlink w:anchor="_Toc144947922" w:history="1">
+          <w:hyperlink w:anchor="_Toc145002477" w:history="1">
             <w:r>
               <w:rPr>
                 <w:rStyle w:val="Hyperlink"/>
@@ -819,7 +819,7 @@
                 <w:noProof/>
                 <w:webHidden/>
               </w:rPr>
-              <w:instrText xml:space="preserve"> PAGEREF _Toc144947922 \h </w:instrText>
+              <w:instrText xml:space="preserve"> PAGEREF _Toc145002477 \h </w:instrText>
             </w:r>
             <w:r>
               <w:rPr>
@@ -864,7 +864,7 @@
               <w14:ligatures w14:val="standardContextual"/>
             </w:rPr>
           </w:pPr>
-          <w:hyperlink w:anchor="_Toc144947923" w:history="1">
+          <w:hyperlink w:anchor="_Toc145002478" w:history="1">
             <w:r>
               <w:rPr>
                 <w:rStyle w:val="Hyperlink"/>
@@ -891,7 +891,7 @@
                 <w:noProof/>
                 <w:webHidden/>
               </w:rPr>
-              <w:instrText xml:space="preserve"> PAGEREF _Toc144947923 \h </w:instrText>
+              <w:instrText xml:space="preserve"> PAGEREF _Toc145002478 \h </w:instrText>
             </w:r>
             <w:r>
               <w:rPr>
@@ -911,7 +911,7 @@
                 <w:noProof/>
                 <w:webHidden/>
               </w:rPr>
-              <w:t>29</w:t>
+              <w:t>37</w:t>
             </w:r>
             <w:r>
               <w:rPr>
@@ -936,9 +936,6 @@
     </w:sdt>
     <w:p/>
     <w:p>
-      <w:pPr>
-        <w:jc w:val="left"/>
-      </w:pPr>
       <w:r>
         <w:br w:type="page"/>
       </w:r>
@@ -947,7 +944,7 @@
       <w:pPr>
         <w:pStyle w:val="Heading1"/>
       </w:pPr>
-      <w:bookmarkStart w:id="0" w:name="_Toc144947912"/>
+      <w:bookmarkStart w:id="0" w:name="_Toc145002467"/>
       <w:r>
         <w:lastRenderedPageBreak/>
         <w:t>Meta</w:t>
@@ -986,7 +983,7 @@
       <w:pPr>
         <w:pStyle w:val="Heading2"/>
       </w:pPr>
-      <w:bookmarkStart w:id="1" w:name="_Toc144947913"/>
+      <w:bookmarkStart w:id="1" w:name="_Toc145002468"/>
       <w:r>
         <w:t>Landing Page</w:t>
       </w:r>
@@ -1705,7 +1702,7 @@
       <w:pPr>
         <w:pStyle w:val="Heading2"/>
       </w:pPr>
-      <w:bookmarkStart w:id="2" w:name="_Toc144947914"/>
+      <w:bookmarkStart w:id="2" w:name="_Toc145002469"/>
       <w:r>
         <w:lastRenderedPageBreak/>
         <w:t>About Page</w:t>
@@ -2331,7 +2328,6 @@
     </w:p>
     <w:p>
       <w:pPr>
-        <w:jc w:val="left"/>
         <w:rPr>
           <w:b/>
           <w:bCs/>
@@ -2349,7 +2345,7 @@
       <w:pPr>
         <w:pStyle w:val="Heading2"/>
       </w:pPr>
-      <w:bookmarkStart w:id="3" w:name="_Toc144947915"/>
+      <w:bookmarkStart w:id="3" w:name="_Toc145002470"/>
       <w:r>
         <w:lastRenderedPageBreak/>
         <w:t>Projects Page</w:t>
@@ -2919,7 +2915,7 @@
       <w:pPr>
         <w:pStyle w:val="Heading2"/>
       </w:pPr>
-      <w:bookmarkStart w:id="4" w:name="_Toc144947916"/>
+      <w:bookmarkStart w:id="4" w:name="_Toc145002471"/>
       <w:r>
         <w:t>Contact Page</w:t>
       </w:r>
@@ -2943,7 +2939,6 @@
     <w:p/>
     <w:p>
       <w:pPr>
-        <w:jc w:val="left"/>
         <w:rPr>
           <w:rFonts w:asciiTheme="majorHAnsi" w:eastAsiaTheme="majorEastAsia" w:hAnsiTheme="majorHAnsi" w:cstheme="majorBidi"/>
           <w:b/>
@@ -2960,7 +2955,7 @@
       <w:pPr>
         <w:pStyle w:val="Heading1"/>
       </w:pPr>
-      <w:bookmarkStart w:id="5" w:name="_Toc144947917"/>
+      <w:bookmarkStart w:id="5" w:name="_Toc145002472"/>
       <w:r>
         <w:lastRenderedPageBreak/>
         <w:t>Blogs</w:t>
@@ -3431,7 +3426,7 @@
       <w:pPr>
         <w:pStyle w:val="Heading2"/>
       </w:pPr>
-      <w:bookmarkStart w:id="6" w:name="_Toc144947918"/>
+      <w:bookmarkStart w:id="6" w:name="_Toc145002473"/>
       <w:r>
         <w:lastRenderedPageBreak/>
         <w:t>Digital Guitar - Hardware</w:t>
@@ -5742,7 +5737,6 @@
     <w:p>
       <w:pPr>
         <w:keepNext/>
-        <w:jc w:val="center"/>
       </w:pPr>
     </w:p>
     <w:p>
@@ -6239,7 +6233,6 @@
     </w:p>
     <w:p>
       <w:pPr>
-        <w:jc w:val="left"/>
         <w:rPr>
           <w:rFonts w:asciiTheme="majorHAnsi" w:eastAsia="Times New Roman" w:hAnsiTheme="majorHAnsi" w:cstheme="majorBidi"/>
           <w:b/>
@@ -6265,7 +6258,7 @@
           <w:lang w:eastAsia="en-GB"/>
         </w:rPr>
       </w:pPr>
-      <w:bookmarkStart w:id="7" w:name="_Toc144947919"/>
+      <w:bookmarkStart w:id="7" w:name="_Toc145002474"/>
       <w:r>
         <w:rPr>
           <w:rFonts w:eastAsia="Times New Roman"/>
@@ -8505,7 +8498,6 @@
     <w:p/>
     <w:p>
       <w:pPr>
-        <w:jc w:val="left"/>
         <w:rPr>
           <w:rFonts w:asciiTheme="majorHAnsi" w:eastAsia="Times New Roman" w:hAnsiTheme="majorHAnsi" w:cstheme="majorBidi"/>
           <w:b/>
@@ -8531,7 +8523,7 @@
           <w:lang w:eastAsia="en-GB"/>
         </w:rPr>
       </w:pPr>
-      <w:bookmarkStart w:id="8" w:name="_Toc144947920"/>
+      <w:bookmarkStart w:id="8" w:name="_Toc145002475"/>
       <w:r>
         <w:rPr>
           <w:rFonts w:eastAsia="Times New Roman"/>
@@ -9104,7 +9096,6 @@
     <w:p/>
     <w:p>
       <w:pPr>
-        <w:jc w:val="left"/>
         <w:rPr>
           <w:rFonts w:asciiTheme="majorHAnsi" w:eastAsiaTheme="majorEastAsia" w:hAnsiTheme="majorHAnsi" w:cstheme="majorBidi"/>
           <w:b/>
@@ -9121,7 +9112,7 @@
       <w:pPr>
         <w:pStyle w:val="Heading2"/>
       </w:pPr>
-      <w:bookmarkStart w:id="9" w:name="_Toc144947921"/>
+      <w:bookmarkStart w:id="9" w:name="_Toc145002476"/>
       <w:r>
         <w:lastRenderedPageBreak/>
         <w:t>JavaScript's Sorting – What's Behind the Hood</w:t>
@@ -11530,7 +11521,7 @@
           <w:lang w:eastAsia="en-GB"/>
         </w:rPr>
       </w:pPr>
-      <w:bookmarkStart w:id="10" w:name="_Toc144947922"/>
+      <w:bookmarkStart w:id="10" w:name="_Toc145002477"/>
       <w:r>
         <w:rPr>
           <w:rFonts w:eastAsia="Times New Roman"/>
@@ -11560,7 +11551,13 @@
     <w:p/>
     <w:p>
       <w:r>
-        <w:t xml:space="preserve">In this hands-on tutorial, you'll embark on a journey to create an intelligent rooftop garden system that can monitor environmental parameters such as temperature, humidity, moisture, and light. </w:t>
+        <w:t>In this hands-on tutorial, you'll embark on a journey to</w:t>
+      </w:r>
+      <w:r>
+        <w:t xml:space="preserve"> design and</w:t>
+      </w:r>
+      <w:r>
+        <w:t xml:space="preserve"> create an intelligent rooftop garden system that can monitor environmental parameters such as temperature, humidity, moisture, and light. </w:t>
       </w:r>
       <w:r>
         <w:t>We will create</w:t>
@@ -12801,9 +12798,7 @@
         <w:t>[Electric Design]</w:t>
       </w:r>
     </w:p>
-    <w:p>
-      <w:bookmarkStart w:id="11" w:name="_Toc144947923"/>
-    </w:p>
+    <w:p/>
     <w:p>
       <w:pPr>
         <w:rPr>
@@ -13086,12 +13081,1250 @@
           <w:bCs/>
         </w:rPr>
       </w:pPr>
+      <w:r>
+        <w:rPr>
+          <w:b/>
+          <w:bCs/>
+        </w:rPr>
+        <w:t>Manufacturing</w:t>
+      </w:r>
+    </w:p>
+    <w:p>
+      <w:pPr>
+        <w:rPr>
+          <w:b/>
+          <w:bCs/>
+        </w:rPr>
+      </w:pPr>
+    </w:p>
+    <w:p>
+      <w:pPr>
+        <w:rPr>
+          <w:lang w:val="en-US"/>
+        </w:rPr>
+      </w:pPr>
+      <w:r>
+        <w:rPr>
+          <w:lang w:val="en-US"/>
+        </w:rPr>
+        <w:t xml:space="preserve">First, the polystyrene sheet was cut to size, </w:t>
+      </w:r>
+      <w:proofErr w:type="gramStart"/>
+      <w:r>
+        <w:rPr>
+          <w:lang w:val="en-US"/>
+        </w:rPr>
+        <w:t>drilled</w:t>
+      </w:r>
+      <w:proofErr w:type="gramEnd"/>
+      <w:r>
+        <w:rPr>
+          <w:lang w:val="en-US"/>
+        </w:rPr>
+        <w:t xml:space="preserve"> and pasted together according to our design pla</w:t>
+      </w:r>
+      <w:r>
+        <w:rPr>
+          <w:lang w:val="en-US"/>
+        </w:rPr>
+        <w:t>n</w:t>
+      </w:r>
+      <w:r>
+        <w:rPr>
+          <w:lang w:val="en-US"/>
+        </w:rPr>
+        <w:t>, and then the cover received a matte black painting.</w:t>
+      </w:r>
+    </w:p>
+    <w:p>
+      <w:pPr>
+        <w:rPr>
+          <w:lang w:val="en-US"/>
+        </w:rPr>
+      </w:pPr>
+    </w:p>
+    <w:p>
+      <w:pPr>
+        <w:rPr>
+          <w:i/>
+          <w:iCs/>
+        </w:rPr>
+      </w:pPr>
+      <w:r>
+        <w:rPr>
+          <w:i/>
+          <w:iCs/>
+        </w:rPr>
+        <w:t>[Plastic Components Image]</w:t>
+      </w:r>
+    </w:p>
+    <w:p>
+      <w:pPr>
+        <w:rPr>
+          <w:i/>
+          <w:iCs/>
+        </w:rPr>
+      </w:pPr>
+      <w:r>
+        <w:rPr>
+          <w:i/>
+          <w:iCs/>
+        </w:rPr>
+        <w:t>[Electric Housing Image]</w:t>
+      </w:r>
+    </w:p>
+    <w:p>
+      <w:pPr>
+        <w:rPr>
+          <w:b/>
+          <w:bCs/>
+        </w:rPr>
+      </w:pPr>
+    </w:p>
+    <w:p>
+      <w:r>
+        <w:t>Next, the Arduino was fixed to a central place and connected to the USB. The sensors required extensive wiring; therefore, we used universal printed circuit boards (PCBs) to join the sensors to VCC and ground wires to reduce cabling.</w:t>
+      </w:r>
+    </w:p>
+    <w:p/>
+    <w:p>
+      <w:pPr>
+        <w:rPr>
+          <w:i/>
+          <w:iCs/>
+        </w:rPr>
+      </w:pPr>
+      <w:r>
+        <w:rPr>
+          <w:i/>
+          <w:iCs/>
+        </w:rPr>
+        <w:t>[</w:t>
+      </w:r>
+      <w:r>
+        <w:rPr>
+          <w:i/>
+          <w:iCs/>
+        </w:rPr>
+        <w:t>Assembly 1 Image</w:t>
+      </w:r>
+      <w:r>
+        <w:rPr>
+          <w:i/>
+          <w:iCs/>
+        </w:rPr>
+        <w:t>]</w:t>
+      </w:r>
+    </w:p>
+    <w:p>
+      <w:pPr>
+        <w:rPr>
+          <w:i/>
+          <w:iCs/>
+        </w:rPr>
+      </w:pPr>
+      <w:r>
+        <w:rPr>
+          <w:i/>
+          <w:iCs/>
+        </w:rPr>
+        <w:t>[Assembly 2 Image]</w:t>
+      </w:r>
+    </w:p>
+    <w:p>
+      <w:pPr>
+        <w:rPr>
+          <w:b/>
+          <w:bCs/>
+        </w:rPr>
+      </w:pPr>
+    </w:p>
+    <w:p>
+      <w:r>
+        <w:lastRenderedPageBreak/>
+        <w:t>Lastly, the LCD, LEDs and buttons were assembled, with a second universal PCB for VCC and ground. Unfortunately, the second PCB made our wiring messy, and for a commercial device, we should use a custom-designed PCB to minimise wiring complexity.</w:t>
+      </w:r>
+    </w:p>
+    <w:p/>
+    <w:p>
+      <w:pPr>
+        <w:rPr>
+          <w:i/>
+          <w:iCs/>
+        </w:rPr>
+      </w:pPr>
+      <w:r>
+        <w:rPr>
+          <w:i/>
+          <w:iCs/>
+        </w:rPr>
+        <w:t>[</w:t>
+      </w:r>
+      <w:r>
+        <w:rPr>
+          <w:i/>
+          <w:iCs/>
+        </w:rPr>
+        <w:t>Assembly 3 Image</w:t>
+      </w:r>
+      <w:r>
+        <w:rPr>
+          <w:i/>
+          <w:iCs/>
+        </w:rPr>
+        <w:t>]</w:t>
+      </w:r>
+    </w:p>
+    <w:p>
+      <w:pPr>
+        <w:rPr>
+          <w:i/>
+          <w:iCs/>
+        </w:rPr>
+      </w:pPr>
+      <w:r>
+        <w:rPr>
+          <w:i/>
+          <w:iCs/>
+        </w:rPr>
+        <w:t>[Assembly 4 Image]</w:t>
+      </w:r>
+    </w:p>
+    <w:p>
+      <w:pPr>
+        <w:rPr>
+          <w:b/>
+          <w:bCs/>
+        </w:rPr>
+      </w:pPr>
+    </w:p>
+    <w:p>
+      <w:pPr>
+        <w:rPr>
+          <w:lang w:val="en-US"/>
+        </w:rPr>
+      </w:pPr>
+      <w:r>
+        <w:rPr>
+          <w:lang w:val="en-US"/>
+        </w:rPr>
+        <w:t>The assembled product is now ready for further development.</w:t>
+      </w:r>
+    </w:p>
+    <w:p>
+      <w:pPr>
+        <w:rPr>
+          <w:b/>
+          <w:bCs/>
+        </w:rPr>
+      </w:pPr>
+    </w:p>
+    <w:p>
+      <w:pPr>
+        <w:rPr>
+          <w:i/>
+          <w:iCs/>
+        </w:rPr>
+      </w:pPr>
+      <w:r>
+        <w:rPr>
+          <w:i/>
+          <w:iCs/>
+        </w:rPr>
+        <w:t>[Final Product Image]</w:t>
+      </w:r>
+    </w:p>
+    <w:p>
+      <w:pPr>
+        <w:rPr>
+          <w:b/>
+          <w:bCs/>
+        </w:rPr>
+      </w:pPr>
+    </w:p>
+    <w:p>
+      <w:pPr>
+        <w:rPr>
+          <w:b/>
+          <w:bCs/>
+        </w:rPr>
+      </w:pPr>
+      <w:r>
+        <w:rPr>
+          <w:b/>
+          <w:bCs/>
+        </w:rPr>
+        <w:t>Sensor Readings and Menu</w:t>
+      </w:r>
+    </w:p>
+    <w:p>
+      <w:pPr>
+        <w:rPr>
+          <w:b/>
+          <w:bCs/>
+        </w:rPr>
+      </w:pPr>
+    </w:p>
+    <w:p>
+      <w:pPr>
+        <w:rPr>
+          <w:i/>
+          <w:iCs/>
+        </w:rPr>
+      </w:pPr>
+      <w:r>
+        <w:t xml:space="preserve">You can download the complete </w:t>
+      </w:r>
+      <w:r>
+        <w:t xml:space="preserve">project </w:t>
+      </w:r>
+      <w:r>
+        <w:t>code from here</w:t>
+      </w:r>
+      <w:r>
+        <w:t xml:space="preserve">, as I </w:t>
+      </w:r>
+      <w:r>
+        <w:t>my code snippets do not cover pin layouts, and some fundamental setups.</w:t>
+      </w:r>
+      <w:r>
+        <w:t xml:space="preserve"> </w:t>
+      </w:r>
+      <w:r>
+        <w:rPr>
+          <w:i/>
+          <w:iCs/>
+        </w:rPr>
+        <w:t>[</w:t>
+      </w:r>
+      <w:r>
+        <w:rPr>
+          <w:i/>
+          <w:iCs/>
+        </w:rPr>
+        <w:t>Link: d</w:t>
+      </w:r>
+      <w:r>
+        <w:rPr>
+          <w:i/>
+          <w:iCs/>
+        </w:rPr>
+        <w:t xml:space="preserve">ownload </w:t>
+      </w:r>
+      <w:proofErr w:type="spellStart"/>
+      <w:r>
+        <w:rPr>
+          <w:i/>
+          <w:iCs/>
+        </w:rPr>
+        <w:t>controller.ino</w:t>
+      </w:r>
+      <w:proofErr w:type="spellEnd"/>
+      <w:r>
+        <w:rPr>
+          <w:i/>
+          <w:iCs/>
+        </w:rPr>
+        <w:t>]</w:t>
+      </w:r>
+    </w:p>
+    <w:p>
+      <w:pPr>
+        <w:rPr>
+          <w:b/>
+          <w:bCs/>
+        </w:rPr>
+      </w:pPr>
+    </w:p>
+    <w:p>
+      <w:pPr>
+        <w:rPr>
+          <w:lang w:val="en-US"/>
+        </w:rPr>
+      </w:pPr>
+      <w:r>
+        <w:rPr>
+          <w:lang w:val="en-US"/>
+        </w:rPr>
+        <w:t xml:space="preserve">After </w:t>
+      </w:r>
+      <w:proofErr w:type="spellStart"/>
+      <w:r>
+        <w:rPr>
+          <w:lang w:val="en-US"/>
+        </w:rPr>
+        <w:t>finalising</w:t>
+      </w:r>
+      <w:proofErr w:type="spellEnd"/>
+      <w:r>
+        <w:rPr>
+          <w:lang w:val="en-US"/>
+        </w:rPr>
+        <w:t xml:space="preserve"> our wiring, we can continue developing by reading sensors. But first, we must set the pin modes according to the pin layout and create a function responsible for assigning sensor values to globally available variables. Analogue sensor values range from 0–1023, so some readings must be turned into percentages.</w:t>
+      </w:r>
+    </w:p>
+    <w:p>
+      <w:pPr>
+        <w:rPr>
+          <w:lang w:val="en-US"/>
+        </w:rPr>
+      </w:pPr>
+    </w:p>
+    <w:p>
+      <w:pPr>
+        <w:rPr>
+          <w:i/>
+          <w:iCs/>
+        </w:rPr>
+      </w:pPr>
+      <w:r>
+        <w:rPr>
+          <w:i/>
+          <w:iCs/>
+        </w:rPr>
+        <w:t>[</w:t>
+      </w:r>
+      <w:r>
+        <w:rPr>
+          <w:i/>
+          <w:iCs/>
+        </w:rPr>
+        <w:t>Reading Sensors</w:t>
+      </w:r>
+      <w:r>
+        <w:rPr>
+          <w:i/>
+          <w:iCs/>
+        </w:rPr>
+        <w:t xml:space="preserve"> Code Snippets</w:t>
+      </w:r>
+      <w:r>
+        <w:rPr>
+          <w:i/>
+          <w:iCs/>
+        </w:rPr>
+        <w:t>]</w:t>
+      </w:r>
+    </w:p>
+    <w:p>
+      <w:pPr>
+        <w:rPr>
+          <w:b/>
+          <w:bCs/>
+        </w:rPr>
+      </w:pPr>
+    </w:p>
+    <w:p>
+      <w:pPr>
+        <w:rPr>
+          <w:lang w:val="en-US"/>
+        </w:rPr>
+      </w:pPr>
+      <w:r>
+        <w:rPr>
+          <w:lang w:val="en-US"/>
+        </w:rPr>
+        <w:t xml:space="preserve">We will use LCD cursor settings and printing extensively in our nested menu. A print LCD subroutine that encapsulates these functionalities is easier to reuse. Additionally, we can add a function responsible for text content </w:t>
+      </w:r>
+      <w:proofErr w:type="spellStart"/>
+      <w:r>
+        <w:rPr>
+          <w:lang w:val="en-US"/>
+        </w:rPr>
+        <w:t>centring</w:t>
+      </w:r>
+      <w:proofErr w:type="spellEnd"/>
+      <w:r>
+        <w:rPr>
+          <w:lang w:val="en-US"/>
+        </w:rPr>
+        <w:t>.</w:t>
+      </w:r>
+    </w:p>
+    <w:p>
+      <w:pPr>
+        <w:rPr>
+          <w:lang w:val="en-US"/>
+        </w:rPr>
+      </w:pPr>
+    </w:p>
+    <w:p>
+      <w:pPr>
+        <w:rPr>
+          <w:i/>
+          <w:iCs/>
+        </w:rPr>
+      </w:pPr>
+      <w:r>
+        <w:rPr>
+          <w:i/>
+          <w:iCs/>
+        </w:rPr>
+        <w:t>[LCD Printing Code Snippet]</w:t>
+      </w:r>
+    </w:p>
+    <w:p>
+      <w:pPr>
+        <w:rPr>
+          <w:b/>
+          <w:bCs/>
+        </w:rPr>
+      </w:pPr>
+    </w:p>
+    <w:p>
+      <w:pPr>
+        <w:rPr>
+          <w:lang w:val="en-US"/>
+        </w:rPr>
+      </w:pPr>
+      <w:r>
+        <w:rPr>
+          <w:lang w:val="en-US"/>
+        </w:rPr>
+        <w:t>Finally, we can listen to button presses. Left, right and select buttons will receive their handling functions, and they may stop incrementing/decrementing the current index to stay within the menu (or submenu) boundaries or trigger an appropriate action. The menu state will be stored in an array, and each item will represent a submenu.</w:t>
+      </w:r>
+    </w:p>
+    <w:p>
+      <w:pPr>
+        <w:rPr>
+          <w:lang w:val="en-US"/>
+        </w:rPr>
+      </w:pPr>
+    </w:p>
+    <w:p>
+      <w:pPr>
+        <w:rPr>
+          <w:b/>
+          <w:bCs/>
+          <w:i/>
+          <w:iCs/>
+        </w:rPr>
+      </w:pPr>
+      <w:r>
+        <w:rPr>
+          <w:i/>
+          <w:iCs/>
+          <w:lang w:val="en-US"/>
+        </w:rPr>
+        <w:t>[</w:t>
+      </w:r>
+      <w:r>
+        <w:rPr>
+          <w:i/>
+          <w:iCs/>
+          <w:lang w:val="en-US"/>
+        </w:rPr>
+        <w:t>Handle Button Press Code Snippet</w:t>
+      </w:r>
+      <w:r>
+        <w:rPr>
+          <w:i/>
+          <w:iCs/>
+          <w:lang w:val="en-US"/>
+        </w:rPr>
+        <w:t>]</w:t>
+      </w:r>
+    </w:p>
+    <w:p>
+      <w:pPr>
+        <w:rPr>
+          <w:b/>
+          <w:bCs/>
+        </w:rPr>
+      </w:pPr>
+    </w:p>
+    <w:p>
+      <w:pPr>
+        <w:rPr>
+          <w:b/>
+          <w:bCs/>
+        </w:rPr>
+      </w:pPr>
+      <w:r>
+        <w:rPr>
+          <w:b/>
+          <w:bCs/>
+        </w:rPr>
+        <w:t>Report Intervals</w:t>
+      </w:r>
+    </w:p>
+    <w:p>
+      <w:pPr>
+        <w:rPr>
+          <w:b/>
+          <w:bCs/>
+        </w:rPr>
+      </w:pPr>
+    </w:p>
+    <w:p>
+      <w:pPr>
+        <w:rPr>
+          <w:b/>
+          <w:bCs/>
+        </w:rPr>
+      </w:pPr>
+      <w:r>
+        <w:rPr>
+          <w:lang w:val="en-US"/>
+        </w:rPr>
+        <w:t xml:space="preserve">In a successful business, thousands of devices might communicate with our servers. Even if only a subset of them </w:t>
+      </w:r>
+      <w:proofErr w:type="gramStart"/>
+      <w:r>
+        <w:rPr>
+          <w:lang w:val="en-US"/>
+        </w:rPr>
+        <w:t>are</w:t>
+      </w:r>
+      <w:proofErr w:type="gramEnd"/>
+      <w:r>
+        <w:rPr>
+          <w:lang w:val="en-US"/>
+        </w:rPr>
+        <w:t xml:space="preserve"> set to a fixed time reporting, for instance, 4 PM, servers may be overwhelmed if all requests come in simultaneously. However, we may calculate the elapsed time from the devices' start to disperse possible floods of POST requests.</w:t>
+      </w:r>
+    </w:p>
+    <w:p>
+      <w:pPr>
+        <w:rPr>
+          <w:i/>
+          <w:iCs/>
+        </w:rPr>
+      </w:pPr>
+      <w:r>
+        <w:rPr>
+          <w:i/>
+          <w:iCs/>
+        </w:rPr>
+        <w:lastRenderedPageBreak/>
+        <w:t>[Intervals Code Snippet]</w:t>
+      </w:r>
+    </w:p>
+    <w:p/>
+    <w:p>
+      <w:pPr>
+        <w:rPr>
+          <w:b/>
+          <w:bCs/>
+        </w:rPr>
+      </w:pPr>
+      <w:proofErr w:type="spellStart"/>
+      <w:r>
+        <w:rPr>
+          <w:b/>
+          <w:bCs/>
+        </w:rPr>
+        <w:t>WiFi</w:t>
+      </w:r>
+      <w:proofErr w:type="spellEnd"/>
+      <w:r>
+        <w:rPr>
+          <w:b/>
+          <w:bCs/>
+        </w:rPr>
+        <w:t xml:space="preserve"> Connection</w:t>
+      </w:r>
+    </w:p>
+    <w:p/>
+    <w:p>
+      <w:pPr>
+        <w:rPr>
+          <w:lang w:val="en-US"/>
+        </w:rPr>
+      </w:pPr>
+      <w:r>
+        <w:rPr>
+          <w:lang w:val="en-US"/>
+        </w:rPr>
+        <w:t xml:space="preserve">We must establish a </w:t>
+      </w:r>
+      <w:proofErr w:type="spellStart"/>
+      <w:r>
+        <w:rPr>
+          <w:lang w:val="en-US"/>
+        </w:rPr>
+        <w:t>WiFi</w:t>
+      </w:r>
+      <w:proofErr w:type="spellEnd"/>
+      <w:r>
+        <w:rPr>
+          <w:lang w:val="en-US"/>
+        </w:rPr>
+        <w:t xml:space="preserve"> connection to send our reports to the server. This connection may be set from start-up and must be double-checked before server communication. One of the simplest ways to connect our Arduino is to use the WIFININA library. Our algorithm will be based on</w:t>
+      </w:r>
+      <w:r>
+        <w:rPr>
+          <w:lang w:val="en-US"/>
+        </w:rPr>
+        <w:t xml:space="preserve"> our earlier</w:t>
+      </w:r>
+      <w:r>
+        <w:rPr>
+          <w:lang w:val="en-US"/>
+        </w:rPr>
+        <w:t xml:space="preserve"> </w:t>
+      </w:r>
+      <w:proofErr w:type="gramStart"/>
+      <w:r>
+        <w:rPr>
+          <w:lang w:val="en-US"/>
+        </w:rPr>
+        <w:t>the diagram</w:t>
+      </w:r>
+      <w:proofErr w:type="gramEnd"/>
+      <w:r>
+        <w:rPr>
+          <w:lang w:val="en-US"/>
+        </w:rPr>
+        <w:t>.</w:t>
+      </w:r>
+    </w:p>
+    <w:p>
+      <w:pPr>
+        <w:rPr>
+          <w:lang w:val="en-US"/>
+        </w:rPr>
+      </w:pPr>
+    </w:p>
+    <w:p>
+      <w:pPr>
+        <w:rPr>
+          <w:i/>
+          <w:iCs/>
+          <w:lang w:val="en-US"/>
+        </w:rPr>
+      </w:pPr>
+      <w:r>
+        <w:rPr>
+          <w:i/>
+          <w:iCs/>
+          <w:lang w:val="en-US"/>
+        </w:rPr>
+        <w:t>[</w:t>
+      </w:r>
+      <w:proofErr w:type="spellStart"/>
+      <w:r>
+        <w:rPr>
+          <w:i/>
+          <w:iCs/>
+          <w:lang w:val="en-US"/>
+        </w:rPr>
+        <w:t>WiFi</w:t>
+      </w:r>
+      <w:proofErr w:type="spellEnd"/>
+      <w:r>
+        <w:rPr>
+          <w:i/>
+          <w:iCs/>
+          <w:lang w:val="en-US"/>
+        </w:rPr>
+        <w:t xml:space="preserve"> Code Snippet]</w:t>
+      </w:r>
+    </w:p>
+    <w:p>
+      <w:pPr>
+        <w:rPr>
+          <w:i/>
+          <w:iCs/>
+          <w:lang w:val="en-US"/>
+        </w:rPr>
+      </w:pPr>
+    </w:p>
+    <w:p>
+      <w:pPr>
+        <w:rPr>
+          <w:b/>
+          <w:bCs/>
+          <w:lang w:val="en-US"/>
+        </w:rPr>
+      </w:pPr>
+      <w:r>
+        <w:rPr>
+          <w:b/>
+          <w:bCs/>
+          <w:lang w:val="en-US"/>
+        </w:rPr>
+        <w:t>Post Requests</w:t>
+      </w:r>
+    </w:p>
+    <w:p>
+      <w:pPr>
+        <w:rPr>
+          <w:b/>
+          <w:bCs/>
+          <w:lang w:val="en-US"/>
+        </w:rPr>
+      </w:pPr>
+    </w:p>
+    <w:p>
+      <w:pPr>
+        <w:rPr>
+          <w:lang w:val="en-US"/>
+        </w:rPr>
+      </w:pPr>
+      <w:r>
+        <w:rPr>
+          <w:lang w:val="en-US"/>
+        </w:rPr>
+        <w:t xml:space="preserve">Finally, we may be able to connect to our server and send our sensor reports to our database. We can use the </w:t>
+      </w:r>
+      <w:proofErr w:type="spellStart"/>
+      <w:r>
+        <w:rPr>
+          <w:lang w:val="en-US"/>
+        </w:rPr>
+        <w:t>ArduinoHTTPClient</w:t>
+      </w:r>
+      <w:proofErr w:type="spellEnd"/>
+      <w:r>
+        <w:rPr>
+          <w:lang w:val="en-US"/>
+        </w:rPr>
+        <w:t xml:space="preserve"> library for HTTP communication and create a </w:t>
+      </w:r>
+      <w:proofErr w:type="spellStart"/>
+      <w:r>
+        <w:rPr>
+          <w:lang w:val="en-US"/>
+        </w:rPr>
+        <w:t>WiFiSSLClient</w:t>
+      </w:r>
+      <w:proofErr w:type="spellEnd"/>
+      <w:r>
+        <w:rPr>
+          <w:lang w:val="en-US"/>
+        </w:rPr>
+        <w:t xml:space="preserve">. First, we check our </w:t>
+      </w:r>
+      <w:proofErr w:type="spellStart"/>
+      <w:r>
+        <w:rPr>
+          <w:lang w:val="en-US"/>
+        </w:rPr>
+        <w:t>WiFi</w:t>
+      </w:r>
+      <w:proofErr w:type="spellEnd"/>
+      <w:r>
+        <w:rPr>
+          <w:lang w:val="en-US"/>
+        </w:rPr>
+        <w:t xml:space="preserve"> status and build a payload string for sensor values. As this library had difficulty correctly sending our data in the request body, we used the query string as a workaround. Additionally, our </w:t>
+      </w:r>
+      <w:proofErr w:type="spellStart"/>
+      <w:r>
+        <w:rPr>
+          <w:lang w:val="en-US"/>
+        </w:rPr>
+        <w:t>WiFi</w:t>
+      </w:r>
+      <w:proofErr w:type="spellEnd"/>
+      <w:r>
+        <w:rPr>
+          <w:lang w:val="en-US"/>
+        </w:rPr>
+        <w:t xml:space="preserve"> password and SSID are hardcoded for now, but the commercial application should have alternatives to set these values dynamically.</w:t>
+      </w:r>
+    </w:p>
+    <w:p>
+      <w:pPr>
+        <w:rPr>
+          <w:lang w:val="en-US"/>
+        </w:rPr>
+      </w:pPr>
+    </w:p>
+    <w:p>
+      <w:pPr>
+        <w:rPr>
+          <w:b/>
+          <w:bCs/>
+          <w:i/>
+          <w:iCs/>
+        </w:rPr>
+      </w:pPr>
+      <w:r>
+        <w:rPr>
+          <w:i/>
+          <w:iCs/>
+          <w:lang w:val="en-US"/>
+        </w:rPr>
+        <w:t>[POST Request Code Snippet]</w:t>
+      </w:r>
+    </w:p>
+    <w:p/>
+    <w:p>
+      <w:pPr>
+        <w:rPr>
+          <w:b/>
+          <w:bCs/>
+        </w:rPr>
+      </w:pPr>
+      <w:r>
+        <w:rPr>
+          <w:b/>
+          <w:bCs/>
+        </w:rPr>
+        <w:t>Request Routes</w:t>
+      </w:r>
+    </w:p>
+    <w:p>
+      <w:pPr>
+        <w:rPr>
+          <w:b/>
+          <w:bCs/>
+        </w:rPr>
+      </w:pPr>
+    </w:p>
+    <w:p>
+      <w:pPr>
+        <w:rPr>
+          <w:lang w:val="en-US"/>
+        </w:rPr>
+      </w:pPr>
+      <w:r>
+        <w:rPr>
+          <w:lang w:val="en-US"/>
+        </w:rPr>
+        <w:t xml:space="preserve">After completing our POST request from the device, we may consume those requests from the server side. We connect to our database with a connection string and listen to incoming requests. We </w:t>
+      </w:r>
+      <w:proofErr w:type="spellStart"/>
+      <w:r>
+        <w:rPr>
+          <w:lang w:val="en-US"/>
+        </w:rPr>
+        <w:t>modularise</w:t>
+      </w:r>
+      <w:proofErr w:type="spellEnd"/>
+      <w:r>
+        <w:rPr>
+          <w:lang w:val="en-US"/>
+        </w:rPr>
+        <w:t xml:space="preserve"> our schemas and route handlers into index, users, </w:t>
+      </w:r>
+      <w:proofErr w:type="gramStart"/>
+      <w:r>
+        <w:rPr>
+          <w:lang w:val="en-US"/>
+        </w:rPr>
+        <w:t>devices</w:t>
+      </w:r>
+      <w:proofErr w:type="gramEnd"/>
+      <w:r>
+        <w:rPr>
+          <w:lang w:val="en-US"/>
+        </w:rPr>
+        <w:t xml:space="preserve"> and reports. After registering a mock user and a device for testing, we can validate and save sensor data on our database.</w:t>
+      </w:r>
+    </w:p>
+    <w:p/>
+    <w:p>
+      <w:pPr>
+        <w:rPr>
+          <w:i/>
+          <w:iCs/>
+        </w:rPr>
+      </w:pPr>
+      <w:r>
+        <w:rPr>
+          <w:i/>
+          <w:iCs/>
+        </w:rPr>
+        <w:t>[</w:t>
+      </w:r>
+      <w:r>
+        <w:rPr>
+          <w:i/>
+          <w:iCs/>
+        </w:rPr>
+        <w:t>Post Route Code Snippet</w:t>
+      </w:r>
+      <w:r>
+        <w:rPr>
+          <w:i/>
+          <w:iCs/>
+        </w:rPr>
+        <w:t>]</w:t>
+      </w:r>
+    </w:p>
+    <w:p/>
+    <w:p>
+      <w:pPr>
+        <w:rPr>
+          <w:b/>
+          <w:bCs/>
+        </w:rPr>
+      </w:pPr>
+      <w:r>
+        <w:rPr>
+          <w:b/>
+          <w:bCs/>
+        </w:rPr>
+        <w:t>Email Alert</w:t>
+      </w:r>
+    </w:p>
+    <w:p/>
+    <w:p>
+      <w:pPr>
+        <w:rPr>
+          <w:lang w:val="en-US"/>
+        </w:rPr>
+      </w:pPr>
+      <w:r>
+        <w:rPr>
+          <w:lang w:val="en-US"/>
+        </w:rPr>
+        <w:t xml:space="preserve">Our report route is also responsible for sending alert emails to the users' email addresses if specific values are </w:t>
+      </w:r>
+      <w:proofErr w:type="gramStart"/>
+      <w:r>
+        <w:rPr>
+          <w:lang w:val="en-US"/>
+        </w:rPr>
+        <w:t>out of</w:t>
+      </w:r>
+      <w:proofErr w:type="gramEnd"/>
+      <w:r>
+        <w:rPr>
+          <w:lang w:val="en-US"/>
+        </w:rPr>
+        <w:t xml:space="preserve"> boundaries, such as water tank and soil moisture. We register the application to our Google mail server and construct an email template with </w:t>
+      </w:r>
+      <w:proofErr w:type="spellStart"/>
+      <w:r>
+        <w:rPr>
+          <w:lang w:val="en-US"/>
+        </w:rPr>
+        <w:t>Nodemailer</w:t>
+      </w:r>
+      <w:proofErr w:type="spellEnd"/>
+      <w:r>
+        <w:rPr>
+          <w:lang w:val="en-US"/>
+        </w:rPr>
+        <w:t xml:space="preserve"> using HTML content to produce mail services.</w:t>
+      </w:r>
+    </w:p>
+    <w:p/>
+    <w:p>
+      <w:pPr>
+        <w:rPr>
+          <w:i/>
+          <w:iCs/>
+        </w:rPr>
+      </w:pPr>
+      <w:r>
+        <w:rPr>
+          <w:i/>
+          <w:iCs/>
+        </w:rPr>
+        <w:t>[Email Code Snippet]</w:t>
+      </w:r>
+    </w:p>
+    <w:p/>
+    <w:p>
+      <w:pPr>
+        <w:rPr>
+          <w:b/>
+          <w:bCs/>
+        </w:rPr>
+      </w:pPr>
+      <w:r>
+        <w:rPr>
+          <w:b/>
+          <w:bCs/>
+        </w:rPr>
+        <w:t>Frontend</w:t>
+      </w:r>
+    </w:p>
+    <w:p>
+      <w:pPr>
+        <w:rPr>
+          <w:lang w:val="en-US"/>
+        </w:rPr>
+      </w:pPr>
+      <w:r>
+        <w:rPr>
+          <w:lang w:val="en-US"/>
+        </w:rPr>
+        <w:lastRenderedPageBreak/>
+        <w:t xml:space="preserve">Lastly, we need to create the application's client side, where the users may access their device's report data. In our presentation prototype, we hard-coded the user id, so we could concentrate on the main object of our code, which is successfully accessing services and </w:t>
+      </w:r>
+      <w:proofErr w:type="spellStart"/>
+      <w:r>
+        <w:rPr>
+          <w:lang w:val="en-US"/>
+        </w:rPr>
+        <w:t>visualising</w:t>
+      </w:r>
+      <w:proofErr w:type="spellEnd"/>
+      <w:r>
+        <w:rPr>
+          <w:lang w:val="en-US"/>
+        </w:rPr>
+        <w:t xml:space="preserve"> reports. However, commercial applications would use login procedures to provide user permissions.</w:t>
+      </w:r>
+    </w:p>
+    <w:p>
+      <w:pPr>
+        <w:rPr>
+          <w:lang w:val="en-US"/>
+        </w:rPr>
+      </w:pPr>
+    </w:p>
+    <w:p>
+      <w:pPr>
+        <w:rPr>
+          <w:b/>
+          <w:bCs/>
+        </w:rPr>
+      </w:pPr>
+      <w:r>
+        <w:rPr>
+          <w:b/>
+          <w:bCs/>
+        </w:rPr>
+        <w:t>API Calls</w:t>
+      </w:r>
+    </w:p>
+    <w:p>
+      <w:pPr>
+        <w:rPr>
+          <w:i/>
+          <w:iCs/>
+        </w:rPr>
+      </w:pPr>
+    </w:p>
+    <w:p>
+      <w:pPr>
+        <w:rPr>
+          <w:lang w:val="en-US"/>
+        </w:rPr>
+      </w:pPr>
+      <w:r>
+        <w:rPr>
+          <w:lang w:val="en-US"/>
+        </w:rPr>
+        <w:t>Several acceptable server request methods exist in JavaScript, like traditional async callbacks, promises (then/catch) or the modern fetch (async/await). Using async-await is beneficial because it reads like synchronous programming, is concise, and is not nested, meaning multiple calls would never end up in a so-called callback hell.</w:t>
+      </w:r>
+    </w:p>
+    <w:p>
+      <w:pPr>
+        <w:rPr>
+          <w:lang w:val="en-US"/>
+        </w:rPr>
+      </w:pPr>
+    </w:p>
+    <w:p>
+      <w:pPr>
+        <w:rPr>
+          <w:i/>
+          <w:iCs/>
+        </w:rPr>
+      </w:pPr>
+      <w:r>
+        <w:rPr>
+          <w:i/>
+          <w:iCs/>
+        </w:rPr>
+        <w:t>[</w:t>
+      </w:r>
+      <w:r>
+        <w:rPr>
+          <w:i/>
+          <w:iCs/>
+        </w:rPr>
+        <w:t xml:space="preserve">Fetch Data Code </w:t>
+      </w:r>
+      <w:proofErr w:type="spellStart"/>
+      <w:r>
+        <w:rPr>
+          <w:i/>
+          <w:iCs/>
+        </w:rPr>
+        <w:t>Shippet</w:t>
+      </w:r>
+      <w:proofErr w:type="spellEnd"/>
+      <w:r>
+        <w:rPr>
+          <w:i/>
+          <w:iCs/>
+        </w:rPr>
+        <w:t>]</w:t>
+      </w:r>
+    </w:p>
+    <w:p>
+      <w:pPr>
+        <w:rPr>
+          <w:i/>
+          <w:iCs/>
+        </w:rPr>
+      </w:pPr>
+    </w:p>
+    <w:p>
+      <w:pPr>
+        <w:rPr>
+          <w:b/>
+          <w:bCs/>
+        </w:rPr>
+      </w:pPr>
+      <w:r>
+        <w:rPr>
+          <w:b/>
+          <w:bCs/>
+        </w:rPr>
+        <w:t>Conclusion</w:t>
+      </w:r>
+    </w:p>
+    <w:p/>
+    <w:p>
+      <w:r>
+        <w:t xml:space="preserve">In conclusion, </w:t>
+      </w:r>
+      <w:r>
+        <w:t xml:space="preserve">this project </w:t>
+      </w:r>
+      <w:r>
+        <w:t xml:space="preserve">showcases </w:t>
+      </w:r>
+      <w:r>
+        <w:t>some</w:t>
+      </w:r>
+      <w:r>
+        <w:t xml:space="preserve"> exciting intersection</w:t>
+      </w:r>
+      <w:r>
+        <w:t>s</w:t>
+      </w:r>
+      <w:r>
+        <w:t xml:space="preserve"> of environmental monitoring, IoT technology, and sustainable practices. Through this tutorial, you've learned how to create</w:t>
+      </w:r>
+      <w:r>
+        <w:t xml:space="preserve"> and design</w:t>
+      </w:r>
+      <w:r>
+        <w:t xml:space="preserve"> an intelligent rooftop garden system </w:t>
+      </w:r>
+      <w:r>
+        <w:t xml:space="preserve">project </w:t>
+      </w:r>
+      <w:r>
+        <w:t>that can monitor environmental parameters.</w:t>
+      </w:r>
+    </w:p>
+    <w:p>
+      <w:pPr>
+        <w:jc w:val="left"/>
+      </w:pPr>
+      <w:r>
+        <w:br w:type="page"/>
+      </w:r>
     </w:p>
     <w:p>
       <w:pPr>
         <w:pStyle w:val="Heading2"/>
       </w:pPr>
-      <w:r>
+      <w:bookmarkStart w:id="11" w:name="_Toc145002478"/>
+      <w:r>
+        <w:lastRenderedPageBreak/>
         <w:t>Recreating McDonald</w:t>
       </w:r>
       <w:r>

</xml_diff>

<commit_message>
Slight Modification of Cyclic Article
</commit_message>
<xml_diff>
--- a/docs/text_content.docx
+++ b/docs/text_content.docx
@@ -13228,13 +13228,7 @@
         <w:jc w:val="left"/>
       </w:pPr>
       <w:r>
-        <w:t>Email scheduling is a valuable tool for optimi</w:t>
-      </w:r>
-      <w:r>
-        <w:t>s</w:t>
-      </w:r>
-      <w:r>
-        <w:t xml:space="preserve">ing communication. It enables you to send emails </w:t>
+        <w:t xml:space="preserve">Email scheduling is a valuable tool for optimising communication. It enables you to send emails </w:t>
       </w:r>
       <w:r>
         <w:t>conveniently</w:t>
@@ -13246,13 +13240,7 @@
         <w:t xml:space="preserve">it </w:t>
       </w:r>
       <w:r>
-        <w:t>enhances organi</w:t>
-      </w:r>
-      <w:r>
-        <w:t>s</w:t>
-      </w:r>
-      <w:r>
-        <w:t>ation and supports thoughtful, efficient communication.</w:t>
+        <w:t>enhances organisation and supports thoughtful, efficient communication.</w:t>
       </w:r>
     </w:p>
     <w:p>
@@ -13310,10 +13298,7 @@
         <w:t>ailer is</w:t>
       </w:r>
       <w:r>
-        <w:t xml:space="preserve"> </w:t>
-      </w:r>
-      <w:r>
-        <w:t>a Node JS module that allows you to send emails from your server easily. It is a zero</w:t>
+        <w:t xml:space="preserve"> a Node JS module that allows you to send emails from your server easily. It is a zero</w:t>
       </w:r>
       <w:r>
         <w:t>-</w:t>
@@ -13366,13 +13351,7 @@
         <w:t xml:space="preserve"> </w:t>
       </w:r>
       <w:r>
-        <w:t xml:space="preserve">Cron </w:t>
-      </w:r>
-      <w:r>
-        <w:t>is a job scheduling function that allows users to trigger specific tasks at designated times. It is a background process executing non-interactive jobs.</w:t>
-      </w:r>
-      <w:r>
-        <w:t xml:space="preserve"> </w:t>
+        <w:t xml:space="preserve">Cron is a job scheduling function that allows users to trigger specific tasks at designated times. It is a background process executing non-interactive jobs. </w:t>
       </w:r>
       <w:r>
         <w:rPr>
@@ -13499,13 +13478,7 @@
         <w:t>Cr</w:t>
       </w:r>
       <w:r>
-        <w:t xml:space="preserve">on relies on a continuous server environment </w:t>
-      </w:r>
-      <w:r>
-        <w:t>to</w:t>
-      </w:r>
-      <w:r>
-        <w:t xml:space="preserve"> run scheduled tasks at specific times or intervals. In serverless environments like Cyclic.sh, the server is not continuously running; it's event-driven and only executes code in response to specific events or triggers.</w:t>
+        <w:t>on relies on a continuous server environment to run scheduled tasks at specific times or intervals. In serverless environments like Cyclic.sh, the server is not continuously running; it's event-driven and only executes code in response to specific events or triggers.</w:t>
       </w:r>
       <w:r>
         <w:t xml:space="preserve"> </w:t>
@@ -13520,10 +13493,7 @@
         <w:t xml:space="preserve"> them. </w:t>
       </w:r>
       <w:r>
-        <w:t>So, s</w:t>
-      </w:r>
-      <w:r>
-        <w:t>erverless means applications are only on for the time it takes to process individual requests. They are suspended immediately after each response is sent.</w:t>
+        <w:t>So, serverless means applications are only on for the time it takes to process individual requests. They are suspended immediately after each response is sent.</w:t>
       </w:r>
       <w:r>
         <w:t xml:space="preserve"> </w:t>
@@ -13686,10 +13656,7 @@
     </w:p>
     <w:p>
       <w:r>
-        <w:t xml:space="preserve">We </w:t>
-      </w:r>
-      <w:r>
-        <w:t xml:space="preserve">define a function called </w:t>
+        <w:t xml:space="preserve">We define a function called </w:t>
       </w:r>
       <w:r>
         <w:t>sendEmail</w:t>
@@ -14017,10 +13984,7 @@
         <w:t xml:space="preserve"> expressions.</w:t>
       </w:r>
       <w:r>
-        <w:t xml:space="preserve"> </w:t>
-      </w:r>
-      <w:r>
-        <w:t>Cron Expressions are, in most cases, a string of five fields, which make up the building blocks of every Cron expression. Each field represents a specific time unit, so the different fields represent minutes, hours, days of the month, months, and days of the week</w:t>
+        <w:t xml:space="preserve"> Cron Expressions are, in most cases, a string of five fields, which make up the building blocks of every Cron expression. Each field represents a specific time unit, so the different fields represent minutes, hours, days of the month, months, and days of the week</w:t>
       </w:r>
       <w:r>
         <w:t>,</w:t>
@@ -14182,6 +14146,632 @@
         <w:t>s Ordering Kiosk UI</w:t>
       </w:r>
       <w:bookmarkEnd w:id="11"/>
+    </w:p>
+    <w:p/>
+    <w:p>
+      <w:pPr>
+        <w:pStyle w:val="Heading1"/>
+      </w:pPr>
+      <w:r>
+        <w:t>Voice Material</w:t>
+      </w:r>
+    </w:p>
+    <w:p/>
+    <w:p>
+      <w:pPr>
+        <w:pStyle w:val="Heading2"/>
+      </w:pPr>
+      <w:r>
+        <w:t>Fundamental JavaScript Interview Questions</w:t>
+      </w:r>
+    </w:p>
+    <w:p/>
+    <w:p>
+      <w:pPr>
+        <w:rPr>
+          <w:b/>
+          <w:bCs/>
+        </w:rPr>
+      </w:pPr>
+      <w:r>
+        <w:rPr>
+          <w:b/>
+          <w:bCs/>
+        </w:rPr>
+        <w:t>What is JavaScript?</w:t>
+      </w:r>
+      <w:r>
+        <w:rPr>
+          <w:b/>
+          <w:bCs/>
+        </w:rPr>
+        <w:t xml:space="preserve"> </w:t>
+      </w:r>
+    </w:p>
+    <w:p/>
+    <w:p>
+      <w:r>
+        <w:t>JavaScript is a high-level, versatile, and widely used programming language primarily known for its role in web development. It allows developers to add interactivity, functionality, and dynamic behavio</w:t>
+      </w:r>
+      <w:r>
+        <w:t>u</w:t>
+      </w:r>
+      <w:r>
+        <w:t xml:space="preserve">r to websites and web applications. JavaScript is often </w:t>
+      </w:r>
+      <w:r>
+        <w:t>called</w:t>
+      </w:r>
+      <w:r>
+        <w:t xml:space="preserve"> the "scripting language of the web" because it runs directly in web browsers, enabling client-side scripting.</w:t>
+      </w:r>
+    </w:p>
+    <w:p/>
+    <w:p>
+      <w:pPr>
+        <w:rPr>
+          <w:b/>
+          <w:bCs/>
+        </w:rPr>
+      </w:pPr>
+      <w:r>
+        <w:rPr>
+          <w:b/>
+          <w:bCs/>
+        </w:rPr>
+        <w:t>What are the Features of JavaScript?</w:t>
+      </w:r>
+    </w:p>
+    <w:p/>
+    <w:p>
+      <w:r>
+        <w:rPr>
+          <w:rStyle w:val="Strong"/>
+        </w:rPr>
+        <w:t>High-Level Language:</w:t>
+      </w:r>
+      <w:r>
+        <w:t xml:space="preserve"> JavaScript is a high-level programming language</w:t>
+      </w:r>
+      <w:r>
+        <w:t xml:space="preserve"> tha</w:t>
+      </w:r>
+      <w:r>
+        <w:t>t abstracts many low-level details, making it easier for developers to write code without worrying about memory management and hardware-specific concerns.</w:t>
+      </w:r>
+    </w:p>
+    <w:p/>
+    <w:p>
+      <w:r>
+        <w:rPr>
+          <w:rStyle w:val="Strong"/>
+        </w:rPr>
+        <w:t>Interpreted Language:</w:t>
+      </w:r>
+      <w:r>
+        <w:t xml:space="preserve"> JavaScript is an interpreted language, </w:t>
+      </w:r>
+      <w:r>
+        <w:t>meaning</w:t>
+      </w:r>
+      <w:r>
+        <w:t xml:space="preserve"> it does not require compilation before execution. Web browsers have built-in JavaScript engines that interpret and execute JavaScript code on the fly.</w:t>
+      </w:r>
+    </w:p>
+    <w:p/>
+    <w:p>
+      <w:r>
+        <w:rPr>
+          <w:rStyle w:val="Strong"/>
+        </w:rPr>
+        <w:t>Dynamic Typing:</w:t>
+      </w:r>
+      <w:r>
+        <w:t xml:space="preserve"> JavaScript uses dynamic typing, allowing variables to change data types during runtime. This flexibility can simplify coding but also requires careful attention to type-related issues.</w:t>
+      </w:r>
+    </w:p>
+    <w:p/>
+    <w:p>
+      <w:r>
+        <w:rPr>
+          <w:rStyle w:val="Strong"/>
+        </w:rPr>
+        <w:t>Multi-Paradigm:</w:t>
+      </w:r>
+      <w:r>
+        <w:t xml:space="preserve"> JavaScript is a multi-paradigm language, which means it supports multiple programming styles, including procedural, object-oriented, and functional programming. Developers can choose the paradigm that best suits their needs.</w:t>
+      </w:r>
+    </w:p>
+    <w:p/>
+    <w:p>
+      <w:r>
+        <w:rPr>
+          <w:rStyle w:val="Strong"/>
+        </w:rPr>
+        <w:t>Multi-Paradigm:</w:t>
+      </w:r>
+      <w:r>
+        <w:t xml:space="preserve"> JavaScript is a multi-paradigm language, which means it supports multiple programming styles, including procedural, object-oriented, and functional programming. Developers can choose the paradigm that best suits their needs.</w:t>
+      </w:r>
+    </w:p>
+    <w:p/>
+    <w:p>
+      <w:r>
+        <w:rPr>
+          <w:rStyle w:val="Strong"/>
+        </w:rPr>
+        <w:t>First-Class Functions:</w:t>
+      </w:r>
+      <w:r>
+        <w:t xml:space="preserve"> JavaScript treats functions as first-class citizens. This means you can assign functions to variables, pass them as arguments to other functions, and return them from other functions. This feature is fundamental for functional programming.</w:t>
+      </w:r>
+    </w:p>
+    <w:p/>
+    <w:p>
+      <w:r>
+        <w:rPr>
+          <w:rStyle w:val="Strong"/>
+        </w:rPr>
+        <w:t>Closures:</w:t>
+      </w:r>
+      <w:r>
+        <w:t xml:space="preserve"> JavaScript supports closures, which allow functions to "remember" and access variables from their outer scope even after that scope has exited. Closures are valuable for maintaining state and encapsulation.</w:t>
+      </w:r>
+    </w:p>
+    <w:p/>
+    <w:p>
+      <w:r>
+        <w:rPr>
+          <w:rStyle w:val="Strong"/>
+        </w:rPr>
+        <w:lastRenderedPageBreak/>
+        <w:t>Event-Driven and Asynchronous:</w:t>
+      </w:r>
+      <w:r>
+        <w:t xml:space="preserve"> JavaScript excels at event-driven programming. It can listen for and respond to user interactions (e.g., clicks, keypresses) and perform asynchronous operations, such as making HTTP requests, without blocking the main program execution.</w:t>
+      </w:r>
+    </w:p>
+    <w:p/>
+    <w:p>
+      <w:r>
+        <w:rPr>
+          <w:rStyle w:val="Strong"/>
+        </w:rPr>
+        <w:t>DOM Manipulation:</w:t>
+      </w:r>
+      <w:r>
+        <w:t xml:space="preserve"> JavaScript is used to interact with the Document Object Model (DOM), which represents the structure of an HTML document. This allows developers to dynamically modify and update web page content and behavior.</w:t>
+      </w:r>
+    </w:p>
+    <w:p/>
+    <w:p>
+      <w:r>
+        <w:rPr>
+          <w:rStyle w:val="Strong"/>
+        </w:rPr>
+        <w:t>Cross-Browser Compatibility:</w:t>
+      </w:r>
+      <w:r>
+        <w:t xml:space="preserve"> JavaScript is supported by all modern web browsers, making it a reliable choice for web development. Compatibility libraries and tools help address cross-browser issues.</w:t>
+      </w:r>
+    </w:p>
+    <w:p/>
+    <w:p>
+      <w:r>
+        <w:rPr>
+          <w:rStyle w:val="Strong"/>
+        </w:rPr>
+        <w:t>Extensive Standard Library:</w:t>
+      </w:r>
+      <w:r>
+        <w:t xml:space="preserve"> JavaScript provides a rich standard library that includes functions and objects for performing common tasks, such as working with strings, arrays, dates, and more.</w:t>
+      </w:r>
+    </w:p>
+    <w:p/>
+    <w:p>
+      <w:r>
+        <w:rPr>
+          <w:rStyle w:val="Strong"/>
+        </w:rPr>
+        <w:t>Modularization:</w:t>
+      </w:r>
+      <w:r>
+        <w:t xml:space="preserve"> JavaScript supports modular programming through the use of modules and libraries, which helps organize code into reusable and maintainable components.</w:t>
+      </w:r>
+    </w:p>
+    <w:p/>
+    <w:p>
+      <w:r>
+        <w:rPr>
+          <w:rStyle w:val="Strong"/>
+        </w:rPr>
+        <w:t>Error Handling:</w:t>
+      </w:r>
+      <w:r>
+        <w:t xml:space="preserve"> JavaScript provides mechanisms for handling errors, including try-catch blocks, to gracefully manage unexpected issues in code execution.</w:t>
+      </w:r>
+    </w:p>
+    <w:p/>
+    <w:p/>
+    <w:p/>
+    <w:p>
+      <w:r>
+        <w:t>2. Explain the differences between JavaScript and Java.</w:t>
+      </w:r>
+    </w:p>
+    <w:p/>
+    <w:p>
+      <w:r>
+        <w:t>3. What are the key features of JavaScript?</w:t>
+      </w:r>
+    </w:p>
+    <w:p>
+      <w:r>
+        <w:t>4. How is JavaScript used in web development?</w:t>
+      </w:r>
+    </w:p>
+    <w:p>
+      <w:r>
+        <w:t>5. What are variables in JavaScript?</w:t>
+      </w:r>
+    </w:p>
+    <w:p>
+      <w:r>
+        <w:t>6. How do you declare a variable in JavaScript?</w:t>
+      </w:r>
+    </w:p>
+    <w:p>
+      <w:r>
+        <w:t>7. What are data types in JavaScript?</w:t>
+      </w:r>
+    </w:p>
+    <w:p>
+      <w:r>
+        <w:t>8. What are the differences between `let`, `const`, and `var` for declaring variables?</w:t>
+      </w:r>
+    </w:p>
+    <w:p>
+      <w:r>
+        <w:t>9. How do you comment in JavaScript?</w:t>
+      </w:r>
+    </w:p>
+    <w:p>
+      <w:r>
+        <w:t>10. Explain hoisting in JavaScript.</w:t>
+      </w:r>
+    </w:p>
+    <w:p/>
+    <w:p>
+      <w:r>
+        <w:t>**Operators and Expressions:**</w:t>
+      </w:r>
+    </w:p>
+    <w:p/>
+    <w:p>
+      <w:r>
+        <w:t>11. What are operators in JavaScript?</w:t>
+      </w:r>
+    </w:p>
+    <w:p>
+      <w:r>
+        <w:t>12. Explain the difference between `==` and `===` operators.</w:t>
+      </w:r>
+    </w:p>
+    <w:p>
+      <w:r>
+        <w:lastRenderedPageBreak/>
+        <w:t>13. What is the ternary operator in JavaScript?</w:t>
+      </w:r>
+    </w:p>
+    <w:p>
+      <w:r>
+        <w:t>14. How do you use the `typeof` operator?</w:t>
+      </w:r>
+    </w:p>
+    <w:p>
+      <w:r>
+        <w:t>15. Explain the concept of short-circuit evaluation in logical operators.</w:t>
+      </w:r>
+    </w:p>
+    <w:p/>
+    <w:p>
+      <w:r>
+        <w:t>**Control Structures:**</w:t>
+      </w:r>
+    </w:p>
+    <w:p/>
+    <w:p>
+      <w:r>
+        <w:t>16. What are conditional statements in JavaScript?</w:t>
+      </w:r>
+    </w:p>
+    <w:p>
+      <w:r>
+        <w:t>17. Explain the `if`, `else if`, and `else` statements.</w:t>
+      </w:r>
+    </w:p>
+    <w:p>
+      <w:r>
+        <w:t>18. What is a switch statement, and how does it work?</w:t>
+      </w:r>
+    </w:p>
+    <w:p>
+      <w:r>
+        <w:t>19. How do you create loops in JavaScript?</w:t>
+      </w:r>
+    </w:p>
+    <w:p>
+      <w:r>
+        <w:t>20. Explain the `for` loop, `while` loop, and `do...while` loop.</w:t>
+      </w:r>
+    </w:p>
+    <w:p/>
+    <w:p>
+      <w:r>
+        <w:t>**Functions:**</w:t>
+      </w:r>
+    </w:p>
+    <w:p/>
+    <w:p>
+      <w:r>
+        <w:t>21. What is a function in JavaScript?</w:t>
+      </w:r>
+    </w:p>
+    <w:p>
+      <w:r>
+        <w:t>22. How do you declare a function in JavaScript?</w:t>
+      </w:r>
+    </w:p>
+    <w:p>
+      <w:r>
+        <w:t>23. Explain function parameters and arguments.</w:t>
+      </w:r>
+    </w:p>
+    <w:p>
+      <w:r>
+        <w:t>24. What is a callback function?</w:t>
+      </w:r>
+    </w:p>
+    <w:p>
+      <w:r>
+        <w:t>25. What is the difference between function declarations and function expressions?</w:t>
+      </w:r>
+    </w:p>
+    <w:p>
+      <w:r>
+        <w:t>26. How does the `return` statement work in functions?</w:t>
+      </w:r>
+    </w:p>
+    <w:p>
+      <w:r>
+        <w:t>27. Explain the concept of function scope.</w:t>
+      </w:r>
+    </w:p>
+    <w:p/>
+    <w:p>
+      <w:r>
+        <w:t>**Arrays:**</w:t>
+      </w:r>
+    </w:p>
+    <w:p/>
+    <w:p>
+      <w:r>
+        <w:t>28. What is an array in JavaScript?</w:t>
+      </w:r>
+    </w:p>
+    <w:p>
+      <w:r>
+        <w:t>29. How do you create an array?</w:t>
+      </w:r>
+    </w:p>
+    <w:p>
+      <w:r>
+        <w:t>30. Explain how to access and modify array elements.</w:t>
+      </w:r>
+    </w:p>
+    <w:p>
+      <w:r>
+        <w:t>31. What are array methods? Give examples.</w:t>
+      </w:r>
+    </w:p>
+    <w:p>
+      <w:r>
+        <w:t>32. How do you iterate over an array?</w:t>
+      </w:r>
+    </w:p>
+    <w:p/>
+    <w:p>
+      <w:r>
+        <w:t>**Objects:**</w:t>
+      </w:r>
+    </w:p>
+    <w:p/>
+    <w:p>
+      <w:r>
+        <w:t>33. What is an object in JavaScript?</w:t>
+      </w:r>
+    </w:p>
+    <w:p>
+      <w:r>
+        <w:t>34. How do you create an object?</w:t>
+      </w:r>
+    </w:p>
+    <w:p>
+      <w:r>
+        <w:lastRenderedPageBreak/>
+        <w:t>35. Explain object properties and methods.</w:t>
+      </w:r>
+    </w:p>
+    <w:p>
+      <w:r>
+        <w:t>36. What is the `this` keyword in JavaScript?</w:t>
+      </w:r>
+    </w:p>
+    <w:p>
+      <w:r>
+        <w:t>37. How do you access object properties and methods?</w:t>
+      </w:r>
+    </w:p>
+    <w:p>
+      <w:r>
+        <w:t>38. What is object destructuring?</w:t>
+      </w:r>
+    </w:p>
+    <w:p>
+      <w:r>
+        <w:t>39. Explain object prototypes and inheritance.</w:t>
+      </w:r>
+    </w:p>
+    <w:p/>
+    <w:p>
+      <w:r>
+        <w:t>**DOM Manipulation:**</w:t>
+      </w:r>
+    </w:p>
+    <w:p/>
+    <w:p>
+      <w:r>
+        <w:t>40. What is the Document Object Model (DOM)?</w:t>
+      </w:r>
+    </w:p>
+    <w:p>
+      <w:r>
+        <w:t>41. How do you access elements in the DOM?</w:t>
+      </w:r>
+    </w:p>
+    <w:p>
+      <w:r>
+        <w:t>42. Explain how to modify HTML content using JavaScript.</w:t>
+      </w:r>
+    </w:p>
+    <w:p>
+      <w:r>
+        <w:t>43. How do you handle events in JavaScript?</w:t>
+      </w:r>
+    </w:p>
+    <w:p>
+      <w:r>
+        <w:t>44. What is event delegation?</w:t>
+      </w:r>
+    </w:p>
+    <w:p>
+      <w:r>
+        <w:t>45. How do you create, modify, and delete HTML elements using JavaScript?</w:t>
+      </w:r>
+    </w:p>
+    <w:p/>
+    <w:p>
+      <w:r>
+        <w:t>**Asynchronous Programming:**</w:t>
+      </w:r>
+    </w:p>
+    <w:p/>
+    <w:p>
+      <w:r>
+        <w:t>46. What is asynchronous programming in JavaScript?</w:t>
+      </w:r>
+    </w:p>
+    <w:p>
+      <w:r>
+        <w:t>47. Explain callbacks, promises, and async/await.</w:t>
+      </w:r>
+    </w:p>
+    <w:p>
+      <w:r>
+        <w:t>48. How do you make an HTTP request in JavaScript?</w:t>
+      </w:r>
+    </w:p>
+    <w:p>
+      <w:r>
+        <w:t>49. What is AJAX?</w:t>
+      </w:r>
+    </w:p>
+    <w:p>
+      <w:r>
+        <w:t>50. What is the purpose of the `fetch` API?</w:t>
+      </w:r>
+    </w:p>
+    <w:p/>
+    <w:p>
+      <w:r>
+        <w:t>**Error Handling:**</w:t>
+      </w:r>
+    </w:p>
+    <w:p/>
+    <w:p>
+      <w:r>
+        <w:t>51. What is an error in JavaScript?</w:t>
+      </w:r>
+    </w:p>
+    <w:p>
+      <w:r>
+        <w:t>52. Explain the `try`, `catch`, and `finally` statements.</w:t>
+      </w:r>
+    </w:p>
+    <w:p>
+      <w:r>
+        <w:t>53. What is the purpose of the `throw` statement?</w:t>
+      </w:r>
+    </w:p>
+    <w:p>
+      <w:r>
+        <w:t>54. How do you handle asynchronous errors?</w:t>
+      </w:r>
+    </w:p>
+    <w:p/>
+    <w:p>
+      <w:r>
+        <w:t>**Scope and Closures:**</w:t>
+      </w:r>
+    </w:p>
+    <w:p/>
+    <w:p>
+      <w:r>
+        <w:t>55. What is scope in JavaScript?</w:t>
+      </w:r>
+    </w:p>
+    <w:p>
+      <w:r>
+        <w:t>56. Explain global scope and function scope.</w:t>
+      </w:r>
+    </w:p>
+    <w:p>
+      <w:r>
+        <w:lastRenderedPageBreak/>
+        <w:t>57. What is lexical scope?</w:t>
+      </w:r>
+    </w:p>
+    <w:p>
+      <w:r>
+        <w:t>58. How do closures work in JavaScript?</w:t>
+      </w:r>
+    </w:p>
+    <w:p>
+      <w:r>
+        <w:t>59. Provide an example of a closure.</w:t>
+      </w:r>
+    </w:p>
+    <w:p/>
+    <w:p>
+      <w:r>
+        <w:t>**ES6 Features:**</w:t>
+      </w:r>
+    </w:p>
+    <w:p/>
+    <w:p>
+      <w:r>
+        <w:t>60. What are arrow functions, and how do they differ from regular functions?</w:t>
+      </w:r>
+    </w:p>
+    <w:p>
+      <w:r>
+        <w:t>61. Explain template literals.</w:t>
+      </w:r>
+    </w:p>
+    <w:p>
+      <w:r>
+        <w:t>62. What are destructuring assignments?</w:t>
+      </w:r>
     </w:p>
     <w:sectPr>
       <w:pgSz w:w="11906" w:h="16838"/>
@@ -15086,6 +15676,7 @@
   <w:style w:type="character" w:default="1" w:styleId="DefaultParagraphFont">
     <w:name w:val="Default Paragraph Font"/>
     <w:uiPriority w:val="1"/>
+    <w:semiHidden/>
     <w:unhideWhenUsed/>
   </w:style>
   <w:style w:type="table" w:default="1" w:styleId="TableNormal">

</xml_diff>

<commit_message>
React Anatomy Article Intro
</commit_message>
<xml_diff>
--- a/docs/text_content.docx
+++ b/docs/text_content.docx
@@ -3330,13 +3330,83 @@
           <w:b/>
           <w:bCs/>
         </w:rPr>
+        <w:t>Brief Anatomy of React</w:t>
+      </w:r>
+    </w:p>
+    <w:p/>
+    <w:p>
+      <w:r>
+        <w:lastRenderedPageBreak/>
+        <w:t xml:space="preserve">My last interview questions </w:t>
+      </w:r>
+      <w:r>
+        <w:t xml:space="preserve">drifted towards </w:t>
+      </w:r>
+      <w:r>
+        <w:t>the exci</w:t>
+      </w:r>
+      <w:r>
+        <w:t>ting topics</w:t>
+      </w:r>
+      <w:r>
+        <w:t xml:space="preserve"> of</w:t>
+      </w:r>
+      <w:r>
+        <w:t xml:space="preserve"> how React works internally, so here is my brief research o</w:t>
+      </w:r>
+      <w:r>
+        <w:t>n</w:t>
+      </w:r>
+      <w:r>
+        <w:t xml:space="preserve"> this </w:t>
+      </w:r>
+      <w:r>
+        <w:t>subject</w:t>
+      </w:r>
+      <w:r>
+        <w:t xml:space="preserve"> in hindsight</w:t>
+      </w:r>
+      <w:r>
+        <w:t xml:space="preserve">. </w:t>
+      </w:r>
+      <w:r>
+        <w:t>We'll cover</w:t>
+      </w:r>
+      <w:r>
+        <w:t xml:space="preserve"> </w:t>
+      </w:r>
+      <w:r>
+        <w:t>v</w:t>
+      </w:r>
+      <w:r>
+        <w:t xml:space="preserve">irtual DOM, </w:t>
+      </w:r>
+      <w:r>
+        <w:t xml:space="preserve">component architecture, </w:t>
+      </w:r>
+      <w:r>
+        <w:t>JSX transformations, rendering processes, and more.</w:t>
+      </w:r>
+    </w:p>
+    <w:p/>
+    <w:p>
+      <w:pPr>
+        <w:rPr>
+          <w:b/>
+          <w:bCs/>
+        </w:rPr>
+      </w:pPr>
+      <w:r>
+        <w:rPr>
+          <w:b/>
+          <w:bCs/>
+        </w:rPr>
         <w:t>Recreating McDonald's Ordering Kiosk UI</w:t>
       </w:r>
     </w:p>
     <w:p/>
     <w:p>
       <w:r>
-        <w:lastRenderedPageBreak/>
         <w:t>Discover the secrets of user-friendly UI design as we recreate McDonald's ordering kiosk interface. Learn the techniques behind its user-friendly layout while learning the fundamentals of Flexbox.</w:t>
       </w:r>
     </w:p>
@@ -14137,6 +14207,152 @@
       </w:pPr>
       <w:r>
         <w:lastRenderedPageBreak/>
+        <w:t>Brief Anatomy of React</w:t>
+      </w:r>
+    </w:p>
+    <w:p/>
+    <w:p>
+      <w:r>
+        <w:t xml:space="preserve">React.js is a </w:t>
+      </w:r>
+      <w:r>
+        <w:t>free</w:t>
+      </w:r>
+      <w:r>
+        <w:t>,</w:t>
+      </w:r>
+      <w:r>
+        <w:t xml:space="preserve"> open-source</w:t>
+      </w:r>
+      <w:r>
+        <w:t xml:space="preserve"> </w:t>
+      </w:r>
+      <w:r>
+        <w:t xml:space="preserve">frontend </w:t>
+      </w:r>
+      <w:r>
+        <w:t>JavaS</w:t>
+      </w:r>
+      <w:r>
+        <w:t xml:space="preserve">cript library </w:t>
+      </w:r>
+      <w:r>
+        <w:t xml:space="preserve">extensively used </w:t>
+      </w:r>
+      <w:r>
+        <w:t>for designing</w:t>
+      </w:r>
+      <w:r>
+        <w:t xml:space="preserve"> web</w:t>
+      </w:r>
+      <w:r>
+        <w:t xml:space="preserve"> UI interfaces</w:t>
+      </w:r>
+      <w:r>
+        <w:t xml:space="preserve">. </w:t>
+      </w:r>
+      <w:r>
+        <w:t xml:space="preserve">As React </w:t>
+      </w:r>
+      <w:r>
+        <w:t>lacks the</w:t>
+      </w:r>
+      <w:r>
+        <w:t xml:space="preserve"> completeness or restrictions of</w:t>
+      </w:r>
+      <w:r>
+        <w:t xml:space="preserve"> </w:t>
+      </w:r>
+      <w:r>
+        <w:t xml:space="preserve">large </w:t>
+      </w:r>
+      <w:r>
+        <w:t>ecosystems</w:t>
+      </w:r>
+      <w:r>
+        <w:t xml:space="preserve">; hence, </w:t>
+      </w:r>
+      <w:r>
+        <w:t>it</w:t>
+      </w:r>
+      <w:r>
+        <w:t xml:space="preserve"> is </w:t>
+      </w:r>
+      <w:r>
+        <w:t xml:space="preserve">more commonly </w:t>
+      </w:r>
+      <w:r>
+        <w:t xml:space="preserve">considered </w:t>
+      </w:r>
+      <w:r>
+        <w:t xml:space="preserve">a library </w:t>
+      </w:r>
+      <w:r>
+        <w:t xml:space="preserve">rather </w:t>
+      </w:r>
+      <w:r>
+        <w:t>than a framework</w:t>
+      </w:r>
+      <w:r>
+        <w:t xml:space="preserve">. </w:t>
+      </w:r>
+      <w:r>
+        <w:t>Even though it is often listed as one of the most popular web</w:t>
+      </w:r>
+      <w:r>
+        <w:t xml:space="preserve"> development frameworks, it relies on third</w:t>
+      </w:r>
+      <w:r>
+        <w:t>-</w:t>
+      </w:r>
+      <w:r>
+        <w:t xml:space="preserve">party libraries for </w:t>
+      </w:r>
+      <w:r>
+        <w:t>many features</w:t>
+      </w:r>
+      <w:r>
+        <w:t>, like routing</w:t>
+      </w:r>
+      <w:r>
+        <w:t xml:space="preserve"> or server-side rendering (SSR)</w:t>
+      </w:r>
+      <w:r>
+        <w:t>, otherwise provided by other frameworks, like Next.js.</w:t>
+      </w:r>
+      <w:r>
+        <w:t xml:space="preserve"> One great advantage of React.js is that it offers </w:t>
+      </w:r>
+      <w:r>
+        <w:t xml:space="preserve">freedom for structuring and customising </w:t>
+      </w:r>
+      <w:r>
+        <w:t>our application architecture.</w:t>
+      </w:r>
+      <w:r>
+        <w:t xml:space="preserve"> </w:t>
+      </w:r>
+    </w:p>
+    <w:p>
+      <w:pPr>
+        <w:jc w:val="left"/>
+      </w:pPr>
+    </w:p>
+    <w:p>
+      <w:pPr>
+        <w:jc w:val="left"/>
+      </w:pPr>
+    </w:p>
+    <w:p>
+      <w:pPr>
+        <w:jc w:val="left"/>
+      </w:pPr>
+    </w:p>
+    <w:p>
+      <w:pPr>
+        <w:pStyle w:val="Heading2"/>
+      </w:pPr>
+      <w:r>
         <w:t>Recreating McDonald</w:t>
       </w:r>
       <w:r>
@@ -14191,13 +14407,7 @@
     <w:p/>
     <w:p>
       <w:r>
-        <w:t>JavaScript is a high-level, versatile, and widely used programming language primarily known for its role in web development. It allows developers to add interactivity, functionality, and dynamic behavio</w:t>
-      </w:r>
-      <w:r>
-        <w:t>u</w:t>
-      </w:r>
-      <w:r>
-        <w:t xml:space="preserve">r to websites and web applications. JavaScript is often </w:t>
+        <w:t xml:space="preserve">JavaScript is a high-level, versatile, and widely used programming language primarily known for its role in web development. It allows developers to add interactivity, functionality, and dynamic behaviour to websites and web applications. JavaScript is often </w:t>
       </w:r>
       <w:r>
         <w:t>called</w:t>
@@ -14288,6 +14498,7 @@
         <w:rPr>
           <w:rStyle w:val="Strong"/>
         </w:rPr>
+        <w:lastRenderedPageBreak/>
         <w:t>Multi-Paradigm:</w:t>
       </w:r>
       <w:r>
@@ -14324,104 +14535,122 @@
         <w:rPr>
           <w:rStyle w:val="Strong"/>
         </w:rPr>
+        <w:t>Event-Driven and Asynchronous:</w:t>
+      </w:r>
+      <w:r>
+        <w:t xml:space="preserve"> JavaScript excels at event-driven programming. It can listen for and respond to user interactions (e.g., clicks, keypresses) and perform asynchronous operations, such as making HTTP requests, without blocking the main program execution.</w:t>
+      </w:r>
+    </w:p>
+    <w:p/>
+    <w:p>
+      <w:r>
+        <w:rPr>
+          <w:rStyle w:val="Strong"/>
+        </w:rPr>
+        <w:t>DOM Manipulation:</w:t>
+      </w:r>
+      <w:r>
+        <w:t xml:space="preserve"> JavaScript is used to interact with the Document Object Model (DOM), which represents the structure of an HTML document. This allows developers to dynamically modify and update web page content and behavior.</w:t>
+      </w:r>
+    </w:p>
+    <w:p/>
+    <w:p>
+      <w:r>
+        <w:rPr>
+          <w:rStyle w:val="Strong"/>
+        </w:rPr>
+        <w:t>Cross-Browser Compatibility:</w:t>
+      </w:r>
+      <w:r>
+        <w:t xml:space="preserve"> JavaScript is supported by all modern web browsers, making it a reliable choice for web development. Compatibility libraries and tools help address cross-browser issues.</w:t>
+      </w:r>
+    </w:p>
+    <w:p/>
+    <w:p>
+      <w:r>
+        <w:rPr>
+          <w:rStyle w:val="Strong"/>
+        </w:rPr>
+        <w:t>Extensive Standard Library:</w:t>
+      </w:r>
+      <w:r>
+        <w:t xml:space="preserve"> JavaScript provides a rich standard library that includes functions and objects for performing common tasks, such as working with strings, arrays, dates, and more.</w:t>
+      </w:r>
+    </w:p>
+    <w:p/>
+    <w:p>
+      <w:r>
+        <w:rPr>
+          <w:rStyle w:val="Strong"/>
+        </w:rPr>
+        <w:t>Modulari</w:t>
+      </w:r>
+      <w:r>
+        <w:rPr>
+          <w:rStyle w:val="Strong"/>
+        </w:rPr>
+        <w:t>s</w:t>
+      </w:r>
+      <w:r>
+        <w:rPr>
+          <w:rStyle w:val="Strong"/>
+        </w:rPr>
+        <w:t>ation:</w:t>
+      </w:r>
+      <w:r>
+        <w:t xml:space="preserve"> JavaScript supports modular programming through the use of modules and libraries, which helps organi</w:t>
+      </w:r>
+      <w:r>
+        <w:t>s</w:t>
+      </w:r>
+      <w:r>
+        <w:t>e code into reusable and maintainable components.</w:t>
+      </w:r>
+    </w:p>
+    <w:p/>
+    <w:p>
+      <w:r>
+        <w:rPr>
+          <w:rStyle w:val="Strong"/>
+        </w:rPr>
+        <w:t>Error Handling:</w:t>
+      </w:r>
+      <w:r>
+        <w:t xml:space="preserve"> JavaScript provides mechanisms for handling errors, including try-catch blocks, to gracefully manage unexpected issues in code execution.</w:t>
+      </w:r>
+    </w:p>
+    <w:p/>
+    <w:p/>
+    <w:p/>
+    <w:p>
+      <w:r>
+        <w:t>2. Explain the differences between JavaScript and Java.</w:t>
+      </w:r>
+    </w:p>
+    <w:p/>
+    <w:p>
+      <w:r>
+        <w:t>3. What are the key features of JavaScript?</w:t>
+      </w:r>
+    </w:p>
+    <w:p>
+      <w:r>
+        <w:t>4. How is JavaScript used in web development?</w:t>
+      </w:r>
+    </w:p>
+    <w:p>
+      <w:r>
+        <w:t>5. What are variables in JavaScript?</w:t>
+      </w:r>
+    </w:p>
+    <w:p>
+      <w:r>
+        <w:t>6. How do you declare a variable in JavaScript?</w:t>
+      </w:r>
+    </w:p>
+    <w:p>
+      <w:r>
         <w:lastRenderedPageBreak/>
-        <w:t>Event-Driven and Asynchronous:</w:t>
-      </w:r>
-      <w:r>
-        <w:t xml:space="preserve"> JavaScript excels at event-driven programming. It can listen for and respond to user interactions (e.g., clicks, keypresses) and perform asynchronous operations, such as making HTTP requests, without blocking the main program execution.</w:t>
-      </w:r>
-    </w:p>
-    <w:p/>
-    <w:p>
-      <w:r>
-        <w:rPr>
-          <w:rStyle w:val="Strong"/>
-        </w:rPr>
-        <w:t>DOM Manipulation:</w:t>
-      </w:r>
-      <w:r>
-        <w:t xml:space="preserve"> JavaScript is used to interact with the Document Object Model (DOM), which represents the structure of an HTML document. This allows developers to dynamically modify and update web page content and behavior.</w:t>
-      </w:r>
-    </w:p>
-    <w:p/>
-    <w:p>
-      <w:r>
-        <w:rPr>
-          <w:rStyle w:val="Strong"/>
-        </w:rPr>
-        <w:t>Cross-Browser Compatibility:</w:t>
-      </w:r>
-      <w:r>
-        <w:t xml:space="preserve"> JavaScript is supported by all modern web browsers, making it a reliable choice for web development. Compatibility libraries and tools help address cross-browser issues.</w:t>
-      </w:r>
-    </w:p>
-    <w:p/>
-    <w:p>
-      <w:r>
-        <w:rPr>
-          <w:rStyle w:val="Strong"/>
-        </w:rPr>
-        <w:t>Extensive Standard Library:</w:t>
-      </w:r>
-      <w:r>
-        <w:t xml:space="preserve"> JavaScript provides a rich standard library that includes functions and objects for performing common tasks, such as working with strings, arrays, dates, and more.</w:t>
-      </w:r>
-    </w:p>
-    <w:p/>
-    <w:p>
-      <w:r>
-        <w:rPr>
-          <w:rStyle w:val="Strong"/>
-        </w:rPr>
-        <w:t>Modularization:</w:t>
-      </w:r>
-      <w:r>
-        <w:t xml:space="preserve"> JavaScript supports modular programming through the use of modules and libraries, which helps organize code into reusable and maintainable components.</w:t>
-      </w:r>
-    </w:p>
-    <w:p/>
-    <w:p>
-      <w:r>
-        <w:rPr>
-          <w:rStyle w:val="Strong"/>
-        </w:rPr>
-        <w:t>Error Handling:</w:t>
-      </w:r>
-      <w:r>
-        <w:t xml:space="preserve"> JavaScript provides mechanisms for handling errors, including try-catch blocks, to gracefully manage unexpected issues in code execution.</w:t>
-      </w:r>
-    </w:p>
-    <w:p/>
-    <w:p/>
-    <w:p/>
-    <w:p>
-      <w:r>
-        <w:t>2. Explain the differences between JavaScript and Java.</w:t>
-      </w:r>
-    </w:p>
-    <w:p/>
-    <w:p>
-      <w:r>
-        <w:t>3. What are the key features of JavaScript?</w:t>
-      </w:r>
-    </w:p>
-    <w:p>
-      <w:r>
-        <w:t>4. How is JavaScript used in web development?</w:t>
-      </w:r>
-    </w:p>
-    <w:p>
-      <w:r>
-        <w:t>5. What are variables in JavaScript?</w:t>
-      </w:r>
-    </w:p>
-    <w:p>
-      <w:r>
-        <w:t>6. How do you declare a variable in JavaScript?</w:t>
-      </w:r>
-    </w:p>
-    <w:p>
-      <w:r>
         <w:t>7. What are data types in JavaScript?</w:t>
       </w:r>
     </w:p>
@@ -14459,108 +14688,108 @@
     </w:p>
     <w:p>
       <w:r>
+        <w:t>13. What is the ternary operator in JavaScript?</w:t>
+      </w:r>
+    </w:p>
+    <w:p>
+      <w:r>
+        <w:t>14. How do you use the `typeof` operator?</w:t>
+      </w:r>
+    </w:p>
+    <w:p>
+      <w:r>
+        <w:t>15. Explain the concept of short-circuit evaluation in logical operators.</w:t>
+      </w:r>
+    </w:p>
+    <w:p/>
+    <w:p>
+      <w:r>
+        <w:t>**Control Structures:**</w:t>
+      </w:r>
+    </w:p>
+    <w:p/>
+    <w:p>
+      <w:r>
+        <w:t>16. What are conditional statements in JavaScript?</w:t>
+      </w:r>
+    </w:p>
+    <w:p>
+      <w:r>
+        <w:t>17. Explain the `if`, `else if`, and `else` statements.</w:t>
+      </w:r>
+    </w:p>
+    <w:p>
+      <w:r>
+        <w:t>18. What is a switch statement, and how does it work?</w:t>
+      </w:r>
+    </w:p>
+    <w:p>
+      <w:r>
+        <w:t>19. How do you create loops in JavaScript?</w:t>
+      </w:r>
+    </w:p>
+    <w:p>
+      <w:r>
+        <w:t>20. Explain the `for` loop, `while` loop, and `do...while` loop.</w:t>
+      </w:r>
+    </w:p>
+    <w:p/>
+    <w:p>
+      <w:r>
+        <w:t>**Functions:**</w:t>
+      </w:r>
+    </w:p>
+    <w:p/>
+    <w:p>
+      <w:r>
+        <w:t>21. What is a function in JavaScript?</w:t>
+      </w:r>
+    </w:p>
+    <w:p>
+      <w:r>
+        <w:t>22. How do you declare a function in JavaScript?</w:t>
+      </w:r>
+    </w:p>
+    <w:p>
+      <w:r>
+        <w:t>23. Explain function parameters and arguments.</w:t>
+      </w:r>
+    </w:p>
+    <w:p>
+      <w:r>
+        <w:t>24. What is a callback function?</w:t>
+      </w:r>
+    </w:p>
+    <w:p>
+      <w:r>
+        <w:t>25. What is the difference between function declarations and function expressions?</w:t>
+      </w:r>
+    </w:p>
+    <w:p>
+      <w:r>
+        <w:t>26. How does the `return` statement work in functions?</w:t>
+      </w:r>
+    </w:p>
+    <w:p>
+      <w:r>
+        <w:t>27. Explain the concept of function scope.</w:t>
+      </w:r>
+    </w:p>
+    <w:p/>
+    <w:p>
+      <w:r>
+        <w:t>**Arrays:**</w:t>
+      </w:r>
+    </w:p>
+    <w:p/>
+    <w:p>
+      <w:r>
+        <w:t>28. What is an array in JavaScript?</w:t>
+      </w:r>
+    </w:p>
+    <w:p>
+      <w:r>
         <w:lastRenderedPageBreak/>
-        <w:t>13. What is the ternary operator in JavaScript?</w:t>
-      </w:r>
-    </w:p>
-    <w:p>
-      <w:r>
-        <w:t>14. How do you use the `typeof` operator?</w:t>
-      </w:r>
-    </w:p>
-    <w:p>
-      <w:r>
-        <w:t>15. Explain the concept of short-circuit evaluation in logical operators.</w:t>
-      </w:r>
-    </w:p>
-    <w:p/>
-    <w:p>
-      <w:r>
-        <w:t>**Control Structures:**</w:t>
-      </w:r>
-    </w:p>
-    <w:p/>
-    <w:p>
-      <w:r>
-        <w:t>16. What are conditional statements in JavaScript?</w:t>
-      </w:r>
-    </w:p>
-    <w:p>
-      <w:r>
-        <w:t>17. Explain the `if`, `else if`, and `else` statements.</w:t>
-      </w:r>
-    </w:p>
-    <w:p>
-      <w:r>
-        <w:t>18. What is a switch statement, and how does it work?</w:t>
-      </w:r>
-    </w:p>
-    <w:p>
-      <w:r>
-        <w:t>19. How do you create loops in JavaScript?</w:t>
-      </w:r>
-    </w:p>
-    <w:p>
-      <w:r>
-        <w:t>20. Explain the `for` loop, `while` loop, and `do...while` loop.</w:t>
-      </w:r>
-    </w:p>
-    <w:p/>
-    <w:p>
-      <w:r>
-        <w:t>**Functions:**</w:t>
-      </w:r>
-    </w:p>
-    <w:p/>
-    <w:p>
-      <w:r>
-        <w:t>21. What is a function in JavaScript?</w:t>
-      </w:r>
-    </w:p>
-    <w:p>
-      <w:r>
-        <w:t>22. How do you declare a function in JavaScript?</w:t>
-      </w:r>
-    </w:p>
-    <w:p>
-      <w:r>
-        <w:t>23. Explain function parameters and arguments.</w:t>
-      </w:r>
-    </w:p>
-    <w:p>
-      <w:r>
-        <w:t>24. What is a callback function?</w:t>
-      </w:r>
-    </w:p>
-    <w:p>
-      <w:r>
-        <w:t>25. What is the difference between function declarations and function expressions?</w:t>
-      </w:r>
-    </w:p>
-    <w:p>
-      <w:r>
-        <w:t>26. How does the `return` statement work in functions?</w:t>
-      </w:r>
-    </w:p>
-    <w:p>
-      <w:r>
-        <w:t>27. Explain the concept of function scope.</w:t>
-      </w:r>
-    </w:p>
-    <w:p/>
-    <w:p>
-      <w:r>
-        <w:t>**Arrays:**</w:t>
-      </w:r>
-    </w:p>
-    <w:p/>
-    <w:p>
-      <w:r>
-        <w:t>28. What is an array in JavaScript?</w:t>
-      </w:r>
-    </w:p>
-    <w:p>
-      <w:r>
         <w:t>29. How do you create an array?</w:t>
       </w:r>
     </w:p>
@@ -14598,108 +14827,108 @@
     </w:p>
     <w:p>
       <w:r>
+        <w:t>35. Explain object properties and methods.</w:t>
+      </w:r>
+    </w:p>
+    <w:p>
+      <w:r>
+        <w:t>36. What is the `this` keyword in JavaScript?</w:t>
+      </w:r>
+    </w:p>
+    <w:p>
+      <w:r>
+        <w:t>37. How do you access object properties and methods?</w:t>
+      </w:r>
+    </w:p>
+    <w:p>
+      <w:r>
+        <w:t>38. What is object destructuring?</w:t>
+      </w:r>
+    </w:p>
+    <w:p>
+      <w:r>
+        <w:t>39. Explain object prototypes and inheritance.</w:t>
+      </w:r>
+    </w:p>
+    <w:p/>
+    <w:p>
+      <w:r>
+        <w:t>**DOM Manipulation:**</w:t>
+      </w:r>
+    </w:p>
+    <w:p/>
+    <w:p>
+      <w:r>
+        <w:t>40. What is the Document Object Model (DOM)?</w:t>
+      </w:r>
+    </w:p>
+    <w:p>
+      <w:r>
+        <w:t>41. How do you access elements in the DOM?</w:t>
+      </w:r>
+    </w:p>
+    <w:p>
+      <w:r>
+        <w:t>42. Explain how to modify HTML content using JavaScript.</w:t>
+      </w:r>
+    </w:p>
+    <w:p>
+      <w:r>
+        <w:t>43. How do you handle events in JavaScript?</w:t>
+      </w:r>
+    </w:p>
+    <w:p>
+      <w:r>
+        <w:t>44. What is event delegation?</w:t>
+      </w:r>
+    </w:p>
+    <w:p>
+      <w:r>
+        <w:t>45. How do you create, modify, and delete HTML elements using JavaScript?</w:t>
+      </w:r>
+    </w:p>
+    <w:p/>
+    <w:p>
+      <w:r>
+        <w:t>**Asynchronous Programming:**</w:t>
+      </w:r>
+    </w:p>
+    <w:p/>
+    <w:p>
+      <w:r>
+        <w:t>46. What is asynchronous programming in JavaScript?</w:t>
+      </w:r>
+    </w:p>
+    <w:p>
+      <w:r>
+        <w:t>47. Explain callbacks, promises, and async/await.</w:t>
+      </w:r>
+    </w:p>
+    <w:p>
+      <w:r>
+        <w:t>48. How do you make an HTTP request in JavaScript?</w:t>
+      </w:r>
+    </w:p>
+    <w:p>
+      <w:r>
+        <w:t>49. What is AJAX?</w:t>
+      </w:r>
+    </w:p>
+    <w:p>
+      <w:r>
+        <w:t>50. What is the purpose of the `fetch` API?</w:t>
+      </w:r>
+    </w:p>
+    <w:p/>
+    <w:p>
+      <w:r>
+        <w:t>**Error Handling:**</w:t>
+      </w:r>
+    </w:p>
+    <w:p/>
+    <w:p>
+      <w:r>
         <w:lastRenderedPageBreak/>
-        <w:t>35. Explain object properties and methods.</w:t>
-      </w:r>
-    </w:p>
-    <w:p>
-      <w:r>
-        <w:t>36. What is the `this` keyword in JavaScript?</w:t>
-      </w:r>
-    </w:p>
-    <w:p>
-      <w:r>
-        <w:t>37. How do you access object properties and methods?</w:t>
-      </w:r>
-    </w:p>
-    <w:p>
-      <w:r>
-        <w:t>38. What is object destructuring?</w:t>
-      </w:r>
-    </w:p>
-    <w:p>
-      <w:r>
-        <w:t>39. Explain object prototypes and inheritance.</w:t>
-      </w:r>
-    </w:p>
-    <w:p/>
-    <w:p>
-      <w:r>
-        <w:t>**DOM Manipulation:**</w:t>
-      </w:r>
-    </w:p>
-    <w:p/>
-    <w:p>
-      <w:r>
-        <w:t>40. What is the Document Object Model (DOM)?</w:t>
-      </w:r>
-    </w:p>
-    <w:p>
-      <w:r>
-        <w:t>41. How do you access elements in the DOM?</w:t>
-      </w:r>
-    </w:p>
-    <w:p>
-      <w:r>
-        <w:t>42. Explain how to modify HTML content using JavaScript.</w:t>
-      </w:r>
-    </w:p>
-    <w:p>
-      <w:r>
-        <w:t>43. How do you handle events in JavaScript?</w:t>
-      </w:r>
-    </w:p>
-    <w:p>
-      <w:r>
-        <w:t>44. What is event delegation?</w:t>
-      </w:r>
-    </w:p>
-    <w:p>
-      <w:r>
-        <w:t>45. How do you create, modify, and delete HTML elements using JavaScript?</w:t>
-      </w:r>
-    </w:p>
-    <w:p/>
-    <w:p>
-      <w:r>
-        <w:t>**Asynchronous Programming:**</w:t>
-      </w:r>
-    </w:p>
-    <w:p/>
-    <w:p>
-      <w:r>
-        <w:t>46. What is asynchronous programming in JavaScript?</w:t>
-      </w:r>
-    </w:p>
-    <w:p>
-      <w:r>
-        <w:t>47. Explain callbacks, promises, and async/await.</w:t>
-      </w:r>
-    </w:p>
-    <w:p>
-      <w:r>
-        <w:t>48. How do you make an HTTP request in JavaScript?</w:t>
-      </w:r>
-    </w:p>
-    <w:p>
-      <w:r>
-        <w:t>49. What is AJAX?</w:t>
-      </w:r>
-    </w:p>
-    <w:p>
-      <w:r>
-        <w:t>50. What is the purpose of the `fetch` API?</w:t>
-      </w:r>
-    </w:p>
-    <w:p/>
-    <w:p>
-      <w:r>
-        <w:t>**Error Handling:**</w:t>
-      </w:r>
-    </w:p>
-    <w:p/>
-    <w:p>
-      <w:r>
         <w:t>51. What is an error in JavaScript?</w:t>
       </w:r>
     </w:p>
@@ -14737,7 +14966,6 @@
     </w:p>
     <w:p>
       <w:r>
-        <w:lastRenderedPageBreak/>
         <w:t>57. What is lexical scope?</w:t>
       </w:r>
     </w:p>
@@ -15623,7 +15851,7 @@
   <w:style w:type="paragraph" w:default="1" w:styleId="Normal">
     <w:name w:val="Normal"/>
     <w:qFormat/>
-    <w:rsid w:val="006E1212"/>
+    <w:rsid w:val="00E72073"/>
     <w:pPr>
       <w:jc w:val="both"/>
     </w:pPr>

</xml_diff>

<commit_message>
React Anatomy Article DOM vs VDOM
</commit_message>
<xml_diff>
--- a/docs/text_content.docx
+++ b/docs/text_content.docx
@@ -66,7 +66,7 @@
           <w:r>
             <w:fldChar w:fldCharType="separate"/>
           </w:r>
-          <w:hyperlink w:anchor="_Toc145002467" w:history="1">
+          <w:hyperlink w:anchor="_Toc147797251" w:history="1">
             <w:r>
               <w:rPr>
                 <w:rStyle w:val="Hyperlink"/>
@@ -93,7 +93,7 @@
                 <w:noProof/>
                 <w:webHidden/>
               </w:rPr>
-              <w:instrText xml:space="preserve"> PAGEREF _Toc145002467 \h </w:instrText>
+              <w:instrText xml:space="preserve"> PAGEREF _Toc147797251 \h </w:instrText>
             </w:r>
             <w:r>
               <w:rPr>
@@ -138,7 +138,7 @@
               <w14:ligatures w14:val="standardContextual"/>
             </w:rPr>
           </w:pPr>
-          <w:hyperlink w:anchor="_Toc145002468" w:history="1">
+          <w:hyperlink w:anchor="_Toc147797252" w:history="1">
             <w:r>
               <w:rPr>
                 <w:rStyle w:val="Hyperlink"/>
@@ -165,7 +165,7 @@
                 <w:noProof/>
                 <w:webHidden/>
               </w:rPr>
-              <w:instrText xml:space="preserve"> PAGEREF _Toc145002468 \h </w:instrText>
+              <w:instrText xml:space="preserve"> PAGEREF _Toc147797252 \h </w:instrText>
             </w:r>
             <w:r>
               <w:rPr>
@@ -210,7 +210,7 @@
               <w14:ligatures w14:val="standardContextual"/>
             </w:rPr>
           </w:pPr>
-          <w:hyperlink w:anchor="_Toc145002469" w:history="1">
+          <w:hyperlink w:anchor="_Toc147797253" w:history="1">
             <w:r>
               <w:rPr>
                 <w:rStyle w:val="Hyperlink"/>
@@ -237,7 +237,7 @@
                 <w:noProof/>
                 <w:webHidden/>
               </w:rPr>
-              <w:instrText xml:space="preserve"> PAGEREF _Toc145002469 \h </w:instrText>
+              <w:instrText xml:space="preserve"> PAGEREF _Toc147797253 \h </w:instrText>
             </w:r>
             <w:r>
               <w:rPr>
@@ -282,7 +282,7 @@
               <w14:ligatures w14:val="standardContextual"/>
             </w:rPr>
           </w:pPr>
-          <w:hyperlink w:anchor="_Toc145002470" w:history="1">
+          <w:hyperlink w:anchor="_Toc147797254" w:history="1">
             <w:r>
               <w:rPr>
                 <w:rStyle w:val="Hyperlink"/>
@@ -309,7 +309,7 @@
                 <w:noProof/>
                 <w:webHidden/>
               </w:rPr>
-              <w:instrText xml:space="preserve"> PAGEREF _Toc145002470 \h </w:instrText>
+              <w:instrText xml:space="preserve"> PAGEREF _Toc147797254 \h </w:instrText>
             </w:r>
             <w:r>
               <w:rPr>
@@ -354,7 +354,7 @@
               <w14:ligatures w14:val="standardContextual"/>
             </w:rPr>
           </w:pPr>
-          <w:hyperlink w:anchor="_Toc145002471" w:history="1">
+          <w:hyperlink w:anchor="_Toc147797255" w:history="1">
             <w:r>
               <w:rPr>
                 <w:rStyle w:val="Hyperlink"/>
@@ -381,7 +381,7 @@
                 <w:noProof/>
                 <w:webHidden/>
               </w:rPr>
-              <w:instrText xml:space="preserve"> PAGEREF _Toc145002471 \h </w:instrText>
+              <w:instrText xml:space="preserve"> PAGEREF _Toc147797255 \h </w:instrText>
             </w:r>
             <w:r>
               <w:rPr>
@@ -426,7 +426,7 @@
               <w14:ligatures w14:val="standardContextual"/>
             </w:rPr>
           </w:pPr>
-          <w:hyperlink w:anchor="_Toc145002472" w:history="1">
+          <w:hyperlink w:anchor="_Toc147797256" w:history="1">
             <w:r>
               <w:rPr>
                 <w:rStyle w:val="Hyperlink"/>
@@ -453,7 +453,7 @@
                 <w:noProof/>
                 <w:webHidden/>
               </w:rPr>
-              <w:instrText xml:space="preserve"> PAGEREF _Toc145002472 \h </w:instrText>
+              <w:instrText xml:space="preserve"> PAGEREF _Toc147797256 \h </w:instrText>
             </w:r>
             <w:r>
               <w:rPr>
@@ -498,7 +498,7 @@
               <w14:ligatures w14:val="standardContextual"/>
             </w:rPr>
           </w:pPr>
-          <w:hyperlink w:anchor="_Toc145002473" w:history="1">
+          <w:hyperlink w:anchor="_Toc147797257" w:history="1">
             <w:r>
               <w:rPr>
                 <w:rStyle w:val="Hyperlink"/>
@@ -525,7 +525,7 @@
                 <w:noProof/>
                 <w:webHidden/>
               </w:rPr>
-              <w:instrText xml:space="preserve"> PAGEREF _Toc145002473 \h </w:instrText>
+              <w:instrText xml:space="preserve"> PAGEREF _Toc147797257 \h </w:instrText>
             </w:r>
             <w:r>
               <w:rPr>
@@ -545,7 +545,7 @@
                 <w:noProof/>
                 <w:webHidden/>
               </w:rPr>
-              <w:t>9</w:t>
+              <w:t>10</w:t>
             </w:r>
             <w:r>
               <w:rPr>
@@ -570,7 +570,7 @@
               <w14:ligatures w14:val="standardContextual"/>
             </w:rPr>
           </w:pPr>
-          <w:hyperlink w:anchor="_Toc145002474" w:history="1">
+          <w:hyperlink w:anchor="_Toc147797258" w:history="1">
             <w:r>
               <w:rPr>
                 <w:rStyle w:val="Hyperlink"/>
@@ -599,7 +599,7 @@
                 <w:noProof/>
                 <w:webHidden/>
               </w:rPr>
-              <w:instrText xml:space="preserve"> PAGEREF _Toc145002474 \h </w:instrText>
+              <w:instrText xml:space="preserve"> PAGEREF _Toc147797258 \h </w:instrText>
             </w:r>
             <w:r>
               <w:rPr>
@@ -619,7 +619,7 @@
                 <w:noProof/>
                 <w:webHidden/>
               </w:rPr>
-              <w:t>18</w:t>
+              <w:t>19</w:t>
             </w:r>
             <w:r>
               <w:rPr>
@@ -644,7 +644,7 @@
               <w14:ligatures w14:val="standardContextual"/>
             </w:rPr>
           </w:pPr>
-          <w:hyperlink w:anchor="_Toc145002475" w:history="1">
+          <w:hyperlink w:anchor="_Toc147797259" w:history="1">
             <w:r>
               <w:rPr>
                 <w:rStyle w:val="Hyperlink"/>
@@ -673,7 +673,7 @@
                 <w:noProof/>
                 <w:webHidden/>
               </w:rPr>
-              <w:instrText xml:space="preserve"> PAGEREF _Toc145002475 \h </w:instrText>
+              <w:instrText xml:space="preserve"> PAGEREF _Toc147797259 \h </w:instrText>
             </w:r>
             <w:r>
               <w:rPr>
@@ -693,7 +693,7 @@
                 <w:noProof/>
                 <w:webHidden/>
               </w:rPr>
-              <w:t>23</w:t>
+              <w:t>24</w:t>
             </w:r>
             <w:r>
               <w:rPr>
@@ -718,7 +718,7 @@
               <w14:ligatures w14:val="standardContextual"/>
             </w:rPr>
           </w:pPr>
-          <w:hyperlink w:anchor="_Toc145002476" w:history="1">
+          <w:hyperlink w:anchor="_Toc147797260" w:history="1">
             <w:r>
               <w:rPr>
                 <w:rStyle w:val="Hyperlink"/>
@@ -745,7 +745,7 @@
                 <w:noProof/>
                 <w:webHidden/>
               </w:rPr>
-              <w:instrText xml:space="preserve"> PAGEREF _Toc145002476 \h </w:instrText>
+              <w:instrText xml:space="preserve"> PAGEREF _Toc147797260 \h </w:instrText>
             </w:r>
             <w:r>
               <w:rPr>
@@ -765,7 +765,7 @@
                 <w:noProof/>
                 <w:webHidden/>
               </w:rPr>
-              <w:t>25</w:t>
+              <w:t>26</w:t>
             </w:r>
             <w:r>
               <w:rPr>
@@ -790,7 +790,7 @@
               <w14:ligatures w14:val="standardContextual"/>
             </w:rPr>
           </w:pPr>
-          <w:hyperlink w:anchor="_Toc145002477" w:history="1">
+          <w:hyperlink w:anchor="_Toc147797261" w:history="1">
             <w:r>
               <w:rPr>
                 <w:rStyle w:val="Hyperlink"/>
@@ -819,7 +819,7 @@
                 <w:noProof/>
                 <w:webHidden/>
               </w:rPr>
-              <w:instrText xml:space="preserve"> PAGEREF _Toc145002477 \h </w:instrText>
+              <w:instrText xml:space="preserve"> PAGEREF _Toc147797261 \h </w:instrText>
             </w:r>
             <w:r>
               <w:rPr>
@@ -839,7 +839,7 @@
                 <w:noProof/>
                 <w:webHidden/>
               </w:rPr>
-              <w:t>29</w:t>
+              <w:t>30</w:t>
             </w:r>
             <w:r>
               <w:rPr>
@@ -864,7 +864,165 @@
               <w14:ligatures w14:val="standardContextual"/>
             </w:rPr>
           </w:pPr>
-          <w:hyperlink w:anchor="_Toc145002478" w:history="1">
+          <w:hyperlink w:anchor="_Toc147797262" w:history="1">
+            <w:r>
+              <w:rPr>
+                <w:rStyle w:val="Hyperlink"/>
+                <w:noProof/>
+              </w:rPr>
+              <w:t>Scheduling Emails with Cyclic</w:t>
+            </w:r>
+            <w:r>
+              <w:rPr>
+                <w:noProof/>
+                <w:webHidden/>
+              </w:rPr>
+              <w:tab/>
+            </w:r>
+            <w:r>
+              <w:rPr>
+                <w:noProof/>
+                <w:webHidden/>
+              </w:rPr>
+              <w:fldChar w:fldCharType="begin"/>
+            </w:r>
+            <w:r>
+              <w:rPr>
+                <w:noProof/>
+                <w:webHidden/>
+              </w:rPr>
+              <w:instrText xml:space="preserve"> PAGEREF _Toc147797262 \h </w:instrText>
+            </w:r>
+            <w:r>
+              <w:rPr>
+                <w:noProof/>
+                <w:webHidden/>
+              </w:rPr>
+            </w:r>
+            <w:r>
+              <w:rPr>
+                <w:noProof/>
+                <w:webHidden/>
+              </w:rPr>
+              <w:fldChar w:fldCharType="separate"/>
+            </w:r>
+            <w:r>
+              <w:rPr>
+                <w:noProof/>
+                <w:webHidden/>
+              </w:rPr>
+              <w:t>38</w:t>
+            </w:r>
+            <w:r>
+              <w:rPr>
+                <w:noProof/>
+                <w:webHidden/>
+              </w:rPr>
+              <w:fldChar w:fldCharType="end"/>
+            </w:r>
+          </w:hyperlink>
+        </w:p>
+        <w:p>
+          <w:pPr>
+            <w:pStyle w:val="TOC2"/>
+            <w:tabs>
+              <w:tab w:val="right" w:leader="dot" w:pos="10456"/>
+            </w:tabs>
+            <w:rPr>
+              <w:rFonts w:eastAsiaTheme="minorEastAsia"/>
+              <w:noProof/>
+              <w:kern w:val="2"/>
+              <w:lang w:eastAsia="en-GB"/>
+              <w14:ligatures w14:val="standardContextual"/>
+            </w:rPr>
+          </w:pPr>
+          <w:hyperlink w:anchor="_Toc147797263" w:history="1">
+            <w:r>
+              <w:rPr>
+                <w:rStyle w:val="Hyperlink"/>
+                <w:noProof/>
+              </w:rPr>
+              <w:t>Brief Anato</w:t>
+            </w:r>
+            <w:r>
+              <w:rPr>
+                <w:rStyle w:val="Hyperlink"/>
+                <w:noProof/>
+              </w:rPr>
+              <w:t>m</w:t>
+            </w:r>
+            <w:r>
+              <w:rPr>
+                <w:rStyle w:val="Hyperlink"/>
+                <w:noProof/>
+              </w:rPr>
+              <w:t>y of React</w:t>
+            </w:r>
+            <w:r>
+              <w:rPr>
+                <w:noProof/>
+                <w:webHidden/>
+              </w:rPr>
+              <w:tab/>
+            </w:r>
+            <w:r>
+              <w:rPr>
+                <w:noProof/>
+                <w:webHidden/>
+              </w:rPr>
+              <w:fldChar w:fldCharType="begin"/>
+            </w:r>
+            <w:r>
+              <w:rPr>
+                <w:noProof/>
+                <w:webHidden/>
+              </w:rPr>
+              <w:instrText xml:space="preserve"> PAGEREF _Toc147797263 \h </w:instrText>
+            </w:r>
+            <w:r>
+              <w:rPr>
+                <w:noProof/>
+                <w:webHidden/>
+              </w:rPr>
+            </w:r>
+            <w:r>
+              <w:rPr>
+                <w:noProof/>
+                <w:webHidden/>
+              </w:rPr>
+              <w:fldChar w:fldCharType="separate"/>
+            </w:r>
+            <w:r>
+              <w:rPr>
+                <w:noProof/>
+                <w:webHidden/>
+              </w:rPr>
+              <w:t>40</w:t>
+            </w:r>
+            <w:r>
+              <w:rPr>
+                <w:noProof/>
+                <w:webHidden/>
+              </w:rPr>
+              <w:fldChar w:fldCharType="end"/>
+            </w:r>
+          </w:hyperlink>
+        </w:p>
+        <w:p>
+          <w:pPr>
+            <w:pStyle w:val="TOC2"/>
+            <w:tabs>
+              <w:tab w:val="right" w:leader="dot" w:pos="10456"/>
+            </w:tabs>
+            <w:rPr>
+              <w:rFonts w:eastAsiaTheme="minorEastAsia"/>
+              <w:noProof/>
+              <w:kern w:val="2"/>
+              <w:lang w:eastAsia="en-GB"/>
+              <w14:ligatures w14:val="standardContextual"/>
+            </w:rPr>
+          </w:pPr>
+          <w:hyperlink w:anchor="_Toc147797264" w:history="1">
             <w:r>
               <w:rPr>
                 <w:rStyle w:val="Hyperlink"/>
@@ -891,7 +1049,7 @@
                 <w:noProof/>
                 <w:webHidden/>
               </w:rPr>
-              <w:instrText xml:space="preserve"> PAGEREF _Toc145002478 \h </w:instrText>
+              <w:instrText xml:space="preserve"> PAGEREF _Toc147797264 \h </w:instrText>
             </w:r>
             <w:r>
               <w:rPr>
@@ -911,7 +1069,151 @@
                 <w:noProof/>
                 <w:webHidden/>
               </w:rPr>
-              <w:t>37</w:t>
+              <w:t>40</w:t>
+            </w:r>
+            <w:r>
+              <w:rPr>
+                <w:noProof/>
+                <w:webHidden/>
+              </w:rPr>
+              <w:fldChar w:fldCharType="end"/>
+            </w:r>
+          </w:hyperlink>
+        </w:p>
+        <w:p>
+          <w:pPr>
+            <w:pStyle w:val="TOC1"/>
+            <w:tabs>
+              <w:tab w:val="right" w:leader="dot" w:pos="10456"/>
+            </w:tabs>
+            <w:rPr>
+              <w:rFonts w:eastAsiaTheme="minorEastAsia"/>
+              <w:noProof/>
+              <w:kern w:val="2"/>
+              <w:lang w:eastAsia="en-GB"/>
+              <w14:ligatures w14:val="standardContextual"/>
+            </w:rPr>
+          </w:pPr>
+          <w:hyperlink w:anchor="_Toc147797265" w:history="1">
+            <w:r>
+              <w:rPr>
+                <w:rStyle w:val="Hyperlink"/>
+                <w:noProof/>
+              </w:rPr>
+              <w:t>Voice Material</w:t>
+            </w:r>
+            <w:r>
+              <w:rPr>
+                <w:noProof/>
+                <w:webHidden/>
+              </w:rPr>
+              <w:tab/>
+            </w:r>
+            <w:r>
+              <w:rPr>
+                <w:noProof/>
+                <w:webHidden/>
+              </w:rPr>
+              <w:fldChar w:fldCharType="begin"/>
+            </w:r>
+            <w:r>
+              <w:rPr>
+                <w:noProof/>
+                <w:webHidden/>
+              </w:rPr>
+              <w:instrText xml:space="preserve"> PAGEREF _Toc147797265 \h </w:instrText>
+            </w:r>
+            <w:r>
+              <w:rPr>
+                <w:noProof/>
+                <w:webHidden/>
+              </w:rPr>
+            </w:r>
+            <w:r>
+              <w:rPr>
+                <w:noProof/>
+                <w:webHidden/>
+              </w:rPr>
+              <w:fldChar w:fldCharType="separate"/>
+            </w:r>
+            <w:r>
+              <w:rPr>
+                <w:noProof/>
+                <w:webHidden/>
+              </w:rPr>
+              <w:t>40</w:t>
+            </w:r>
+            <w:r>
+              <w:rPr>
+                <w:noProof/>
+                <w:webHidden/>
+              </w:rPr>
+              <w:fldChar w:fldCharType="end"/>
+            </w:r>
+          </w:hyperlink>
+        </w:p>
+        <w:p>
+          <w:pPr>
+            <w:pStyle w:val="TOC2"/>
+            <w:tabs>
+              <w:tab w:val="right" w:leader="dot" w:pos="10456"/>
+            </w:tabs>
+            <w:rPr>
+              <w:rFonts w:eastAsiaTheme="minorEastAsia"/>
+              <w:noProof/>
+              <w:kern w:val="2"/>
+              <w:lang w:eastAsia="en-GB"/>
+              <w14:ligatures w14:val="standardContextual"/>
+            </w:rPr>
+          </w:pPr>
+          <w:hyperlink w:anchor="_Toc147797266" w:history="1">
+            <w:r>
+              <w:rPr>
+                <w:rStyle w:val="Hyperlink"/>
+                <w:noProof/>
+              </w:rPr>
+              <w:t>Fundamental JavaScript Interview Questions</w:t>
+            </w:r>
+            <w:r>
+              <w:rPr>
+                <w:noProof/>
+                <w:webHidden/>
+              </w:rPr>
+              <w:tab/>
+            </w:r>
+            <w:r>
+              <w:rPr>
+                <w:noProof/>
+                <w:webHidden/>
+              </w:rPr>
+              <w:fldChar w:fldCharType="begin"/>
+            </w:r>
+            <w:r>
+              <w:rPr>
+                <w:noProof/>
+                <w:webHidden/>
+              </w:rPr>
+              <w:instrText xml:space="preserve"> PAGEREF _Toc147797266 \h </w:instrText>
+            </w:r>
+            <w:r>
+              <w:rPr>
+                <w:noProof/>
+                <w:webHidden/>
+              </w:rPr>
+            </w:r>
+            <w:r>
+              <w:rPr>
+                <w:noProof/>
+                <w:webHidden/>
+              </w:rPr>
+              <w:fldChar w:fldCharType="separate"/>
+            </w:r>
+            <w:r>
+              <w:rPr>
+                <w:noProof/>
+                <w:webHidden/>
+              </w:rPr>
+              <w:t>40</w:t>
             </w:r>
             <w:r>
               <w:rPr>
@@ -944,7 +1246,7 @@
       <w:pPr>
         <w:pStyle w:val="Heading1"/>
       </w:pPr>
-      <w:bookmarkStart w:id="0" w:name="_Toc145002467"/>
+      <w:bookmarkStart w:id="0" w:name="_Toc147797251"/>
       <w:r>
         <w:lastRenderedPageBreak/>
         <w:t>Meta</w:t>
@@ -983,7 +1285,7 @@
       <w:pPr>
         <w:pStyle w:val="Heading2"/>
       </w:pPr>
-      <w:bookmarkStart w:id="1" w:name="_Toc145002468"/>
+      <w:bookmarkStart w:id="1" w:name="_Toc147797252"/>
       <w:r>
         <w:t>Landing Page</w:t>
       </w:r>
@@ -1676,7 +1978,7 @@
       <w:pPr>
         <w:pStyle w:val="Heading2"/>
       </w:pPr>
-      <w:bookmarkStart w:id="2" w:name="_Toc145002469"/>
+      <w:bookmarkStart w:id="2" w:name="_Toc147797253"/>
       <w:r>
         <w:lastRenderedPageBreak/>
         <w:t>About Page</w:t>
@@ -2301,7 +2603,7 @@
       <w:pPr>
         <w:pStyle w:val="Heading2"/>
       </w:pPr>
-      <w:bookmarkStart w:id="3" w:name="_Toc145002470"/>
+      <w:bookmarkStart w:id="3" w:name="_Toc147797254"/>
       <w:r>
         <w:lastRenderedPageBreak/>
         <w:t>Projects Page</w:t>
@@ -2819,7 +3121,7 @@
       <w:pPr>
         <w:pStyle w:val="Heading2"/>
       </w:pPr>
-      <w:bookmarkStart w:id="4" w:name="_Toc145002471"/>
+      <w:bookmarkStart w:id="4" w:name="_Toc147797255"/>
       <w:r>
         <w:t>Contact Page</w:t>
       </w:r>
@@ -2859,7 +3161,7 @@
       <w:pPr>
         <w:pStyle w:val="Heading1"/>
       </w:pPr>
-      <w:bookmarkStart w:id="5" w:name="_Toc145002472"/>
+      <w:bookmarkStart w:id="5" w:name="_Toc147797256"/>
       <w:r>
         <w:lastRenderedPageBreak/>
         <w:t>Blogs</w:t>
@@ -3422,7 +3724,7 @@
       <w:pPr>
         <w:pStyle w:val="Heading2"/>
       </w:pPr>
-      <w:bookmarkStart w:id="6" w:name="_Toc145002473"/>
+      <w:bookmarkStart w:id="6" w:name="_Toc147797257"/>
       <w:r>
         <w:lastRenderedPageBreak/>
         <w:t>Digital Guitar - Hardware</w:t>
@@ -6204,7 +6506,7 @@
           <w:lang w:eastAsia="en-GB"/>
         </w:rPr>
       </w:pPr>
-      <w:bookmarkStart w:id="7" w:name="_Toc145002474"/>
+      <w:bookmarkStart w:id="7" w:name="_Toc147797258"/>
       <w:r>
         <w:rPr>
           <w:rFonts w:eastAsia="Times New Roman"/>
@@ -8406,7 +8708,7 @@
           <w:lang w:eastAsia="en-GB"/>
         </w:rPr>
       </w:pPr>
-      <w:bookmarkStart w:id="8" w:name="_Toc145002475"/>
+      <w:bookmarkStart w:id="8" w:name="_Toc147797259"/>
       <w:r>
         <w:rPr>
           <w:rFonts w:eastAsia="Times New Roman"/>
@@ -8952,7 +9254,7 @@
       <w:pPr>
         <w:pStyle w:val="Heading2"/>
       </w:pPr>
-      <w:bookmarkStart w:id="9" w:name="_Toc145002476"/>
+      <w:bookmarkStart w:id="9" w:name="_Toc147797260"/>
       <w:r>
         <w:lastRenderedPageBreak/>
         <w:t>JavaScript's Sorting – What's Behind the Hood</w:t>
@@ -11149,7 +11451,7 @@
           <w:lang w:eastAsia="en-GB"/>
         </w:rPr>
       </w:pPr>
-      <w:bookmarkStart w:id="10" w:name="_Toc145002477"/>
+      <w:bookmarkStart w:id="10" w:name="_Toc147797261"/>
       <w:r>
         <w:rPr>
           <w:rFonts w:eastAsia="Times New Roman"/>
@@ -13261,11 +13563,12 @@
       <w:pPr>
         <w:pStyle w:val="Heading2"/>
       </w:pPr>
-      <w:bookmarkStart w:id="11" w:name="_Toc145002478"/>
+      <w:bookmarkStart w:id="11" w:name="_Toc147797262"/>
       <w:r>
         <w:lastRenderedPageBreak/>
         <w:t>Scheduling Emails with Cyclic</w:t>
       </w:r>
+      <w:bookmarkEnd w:id="11"/>
     </w:p>
     <w:p>
       <w:pPr>
@@ -14205,10 +14508,124 @@
       <w:pPr>
         <w:pStyle w:val="Heading2"/>
       </w:pPr>
+      <w:bookmarkStart w:id="12" w:name="_Toc147797263"/>
       <w:r>
         <w:lastRenderedPageBreak/>
         <w:t>Brief Anatomy of React</w:t>
       </w:r>
+      <w:bookmarkEnd w:id="12"/>
+    </w:p>
+    <w:p/>
+    <w:p>
+      <w:r>
+        <w:t xml:space="preserve">This </w:t>
+      </w:r>
+      <w:r>
+        <w:t>article is an extract of my research on React</w:t>
+      </w:r>
+      <w:r>
+        <w:t xml:space="preserve"> fundamentals.</w:t>
+      </w:r>
+      <w:r>
+        <w:t xml:space="preserve"> </w:t>
+      </w:r>
+      <w:r>
+        <w:t xml:space="preserve">After </w:t>
+      </w:r>
+      <w:r>
+        <w:t>tackling some React interview questions</w:t>
+      </w:r>
+      <w:r>
+        <w:t>,</w:t>
+      </w:r>
+      <w:r>
+        <w:t xml:space="preserve"> </w:t>
+      </w:r>
+      <w:r>
+        <w:t>I</w:t>
+      </w:r>
+      <w:r>
+        <w:t xml:space="preserve"> realise</w:t>
+      </w:r>
+      <w:r>
+        <w:t>d</w:t>
+      </w:r>
+      <w:r>
+        <w:t xml:space="preserve"> that my theoretical understanding ha</w:t>
+      </w:r>
+      <w:r>
+        <w:t>d</w:t>
+      </w:r>
+      <w:r>
+        <w:t xml:space="preserve"> gaps</w:t>
+      </w:r>
+      <w:r>
+        <w:t xml:space="preserve"> that </w:t>
+      </w:r>
+      <w:r>
+        <w:t>needed an immediate fix</w:t>
+      </w:r>
+      <w:r>
+        <w:t>.</w:t>
+      </w:r>
+      <w:r>
+        <w:t xml:space="preserve"> </w:t>
+      </w:r>
+      <w:r>
+        <w:t>As a result of this research, h</w:t>
+      </w:r>
+      <w:r>
+        <w:t xml:space="preserve">ere are some of my findings that may prove </w:t>
+      </w:r>
+      <w:r>
+        <w:t>help</w:t>
+      </w:r>
+      <w:r>
+        <w:t>ful in a</w:t>
+      </w:r>
+      <w:r>
+        <w:t xml:space="preserve"> React interview</w:t>
+      </w:r>
+      <w:r>
+        <w:t xml:space="preserve"> and definitely will deepen your confidence as a  developer</w:t>
+      </w:r>
+      <w:r>
+        <w:t xml:space="preserve"> if you </w:t>
+      </w:r>
+      <w:r>
+        <w:t xml:space="preserve">are at the beginning of </w:t>
+      </w:r>
+      <w:r>
+        <w:t>your</w:t>
+      </w:r>
+      <w:r>
+        <w:t xml:space="preserve"> journey to</w:t>
+      </w:r>
+      <w:r>
+        <w:t xml:space="preserve"> </w:t>
+      </w:r>
+      <w:r>
+        <w:t>mastery</w:t>
+      </w:r>
+      <w:r>
+        <w:t>.</w:t>
+      </w:r>
+    </w:p>
+    <w:p/>
+    <w:p>
+      <w:pPr>
+        <w:rPr>
+          <w:b/>
+          <w:bCs/>
+        </w:rPr>
+      </w:pPr>
+      <w:r>
+        <w:rPr>
+          <w:b/>
+          <w:bCs/>
+        </w:rPr>
+        <w:t>Library or Framework</w:t>
+      </w:r>
     </w:p>
     <w:p/>
     <w:p>
@@ -14252,25 +14669,198 @@
         <w:t xml:space="preserve">. </w:t>
       </w:r>
       <w:r>
-        <w:t xml:space="preserve">As React </w:t>
-      </w:r>
-      <w:r>
-        <w:t>lacks the</w:t>
-      </w:r>
-      <w:r>
-        <w:t xml:space="preserve"> completeness or restrictions of</w:t>
-      </w:r>
-      <w:r>
-        <w:t xml:space="preserve"> </w:t>
-      </w:r>
-      <w:r>
-        <w:t xml:space="preserve">large </w:t>
-      </w:r>
-      <w:r>
-        <w:t>ecosystems</w:t>
-      </w:r>
-      <w:r>
-        <w:t xml:space="preserve">; hence, </w:t>
+        <w:t xml:space="preserve">However, </w:t>
+      </w:r>
+      <w:r>
+        <w:t xml:space="preserve">React is often mentioned as a framework in statistics and job listings. </w:t>
+      </w:r>
+      <w:r>
+        <w:t>F</w:t>
+      </w:r>
+      <w:r>
+        <w:t>ram</w:t>
+      </w:r>
+      <w:r>
+        <w:t>e</w:t>
+      </w:r>
+      <w:r>
+        <w:t xml:space="preserve">work and library </w:t>
+      </w:r>
+      <w:r>
+        <w:t xml:space="preserve">as </w:t>
+      </w:r>
+      <w:r>
+        <w:t>terminologies may be interchang</w:t>
+      </w:r>
+      <w:r>
+        <w:t>e</w:t>
+      </w:r>
+      <w:r>
+        <w:t>able</w:t>
+      </w:r>
+      <w:r>
+        <w:t xml:space="preserve"> in certain circumstances, as both refer </w:t>
+      </w:r>
+      <w:r>
+        <w:t>to</w:t>
+      </w:r>
+      <w:r>
+        <w:t xml:space="preserve"> </w:t>
+      </w:r>
+      <w:r>
+        <w:t>reusable code that simplifi</w:t>
+      </w:r>
+      <w:r>
+        <w:t>es</w:t>
+      </w:r>
+      <w:r>
+        <w:t xml:space="preserve"> </w:t>
+      </w:r>
+      <w:r>
+        <w:t xml:space="preserve">complex </w:t>
+      </w:r>
+      <w:r>
+        <w:t>fun</w:t>
+      </w:r>
+      <w:r>
+        <w:t>c</w:t>
+      </w:r>
+      <w:r>
+        <w:t>tionali</w:t>
+      </w:r>
+      <w:r>
+        <w:t>ties</w:t>
+      </w:r>
+      <w:r>
+        <w:t>.</w:t>
+      </w:r>
+      <w:r>
+        <w:t xml:space="preserve"> </w:t>
+      </w:r>
+    </w:p>
+    <w:p/>
+    <w:p>
+      <w:pPr>
+        <w:rPr>
+          <w:b/>
+          <w:bCs/>
+        </w:rPr>
+      </w:pPr>
+      <w:r>
+        <w:rPr>
+          <w:b/>
+          <w:bCs/>
+        </w:rPr>
+        <w:t>Library</w:t>
+      </w:r>
+    </w:p>
+    <w:p>
+      <w:r>
+        <w:t>A library is a collection of pre-defined methods and classes developers can use to ease their work and accelerate development.</w:t>
+      </w:r>
+      <w:r>
+        <w:t xml:space="preserve"> </w:t>
+      </w:r>
+      <w:r>
+        <w:rPr>
+          <w:i/>
+          <w:iCs/>
+        </w:rPr>
+        <w:t>[</w:t>
+      </w:r>
+      <w:r>
+        <w:rPr>
+          <w:i/>
+          <w:iCs/>
+        </w:rPr>
+        <w:t>Link: Se</w:t>
+      </w:r>
+      <w:r>
+        <w:rPr>
+          <w:i/>
+          <w:iCs/>
+        </w:rPr>
+        <w:t>n</w:t>
+      </w:r>
+      <w:r>
+        <w:rPr>
+          <w:i/>
+          <w:iCs/>
+        </w:rPr>
+        <w:t>cha</w:t>
+      </w:r>
+      <w:r>
+        <w:rPr>
+          <w:i/>
+          <w:iCs/>
+        </w:rPr>
+        <w:t>]</w:t>
+      </w:r>
+      <w:r>
+        <w:t xml:space="preserve"> </w:t>
+      </w:r>
+      <w:r>
+        <w:t>Additionally, l</w:t>
+      </w:r>
+      <w:r>
+        <w:t>ibraries often target specific fun</w:t>
+      </w:r>
+      <w:r>
+        <w:t>c</w:t>
+      </w:r>
+      <w:r>
+        <w:t>tionalities</w:t>
+      </w:r>
+      <w:r>
+        <w:t xml:space="preserve"> of an application</w:t>
+      </w:r>
+      <w:r>
+        <w:t>.</w:t>
+      </w:r>
+    </w:p>
+    <w:p/>
+    <w:p>
+      <w:pPr>
+        <w:rPr>
+          <w:b/>
+          <w:bCs/>
+        </w:rPr>
+      </w:pPr>
+      <w:r>
+        <w:rPr>
+          <w:b/>
+          <w:bCs/>
+        </w:rPr>
+        <w:t>Framework</w:t>
+      </w:r>
+    </w:p>
+    <w:p>
+      <w:r>
+        <w:t>A</w:t>
+      </w:r>
+      <w:r>
+        <w:t xml:space="preserve"> framework gives the fundamental structure while indicating the required customi</w:t>
+      </w:r>
+      <w:r>
+        <w:t>s</w:t>
+      </w:r>
+      <w:r>
+        <w:t>ation from the coder. The framework defines the workflow of a software application, informs the developer of what he needs, and invokes the developer</w:t>
+      </w:r>
+      <w:r>
+        <w:t>'</w:t>
+      </w:r>
+      <w:r>
+        <w:t>s code when necessary.</w:t>
+      </w:r>
+    </w:p>
+    <w:p/>
+    <w:p>
+      <w:r>
+        <w:t>React lacks the completeness or restrictions of large ecosystems, so</w:t>
+      </w:r>
+      <w:r>
+        <w:t xml:space="preserve"> </w:t>
       </w:r>
       <w:r>
         <w:t>it</w:t>
@@ -14341,7 +14931,18 @@
     <w:p>
       <w:pPr>
         <w:jc w:val="left"/>
-      </w:pPr>
+        <w:rPr>
+          <w:b/>
+          <w:bCs/>
+        </w:rPr>
+      </w:pPr>
+      <w:r>
+        <w:rPr>
+          <w:b/>
+          <w:bCs/>
+        </w:rPr>
+        <w:t>DOM vs Virtual DOM</w:t>
+      </w:r>
     </w:p>
     <w:p>
       <w:pPr>
@@ -14349,9 +14950,337 @@
       </w:pPr>
     </w:p>
     <w:p>
+      <w:r>
+        <w:t xml:space="preserve">To better understand how React renders a UI </w:t>
+      </w:r>
+      <w:r>
+        <w:t>in the browser, we need to distinguish between DOM and Virtual DOM.</w:t>
+      </w:r>
+    </w:p>
+    <w:p/>
+    <w:p>
+      <w:pPr>
+        <w:rPr>
+          <w:b/>
+          <w:bCs/>
+        </w:rPr>
+      </w:pPr>
+      <w:r>
+        <w:rPr>
+          <w:b/>
+          <w:bCs/>
+        </w:rPr>
+        <w:t>DOM</w:t>
+      </w:r>
+      <w:r>
+        <w:rPr>
+          <w:b/>
+          <w:bCs/>
+        </w:rPr>
+        <w:t xml:space="preserve"> </w:t>
+      </w:r>
+    </w:p>
+    <w:p>
+      <w:r>
+        <w:t>The Document Object Model (DOM) is an application programming interface (API) for HTML and XML documents</w:t>
+      </w:r>
+      <w:r>
+        <w:t>.</w:t>
+      </w:r>
+      <w:r>
+        <w:t xml:space="preserve"> The DOM</w:t>
+      </w:r>
+      <w:r>
+        <w:t xml:space="preserve"> is a structural representation of the web document as nodes and objects,</w:t>
+      </w:r>
+      <w:r>
+        <w:t xml:space="preserve"> </w:t>
+      </w:r>
+      <w:r>
+        <w:t>which</w:t>
+      </w:r>
+      <w:r>
+        <w:t xml:space="preserve"> defines the logical structure of documents and </w:t>
+      </w:r>
+      <w:r>
+        <w:t>how</w:t>
+      </w:r>
+      <w:r>
+        <w:t xml:space="preserve"> a </w:t>
+      </w:r>
+      <w:r>
+        <w:t xml:space="preserve">UI </w:t>
+      </w:r>
+      <w:r>
+        <w:t xml:space="preserve">document is accessed and manipulated. With the </w:t>
+      </w:r>
+      <w:r>
+        <w:t>DOM</w:t>
+      </w:r>
+      <w:r>
+        <w:t xml:space="preserve">, programmers can build documents, navigate their structure, and add, modify, or delete elements and content. Anything found in an HTML or XML document can be accessed, changed, deleted, or added using the </w:t>
+      </w:r>
+      <w:r>
+        <w:t>DOM.</w:t>
+      </w:r>
+      <w:r>
+        <w:t xml:space="preserve"> </w:t>
+      </w:r>
+      <w:r>
+        <w:rPr>
+          <w:i/>
+          <w:iCs/>
+        </w:rPr>
+        <w:t>[Link: W3]</w:t>
+      </w:r>
+      <w:r>
+        <w:t xml:space="preserve"> The DOM </w:t>
+      </w:r>
+      <w:r>
+        <w:t>represents the HTML page as a tree of elements called nodes</w:t>
+      </w:r>
+      <w:r>
+        <w:t xml:space="preserve"> and serve</w:t>
+      </w:r>
+      <w:r>
+        <w:t>s</w:t>
+      </w:r>
+      <w:r>
+        <w:t xml:space="preserve"> as an interface</w:t>
+      </w:r>
+      <w:r>
+        <w:t xml:space="preserve"> for the browser</w:t>
+      </w:r>
+      <w:r>
+        <w:t xml:space="preserve"> </w:t>
+      </w:r>
+      <w:r>
+        <w:t xml:space="preserve">to enable interaction with </w:t>
+      </w:r>
+      <w:r>
+        <w:t>JavaScript</w:t>
+      </w:r>
+      <w:r>
+        <w:t>. The document is the root node, and the child nodes form the subtree.</w:t>
+      </w:r>
+    </w:p>
+    <w:p/>
+    <w:p>
+      <w:pPr>
+        <w:rPr>
+          <w:i/>
+          <w:iCs/>
+        </w:rPr>
+      </w:pPr>
+      <w:r>
+        <w:rPr>
+          <w:i/>
+          <w:iCs/>
+        </w:rPr>
+        <w:lastRenderedPageBreak/>
+        <w:t>[DOM Image]</w:t>
+      </w:r>
+    </w:p>
+    <w:p>
+      <w:pPr>
+        <w:jc w:val="left"/>
+      </w:pPr>
+    </w:p>
+    <w:p>
+      <w:pPr>
+        <w:jc w:val="left"/>
+      </w:pPr>
+      <w:r>
+        <w:t xml:space="preserve">The virtual DOM (VDOM) is a programming concept where an ideal, or </w:t>
+      </w:r>
+      <w:r>
+        <w:t>"</w:t>
+      </w:r>
+      <w:r>
+        <w:t>virtual</w:t>
+      </w:r>
+      <w:r>
+        <w:t>"</w:t>
+      </w:r>
+      <w:r>
+        <w:t xml:space="preserve">, representation of a UI is kept in memory and synced with the </w:t>
+      </w:r>
+      <w:r>
+        <w:t>"</w:t>
+      </w:r>
+      <w:r>
+        <w:t>real</w:t>
+      </w:r>
+      <w:r>
+        <w:t>"</w:t>
+      </w:r>
+      <w:r>
+        <w:t xml:space="preserve"> DOM by a library such as ReactDOM. This process is called </w:t>
+      </w:r>
+      <w:hyperlink r:id="rId11" w:history="1">
+        <w:r>
+          <w:t>reconciliation</w:t>
+        </w:r>
+      </w:hyperlink>
+      <w:r>
+        <w:t>.</w:t>
+      </w:r>
+    </w:p>
+    <w:p>
+      <w:pPr>
+        <w:jc w:val="left"/>
+      </w:pPr>
+    </w:p>
+    <w:p>
+      <w:pPr>
+        <w:jc w:val="left"/>
+        <w:rPr>
+          <w:b/>
+          <w:bCs/>
+        </w:rPr>
+      </w:pPr>
+      <w:r>
+        <w:rPr>
+          <w:b/>
+          <w:bCs/>
+        </w:rPr>
+        <w:t>React Rendering</w:t>
+      </w:r>
+    </w:p>
+    <w:p>
+      <w:pPr>
+        <w:jc w:val="left"/>
+      </w:pPr>
+    </w:p>
+    <w:p>
+      <w:pPr>
+        <w:rPr>
+          <w:rFonts w:cstheme="minorHAnsi"/>
+        </w:rPr>
+      </w:pPr>
+      <w:r>
+        <w:rPr>
+          <w:rFonts w:cstheme="minorHAnsi"/>
+        </w:rPr>
+        <w:t xml:space="preserve">In React, </w:t>
+      </w:r>
+      <w:r>
+        <w:rPr>
+          <w:rFonts w:cstheme="minorHAnsi"/>
+        </w:rPr>
+        <w:t xml:space="preserve">the </w:t>
+      </w:r>
+      <w:r>
+        <w:rPr>
+          <w:rFonts w:cstheme="minorHAnsi"/>
+        </w:rPr>
+        <w:t xml:space="preserve">rendering occurs when a React component's </w:t>
+      </w:r>
+      <w:r>
+        <w:rPr>
+          <w:rStyle w:val="HTMLCode"/>
+          <w:rFonts w:asciiTheme="minorHAnsi" w:eastAsiaTheme="majorEastAsia" w:hAnsiTheme="minorHAnsi" w:cstheme="minorHAnsi"/>
+          <w:sz w:val="22"/>
+          <w:szCs w:val="22"/>
+        </w:rPr>
+        <w:t>render</w:t>
+      </w:r>
+      <w:r>
+        <w:rPr>
+          <w:rFonts w:cstheme="minorHAnsi"/>
+        </w:rPr>
+        <w:t xml:space="preserve"> method is called. This method returns a representation of the user interface </w:t>
+      </w:r>
+      <w:r>
+        <w:rPr>
+          <w:rFonts w:cstheme="minorHAnsi"/>
+        </w:rPr>
+        <w:t>as</w:t>
+      </w:r>
+      <w:r>
+        <w:rPr>
+          <w:rFonts w:cstheme="minorHAnsi"/>
+        </w:rPr>
+        <w:t xml:space="preserve"> a Virtual DOM (a lightweight copy of the actual DOM). React then compares this Virtual DOM to the previous one, identifying the differences or updates </w:t>
+      </w:r>
+      <w:r>
+        <w:rPr>
+          <w:rFonts w:cstheme="minorHAnsi"/>
+        </w:rPr>
+        <w:t>needed</w:t>
+      </w:r>
+      <w:r>
+        <w:rPr>
+          <w:rFonts w:cstheme="minorHAnsi"/>
+        </w:rPr>
+        <w:t>. These updates are calculated efficiently, and only the necessary changes are applied to the HTML DOM. This process</w:t>
+      </w:r>
+      <w:r>
+        <w:rPr>
+          <w:rFonts w:cstheme="minorHAnsi"/>
+        </w:rPr>
+        <w:t>, called reconciliation, is a key part of what makes React</w:t>
+      </w:r>
+      <w:r>
+        <w:rPr>
+          <w:rFonts w:cstheme="minorHAnsi"/>
+        </w:rPr>
+        <w:t xml:space="preserve"> efficient and performant. It ensures </w:t>
+      </w:r>
+      <w:r>
+        <w:rPr>
+          <w:rFonts w:cstheme="minorHAnsi"/>
+        </w:rPr>
+        <w:t xml:space="preserve">the </w:t>
+      </w:r>
+      <w:r>
+        <w:rPr>
+          <w:rFonts w:cstheme="minorHAnsi"/>
+        </w:rPr>
+        <w:t>application's UI stays in sync with its underlying data, providing a smooth and responsive user experience.</w:t>
+      </w:r>
+    </w:p>
+    <w:p>
+      <w:pPr>
+        <w:jc w:val="left"/>
+      </w:pPr>
+    </w:p>
+    <w:p>
+      <w:pPr>
+        <w:jc w:val="left"/>
+        <w:rPr>
+          <w:b/>
+          <w:bCs/>
+        </w:rPr>
+      </w:pPr>
+      <w:r>
+        <w:rPr>
+          <w:b/>
+          <w:bCs/>
+        </w:rPr>
+        <w:t>How Reconciliation Works</w:t>
+      </w:r>
+    </w:p>
+    <w:p>
+      <w:pPr>
+        <w:jc w:val="left"/>
+      </w:pPr>
+    </w:p>
+    <w:p>
+      <w:pPr>
+        <w:jc w:val="left"/>
+      </w:pPr>
+    </w:p>
+    <w:p>
+      <w:pPr>
+        <w:jc w:val="left"/>
+      </w:pPr>
+    </w:p>
+    <w:p>
       <w:pPr>
         <w:pStyle w:val="Heading2"/>
       </w:pPr>
+      <w:bookmarkStart w:id="13" w:name="_Toc147797264"/>
       <w:r>
         <w:t>Recreating McDonald</w:t>
       </w:r>
@@ -14361,25 +15290,29 @@
       <w:r>
         <w:t>s Ordering Kiosk UI</w:t>
       </w:r>
-      <w:bookmarkEnd w:id="11"/>
+      <w:bookmarkEnd w:id="13"/>
     </w:p>
     <w:p/>
     <w:p>
       <w:pPr>
         <w:pStyle w:val="Heading1"/>
       </w:pPr>
+      <w:bookmarkStart w:id="14" w:name="_Toc147797265"/>
       <w:r>
         <w:t>Voice Material</w:t>
       </w:r>
+      <w:bookmarkEnd w:id="14"/>
     </w:p>
     <w:p/>
     <w:p>
       <w:pPr>
         <w:pStyle w:val="Heading2"/>
       </w:pPr>
+      <w:bookmarkStart w:id="15" w:name="_Toc147797266"/>
       <w:r>
         <w:t>Fundamental JavaScript Interview Questions</w:t>
       </w:r>
+      <w:bookmarkEnd w:id="15"/>
     </w:p>
     <w:p/>
     <w:p>
@@ -14498,409 +15431,408 @@
         <w:rPr>
           <w:rStyle w:val="Strong"/>
         </w:rPr>
+        <w:t>Multi-Paradigm:</w:t>
+      </w:r>
+      <w:r>
+        <w:t xml:space="preserve"> JavaScript is a multi-paradigm language, which means it supports multiple programming styles, including procedural, object-oriented, and functional programming. Developers can choose the paradigm that best suits their needs.</w:t>
+      </w:r>
+    </w:p>
+    <w:p/>
+    <w:p>
+      <w:r>
+        <w:rPr>
+          <w:rStyle w:val="Strong"/>
+        </w:rPr>
+        <w:t>First-Class Functions:</w:t>
+      </w:r>
+      <w:r>
+        <w:t xml:space="preserve"> JavaScript treats functions as first-class citizens. This means you can assign functions to variables, pass them as arguments to other functions, and return them from other functions. This feature is fundamental for functional programming.</w:t>
+      </w:r>
+    </w:p>
+    <w:p/>
+    <w:p>
+      <w:r>
+        <w:rPr>
+          <w:rStyle w:val="Strong"/>
+        </w:rPr>
+        <w:t>Closures:</w:t>
+      </w:r>
+      <w:r>
+        <w:t xml:space="preserve"> JavaScript supports closures, which allow functions to "remember" and access variables from their outer scope even after that scope has exited. Closures are valuable for maintaining state and encapsulation.</w:t>
+      </w:r>
+    </w:p>
+    <w:p/>
+    <w:p>
+      <w:r>
+        <w:rPr>
+          <w:rStyle w:val="Strong"/>
+        </w:rPr>
+        <w:t>Event-Driven and Asynchronous:</w:t>
+      </w:r>
+      <w:r>
+        <w:t xml:space="preserve"> JavaScript excels at event-driven programming. It can listen for and respond to user interactions (e.g., clicks, keypresses) and perform asynchronous operations, such as making HTTP requests, without blocking the main program execution.</w:t>
+      </w:r>
+    </w:p>
+    <w:p/>
+    <w:p>
+      <w:r>
+        <w:rPr>
+          <w:rStyle w:val="Strong"/>
+        </w:rPr>
+        <w:t>DOM Manipulation:</w:t>
+      </w:r>
+      <w:r>
+        <w:t xml:space="preserve"> JavaScript is used to interact with the Document Object Model (DOM), which represents the structure of an HTML document. This allows developers to dynamically modify and update web page content and behavior.</w:t>
+      </w:r>
+    </w:p>
+    <w:p/>
+    <w:p>
+      <w:r>
+        <w:rPr>
+          <w:rStyle w:val="Strong"/>
+        </w:rPr>
+        <w:t>Cross-Browser Compatibility:</w:t>
+      </w:r>
+      <w:r>
+        <w:t xml:space="preserve"> JavaScript is supported by all modern web browsers, making it a reliable choice for web development. Compatibility libraries and tools help address cross-browser issues.</w:t>
+      </w:r>
+    </w:p>
+    <w:p/>
+    <w:p>
+      <w:r>
+        <w:rPr>
+          <w:rStyle w:val="Strong"/>
+        </w:rPr>
+        <w:t>Extensive Standard Library:</w:t>
+      </w:r>
+      <w:r>
+        <w:t xml:space="preserve"> JavaScript provides a rich standard library that includes functions and objects for performing common tasks, such as working with strings, arrays, dates, and more.</w:t>
+      </w:r>
+    </w:p>
+    <w:p/>
+    <w:p>
+      <w:r>
+        <w:rPr>
+          <w:rStyle w:val="Strong"/>
+        </w:rPr>
+        <w:t>Modulari</w:t>
+      </w:r>
+      <w:r>
+        <w:rPr>
+          <w:rStyle w:val="Strong"/>
+        </w:rPr>
+        <w:t>s</w:t>
+      </w:r>
+      <w:r>
+        <w:rPr>
+          <w:rStyle w:val="Strong"/>
+        </w:rPr>
+        <w:t>ation:</w:t>
+      </w:r>
+      <w:r>
+        <w:t xml:space="preserve"> JavaScript supports modular programming through the use of modules and libraries, which helps organi</w:t>
+      </w:r>
+      <w:r>
+        <w:t>s</w:t>
+      </w:r>
+      <w:r>
+        <w:t>e code into reusable and maintainable components.</w:t>
+      </w:r>
+    </w:p>
+    <w:p/>
+    <w:p>
+      <w:r>
+        <w:rPr>
+          <w:rStyle w:val="Strong"/>
+        </w:rPr>
+        <w:t>Error Handling:</w:t>
+      </w:r>
+      <w:r>
+        <w:t xml:space="preserve"> JavaScript provides mechanisms for handling errors, including try-catch blocks, to gracefully manage unexpected issues in code execution.</w:t>
+      </w:r>
+    </w:p>
+    <w:p/>
+    <w:p/>
+    <w:p/>
+    <w:p>
+      <w:r>
+        <w:t>2. Explain the differences between JavaScript and Java.</w:t>
+      </w:r>
+    </w:p>
+    <w:p/>
+    <w:p>
+      <w:r>
+        <w:t>3. What are the key features of JavaScript?</w:t>
+      </w:r>
+    </w:p>
+    <w:p>
+      <w:r>
+        <w:t>4. How is JavaScript used in web development?</w:t>
+      </w:r>
+    </w:p>
+    <w:p>
+      <w:r>
+        <w:t>5. What are variables in JavaScript?</w:t>
+      </w:r>
+    </w:p>
+    <w:p>
+      <w:r>
+        <w:t>6. How do you declare a variable in JavaScript?</w:t>
+      </w:r>
+    </w:p>
+    <w:p>
+      <w:r>
+        <w:t>7. What are data types in JavaScript?</w:t>
+      </w:r>
+    </w:p>
+    <w:p>
+      <w:r>
+        <w:t>8. What are the differences between `let`, `const`, and `var` for declaring variables?</w:t>
+      </w:r>
+    </w:p>
+    <w:p>
+      <w:r>
+        <w:t>9. How do you comment in JavaScript?</w:t>
+      </w:r>
+    </w:p>
+    <w:p>
+      <w:r>
+        <w:t>10. Explain hoisting in JavaScript.</w:t>
+      </w:r>
+    </w:p>
+    <w:p/>
+    <w:p>
+      <w:r>
+        <w:t>**Operators and Expressions:**</w:t>
+      </w:r>
+    </w:p>
+    <w:p/>
+    <w:p>
+      <w:r>
+        <w:t>11. What are operators in JavaScript?</w:t>
+      </w:r>
+    </w:p>
+    <w:p>
+      <w:r>
+        <w:t>12. Explain the difference between `==` and `===` operators.</w:t>
+      </w:r>
+    </w:p>
+    <w:p>
+      <w:r>
+        <w:t>13. What is the ternary operator in JavaScript?</w:t>
+      </w:r>
+    </w:p>
+    <w:p>
+      <w:r>
+        <w:t>14. How do you use the `typeof` operator?</w:t>
+      </w:r>
+    </w:p>
+    <w:p>
+      <w:r>
+        <w:t>15. Explain the concept of short-circuit evaluation in logical operators.</w:t>
+      </w:r>
+    </w:p>
+    <w:p/>
+    <w:p>
+      <w:r>
+        <w:t>**Control Structures:**</w:t>
+      </w:r>
+    </w:p>
+    <w:p/>
+    <w:p>
+      <w:r>
+        <w:t>16. What are conditional statements in JavaScript?</w:t>
+      </w:r>
+    </w:p>
+    <w:p>
+      <w:r>
+        <w:t>17. Explain the `if`, `else if`, and `else` statements.</w:t>
+      </w:r>
+    </w:p>
+    <w:p>
+      <w:r>
+        <w:t>18. What is a switch statement, and how does it work?</w:t>
+      </w:r>
+    </w:p>
+    <w:p>
+      <w:r>
+        <w:t>19. How do you create loops in JavaScript?</w:t>
+      </w:r>
+    </w:p>
+    <w:p>
+      <w:r>
+        <w:t>20. Explain the `for` loop, `while` loop, and `do...while` loop.</w:t>
+      </w:r>
+    </w:p>
+    <w:p/>
+    <w:p>
+      <w:r>
+        <w:t>**Functions:**</w:t>
+      </w:r>
+    </w:p>
+    <w:p/>
+    <w:p>
+      <w:r>
+        <w:t>21. What is a function in JavaScript?</w:t>
+      </w:r>
+    </w:p>
+    <w:p>
+      <w:r>
+        <w:t>22. How do you declare a function in JavaScript?</w:t>
+      </w:r>
+    </w:p>
+    <w:p>
+      <w:r>
+        <w:t>23. Explain function parameters and arguments.</w:t>
+      </w:r>
+    </w:p>
+    <w:p>
+      <w:r>
+        <w:t>24. What is a callback function?</w:t>
+      </w:r>
+    </w:p>
+    <w:p>
+      <w:r>
         <w:lastRenderedPageBreak/>
-        <w:t>Multi-Paradigm:</w:t>
-      </w:r>
-      <w:r>
-        <w:t xml:space="preserve"> JavaScript is a multi-paradigm language, which means it supports multiple programming styles, including procedural, object-oriented, and functional programming. Developers can choose the paradigm that best suits their needs.</w:t>
-      </w:r>
-    </w:p>
-    <w:p/>
-    <w:p>
-      <w:r>
-        <w:rPr>
-          <w:rStyle w:val="Strong"/>
-        </w:rPr>
-        <w:t>First-Class Functions:</w:t>
-      </w:r>
-      <w:r>
-        <w:t xml:space="preserve"> JavaScript treats functions as first-class citizens. This means you can assign functions to variables, pass them as arguments to other functions, and return them from other functions. This feature is fundamental for functional programming.</w:t>
-      </w:r>
-    </w:p>
-    <w:p/>
-    <w:p>
-      <w:r>
-        <w:rPr>
-          <w:rStyle w:val="Strong"/>
-        </w:rPr>
-        <w:t>Closures:</w:t>
-      </w:r>
-      <w:r>
-        <w:t xml:space="preserve"> JavaScript supports closures, which allow functions to "remember" and access variables from their outer scope even after that scope has exited. Closures are valuable for maintaining state and encapsulation.</w:t>
-      </w:r>
-    </w:p>
-    <w:p/>
-    <w:p>
-      <w:r>
-        <w:rPr>
-          <w:rStyle w:val="Strong"/>
-        </w:rPr>
-        <w:t>Event-Driven and Asynchronous:</w:t>
-      </w:r>
-      <w:r>
-        <w:t xml:space="preserve"> JavaScript excels at event-driven programming. It can listen for and respond to user interactions (e.g., clicks, keypresses) and perform asynchronous operations, such as making HTTP requests, without blocking the main program execution.</w:t>
-      </w:r>
-    </w:p>
-    <w:p/>
-    <w:p>
-      <w:r>
-        <w:rPr>
-          <w:rStyle w:val="Strong"/>
-        </w:rPr>
-        <w:t>DOM Manipulation:</w:t>
-      </w:r>
-      <w:r>
-        <w:t xml:space="preserve"> JavaScript is used to interact with the Document Object Model (DOM), which represents the structure of an HTML document. This allows developers to dynamically modify and update web page content and behavior.</w:t>
-      </w:r>
-    </w:p>
-    <w:p/>
-    <w:p>
-      <w:r>
-        <w:rPr>
-          <w:rStyle w:val="Strong"/>
-        </w:rPr>
-        <w:t>Cross-Browser Compatibility:</w:t>
-      </w:r>
-      <w:r>
-        <w:t xml:space="preserve"> JavaScript is supported by all modern web browsers, making it a reliable choice for web development. Compatibility libraries and tools help address cross-browser issues.</w:t>
-      </w:r>
-    </w:p>
-    <w:p/>
-    <w:p>
-      <w:r>
-        <w:rPr>
-          <w:rStyle w:val="Strong"/>
-        </w:rPr>
-        <w:t>Extensive Standard Library:</w:t>
-      </w:r>
-      <w:r>
-        <w:t xml:space="preserve"> JavaScript provides a rich standard library that includes functions and objects for performing common tasks, such as working with strings, arrays, dates, and more.</w:t>
-      </w:r>
-    </w:p>
-    <w:p/>
-    <w:p>
-      <w:r>
-        <w:rPr>
-          <w:rStyle w:val="Strong"/>
-        </w:rPr>
-        <w:t>Modulari</w:t>
-      </w:r>
-      <w:r>
-        <w:rPr>
-          <w:rStyle w:val="Strong"/>
-        </w:rPr>
-        <w:t>s</w:t>
-      </w:r>
-      <w:r>
-        <w:rPr>
-          <w:rStyle w:val="Strong"/>
-        </w:rPr>
-        <w:t>ation:</w:t>
-      </w:r>
-      <w:r>
-        <w:t xml:space="preserve"> JavaScript supports modular programming through the use of modules and libraries, which helps organi</w:t>
-      </w:r>
-      <w:r>
-        <w:t>s</w:t>
-      </w:r>
-      <w:r>
-        <w:t>e code into reusable and maintainable components.</w:t>
-      </w:r>
-    </w:p>
-    <w:p/>
-    <w:p>
-      <w:r>
-        <w:rPr>
-          <w:rStyle w:val="Strong"/>
-        </w:rPr>
-        <w:t>Error Handling:</w:t>
-      </w:r>
-      <w:r>
-        <w:t xml:space="preserve"> JavaScript provides mechanisms for handling errors, including try-catch blocks, to gracefully manage unexpected issues in code execution.</w:t>
-      </w:r>
-    </w:p>
-    <w:p/>
-    <w:p/>
-    <w:p/>
-    <w:p>
-      <w:r>
-        <w:t>2. Explain the differences between JavaScript and Java.</w:t>
-      </w:r>
-    </w:p>
-    <w:p/>
-    <w:p>
-      <w:r>
-        <w:t>3. What are the key features of JavaScript?</w:t>
-      </w:r>
-    </w:p>
-    <w:p>
-      <w:r>
-        <w:t>4. How is JavaScript used in web development?</w:t>
-      </w:r>
-    </w:p>
-    <w:p>
-      <w:r>
-        <w:t>5. What are variables in JavaScript?</w:t>
-      </w:r>
-    </w:p>
-    <w:p>
-      <w:r>
-        <w:t>6. How do you declare a variable in JavaScript?</w:t>
+        <w:t>25. What is the difference between function declarations and function expressions?</w:t>
+      </w:r>
+    </w:p>
+    <w:p>
+      <w:r>
+        <w:t>26. How does the `return` statement work in functions?</w:t>
+      </w:r>
+    </w:p>
+    <w:p>
+      <w:r>
+        <w:t>27. Explain the concept of function scope.</w:t>
+      </w:r>
+    </w:p>
+    <w:p/>
+    <w:p>
+      <w:r>
+        <w:t>**Arrays:**</w:t>
+      </w:r>
+    </w:p>
+    <w:p/>
+    <w:p>
+      <w:r>
+        <w:t>28. What is an array in JavaScript?</w:t>
+      </w:r>
+    </w:p>
+    <w:p>
+      <w:r>
+        <w:t>29. How do you create an array?</w:t>
+      </w:r>
+    </w:p>
+    <w:p>
+      <w:r>
+        <w:t>30. Explain how to access and modify array elements.</w:t>
+      </w:r>
+    </w:p>
+    <w:p>
+      <w:r>
+        <w:t>31. What are array methods? Give examples.</w:t>
+      </w:r>
+    </w:p>
+    <w:p>
+      <w:r>
+        <w:t>32. How do you iterate over an array?</w:t>
+      </w:r>
+    </w:p>
+    <w:p/>
+    <w:p>
+      <w:r>
+        <w:t>**Objects:**</w:t>
+      </w:r>
+    </w:p>
+    <w:p/>
+    <w:p>
+      <w:r>
+        <w:t>33. What is an object in JavaScript?</w:t>
+      </w:r>
+    </w:p>
+    <w:p>
+      <w:r>
+        <w:t>34. How do you create an object?</w:t>
+      </w:r>
+    </w:p>
+    <w:p>
+      <w:r>
+        <w:t>35. Explain object properties and methods.</w:t>
+      </w:r>
+    </w:p>
+    <w:p>
+      <w:r>
+        <w:t>36. What is the `this` keyword in JavaScript?</w:t>
+      </w:r>
+    </w:p>
+    <w:p>
+      <w:r>
+        <w:t>37. How do you access object properties and methods?</w:t>
+      </w:r>
+    </w:p>
+    <w:p>
+      <w:r>
+        <w:t>38. What is object destructuring?</w:t>
+      </w:r>
+    </w:p>
+    <w:p>
+      <w:r>
+        <w:t>39. Explain object prototypes and inheritance.</w:t>
+      </w:r>
+    </w:p>
+    <w:p/>
+    <w:p>
+      <w:r>
+        <w:t>**DOM Manipulation:**</w:t>
+      </w:r>
+    </w:p>
+    <w:p/>
+    <w:p>
+      <w:r>
+        <w:t>40. What is the Document Object Model (DOM)?</w:t>
+      </w:r>
+    </w:p>
+    <w:p>
+      <w:r>
+        <w:t>41. How do you access elements in the DOM?</w:t>
+      </w:r>
+    </w:p>
+    <w:p>
+      <w:r>
+        <w:t>42. Explain how to modify HTML content using JavaScript.</w:t>
+      </w:r>
+    </w:p>
+    <w:p>
+      <w:r>
+        <w:t>43. How do you handle events in JavaScript?</w:t>
+      </w:r>
+    </w:p>
+    <w:p>
+      <w:r>
+        <w:t>44. What is event delegation?</w:t>
+      </w:r>
+    </w:p>
+    <w:p>
+      <w:r>
+        <w:t>45. How do you create, modify, and delete HTML elements using JavaScript?</w:t>
+      </w:r>
+    </w:p>
+    <w:p/>
+    <w:p>
+      <w:r>
+        <w:t>**Asynchronous Programming:**</w:t>
+      </w:r>
+    </w:p>
+    <w:p/>
+    <w:p>
+      <w:r>
+        <w:t>46. What is asynchronous programming in JavaScript?</w:t>
       </w:r>
     </w:p>
     <w:p>
       <w:r>
         <w:lastRenderedPageBreak/>
-        <w:t>7. What are data types in JavaScript?</w:t>
-      </w:r>
-    </w:p>
-    <w:p>
-      <w:r>
-        <w:t>8. What are the differences between `let`, `const`, and `var` for declaring variables?</w:t>
-      </w:r>
-    </w:p>
-    <w:p>
-      <w:r>
-        <w:t>9. How do you comment in JavaScript?</w:t>
-      </w:r>
-    </w:p>
-    <w:p>
-      <w:r>
-        <w:t>10. Explain hoisting in JavaScript.</w:t>
-      </w:r>
-    </w:p>
-    <w:p/>
-    <w:p>
-      <w:r>
-        <w:t>**Operators and Expressions:**</w:t>
-      </w:r>
-    </w:p>
-    <w:p/>
-    <w:p>
-      <w:r>
-        <w:t>11. What are operators in JavaScript?</w:t>
-      </w:r>
-    </w:p>
-    <w:p>
-      <w:r>
-        <w:t>12. Explain the difference between `==` and `===` operators.</w:t>
-      </w:r>
-    </w:p>
-    <w:p>
-      <w:r>
-        <w:t>13. What is the ternary operator in JavaScript?</w:t>
-      </w:r>
-    </w:p>
-    <w:p>
-      <w:r>
-        <w:t>14. How do you use the `typeof` operator?</w:t>
-      </w:r>
-    </w:p>
-    <w:p>
-      <w:r>
-        <w:t>15. Explain the concept of short-circuit evaluation in logical operators.</w:t>
-      </w:r>
-    </w:p>
-    <w:p/>
-    <w:p>
-      <w:r>
-        <w:t>**Control Structures:**</w:t>
-      </w:r>
-    </w:p>
-    <w:p/>
-    <w:p>
-      <w:r>
-        <w:t>16. What are conditional statements in JavaScript?</w:t>
-      </w:r>
-    </w:p>
-    <w:p>
-      <w:r>
-        <w:t>17. Explain the `if`, `else if`, and `else` statements.</w:t>
-      </w:r>
-    </w:p>
-    <w:p>
-      <w:r>
-        <w:t>18. What is a switch statement, and how does it work?</w:t>
-      </w:r>
-    </w:p>
-    <w:p>
-      <w:r>
-        <w:t>19. How do you create loops in JavaScript?</w:t>
-      </w:r>
-    </w:p>
-    <w:p>
-      <w:r>
-        <w:t>20. Explain the `for` loop, `while` loop, and `do...while` loop.</w:t>
-      </w:r>
-    </w:p>
-    <w:p/>
-    <w:p>
-      <w:r>
-        <w:t>**Functions:**</w:t>
-      </w:r>
-    </w:p>
-    <w:p/>
-    <w:p>
-      <w:r>
-        <w:t>21. What is a function in JavaScript?</w:t>
-      </w:r>
-    </w:p>
-    <w:p>
-      <w:r>
-        <w:t>22. How do you declare a function in JavaScript?</w:t>
-      </w:r>
-    </w:p>
-    <w:p>
-      <w:r>
-        <w:t>23. Explain function parameters and arguments.</w:t>
-      </w:r>
-    </w:p>
-    <w:p>
-      <w:r>
-        <w:t>24. What is a callback function?</w:t>
-      </w:r>
-    </w:p>
-    <w:p>
-      <w:r>
-        <w:t>25. What is the difference between function declarations and function expressions?</w:t>
-      </w:r>
-    </w:p>
-    <w:p>
-      <w:r>
-        <w:t>26. How does the `return` statement work in functions?</w:t>
-      </w:r>
-    </w:p>
-    <w:p>
-      <w:r>
-        <w:t>27. Explain the concept of function scope.</w:t>
-      </w:r>
-    </w:p>
-    <w:p/>
-    <w:p>
-      <w:r>
-        <w:t>**Arrays:**</w:t>
-      </w:r>
-    </w:p>
-    <w:p/>
-    <w:p>
-      <w:r>
-        <w:t>28. What is an array in JavaScript?</w:t>
-      </w:r>
-    </w:p>
-    <w:p>
-      <w:r>
-        <w:lastRenderedPageBreak/>
-        <w:t>29. How do you create an array?</w:t>
-      </w:r>
-    </w:p>
-    <w:p>
-      <w:r>
-        <w:t>30. Explain how to access and modify array elements.</w:t>
-      </w:r>
-    </w:p>
-    <w:p>
-      <w:r>
-        <w:t>31. What are array methods? Give examples.</w:t>
-      </w:r>
-    </w:p>
-    <w:p>
-      <w:r>
-        <w:t>32. How do you iterate over an array?</w:t>
-      </w:r>
-    </w:p>
-    <w:p/>
-    <w:p>
-      <w:r>
-        <w:t>**Objects:**</w:t>
-      </w:r>
-    </w:p>
-    <w:p/>
-    <w:p>
-      <w:r>
-        <w:t>33. What is an object in JavaScript?</w:t>
-      </w:r>
-    </w:p>
-    <w:p>
-      <w:r>
-        <w:t>34. How do you create an object?</w:t>
-      </w:r>
-    </w:p>
-    <w:p>
-      <w:r>
-        <w:t>35. Explain object properties and methods.</w:t>
-      </w:r>
-    </w:p>
-    <w:p>
-      <w:r>
-        <w:t>36. What is the `this` keyword in JavaScript?</w:t>
-      </w:r>
-    </w:p>
-    <w:p>
-      <w:r>
-        <w:t>37. How do you access object properties and methods?</w:t>
-      </w:r>
-    </w:p>
-    <w:p>
-      <w:r>
-        <w:t>38. What is object destructuring?</w:t>
-      </w:r>
-    </w:p>
-    <w:p>
-      <w:r>
-        <w:t>39. Explain object prototypes and inheritance.</w:t>
-      </w:r>
-    </w:p>
-    <w:p/>
-    <w:p>
-      <w:r>
-        <w:t>**DOM Manipulation:**</w:t>
-      </w:r>
-    </w:p>
-    <w:p/>
-    <w:p>
-      <w:r>
-        <w:t>40. What is the Document Object Model (DOM)?</w:t>
-      </w:r>
-    </w:p>
-    <w:p>
-      <w:r>
-        <w:t>41. How do you access elements in the DOM?</w:t>
-      </w:r>
-    </w:p>
-    <w:p>
-      <w:r>
-        <w:t>42. Explain how to modify HTML content using JavaScript.</w:t>
-      </w:r>
-    </w:p>
-    <w:p>
-      <w:r>
-        <w:t>43. How do you handle events in JavaScript?</w:t>
-      </w:r>
-    </w:p>
-    <w:p>
-      <w:r>
-        <w:t>44. What is event delegation?</w:t>
-      </w:r>
-    </w:p>
-    <w:p>
-      <w:r>
-        <w:t>45. How do you create, modify, and delete HTML elements using JavaScript?</w:t>
-      </w:r>
-    </w:p>
-    <w:p/>
-    <w:p>
-      <w:r>
-        <w:t>**Asynchronous Programming:**</w:t>
-      </w:r>
-    </w:p>
-    <w:p/>
-    <w:p>
-      <w:r>
-        <w:t>46. What is asynchronous programming in JavaScript?</w:t>
-      </w:r>
-    </w:p>
-    <w:p>
-      <w:r>
         <w:t>47. Explain callbacks, promises, and async/await.</w:t>
       </w:r>
     </w:p>
@@ -14928,7 +15860,6 @@
     <w:p/>
     <w:p>
       <w:r>
-        <w:lastRenderedPageBreak/>
         <w:t>51. What is an error in JavaScript?</w:t>
       </w:r>
     </w:p>
@@ -15904,7 +16835,6 @@
   <w:style w:type="character" w:default="1" w:styleId="DefaultParagraphFont">
     <w:name w:val="Default Paragraph Font"/>
     <w:uiPriority w:val="1"/>
-    <w:semiHidden/>
     <w:unhideWhenUsed/>
   </w:style>
   <w:style w:type="table" w:default="1" w:styleId="TableNormal">

</xml_diff>

<commit_message>
React Anatomy Article Reconciliation Paragraphs
</commit_message>
<xml_diff>
--- a/docs/text_content.docx
+++ b/docs/text_content.docx
@@ -942,21 +942,7 @@
                 <w:rStyle w:val="Hyperlink"/>
                 <w:noProof/>
               </w:rPr>
-              <w:t>Brief Anato</w:t>
-            </w:r>
-            <w:r>
-              <w:rPr>
-                <w:rStyle w:val="Hyperlink"/>
-                <w:noProof/>
-              </w:rPr>
-              <w:t>m</w:t>
-            </w:r>
-            <w:r>
-              <w:rPr>
-                <w:rStyle w:val="Hyperlink"/>
-                <w:noProof/>
-              </w:rPr>
-              <w:t>y of React</w:t>
+              <w:t>Brief Anatomy of React</w:t>
             </w:r>
             <w:r>
               <w:rPr>
@@ -15012,7 +14998,43 @@
         <w:t xml:space="preserve">UI </w:t>
       </w:r>
       <w:r>
-        <w:t xml:space="preserve">document is accessed and manipulated. With the </w:t>
+        <w:t xml:space="preserve">document is accessed and manipulated. </w:t>
+      </w:r>
+    </w:p>
+    <w:p/>
+    <w:p>
+      <w:r>
+        <w:t xml:space="preserve">Normally, whenever a user requests a webpage, the browser receives an HTML document for that page from the server. The browser then constructs a logical, tree-like structure from the HTML to show the user the requested page in the client. </w:t>
+      </w:r>
+      <w:r>
+        <w:rPr>
+          <w:i/>
+          <w:iCs/>
+        </w:rPr>
+        <w:t>[Link</w:t>
+      </w:r>
+      <w:r>
+        <w:rPr>
+          <w:i/>
+          <w:iCs/>
+        </w:rPr>
+        <w:t>: LogRocket</w:t>
+      </w:r>
+      <w:r>
+        <w:rPr>
+          <w:i/>
+          <w:iCs/>
+        </w:rPr>
+        <w:t>]</w:t>
+      </w:r>
+      <w:r>
+        <w:t xml:space="preserve"> </w:t>
+      </w:r>
+    </w:p>
+    <w:p>
+      <w:r>
+        <w:lastRenderedPageBreak/>
+        <w:t xml:space="preserve">With the </w:t>
       </w:r>
       <w:r>
         <w:t>DOM</w:t>
@@ -15077,7 +15099,6 @@
           <w:i/>
           <w:iCs/>
         </w:rPr>
-        <w:lastRenderedPageBreak/>
         <w:t>[DOM Image]</w:t>
       </w:r>
     </w:p>
@@ -15087,9 +15108,6 @@
       </w:pPr>
     </w:p>
     <w:p>
-      <w:pPr>
-        <w:jc w:val="left"/>
-      </w:pPr>
       <w:r>
         <w:t xml:space="preserve">The virtual DOM (VDOM) is a programming concept where an ideal, or </w:t>
       </w:r>
@@ -15115,7 +15133,19 @@
         <w:t>"</w:t>
       </w:r>
       <w:r>
-        <w:t xml:space="preserve"> DOM by a library such as ReactDOM. This process is called </w:t>
+        <w:t xml:space="preserve"> DOM by a library such as ReactDOM.</w:t>
+      </w:r>
+      <w:r>
+        <w:t xml:space="preserve"> As the name implies, the virtual DOM is a much lighter </w:t>
+      </w:r>
+      <w:r>
+        <w:t xml:space="preserve">in-memory </w:t>
+      </w:r>
+      <w:r>
+        <w:t>replica of the actual DOM in the form of objects.</w:t>
+      </w:r>
+      <w:r>
+        <w:t xml:space="preserve"> This process is called </w:t>
       </w:r>
       <w:hyperlink r:id="rId11" w:history="1">
         <w:r>
@@ -15125,6 +15155,30 @@
       <w:r>
         <w:t>.</w:t>
       </w:r>
+      <w:r>
+        <w:t xml:space="preserve"> </w:t>
+      </w:r>
+      <w:r>
+        <w:rPr>
+          <w:i/>
+          <w:iCs/>
+        </w:rPr>
+        <w:t>[Link:</w:t>
+      </w:r>
+      <w:r>
+        <w:rPr>
+          <w:i/>
+          <w:iCs/>
+        </w:rPr>
+        <w:t xml:space="preserve"> ReactJS</w:t>
+      </w:r>
+      <w:r>
+        <w:rPr>
+          <w:i/>
+          <w:iCs/>
+        </w:rPr>
+        <w:t>]</w:t>
+      </w:r>
     </w:p>
     <w:p>
       <w:pPr>
@@ -15132,19 +15186,340 @@
       </w:pPr>
     </w:p>
     <w:p>
+      <w:r>
+        <w:t>When a change occurs in a real DOM element, the DOM has to re-render not only that element but also all of its child elements. This traditional approach can be slow and inefficient, especially in complex web applications with high interactivity and frequent state changes. In contrast, React adopts the virtual DOM concept during the rendering process, aligning with its declarative approach. With this method, developers can specify the desired UI state, and React takes care of the rest.</w:t>
+      </w:r>
+    </w:p>
+    <w:p>
       <w:pPr>
         <w:jc w:val="left"/>
-        <w:rPr>
-          <w:b/>
-          <w:bCs/>
-        </w:rPr>
-      </w:pPr>
-      <w:r>
-        <w:rPr>
-          <w:b/>
-          <w:bCs/>
-        </w:rPr>
-        <w:t>React Rendering</w:t>
+      </w:pPr>
+    </w:p>
+    <w:p>
+      <w:r>
+        <w:t>After updating the virtual DOM, React compares it to a previous snapshot, identifying the exact element that changed. It then optimi</w:t>
+      </w:r>
+      <w:r>
+        <w:t>s</w:t>
+      </w:r>
+      <w:r>
+        <w:t>es performance by updating only that specific element in the real DOM. We will delve deeper into this optimi</w:t>
+      </w:r>
+      <w:r>
+        <w:t>s</w:t>
+      </w:r>
+      <w:r>
+        <w:t>ation technique shortly.</w:t>
+      </w:r>
+      <w:r>
+        <w:t xml:space="preserve"> </w:t>
+      </w:r>
+      <w:r>
+        <w:t>By abstracting manual DOM manipulations, the virtual DOM simplifies the development process, allowing developers to focus on creating components and writ</w:t>
+      </w:r>
+      <w:r>
+        <w:t>ing</w:t>
+      </w:r>
+      <w:r>
+        <w:t xml:space="preserve"> code that is more predictable and less error-prone.</w:t>
+      </w:r>
+    </w:p>
+    <w:p>
+      <w:pPr>
+        <w:jc w:val="left"/>
+      </w:pPr>
+    </w:p>
+    <w:p>
+      <w:pPr>
+        <w:jc w:val="left"/>
+      </w:pPr>
+      <w:r>
+        <w:t>Thanks to the virtual DOM, developers are relieved from the burden of managing state transitions. Once the state is updated, React ensures that the DOM reflects that updated state seamlessly.</w:t>
+      </w:r>
+    </w:p>
+    <w:p>
+      <w:pPr>
+        <w:jc w:val="left"/>
+      </w:pPr>
+    </w:p>
+    <w:p>
+      <w:pPr>
+        <w:jc w:val="left"/>
+      </w:pPr>
+      <w:r>
+        <w:t>Virtual DOM Object</w:t>
+      </w:r>
+    </w:p>
+    <w:p>
+      <w:pPr>
+        <w:jc w:val="left"/>
+      </w:pPr>
+    </w:p>
+    <w:p>
+      <w:pPr>
+        <w:jc w:val="left"/>
+        <w:rPr>
+          <w:b/>
+          <w:bCs/>
+        </w:rPr>
+      </w:pPr>
+      <w:r>
+        <w:rPr>
+          <w:b/>
+          <w:bCs/>
+        </w:rPr>
+        <w:t>Batching</w:t>
+      </w:r>
+    </w:p>
+    <w:p>
+      <w:pPr>
+        <w:jc w:val="left"/>
+      </w:pPr>
+    </w:p>
+    <w:p>
+      <w:pPr>
+        <w:jc w:val="left"/>
+      </w:pPr>
+    </w:p>
+    <w:p>
+      <w:pPr>
+        <w:jc w:val="left"/>
+      </w:pPr>
+    </w:p>
+    <w:p>
+      <w:pPr>
+        <w:jc w:val="left"/>
+        <w:rPr>
+          <w:b/>
+          <w:bCs/>
+        </w:rPr>
+      </w:pPr>
+      <w:r>
+        <w:rPr>
+          <w:b/>
+          <w:bCs/>
+        </w:rPr>
+        <w:t>Advantages of V</w:t>
+      </w:r>
+      <w:r>
+        <w:rPr>
+          <w:b/>
+          <w:bCs/>
+        </w:rPr>
+        <w:t>D</w:t>
+      </w:r>
+      <w:r>
+        <w:rPr>
+          <w:b/>
+          <w:bCs/>
+        </w:rPr>
+        <w:t>OM</w:t>
+      </w:r>
+    </w:p>
+    <w:p>
+      <w:pPr>
+        <w:jc w:val="left"/>
+      </w:pPr>
+    </w:p>
+    <w:p>
+      <w:pPr>
+        <w:jc w:val="left"/>
+        <w:rPr>
+          <w:b/>
+          <w:bCs/>
+        </w:rPr>
+      </w:pPr>
+      <w:r>
+        <w:rPr>
+          <w:b/>
+          <w:bCs/>
+        </w:rPr>
+        <w:t>React Component Architecture</w:t>
+      </w:r>
+    </w:p>
+    <w:p>
+      <w:pPr>
+        <w:jc w:val="left"/>
+      </w:pPr>
+    </w:p>
+    <w:p>
+      <w:pPr>
+        <w:jc w:val="left"/>
+        <w:rPr>
+          <w:b/>
+          <w:bCs/>
+        </w:rPr>
+      </w:pPr>
+      <w:r>
+        <w:rPr>
+          <w:b/>
+          <w:bCs/>
+        </w:rPr>
+        <w:t>Class vs Fun</w:t>
+      </w:r>
+      <w:r>
+        <w:rPr>
+          <w:b/>
+          <w:bCs/>
+        </w:rPr>
+        <w:t>c</w:t>
+      </w:r>
+      <w:r>
+        <w:rPr>
+          <w:b/>
+          <w:bCs/>
+        </w:rPr>
+        <w:t>tion</w:t>
+      </w:r>
+      <w:r>
+        <w:rPr>
+          <w:b/>
+          <w:bCs/>
+        </w:rPr>
+        <w:t>al Components</w:t>
+      </w:r>
+    </w:p>
+    <w:p>
+      <w:pPr>
+        <w:jc w:val="left"/>
+      </w:pPr>
+    </w:p>
+    <w:p>
+      <w:pPr>
+        <w:jc w:val="left"/>
+        <w:rPr>
+          <w:b/>
+          <w:bCs/>
+        </w:rPr>
+      </w:pPr>
+      <w:r>
+        <w:rPr>
+          <w:b/>
+          <w:bCs/>
+        </w:rPr>
+        <w:lastRenderedPageBreak/>
+        <w:t>JSX</w:t>
+      </w:r>
+    </w:p>
+    <w:p>
+      <w:pPr>
+        <w:jc w:val="left"/>
+        <w:rPr>
+          <w:b/>
+          <w:bCs/>
+        </w:rPr>
+      </w:pPr>
+    </w:p>
+    <w:p>
+      <w:pPr>
+        <w:jc w:val="left"/>
+        <w:rPr>
+          <w:b/>
+          <w:bCs/>
+        </w:rPr>
+      </w:pPr>
+      <w:r>
+        <w:rPr>
+          <w:b/>
+          <w:bCs/>
+        </w:rPr>
+        <w:t xml:space="preserve">Babel and JSX </w:t>
+      </w:r>
+      <w:r>
+        <w:rPr>
+          <w:b/>
+          <w:bCs/>
+        </w:rPr>
+        <w:t>T</w:t>
+      </w:r>
+      <w:r>
+        <w:rPr>
+          <w:b/>
+          <w:bCs/>
+        </w:rPr>
+        <w:t>ranspilation</w:t>
+      </w:r>
+    </w:p>
+    <w:p>
+      <w:pPr>
+        <w:jc w:val="left"/>
+        <w:rPr>
+          <w:b/>
+          <w:bCs/>
+        </w:rPr>
+      </w:pPr>
+    </w:p>
+    <w:p>
+      <w:pPr>
+        <w:jc w:val="left"/>
+        <w:rPr>
+          <w:b/>
+          <w:bCs/>
+        </w:rPr>
+      </w:pPr>
+      <w:r>
+        <w:rPr>
+          <w:b/>
+          <w:bCs/>
+        </w:rPr>
+        <w:t>Creating React Elements</w:t>
+      </w:r>
+    </w:p>
+    <w:p>
+      <w:pPr>
+        <w:jc w:val="left"/>
+        <w:rPr>
+          <w:b/>
+          <w:bCs/>
+        </w:rPr>
+      </w:pPr>
+    </w:p>
+    <w:p>
+      <w:pPr>
+        <w:jc w:val="left"/>
+        <w:rPr>
+          <w:b/>
+          <w:bCs/>
+        </w:rPr>
+      </w:pPr>
+      <w:r>
+        <w:rPr>
+          <w:b/>
+          <w:bCs/>
+        </w:rPr>
+        <w:t>Transforming JSX into Elements</w:t>
+      </w:r>
+    </w:p>
+    <w:p>
+      <w:pPr>
+        <w:jc w:val="left"/>
+        <w:rPr>
+          <w:b/>
+          <w:bCs/>
+        </w:rPr>
+      </w:pPr>
+    </w:p>
+    <w:p>
+      <w:pPr>
+        <w:jc w:val="left"/>
+        <w:rPr>
+          <w:b/>
+          <w:bCs/>
+        </w:rPr>
+      </w:pPr>
+      <w:r>
+        <w:rPr>
+          <w:b/>
+          <w:bCs/>
+        </w:rPr>
+        <w:t>Rendering</w:t>
+      </w:r>
+      <w:r>
+        <w:rPr>
+          <w:b/>
+          <w:bCs/>
+        </w:rPr>
+        <w:t xml:space="preserve"> Components</w:t>
       </w:r>
     </w:p>
     <w:p>
@@ -15268,12 +15643,1846 @@
     </w:p>
     <w:p>
       <w:pPr>
+        <w:rPr>
+          <w:i/>
+          <w:iCs/>
+        </w:rPr>
+      </w:pPr>
+      <w:r>
+        <w:t xml:space="preserve">The reconciliation algorithm </w:t>
+      </w:r>
+      <w:r>
+        <w:t>compares the current virtual DOM tree to the updated virtual DOM tree. It makes</w:t>
+      </w:r>
+      <w:r>
+        <w:t xml:space="preserve"> the minimum number of changes necessary to bring the virtual DOM in line with the updated state.</w:t>
+      </w:r>
+      <w:r>
+        <w:t xml:space="preserve"> </w:t>
+      </w:r>
+      <w:r>
+        <w:rPr>
+          <w:i/>
+          <w:iCs/>
+        </w:rPr>
+        <w:t>[Link: Medium]</w:t>
+      </w:r>
+      <w:r>
+        <w:rPr>
+          <w:i/>
+          <w:iCs/>
+        </w:rPr>
+        <w:t xml:space="preserve"> </w:t>
+      </w:r>
+    </w:p>
+    <w:p>
+      <w:pPr>
+        <w:rPr>
+          <w:lang w:eastAsia="en-GB"/>
+        </w:rPr>
+      </w:pPr>
+      <w:r>
+        <w:rPr>
+          <w:b/>
+          <w:bCs/>
+          <w:lang w:eastAsia="en-GB"/>
+        </w:rPr>
+        <w:t xml:space="preserve">Element in different types: </w:t>
+      </w:r>
+      <w:r>
+        <w:rPr>
+          <w:lang w:eastAsia="en-GB"/>
+        </w:rPr>
+        <w:t>Whenever the type of the element changes in the root, react will scrap the old tree and build a new one i.e a full rebuild of the tree.</w:t>
+      </w:r>
+    </w:p>
+    <w:p>
+      <w:pPr>
+        <w:rPr>
+          <w:lang w:eastAsia="en-GB"/>
+        </w:rPr>
+      </w:pPr>
+      <w:r>
+        <w:rPr>
+          <w:b/>
+          <w:bCs/>
+          <w:lang w:eastAsia="en-GB"/>
+        </w:rPr>
+        <w:t xml:space="preserve">Elements of the same type: </w:t>
+      </w:r>
+      <w:r>
+        <w:rPr>
+          <w:lang w:eastAsia="en-GB"/>
+        </w:rPr>
+        <w:t xml:space="preserve">When the type of changed element is the same, React </w:t>
+      </w:r>
+      <w:r>
+        <w:rPr>
+          <w:lang w:eastAsia="en-GB"/>
+        </w:rPr>
+        <w:t>checks for attributes of both versions and then only updates the node that</w:t>
+      </w:r>
+      <w:r>
+        <w:rPr>
+          <w:lang w:eastAsia="en-GB"/>
+        </w:rPr>
+        <w:t xml:space="preserve"> has changes without any changes in the tree. The component will be updated in the next lifecycle call.</w:t>
+      </w:r>
+    </w:p>
+    <w:p>
+      <w:r>
+        <w:rPr>
+          <w:b/>
+          <w:bCs/>
+        </w:rPr>
+        <w:t>Batching:</w:t>
+      </w:r>
+      <w:r>
+        <w:t xml:space="preserve"> React batches multiple changes into a single update, reducing the number of updates to the virtual DOM and, in turn, the real DOM.</w:t>
+      </w:r>
+    </w:p>
+    <w:p>
+      <w:pPr>
         <w:jc w:val="left"/>
       </w:pPr>
     </w:p>
     <w:p>
       <w:pPr>
         <w:jc w:val="left"/>
+        <w:rPr>
+          <w:b/>
+          <w:bCs/>
+        </w:rPr>
+      </w:pPr>
+      <w:r>
+        <w:rPr>
+          <w:b/>
+          <w:bCs/>
+        </w:rPr>
+        <w:t>Reconciliation Algorithm</w:t>
+      </w:r>
+      <w:r>
+        <w:rPr>
+          <w:b/>
+          <w:bCs/>
+        </w:rPr>
+        <w:t>s</w:t>
+      </w:r>
+    </w:p>
+    <w:p>
+      <w:pPr>
+        <w:jc w:val="left"/>
+      </w:pPr>
+    </w:p>
+    <w:p>
+      <w:r>
+        <w:t>React</w:t>
+      </w:r>
+      <w:r>
+        <w:t xml:space="preserve"> Fiber</w:t>
+      </w:r>
+      <w:r>
+        <w:t xml:space="preserve"> is just a plain JS object with properties</w:t>
+      </w:r>
+      <w:r>
+        <w:t>, and s</w:t>
+      </w:r>
+      <w:r>
+        <w:t>ince React 16, Fiber is the default reconciler</w:t>
+      </w:r>
+      <w:r>
+        <w:t>.</w:t>
+      </w:r>
+      <w:r>
+        <w:t xml:space="preserve"> Fiber focuses on animations and responsiveness</w:t>
+      </w:r>
+      <w:r>
+        <w:t xml:space="preserve"> by chunking and prioritising tasks.</w:t>
+      </w:r>
+      <w:r>
+        <w:t xml:space="preserve"> It can </w:t>
+      </w:r>
+      <w:r>
+        <w:t>reuse</w:t>
+      </w:r>
+      <w:r>
+        <w:t>,</w:t>
+      </w:r>
+      <w:r>
+        <w:t xml:space="preserve"> abort</w:t>
+      </w:r>
+      <w:r>
+        <w:t xml:space="preserve">, </w:t>
+      </w:r>
+      <w:r>
+        <w:t xml:space="preserve">pause </w:t>
+      </w:r>
+      <w:r>
+        <w:t xml:space="preserve">and resume </w:t>
+      </w:r>
+      <w:r>
+        <w:t>work processes</w:t>
+      </w:r>
+      <w:r>
+        <w:t>;</w:t>
+      </w:r>
+      <w:r>
+        <w:t xml:space="preserve"> unlike previous versions</w:t>
+      </w:r>
+      <w:r>
+        <w:t>, it is asynchronous.</w:t>
+      </w:r>
+      <w:r>
+        <w:t xml:space="preserve"> The </w:t>
+      </w:r>
+      <w:r>
+        <w:t>older versions of reconcilers worked like a stack, hence</w:t>
+      </w:r>
+      <w:r>
+        <w:t xml:space="preserve"> the name Stack Reconciler. As this reconciler worked synchronously</w:t>
+      </w:r>
+      <w:r>
+        <w:t xml:space="preserve">, it had some </w:t>
+      </w:r>
+      <w:r>
+        <w:t>significant</w:t>
+      </w:r>
+      <w:r>
+        <w:t xml:space="preserve"> fl</w:t>
+      </w:r>
+      <w:r>
+        <w:t>a</w:t>
+      </w:r>
+      <w:r>
+        <w:t>ws</w:t>
+      </w:r>
+      <w:r>
+        <w:t>;</w:t>
+      </w:r>
+      <w:r>
+        <w:t xml:space="preserve"> </w:t>
+      </w:r>
+      <w:r>
+        <w:t xml:space="preserve">to rerender the stack, </w:t>
+      </w:r>
+      <w:r>
+        <w:t>it needed to be empty.</w:t>
+      </w:r>
+      <w:r>
+        <w:t xml:space="preserve"> </w:t>
+      </w:r>
+    </w:p>
+    <w:p/>
+    <w:p>
+      <w:pPr>
+        <w:rPr>
+          <w:b/>
+          <w:bCs/>
+        </w:rPr>
+      </w:pPr>
+      <w:r>
+        <w:rPr>
+          <w:b/>
+          <w:bCs/>
+        </w:rPr>
+        <w:t>Stack Reconciler</w:t>
+      </w:r>
+    </w:p>
+    <w:p>
+      <w:r>
+        <w:lastRenderedPageBreak/>
+        <w:t xml:space="preserve">A good example </w:t>
+      </w:r>
+      <w:r>
+        <w:t xml:space="preserve">of </w:t>
+      </w:r>
+      <w:r>
+        <w:t xml:space="preserve">when </w:t>
+      </w:r>
+      <w:r>
+        <w:t>Stack Reconciling</w:t>
+      </w:r>
+      <w:r>
+        <w:t xml:space="preserve"> might become problematic is when </w:t>
+      </w:r>
+      <w:r>
+        <w:t>we want to render something</w:t>
+      </w:r>
+      <w:r>
+        <w:t>,</w:t>
+      </w:r>
+      <w:r>
+        <w:t xml:space="preserve"> and </w:t>
+      </w:r>
+      <w:r>
+        <w:t>there are</w:t>
+      </w:r>
+      <w:r>
+        <w:t xml:space="preserve"> unfinished processes</w:t>
+      </w:r>
+      <w:r>
+        <w:t>.</w:t>
+      </w:r>
+      <w:r>
+        <w:t xml:space="preserve"> Let</w:t>
+      </w:r>
+      <w:r>
+        <w:t>'</w:t>
+      </w:r>
+      <w:r>
+        <w:t>s see the steps</w:t>
+      </w:r>
+      <w:r>
+        <w:t>:</w:t>
+      </w:r>
+    </w:p>
+    <w:p/>
+    <w:p>
+      <w:r>
+        <w:rPr>
+          <w:b/>
+          <w:bCs/>
+        </w:rPr>
+        <w:t>Initialisation</w:t>
+      </w:r>
+      <w:r>
+        <w:t xml:space="preserve">: </w:t>
+      </w:r>
+      <w:r>
+        <w:t xml:space="preserve">When </w:t>
+      </w:r>
+      <w:r>
+        <w:t xml:space="preserve">the </w:t>
+      </w:r>
+      <w:r>
+        <w:t>ReactDOM.render</w:t>
+      </w:r>
+      <w:r>
+        <w:t>() function</w:t>
+      </w:r>
+      <w:r>
+        <w:t xml:space="preserve"> is called for the first time</w:t>
+      </w:r>
+      <w:r>
+        <w:t>,</w:t>
+      </w:r>
+      <w:r>
+        <w:t xml:space="preserve"> we will create a virtual DOM by iterating the first element</w:t>
+      </w:r>
+      <w:r>
+        <w:t>,</w:t>
+      </w:r>
+      <w:r>
+        <w:t xml:space="preserve"> </w:t>
+      </w:r>
+      <w:r>
+        <w:t>usually the &lt;App /&gt; component</w:t>
+      </w:r>
+      <w:r>
+        <w:t>.</w:t>
+      </w:r>
+    </w:p>
+    <w:p>
+      <w:r>
+        <w:rPr>
+          <w:b/>
+          <w:bCs/>
+        </w:rPr>
+        <w:t>Rendering</w:t>
+      </w:r>
+      <w:r>
+        <w:t xml:space="preserve">: </w:t>
+      </w:r>
+      <w:r>
+        <w:t xml:space="preserve">While creating </w:t>
+      </w:r>
+      <w:r>
+        <w:t xml:space="preserve">VDOM, </w:t>
+      </w:r>
+      <w:r>
+        <w:t xml:space="preserve">we will </w:t>
+      </w:r>
+      <w:r>
+        <w:t>mak</w:t>
+      </w:r>
+      <w:r>
+        <w:t>e the corresponding DOM nodes and append the element to its parent.</w:t>
+      </w:r>
+    </w:p>
+    <w:p>
+      <w:r>
+        <w:rPr>
+          <w:b/>
+          <w:bCs/>
+        </w:rPr>
+        <w:t>State Change</w:t>
+      </w:r>
+      <w:r>
+        <w:t>:</w:t>
+      </w:r>
+      <w:r>
+        <w:t xml:space="preserve"> when calling </w:t>
+      </w:r>
+      <w:r>
+        <w:t xml:space="preserve">the </w:t>
+      </w:r>
+      <w:r>
+        <w:t>setState() fun</w:t>
+      </w:r>
+      <w:r>
+        <w:t>c</w:t>
+      </w:r>
+      <w:r>
+        <w:t>tion</w:t>
+      </w:r>
+      <w:r>
+        <w:t>, it marks the VDOM as dirty, passing the execution to the</w:t>
+      </w:r>
+      <w:r>
+        <w:t xml:space="preserve"> reconciler.</w:t>
+      </w:r>
+    </w:p>
+    <w:p>
+      <w:r>
+        <w:rPr>
+          <w:b/>
+          <w:bCs/>
+        </w:rPr>
+        <w:t>Reconciliation:</w:t>
+      </w:r>
+      <w:r>
+        <w:rPr>
+          <w:b/>
+          <w:bCs/>
+        </w:rPr>
+        <w:t xml:space="preserve"> </w:t>
+      </w:r>
+      <w:r>
+        <w:t>The r</w:t>
+      </w:r>
+      <w:r>
+        <w:t>econcile</w:t>
+      </w:r>
+      <w:r>
+        <w:t>()</w:t>
+      </w:r>
+      <w:r>
+        <w:t xml:space="preserve"> function accepts</w:t>
+      </w:r>
+      <w:r>
+        <w:t xml:space="preserve"> the current node </w:t>
+      </w:r>
+      <w:r>
+        <w:t xml:space="preserve">as </w:t>
+      </w:r>
+      <w:r>
+        <w:t>its</w:t>
+      </w:r>
+      <w:r>
+        <w:t xml:space="preserve"> param</w:t>
+      </w:r>
+      <w:r>
+        <w:t>eter</w:t>
+      </w:r>
+      <w:r>
+        <w:t xml:space="preserve"> and recursively reconcile</w:t>
+      </w:r>
+      <w:r>
+        <w:t xml:space="preserve">s every </w:t>
+      </w:r>
+      <w:r>
+        <w:t xml:space="preserve">child </w:t>
+      </w:r>
+      <w:r>
+        <w:t xml:space="preserve">of </w:t>
+      </w:r>
+      <w:r>
+        <w:t>the current</w:t>
+      </w:r>
+      <w:r>
+        <w:t xml:space="preserve"> node</w:t>
+      </w:r>
+      <w:r>
+        <w:t xml:space="preserve"> tree to </w:t>
+      </w:r>
+      <w:r>
+        <w:t>detect</w:t>
+      </w:r>
+      <w:r>
+        <w:t xml:space="preserve"> </w:t>
+      </w:r>
+      <w:r>
+        <w:t xml:space="preserve">changes </w:t>
+      </w:r>
+      <w:r>
+        <w:t xml:space="preserve">and update the </w:t>
+      </w:r>
+      <w:r>
+        <w:t>real</w:t>
+      </w:r>
+      <w:r>
+        <w:t xml:space="preserve"> DOM</w:t>
+      </w:r>
+      <w:r>
+        <w:t>.</w:t>
+      </w:r>
+    </w:p>
+    <w:p>
+      <w:r>
+        <w:rPr>
+          <w:b/>
+          <w:bCs/>
+        </w:rPr>
+        <w:t>Align DOM and VDOM:</w:t>
+      </w:r>
+      <w:r>
+        <w:t xml:space="preserve"> </w:t>
+      </w:r>
+      <w:r>
+        <w:t xml:space="preserve">If the current node </w:t>
+      </w:r>
+      <w:r>
+        <w:t>has</w:t>
+      </w:r>
+      <w:r>
+        <w:t xml:space="preserve"> change</w:t>
+      </w:r>
+      <w:r>
+        <w:t>d,</w:t>
+      </w:r>
+      <w:r>
+        <w:t xml:space="preserve"> we </w:t>
+      </w:r>
+      <w:r>
+        <w:t>align (</w:t>
+      </w:r>
+      <w:r>
+        <w:t>modify</w:t>
+      </w:r>
+      <w:r>
+        <w:t xml:space="preserve">, add, delete) </w:t>
+      </w:r>
+      <w:r>
+        <w:t>its attribute</w:t>
+      </w:r>
+      <w:r>
+        <w:t>s</w:t>
+      </w:r>
+      <w:r>
+        <w:t xml:space="preserve"> to </w:t>
+      </w:r>
+      <w:r>
+        <w:t>both DOMs (virtual and real)</w:t>
+      </w:r>
+      <w:r>
+        <w:t xml:space="preserve">. </w:t>
+      </w:r>
+      <w:r>
+        <w:t xml:space="preserve">Additionally, </w:t>
+      </w:r>
+      <w:r>
+        <w:t>shouldComponentUpdate</w:t>
+      </w:r>
+      <w:r>
+        <w:t>(),</w:t>
+      </w:r>
+      <w:r>
+        <w:t xml:space="preserve"> React.memo</w:t>
+      </w:r>
+      <w:r>
+        <w:t>()</w:t>
+      </w:r>
+      <w:r>
+        <w:t>,</w:t>
+      </w:r>
+      <w:r>
+        <w:t xml:space="preserve"> and</w:t>
+      </w:r>
+      <w:r>
+        <w:t xml:space="preserve"> PureComponent checks will be handled in this </w:t>
+      </w:r>
+      <w:r>
+        <w:t>phase</w:t>
+      </w:r>
+      <w:r>
+        <w:t>.</w:t>
+      </w:r>
+    </w:p>
+    <w:p>
+      <w:r>
+        <w:rPr>
+          <w:b/>
+          <w:bCs/>
+        </w:rPr>
+        <w:t>Traverse Nodes</w:t>
+      </w:r>
+      <w:r>
+        <w:t xml:space="preserve">: </w:t>
+      </w:r>
+      <w:r>
+        <w:t>Iterate through every child of</w:t>
+      </w:r>
+      <w:r>
+        <w:t xml:space="preserve"> </w:t>
+      </w:r>
+      <w:r>
+        <w:t xml:space="preserve">the </w:t>
+      </w:r>
+      <w:r>
+        <w:t xml:space="preserve">current node </w:t>
+      </w:r>
+      <w:r>
+        <w:t>and</w:t>
+      </w:r>
+      <w:r>
+        <w:t xml:space="preserve"> reconcile them</w:t>
+      </w:r>
+      <w:r>
+        <w:t>.</w:t>
+      </w:r>
+    </w:p>
+    <w:p/>
+    <w:p>
+      <w:pPr>
+        <w:rPr>
+          <w:i/>
+          <w:iCs/>
+        </w:rPr>
+      </w:pPr>
+      <w:r>
+        <w:rPr>
+          <w:i/>
+          <w:iCs/>
+        </w:rPr>
+        <w:t>[Image</w:t>
+      </w:r>
+      <w:r>
+        <w:rPr>
+          <w:i/>
+          <w:iCs/>
+        </w:rPr>
+        <w:t>: Stack Reconciliation</w:t>
+      </w:r>
+      <w:r>
+        <w:rPr>
+          <w:i/>
+          <w:iCs/>
+        </w:rPr>
+        <w:t>]</w:t>
+      </w:r>
+    </w:p>
+    <w:p/>
+    <w:p>
+      <w:pPr>
+        <w:rPr>
+          <w:rFonts w:cstheme="minorHAnsi"/>
+        </w:rPr>
+      </w:pPr>
+      <w:r>
+        <w:rPr>
+          <w:rFonts w:cstheme="minorHAnsi"/>
+        </w:rPr>
+        <w:t>Consider a web application with a long list of items, such as a product catalog</w:t>
+      </w:r>
+      <w:r>
+        <w:rPr>
+          <w:rFonts w:cstheme="minorHAnsi"/>
+        </w:rPr>
+        <w:t>ue</w:t>
+      </w:r>
+      <w:r>
+        <w:rPr>
+          <w:rFonts w:cstheme="minorHAnsi"/>
+        </w:rPr>
+        <w:t xml:space="preserve">, where each item corresponds to a </w:t>
+      </w:r>
+      <w:r>
+        <w:rPr>
+          <w:rStyle w:val="HTMLCode"/>
+          <w:rFonts w:asciiTheme="minorHAnsi" w:eastAsiaTheme="majorEastAsia" w:hAnsiTheme="minorHAnsi" w:cstheme="minorHAnsi"/>
+          <w:sz w:val="22"/>
+          <w:szCs w:val="22"/>
+        </w:rPr>
+        <w:t>list</w:t>
+      </w:r>
+      <w:r>
+        <w:rPr>
+          <w:rFonts w:cstheme="minorHAnsi"/>
+        </w:rPr>
+        <w:t xml:space="preserve"> element. When a user interacts with the application, the following issues can arise:</w:t>
+      </w:r>
+    </w:p>
+    <w:p>
+      <w:pPr>
+        <w:rPr>
+          <w:rFonts w:cstheme="minorHAnsi"/>
+        </w:rPr>
+      </w:pPr>
+      <w:r>
+        <w:rPr>
+          <w:rStyle w:val="Strong"/>
+          <w:rFonts w:cstheme="minorHAnsi"/>
+        </w:rPr>
+        <w:t>UI Responsiveness</w:t>
+      </w:r>
+      <w:r>
+        <w:rPr>
+          <w:rFonts w:cstheme="minorHAnsi"/>
+        </w:rPr>
+        <w:t xml:space="preserve">: </w:t>
+      </w:r>
+      <w:r>
+        <w:rPr>
+          <w:rFonts w:cstheme="minorHAnsi"/>
+        </w:rPr>
+        <w:t>I</w:t>
+      </w:r>
+      <w:r>
+        <w:rPr>
+          <w:rFonts w:cstheme="minorHAnsi"/>
+        </w:rPr>
+        <w:t xml:space="preserve">f each </w:t>
+      </w:r>
+      <w:r>
+        <w:rPr>
+          <w:rStyle w:val="HTMLCode"/>
+          <w:rFonts w:asciiTheme="minorHAnsi" w:eastAsiaTheme="majorEastAsia" w:hAnsiTheme="minorHAnsi" w:cstheme="minorHAnsi"/>
+          <w:sz w:val="22"/>
+          <w:szCs w:val="22"/>
+        </w:rPr>
+        <w:t>list</w:t>
+      </w:r>
+      <w:r>
+        <w:rPr>
+          <w:rFonts w:cstheme="minorHAnsi"/>
+        </w:rPr>
+        <w:t xml:space="preserve"> item takes </w:t>
+      </w:r>
+      <w:r>
+        <w:rPr>
+          <w:rFonts w:cstheme="minorHAnsi"/>
+        </w:rPr>
+        <w:t>significant</w:t>
+      </w:r>
+      <w:r>
+        <w:rPr>
+          <w:rFonts w:cstheme="minorHAnsi"/>
+        </w:rPr>
+        <w:t xml:space="preserve"> time to reconcile and render, the main thread will be occupied with these rendering tasks</w:t>
+      </w:r>
+      <w:r>
+        <w:rPr>
+          <w:rFonts w:cstheme="minorHAnsi"/>
+        </w:rPr>
+        <w:t>, leading</w:t>
+      </w:r>
+      <w:r>
+        <w:rPr>
+          <w:rFonts w:cstheme="minorHAnsi"/>
+        </w:rPr>
+        <w:t xml:space="preserve"> to noticeable delay</w:t>
+      </w:r>
+      <w:r>
+        <w:rPr>
+          <w:rFonts w:cstheme="minorHAnsi"/>
+        </w:rPr>
+        <w:t>s</w:t>
+      </w:r>
+      <w:r>
+        <w:rPr>
+          <w:rFonts w:cstheme="minorHAnsi"/>
+        </w:rPr>
+        <w:t xml:space="preserve"> in responding to user interactions, such as typing or clicking.</w:t>
+      </w:r>
+    </w:p>
+    <w:p>
+      <w:pPr>
+        <w:rPr>
+          <w:rFonts w:cstheme="minorHAnsi"/>
+        </w:rPr>
+      </w:pPr>
+      <w:r>
+        <w:rPr>
+          <w:rStyle w:val="Strong"/>
+          <w:rFonts w:cstheme="minorHAnsi"/>
+        </w:rPr>
+        <w:t>Blocking User Input</w:t>
+      </w:r>
+      <w:r>
+        <w:rPr>
+          <w:rFonts w:cstheme="minorHAnsi"/>
+        </w:rPr>
+        <w:t>: While the main thread is busy reconciling and rendering items, it may not respond promptly to user input</w:t>
+      </w:r>
+      <w:r>
+        <w:rPr>
+          <w:rFonts w:cstheme="minorHAnsi"/>
+        </w:rPr>
+        <w:t xml:space="preserve">, resulting </w:t>
+      </w:r>
+      <w:r>
+        <w:rPr>
+          <w:rFonts w:cstheme="minorHAnsi"/>
+        </w:rPr>
+        <w:t>in a frustrating user experience, as users expect real-time or near-real-time responsiveness to their actions.</w:t>
+      </w:r>
+    </w:p>
+    <w:p>
+      <w:pPr>
+        <w:rPr>
+          <w:rFonts w:cstheme="minorHAnsi"/>
+        </w:rPr>
+      </w:pPr>
+      <w:r>
+        <w:rPr>
+          <w:rStyle w:val="Strong"/>
+          <w:rFonts w:cstheme="minorHAnsi"/>
+        </w:rPr>
+        <w:t>High-Priority Updates</w:t>
+      </w:r>
+      <w:r>
+        <w:rPr>
+          <w:rFonts w:cstheme="minorHAnsi"/>
+        </w:rPr>
+        <w:t>: In scenarios w</w:t>
+      </w:r>
+      <w:r>
+        <w:rPr>
+          <w:rFonts w:cstheme="minorHAnsi"/>
+        </w:rPr>
+        <w:t>ith</w:t>
+      </w:r>
+      <w:r>
+        <w:rPr>
+          <w:rFonts w:cstheme="minorHAnsi"/>
+        </w:rPr>
+        <w:t xml:space="preserve"> critical, high-priority updates that users need to see immediately (e.g., error messages, alerts, or dynamic search results), the stack reconciliation process can cause delays in rendering these updates.</w:t>
+      </w:r>
+    </w:p>
+    <w:p/>
+    <w:p>
+      <w:pPr>
+        <w:rPr>
+          <w:b/>
+          <w:bCs/>
+        </w:rPr>
+      </w:pPr>
+      <w:r>
+        <w:rPr>
+          <w:b/>
+          <w:bCs/>
+        </w:rPr>
+        <w:t>Fiber Reconciler</w:t>
+      </w:r>
+    </w:p>
+    <w:p/>
+    <w:p>
+      <w:r>
+        <w:t>W</w:t>
+      </w:r>
+      <w:r>
+        <w:t>h</w:t>
+      </w:r>
+      <w:r>
+        <w:t xml:space="preserve">ile Fiber </w:t>
+      </w:r>
+      <w:r>
+        <w:t>has</w:t>
+      </w:r>
+      <w:r>
+        <w:t xml:space="preserve"> significant performance improvements</w:t>
+      </w:r>
+      <w:r>
+        <w:t xml:space="preserve">, </w:t>
+      </w:r>
+      <w:r>
+        <w:t>it also makes React development</w:t>
+      </w:r>
+      <w:r>
+        <w:t xml:space="preserve"> easier.</w:t>
+      </w:r>
+      <w:r>
+        <w:t xml:space="preserve"> Every Fiber </w:t>
+      </w:r>
+      <w:r>
+        <w:t xml:space="preserve">is a </w:t>
+      </w:r>
+      <w:r>
+        <w:t>plain old JavaScript object</w:t>
+      </w:r>
+      <w:r>
+        <w:t>, and a Fiber also represents a unit of work.</w:t>
+      </w:r>
+      <w:r>
+        <w:t xml:space="preserve"> React processes Fibers</w:t>
+      </w:r>
+      <w:r>
+        <w:t xml:space="preserve"> ending with finished work</w:t>
+      </w:r>
+      <w:r>
+        <w:t>s</w:t>
+      </w:r>
+      <w:r>
+        <w:t xml:space="preserve"> a</w:t>
+      </w:r>
+      <w:r>
+        <w:t xml:space="preserve">nd commits them by rendering </w:t>
+      </w:r>
+      <w:r>
+        <w:t>them</w:t>
+      </w:r>
+      <w:r>
+        <w:t xml:space="preserve"> to the visible DOM.</w:t>
+      </w:r>
+      <w:r>
+        <w:t xml:space="preserve"> This process has two phases: </w:t>
+      </w:r>
+      <w:r>
+        <w:t>r</w:t>
+      </w:r>
+      <w:r>
+        <w:t>endering</w:t>
+      </w:r>
+      <w:r>
+        <w:t xml:space="preserve"> and committing.</w:t>
+      </w:r>
+      <w:r>
+        <w:t xml:space="preserve"> </w:t>
+      </w:r>
+      <w:r>
+        <w:t xml:space="preserve">In the render phase, React </w:t>
+      </w:r>
+      <w:r>
+        <w:t>does all kind</w:t>
+      </w:r>
+      <w:r>
+        <w:t>s</w:t>
+      </w:r>
+      <w:r>
+        <w:t xml:space="preserve"> of asynchronous tasks</w:t>
+      </w:r>
+      <w:r>
+        <w:t>, which can be prioritised, paused or discarded.</w:t>
+      </w:r>
+      <w:r>
+        <w:t xml:space="preserve"> The commit phase is a synchronous phase that cannot be interrupted.</w:t>
+      </w:r>
+    </w:p>
+    <w:p/>
+    <w:p>
+      <w:r>
+        <w:t xml:space="preserve">Every </w:t>
+      </w:r>
+      <w:r>
+        <w:t>Fiber has a one-to-one relationship to things, like components</w:t>
+      </w:r>
+      <w:r>
+        <w:t xml:space="preserve"> or</w:t>
+      </w:r>
+      <w:r>
+        <w:t xml:space="preserve"> </w:t>
+      </w:r>
+      <w:r>
+        <w:t xml:space="preserve">DOM nodes. </w:t>
+      </w:r>
+      <w:r>
+        <w:t xml:space="preserve">The type of </w:t>
+      </w:r>
+      <w:r>
+        <w:t>Fiber is stored in the tag property</w:t>
+      </w:r>
+      <w:r>
+        <w:t>, which accepts a number between 0 and 24</w:t>
+      </w:r>
+      <w:r>
+        <w:t xml:space="preserve"> and represents a type</w:t>
+      </w:r>
+      <w:r>
+        <w:t xml:space="preserve">, like function component, class component, </w:t>
+      </w:r>
+      <w:r>
+        <w:t>fragment, etc.</w:t>
+      </w:r>
+      <w:r>
+        <w:t xml:space="preserve"> </w:t>
+      </w:r>
+      <w:r>
+        <w:t xml:space="preserve">The state node property represents </w:t>
+      </w:r>
+      <w:r>
+        <w:t xml:space="preserve">the </w:t>
+      </w:r>
+      <w:r>
+        <w:t>element's reference</w:t>
+      </w:r>
+      <w:r>
+        <w:t xml:space="preserve"> to access the </w:t>
+      </w:r>
+      <w:r>
+        <w:t>state associated with the Fiber.</w:t>
+      </w:r>
+      <w:r>
+        <w:t xml:space="preserve"> </w:t>
+      </w:r>
+    </w:p>
+    <w:p/>
+    <w:p>
+      <w:r>
+        <w:lastRenderedPageBreak/>
+        <w:t xml:space="preserve">The difference between Fiber </w:t>
+      </w:r>
+      <w:r>
+        <w:t xml:space="preserve">and React </w:t>
+      </w:r>
+      <w:r>
+        <w:t xml:space="preserve">elements </w:t>
+      </w:r>
+      <w:r>
+        <w:t xml:space="preserve">is that React elements are </w:t>
+      </w:r>
+      <w:r>
+        <w:t xml:space="preserve">continuously recreated, while Fibers are </w:t>
+      </w:r>
+      <w:r>
+        <w:t>primarily created during the initial mount</w:t>
+      </w:r>
+      <w:r>
+        <w:t xml:space="preserve"> and</w:t>
+      </w:r>
+      <w:r>
+        <w:t xml:space="preserve"> </w:t>
+      </w:r>
+      <w:r>
+        <w:t>constantly</w:t>
+      </w:r>
+      <w:r>
+        <w:t xml:space="preserve"> reused.</w:t>
+      </w:r>
+      <w:r>
+        <w:t xml:space="preserve"> </w:t>
+      </w:r>
+      <w:r>
+        <w:t xml:space="preserve">Fibers form a tree structure, </w:t>
+      </w:r>
+      <w:r>
+        <w:t xml:space="preserve">and the </w:t>
+      </w:r>
+      <w:r>
+        <w:t>child, sibling and return properties handle the relationship between Fibres.</w:t>
+      </w:r>
+      <w:r>
+        <w:t xml:space="preserve"> In a F</w:t>
+      </w:r>
+      <w:r>
+        <w:t>iber</w:t>
+      </w:r>
+      <w:r>
+        <w:t>,</w:t>
+      </w:r>
+      <w:r>
+        <w:t xml:space="preserve"> the child </w:t>
+      </w:r>
+      <w:r>
+        <w:t>refers</w:t>
+      </w:r>
+      <w:r>
+        <w:t xml:space="preserve"> to the first child, </w:t>
+      </w:r>
+      <w:r>
+        <w:t>all other elements will be connected through the sibling property</w:t>
+      </w:r>
+      <w:r>
+        <w:t>, and the return is the reference to the parent.</w:t>
+      </w:r>
+      <w:r>
+        <w:t xml:space="preserve"> </w:t>
+      </w:r>
+    </w:p>
+    <w:p/>
+    <w:p>
+      <w:pPr>
+        <w:rPr>
+          <w:i/>
+          <w:iCs/>
+        </w:rPr>
+      </w:pPr>
+      <w:r>
+        <w:rPr>
+          <w:i/>
+          <w:iCs/>
+        </w:rPr>
+        <w:t>[Fiber Image]</w:t>
+      </w:r>
+    </w:p>
+    <w:p/>
+    <w:p>
+      <w:r>
+        <w:t>Fibers also</w:t>
+      </w:r>
+      <w:r>
+        <w:t xml:space="preserve"> represent a unit of work, and these works can be the following: state changes, lifecycle fun</w:t>
+      </w:r>
+      <w:r>
+        <w:t>c</w:t>
+      </w:r>
+      <w:r>
+        <w:t xml:space="preserve">tions, </w:t>
+      </w:r>
+      <w:r>
+        <w:t>DOM changes</w:t>
+      </w:r>
+      <w:r>
+        <w:t>, and react can handle these works directly or scheduled.</w:t>
+      </w:r>
+      <w:r>
+        <w:t xml:space="preserve"> Using time slicing, </w:t>
+      </w:r>
+      <w:r>
+        <w:t>React can split work into chunks</w:t>
+      </w:r>
+      <w:r>
+        <w:t>, and high</w:t>
+      </w:r>
+      <w:r>
+        <w:t>-</w:t>
+      </w:r>
+      <w:r>
+        <w:t xml:space="preserve">priority </w:t>
+      </w:r>
+      <w:r>
+        <w:t>works</w:t>
+      </w:r>
+      <w:r>
+        <w:t>,</w:t>
+      </w:r>
+      <w:r>
+        <w:t xml:space="preserve"> such as user interaction or animations</w:t>
+      </w:r>
+      <w:r>
+        <w:t>,</w:t>
+      </w:r>
+      <w:r>
+        <w:t xml:space="preserve"> can be scheduled</w:t>
+      </w:r>
+      <w:r>
+        <w:t xml:space="preserve"> directly</w:t>
+      </w:r>
+      <w:r>
+        <w:t xml:space="preserve"> </w:t>
+      </w:r>
+      <w:r>
+        <w:t>using the request</w:t>
+      </w:r>
+      <w:r>
+        <w:t>A</w:t>
+      </w:r>
+      <w:r>
+        <w:t>nimation</w:t>
+      </w:r>
+      <w:r>
+        <w:t>F</w:t>
+      </w:r>
+      <w:r>
+        <w:t>rame</w:t>
+      </w:r>
+      <w:r>
+        <w:t>()</w:t>
+      </w:r>
+      <w:r>
+        <w:t xml:space="preserve"> function</w:t>
+      </w:r>
+      <w:r>
+        <w:t>. L</w:t>
+      </w:r>
+      <w:r>
+        <w:t>ow</w:t>
+      </w:r>
+      <w:r>
+        <w:t>-</w:t>
+      </w:r>
+      <w:r>
+        <w:t>priority works, like a network request</w:t>
+      </w:r>
+      <w:r>
+        <w:t>,</w:t>
+      </w:r>
+      <w:r>
+        <w:t xml:space="preserve"> can be delayed</w:t>
+      </w:r>
+      <w:r>
+        <w:t xml:space="preserve"> and scheduled with the requestIdleCallback for an idle period</w:t>
+      </w:r>
+      <w:r>
+        <w:t>.</w:t>
+      </w:r>
+    </w:p>
+    <w:p/>
+    <w:p>
+      <w:r>
+        <w:t xml:space="preserve">In fact, </w:t>
+      </w:r>
+      <w:r>
+        <w:t xml:space="preserve">two trees </w:t>
+      </w:r>
+      <w:r>
+        <w:t xml:space="preserve">are </w:t>
+      </w:r>
+      <w:r>
+        <w:t xml:space="preserve">used in the reconciliation process: the current tree </w:t>
+      </w:r>
+      <w:r>
+        <w:t xml:space="preserve">that is visible on the screen </w:t>
+      </w:r>
+      <w:r>
+        <w:t>and the work-in-progress tree.</w:t>
+      </w:r>
+      <w:r>
+        <w:t xml:space="preserve"> </w:t>
+      </w:r>
+      <w:r>
+        <w:t>The Fiber alternate property refers to the Fiber pair on the work-in-progress tree to help reus</w:t>
+      </w:r>
+      <w:r>
+        <w:t>e</w:t>
+      </w:r>
+      <w:r>
+        <w:t xml:space="preserve"> Fibers.</w:t>
+      </w:r>
+      <w:r>
+        <w:t xml:space="preserve"> </w:t>
+      </w:r>
+      <w:r>
+        <w:t xml:space="preserve">React steps into a Fiber </w:t>
+      </w:r>
+      <w:r>
+        <w:t xml:space="preserve">with </w:t>
+      </w:r>
+      <w:r>
+        <w:t xml:space="preserve">the </w:t>
+      </w:r>
+      <w:r>
+        <w:t>beginWork() fun</w:t>
+      </w:r>
+      <w:r>
+        <w:t>c</w:t>
+      </w:r>
+      <w:r>
+        <w:t xml:space="preserve">tion </w:t>
+      </w:r>
+      <w:r>
+        <w:t>and keeps stepping in chil</w:t>
+      </w:r>
+      <w:r>
+        <w:t>dren</w:t>
+      </w:r>
+      <w:r>
+        <w:t xml:space="preserve"> until there </w:t>
+      </w:r>
+      <w:r>
+        <w:t>are</w:t>
+      </w:r>
+      <w:r>
+        <w:t xml:space="preserve"> none</w:t>
+      </w:r>
+      <w:r>
+        <w:t xml:space="preserve">, calling </w:t>
+      </w:r>
+      <w:r>
+        <w:t xml:space="preserve">the </w:t>
+      </w:r>
+      <w:r>
+        <w:t>completeWork() fun</w:t>
+      </w:r>
+      <w:r>
+        <w:t>c</w:t>
+      </w:r>
+      <w:r>
+        <w:t>tion</w:t>
+      </w:r>
+      <w:r>
+        <w:t>.</w:t>
+      </w:r>
+      <w:r>
+        <w:t xml:space="preserve"> After </w:t>
+      </w:r>
+      <w:r>
+        <w:t>R</w:t>
+      </w:r>
+      <w:r>
+        <w:t xml:space="preserve">eact completes the final </w:t>
+      </w:r>
+      <w:r>
+        <w:t xml:space="preserve">or root </w:t>
+      </w:r>
+      <w:r>
+        <w:t>Fiber</w:t>
+      </w:r>
+      <w:r>
+        <w:t xml:space="preserve">, </w:t>
+      </w:r>
+      <w:r>
+        <w:t xml:space="preserve">the </w:t>
+      </w:r>
+      <w:r>
+        <w:t>commitWork</w:t>
+      </w:r>
+      <w:r>
+        <w:t>() function</w:t>
+      </w:r>
+      <w:r>
+        <w:t xml:space="preserve"> is called</w:t>
+      </w:r>
+      <w:r>
+        <w:t>,</w:t>
+      </w:r>
+      <w:r>
+        <w:t xml:space="preserve"> and</w:t>
+      </w:r>
+      <w:r>
+        <w:t xml:space="preserve"> the changes are flushed to the DOM.</w:t>
+      </w:r>
+      <w:r>
+        <w:t xml:space="preserve"> </w:t>
+      </w:r>
+      <w:r>
+        <w:t>There is only one child per node, so</w:t>
+      </w:r>
+      <w:r>
+        <w:t xml:space="preserve"> the</w:t>
+      </w:r>
+      <w:r>
+        <w:t xml:space="preserve"> traversal is not recursive </w:t>
+      </w:r>
+      <w:r>
+        <w:t>but</w:t>
+      </w:r>
+      <w:r>
+        <w:t xml:space="preserve"> uses </w:t>
+      </w:r>
+      <w:r>
+        <w:t>a while loop</w:t>
+      </w:r>
+      <w:r>
+        <w:t>.</w:t>
+      </w:r>
+    </w:p>
+    <w:p/>
+    <w:p>
+      <w:pPr>
+        <w:jc w:val="left"/>
+      </w:pPr>
+    </w:p>
+    <w:p>
+      <w:pPr>
+        <w:jc w:val="left"/>
+      </w:pPr>
+    </w:p>
+    <w:p>
+      <w:pPr>
+        <w:jc w:val="left"/>
+        <w:rPr>
+          <w:b/>
+          <w:bCs/>
+        </w:rPr>
+      </w:pPr>
+      <w:r>
+        <w:rPr>
+          <w:b/>
+          <w:bCs/>
+        </w:rPr>
+        <w:t>Component Lifec</w:t>
+      </w:r>
+      <w:r>
+        <w:rPr>
+          <w:b/>
+          <w:bCs/>
+        </w:rPr>
+        <w:t>ycle Methods</w:t>
+      </w:r>
+    </w:p>
+    <w:p>
+      <w:pPr>
+        <w:jc w:val="left"/>
+      </w:pPr>
+    </w:p>
+    <w:p>
+      <w:pPr>
+        <w:jc w:val="left"/>
+        <w:rPr>
+          <w:b/>
+          <w:bCs/>
+        </w:rPr>
+      </w:pPr>
+      <w:r>
+        <w:rPr>
+          <w:b/>
+          <w:bCs/>
+        </w:rPr>
+        <w:t xml:space="preserve">Mounting, Updating, </w:t>
+      </w:r>
+      <w:r>
+        <w:rPr>
+          <w:b/>
+          <w:bCs/>
+        </w:rPr>
+        <w:t>and Unmounting</w:t>
+      </w:r>
+    </w:p>
+    <w:p>
+      <w:pPr>
+        <w:jc w:val="left"/>
+      </w:pPr>
+    </w:p>
+    <w:p>
+      <w:pPr>
+        <w:jc w:val="left"/>
+        <w:rPr>
+          <w:b/>
+          <w:bCs/>
+        </w:rPr>
+      </w:pPr>
+      <w:r>
+        <w:rPr>
+          <w:b/>
+          <w:bCs/>
+        </w:rPr>
+        <w:t>State versus Props</w:t>
+      </w:r>
+    </w:p>
+    <w:p>
+      <w:pPr>
+        <w:jc w:val="left"/>
+      </w:pPr>
+    </w:p>
+    <w:p>
+      <w:pPr>
+        <w:jc w:val="left"/>
+        <w:rPr>
+          <w:b/>
+          <w:bCs/>
+        </w:rPr>
+      </w:pPr>
+      <w:r>
+        <w:rPr>
+          <w:b/>
+          <w:bCs/>
+        </w:rPr>
+        <w:t>How State and Props Affect Rendering</w:t>
+      </w:r>
+    </w:p>
+    <w:p>
+      <w:pPr>
+        <w:jc w:val="left"/>
+      </w:pPr>
+    </w:p>
+    <w:p>
+      <w:pPr>
+        <w:jc w:val="left"/>
+        <w:rPr>
+          <w:b/>
+          <w:bCs/>
+        </w:rPr>
+      </w:pPr>
+      <w:r>
+        <w:rPr>
+          <w:b/>
+          <w:bCs/>
+        </w:rPr>
+        <w:t>Reactive Updates</w:t>
+      </w:r>
+      <w:r>
+        <w:rPr>
+          <w:b/>
+          <w:bCs/>
+        </w:rPr>
+        <w:t xml:space="preserve"> Mechanism</w:t>
+      </w:r>
+    </w:p>
+    <w:p>
+      <w:pPr>
+        <w:jc w:val="left"/>
+      </w:pPr>
+    </w:p>
+    <w:p>
+      <w:pPr>
+        <w:jc w:val="left"/>
+        <w:rPr>
+          <w:b/>
+          <w:bCs/>
+        </w:rPr>
+      </w:pPr>
+      <w:r>
+        <w:rPr>
+          <w:b/>
+          <w:bCs/>
+        </w:rPr>
+        <w:t>setState and useState</w:t>
+      </w:r>
+    </w:p>
+    <w:p>
+      <w:pPr>
+        <w:jc w:val="left"/>
+      </w:pPr>
+    </w:p>
+    <w:p>
+      <w:pPr>
+        <w:jc w:val="left"/>
+        <w:rPr>
+          <w:b/>
+          <w:bCs/>
+        </w:rPr>
+      </w:pPr>
+      <w:r>
+        <w:rPr>
+          <w:b/>
+          <w:bCs/>
+        </w:rPr>
+        <w:t>Event Handling</w:t>
+      </w:r>
+    </w:p>
+    <w:p>
+      <w:pPr>
+        <w:jc w:val="left"/>
+        <w:rPr>
+          <w:b/>
+          <w:bCs/>
+        </w:rPr>
+      </w:pPr>
+    </w:p>
+    <w:p>
+      <w:pPr>
+        <w:jc w:val="left"/>
+        <w:rPr>
+          <w:b/>
+          <w:bCs/>
+        </w:rPr>
+      </w:pPr>
+      <w:r>
+        <w:rPr>
+          <w:b/>
+          <w:bCs/>
+        </w:rPr>
+        <w:t>Delegation and Synthetic Events</w:t>
+      </w:r>
+    </w:p>
+    <w:p>
+      <w:pPr>
+        <w:jc w:val="left"/>
+        <w:rPr>
+          <w:b/>
+          <w:bCs/>
+        </w:rPr>
+      </w:pPr>
+    </w:p>
+    <w:p>
+      <w:pPr>
+        <w:jc w:val="left"/>
+        <w:rPr>
+          <w:b/>
+          <w:bCs/>
+        </w:rPr>
+      </w:pPr>
+      <w:r>
+        <w:rPr>
+          <w:b/>
+          <w:bCs/>
+        </w:rPr>
+        <w:lastRenderedPageBreak/>
+        <w:t>Render Optimisation Technics</w:t>
+      </w:r>
+    </w:p>
+    <w:p>
+      <w:pPr>
+        <w:jc w:val="left"/>
+        <w:rPr>
+          <w:b/>
+          <w:bCs/>
+        </w:rPr>
+      </w:pPr>
+    </w:p>
+    <w:p>
+      <w:pPr>
+        <w:jc w:val="left"/>
+        <w:rPr>
+          <w:b/>
+          <w:bCs/>
+        </w:rPr>
+      </w:pPr>
+      <w:r>
+        <w:rPr>
+          <w:b/>
+          <w:bCs/>
+        </w:rPr>
+        <w:t>ShouldComponentUpdate, PureComponent, React.memo</w:t>
+      </w:r>
+    </w:p>
+    <w:p>
+      <w:pPr>
+        <w:jc w:val="left"/>
+        <w:rPr>
+          <w:b/>
+          <w:bCs/>
+        </w:rPr>
+      </w:pPr>
+    </w:p>
+    <w:p>
+      <w:pPr>
+        <w:jc w:val="left"/>
+        <w:rPr>
+          <w:b/>
+          <w:bCs/>
+        </w:rPr>
+      </w:pPr>
+      <w:r>
+        <w:rPr>
+          <w:b/>
+          <w:bCs/>
+        </w:rPr>
+        <w:t>Context API</w:t>
+      </w:r>
+    </w:p>
+    <w:p>
+      <w:pPr>
+        <w:jc w:val="left"/>
+        <w:rPr>
+          <w:b/>
+          <w:bCs/>
+        </w:rPr>
+      </w:pPr>
+    </w:p>
+    <w:p>
+      <w:pPr>
+        <w:jc w:val="left"/>
+        <w:rPr>
+          <w:b/>
+          <w:bCs/>
+        </w:rPr>
+      </w:pPr>
+      <w:r>
+        <w:rPr>
+          <w:b/>
+          <w:bCs/>
+        </w:rPr>
+        <w:t>What is Redux</w:t>
+      </w:r>
+    </w:p>
+    <w:p>
+      <w:pPr>
+        <w:jc w:val="left"/>
+        <w:rPr>
+          <w:b/>
+          <w:bCs/>
+        </w:rPr>
+      </w:pPr>
+    </w:p>
+    <w:p>
+      <w:pPr>
+        <w:jc w:val="left"/>
+        <w:rPr>
+          <w:b/>
+          <w:bCs/>
+        </w:rPr>
+      </w:pPr>
+      <w:r>
+        <w:rPr>
+          <w:b/>
+          <w:bCs/>
+        </w:rPr>
+        <w:t>Hooks</w:t>
+      </w:r>
+    </w:p>
+    <w:p>
+      <w:pPr>
+        <w:jc w:val="left"/>
+        <w:rPr>
+          <w:b/>
+          <w:bCs/>
+        </w:rPr>
+      </w:pPr>
+    </w:p>
+    <w:p>
+      <w:pPr>
+        <w:jc w:val="left"/>
+        <w:rPr>
+          <w:b/>
+          <w:bCs/>
+        </w:rPr>
+      </w:pPr>
+      <w:r>
+        <w:rPr>
+          <w:b/>
+          <w:bCs/>
+        </w:rPr>
+        <w:t>Fiber Architecture</w:t>
+      </w:r>
+    </w:p>
+    <w:p>
+      <w:pPr>
+        <w:jc w:val="left"/>
+        <w:rPr>
+          <w:b/>
+          <w:bCs/>
+        </w:rPr>
+      </w:pPr>
+    </w:p>
+    <w:p>
+      <w:pPr>
+        <w:jc w:val="left"/>
+        <w:rPr>
+          <w:b/>
+          <w:bCs/>
+        </w:rPr>
+      </w:pPr>
+      <w:r>
+        <w:rPr>
+          <w:b/>
+          <w:bCs/>
+        </w:rPr>
+        <w:t>Fiber Reconciliation Algorithm</w:t>
+      </w:r>
+    </w:p>
+    <w:p>
+      <w:pPr>
+        <w:jc w:val="left"/>
+        <w:rPr>
+          <w:b/>
+          <w:bCs/>
+        </w:rPr>
+      </w:pPr>
+    </w:p>
+    <w:p>
+      <w:pPr>
+        <w:jc w:val="left"/>
+        <w:rPr>
+          <w:b/>
+          <w:bCs/>
+        </w:rPr>
+      </w:pPr>
+      <w:r>
+        <w:rPr>
+          <w:b/>
+          <w:bCs/>
+        </w:rPr>
+        <w:t>Async Render with Fibre Reconciliation</w:t>
+      </w:r>
+    </w:p>
+    <w:p>
+      <w:pPr>
+        <w:jc w:val="left"/>
+        <w:rPr>
+          <w:b/>
+          <w:bCs/>
+        </w:rPr>
+      </w:pPr>
+    </w:p>
+    <w:p>
+      <w:pPr>
+        <w:jc w:val="left"/>
+        <w:rPr>
+          <w:b/>
+          <w:bCs/>
+        </w:rPr>
+      </w:pPr>
+      <w:r>
+        <w:rPr>
+          <w:b/>
+          <w:bCs/>
+        </w:rPr>
+        <w:t>Concurrent  Mode, Suspend</w:t>
+      </w:r>
+      <w:r>
+        <w:rPr>
+          <w:b/>
+          <w:bCs/>
+        </w:rPr>
+        <w:t xml:space="preserve"> and Lazy Loading</w:t>
+      </w:r>
+    </w:p>
+    <w:p>
+      <w:pPr>
+        <w:jc w:val="left"/>
+        <w:rPr>
+          <w:b/>
+          <w:bCs/>
+        </w:rPr>
+      </w:pPr>
+    </w:p>
+    <w:p>
+      <w:pPr>
+        <w:jc w:val="left"/>
+        <w:rPr>
+          <w:b/>
+          <w:bCs/>
+        </w:rPr>
+      </w:pPr>
+      <w:r>
+        <w:rPr>
+          <w:b/>
+          <w:bCs/>
+        </w:rPr>
+        <w:t>SSR</w:t>
+      </w:r>
+    </w:p>
+    <w:p>
+      <w:pPr>
+        <w:jc w:val="left"/>
+        <w:rPr>
+          <w:b/>
+          <w:bCs/>
+        </w:rPr>
+      </w:pPr>
+    </w:p>
+    <w:p>
+      <w:pPr>
+        <w:jc w:val="left"/>
+        <w:rPr>
+          <w:b/>
+          <w:bCs/>
+        </w:rPr>
+      </w:pPr>
+      <w:r>
+        <w:rPr>
+          <w:b/>
+          <w:bCs/>
+        </w:rPr>
+        <w:t>SSR and SEO</w:t>
+      </w:r>
+    </w:p>
+    <w:p>
+      <w:pPr>
+        <w:jc w:val="left"/>
+        <w:rPr>
+          <w:b/>
+          <w:bCs/>
+        </w:rPr>
+      </w:pPr>
+    </w:p>
+    <w:p>
+      <w:pPr>
+        <w:jc w:val="left"/>
+        <w:rPr>
+          <w:b/>
+          <w:bCs/>
+        </w:rPr>
+      </w:pPr>
+      <w:r>
+        <w:rPr>
+          <w:b/>
+          <w:bCs/>
+        </w:rPr>
+        <w:t>React Internals</w:t>
+      </w:r>
+      <w:r>
+        <w:rPr>
+          <w:b/>
+          <w:bCs/>
+        </w:rPr>
+        <w:br w:type="page"/>
+      </w:r>
+    </w:p>
+    <w:p>
+      <w:pPr>
+        <w:jc w:val="left"/>
       </w:pPr>
     </w:p>
     <w:p>
@@ -15292,6 +17501,14 @@
       </w:r>
       <w:bookmarkEnd w:id="13"/>
     </w:p>
+    <w:p>
+      <w:pPr>
+        <w:jc w:val="left"/>
+      </w:pPr>
+      <w:r>
+        <w:br w:type="page"/>
+      </w:r>
+    </w:p>
     <w:p/>
     <w:p>
       <w:pPr>
@@ -15467,6 +17684,7 @@
         <w:rPr>
           <w:rStyle w:val="Strong"/>
         </w:rPr>
+        <w:lastRenderedPageBreak/>
         <w:t>Event-Driven and Asynchronous:</w:t>
       </w:r>
       <w:r>
@@ -15619,6 +17837,7 @@
     </w:p>
     <w:p>
       <w:r>
+        <w:lastRenderedPageBreak/>
         <w:t>13. What is the ternary operator in JavaScript?</w:t>
       </w:r>
     </w:p>
@@ -15693,71 +17912,71 @@
     </w:p>
     <w:p>
       <w:r>
+        <w:t>25. What is the difference between function declarations and function expressions?</w:t>
+      </w:r>
+    </w:p>
+    <w:p>
+      <w:r>
+        <w:t>26. How does the `return` statement work in functions?</w:t>
+      </w:r>
+    </w:p>
+    <w:p>
+      <w:r>
+        <w:t>27. Explain the concept of function scope.</w:t>
+      </w:r>
+    </w:p>
+    <w:p/>
+    <w:p>
+      <w:r>
+        <w:t>**Arrays:**</w:t>
+      </w:r>
+    </w:p>
+    <w:p/>
+    <w:p>
+      <w:r>
+        <w:t>28. What is an array in JavaScript?</w:t>
+      </w:r>
+    </w:p>
+    <w:p>
+      <w:r>
+        <w:t>29. How do you create an array?</w:t>
+      </w:r>
+    </w:p>
+    <w:p>
+      <w:r>
+        <w:t>30. Explain how to access and modify array elements.</w:t>
+      </w:r>
+    </w:p>
+    <w:p>
+      <w:r>
+        <w:t>31. What are array methods? Give examples.</w:t>
+      </w:r>
+    </w:p>
+    <w:p>
+      <w:r>
+        <w:t>32. How do you iterate over an array?</w:t>
+      </w:r>
+    </w:p>
+    <w:p/>
+    <w:p>
+      <w:r>
+        <w:t>**Objects:**</w:t>
+      </w:r>
+    </w:p>
+    <w:p/>
+    <w:p>
+      <w:r>
+        <w:t>33. What is an object in JavaScript?</w:t>
+      </w:r>
+    </w:p>
+    <w:p>
+      <w:r>
+        <w:t>34. How do you create an object?</w:t>
+      </w:r>
+    </w:p>
+    <w:p>
+      <w:r>
         <w:lastRenderedPageBreak/>
-        <w:t>25. What is the difference between function declarations and function expressions?</w:t>
-      </w:r>
-    </w:p>
-    <w:p>
-      <w:r>
-        <w:t>26. How does the `return` statement work in functions?</w:t>
-      </w:r>
-    </w:p>
-    <w:p>
-      <w:r>
-        <w:t>27. Explain the concept of function scope.</w:t>
-      </w:r>
-    </w:p>
-    <w:p/>
-    <w:p>
-      <w:r>
-        <w:t>**Arrays:**</w:t>
-      </w:r>
-    </w:p>
-    <w:p/>
-    <w:p>
-      <w:r>
-        <w:t>28. What is an array in JavaScript?</w:t>
-      </w:r>
-    </w:p>
-    <w:p>
-      <w:r>
-        <w:t>29. How do you create an array?</w:t>
-      </w:r>
-    </w:p>
-    <w:p>
-      <w:r>
-        <w:t>30. Explain how to access and modify array elements.</w:t>
-      </w:r>
-    </w:p>
-    <w:p>
-      <w:r>
-        <w:t>31. What are array methods? Give examples.</w:t>
-      </w:r>
-    </w:p>
-    <w:p>
-      <w:r>
-        <w:t>32. How do you iterate over an array?</w:t>
-      </w:r>
-    </w:p>
-    <w:p/>
-    <w:p>
-      <w:r>
-        <w:t>**Objects:**</w:t>
-      </w:r>
-    </w:p>
-    <w:p/>
-    <w:p>
-      <w:r>
-        <w:t>33. What is an object in JavaScript?</w:t>
-      </w:r>
-    </w:p>
-    <w:p>
-      <w:r>
-        <w:t>34. How do you create an object?</w:t>
-      </w:r>
-    </w:p>
-    <w:p>
-      <w:r>
         <w:t>35. Explain object properties and methods.</w:t>
       </w:r>
     </w:p>
@@ -15832,71 +18051,71 @@
     </w:p>
     <w:p>
       <w:r>
+        <w:t>47. Explain callbacks, promises, and async/await.</w:t>
+      </w:r>
+    </w:p>
+    <w:p>
+      <w:r>
+        <w:t>48. How do you make an HTTP request in JavaScript?</w:t>
+      </w:r>
+    </w:p>
+    <w:p>
+      <w:r>
+        <w:t>49. What is AJAX?</w:t>
+      </w:r>
+    </w:p>
+    <w:p>
+      <w:r>
+        <w:t>50. What is the purpose of the `fetch` API?</w:t>
+      </w:r>
+    </w:p>
+    <w:p/>
+    <w:p>
+      <w:r>
+        <w:t>**Error Handling:**</w:t>
+      </w:r>
+    </w:p>
+    <w:p/>
+    <w:p>
+      <w:r>
+        <w:t>51. What is an error in JavaScript?</w:t>
+      </w:r>
+    </w:p>
+    <w:p>
+      <w:r>
+        <w:t>52. Explain the `try`, `catch`, and `finally` statements.</w:t>
+      </w:r>
+    </w:p>
+    <w:p>
+      <w:r>
+        <w:t>53. What is the purpose of the `throw` statement?</w:t>
+      </w:r>
+    </w:p>
+    <w:p>
+      <w:r>
+        <w:t>54. How do you handle asynchronous errors?</w:t>
+      </w:r>
+    </w:p>
+    <w:p/>
+    <w:p>
+      <w:r>
+        <w:t>**Scope and Closures:**</w:t>
+      </w:r>
+    </w:p>
+    <w:p/>
+    <w:p>
+      <w:r>
+        <w:t>55. What is scope in JavaScript?</w:t>
+      </w:r>
+    </w:p>
+    <w:p>
+      <w:r>
+        <w:t>56. Explain global scope and function scope.</w:t>
+      </w:r>
+    </w:p>
+    <w:p>
+      <w:r>
         <w:lastRenderedPageBreak/>
-        <w:t>47. Explain callbacks, promises, and async/await.</w:t>
-      </w:r>
-    </w:p>
-    <w:p>
-      <w:r>
-        <w:t>48. How do you make an HTTP request in JavaScript?</w:t>
-      </w:r>
-    </w:p>
-    <w:p>
-      <w:r>
-        <w:t>49. What is AJAX?</w:t>
-      </w:r>
-    </w:p>
-    <w:p>
-      <w:r>
-        <w:t>50. What is the purpose of the `fetch` API?</w:t>
-      </w:r>
-    </w:p>
-    <w:p/>
-    <w:p>
-      <w:r>
-        <w:t>**Error Handling:**</w:t>
-      </w:r>
-    </w:p>
-    <w:p/>
-    <w:p>
-      <w:r>
-        <w:t>51. What is an error in JavaScript?</w:t>
-      </w:r>
-    </w:p>
-    <w:p>
-      <w:r>
-        <w:t>52. Explain the `try`, `catch`, and `finally` statements.</w:t>
-      </w:r>
-    </w:p>
-    <w:p>
-      <w:r>
-        <w:t>53. What is the purpose of the `throw` statement?</w:t>
-      </w:r>
-    </w:p>
-    <w:p>
-      <w:r>
-        <w:t>54. How do you handle asynchronous errors?</w:t>
-      </w:r>
-    </w:p>
-    <w:p/>
-    <w:p>
-      <w:r>
-        <w:t>**Scope and Closures:**</w:t>
-      </w:r>
-    </w:p>
-    <w:p/>
-    <w:p>
-      <w:r>
-        <w:t>55. What is scope in JavaScript?</w:t>
-      </w:r>
-    </w:p>
-    <w:p>
-      <w:r>
-        <w:t>56. Explain global scope and function scope.</w:t>
-      </w:r>
-    </w:p>
-    <w:p>
-      <w:r>
         <w:t>57. What is lexical scope?</w:t>
       </w:r>
     </w:p>
@@ -15945,6 +18164,119 @@
 <file path=word/numbering.xml><?xml version="1.0" encoding="utf-8"?>
 <w:numbering xmlns:wpc="http://schemas.microsoft.com/office/word/2010/wordprocessingCanvas" xmlns:cx="http://schemas.microsoft.com/office/drawing/2014/chartex" xmlns:cx1="http://schemas.microsoft.com/office/drawing/2015/9/8/chartex" xmlns:cx2="http://schemas.microsoft.com/office/drawing/2015/10/21/chartex" xmlns:cx3="http://schemas.microsoft.com/office/drawing/2016/5/9/chartex" xmlns:cx4="http://schemas.microsoft.com/office/drawing/2016/5/10/chartex" xmlns:cx5="http://schemas.microsoft.com/office/drawing/2016/5/11/chartex" xmlns:cx6="http://schemas.microsoft.com/office/drawing/2016/5/12/chartex" xmlns:cx7="http://schemas.microsoft.com/office/drawing/2016/5/13/chartex" xmlns:cx8="http://schemas.microsoft.com/office/drawing/2016/5/14/chartex" xmlns:mc="http://schemas.openxmlformats.org/markup-compatibility/2006" xmlns:aink="http://schemas.microsoft.com/office/drawing/2016/ink" xmlns:am3d="http://schemas.microsoft.com/office/drawing/2017/model3d" xmlns:o="urn:schemas-microsoft-com:office:office" xmlns:oel="http://schemas.microsoft.com/office/2019/extlst" xmlns:r="http://schemas.openxmlformats.org/officeDocument/2006/relationships" xmlns:m="http://schemas.openxmlformats.org/officeDocument/2006/math" xmlns:v="urn:schemas-microsoft-com:vml" xmlns:wp14="http://schemas.microsoft.com/office/word/2010/wordprocessingDrawing" xmlns:wp="http://schemas.openxmlformats.org/drawingml/2006/wordprocessingDrawing" xmlns:w10="urn:schemas-microsoft-com:office:word" xmlns:w="http://schemas.openxmlformats.org/wordprocessingml/2006/main" xmlns:w14="http://schemas.microsoft.com/office/word/2010/wordml" xmlns:w15="http://schemas.microsoft.com/office/word/2012/wordml" xmlns:w16cex="http://schemas.microsoft.com/office/word/2018/wordml/cex" xmlns:w16cid="http://schemas.microsoft.com/office/word/2016/wordml/cid" xmlns:w16="http://schemas.microsoft.com/office/word/2018/wordml" xmlns:w16sdtdh="http://schemas.microsoft.com/office/word/2020/wordml/sdtdatahash" xmlns:w16se="http://schemas.microsoft.com/office/word/2015/wordml/symex" xmlns:wpg="http://schemas.microsoft.com/office/word/2010/wordprocessingGroup" xmlns:wpi="http://schemas.microsoft.com/office/word/2010/wordprocessingInk" xmlns:wne="http://schemas.microsoft.com/office/word/2006/wordml" xmlns:wps="http://schemas.microsoft.com/office/word/2010/wordprocessingShape" mc:Ignorable="w14 w15 w16se w16cid w16 w16cex w16sdtdh wp14">
   <w:abstractNum w:abstractNumId="0" w15:restartNumberingAfterBreak="0">
+    <w:nsid w:val="37BB3589"/>
+    <w:multiLevelType w:val="multilevel"/>
+    <w:tmpl w:val="EA86B3C8"/>
+    <w:lvl w:ilvl="0">
+      <w:start w:val="1"/>
+      <w:numFmt w:val="decimal"/>
+      <w:lvlText w:val="%1."/>
+      <w:lvlJc w:val="left"/>
+      <w:pPr>
+        <w:tabs>
+          <w:tab w:val="num" w:pos="720"/>
+        </w:tabs>
+        <w:ind w:left="720" w:hanging="360"/>
+      </w:pPr>
+    </w:lvl>
+    <w:lvl w:ilvl="1" w:tentative="1">
+      <w:start w:val="1"/>
+      <w:numFmt w:val="decimal"/>
+      <w:lvlText w:val="%2."/>
+      <w:lvlJc w:val="left"/>
+      <w:pPr>
+        <w:tabs>
+          <w:tab w:val="num" w:pos="1440"/>
+        </w:tabs>
+        <w:ind w:left="1440" w:hanging="360"/>
+      </w:pPr>
+    </w:lvl>
+    <w:lvl w:ilvl="2" w:tentative="1">
+      <w:start w:val="1"/>
+      <w:numFmt w:val="decimal"/>
+      <w:lvlText w:val="%3."/>
+      <w:lvlJc w:val="left"/>
+      <w:pPr>
+        <w:tabs>
+          <w:tab w:val="num" w:pos="2160"/>
+        </w:tabs>
+        <w:ind w:left="2160" w:hanging="360"/>
+      </w:pPr>
+    </w:lvl>
+    <w:lvl w:ilvl="3" w:tentative="1">
+      <w:start w:val="1"/>
+      <w:numFmt w:val="decimal"/>
+      <w:lvlText w:val="%4."/>
+      <w:lvlJc w:val="left"/>
+      <w:pPr>
+        <w:tabs>
+          <w:tab w:val="num" w:pos="2880"/>
+        </w:tabs>
+        <w:ind w:left="2880" w:hanging="360"/>
+      </w:pPr>
+    </w:lvl>
+    <w:lvl w:ilvl="4" w:tentative="1">
+      <w:start w:val="1"/>
+      <w:numFmt w:val="decimal"/>
+      <w:lvlText w:val="%5."/>
+      <w:lvlJc w:val="left"/>
+      <w:pPr>
+        <w:tabs>
+          <w:tab w:val="num" w:pos="3600"/>
+        </w:tabs>
+        <w:ind w:left="3600" w:hanging="360"/>
+      </w:pPr>
+    </w:lvl>
+    <w:lvl w:ilvl="5" w:tentative="1">
+      <w:start w:val="1"/>
+      <w:numFmt w:val="decimal"/>
+      <w:lvlText w:val="%6."/>
+      <w:lvlJc w:val="left"/>
+      <w:pPr>
+        <w:tabs>
+          <w:tab w:val="num" w:pos="4320"/>
+        </w:tabs>
+        <w:ind w:left="4320" w:hanging="360"/>
+      </w:pPr>
+    </w:lvl>
+    <w:lvl w:ilvl="6" w:tentative="1">
+      <w:start w:val="1"/>
+      <w:numFmt w:val="decimal"/>
+      <w:lvlText w:val="%7."/>
+      <w:lvlJc w:val="left"/>
+      <w:pPr>
+        <w:tabs>
+          <w:tab w:val="num" w:pos="5040"/>
+        </w:tabs>
+        <w:ind w:left="5040" w:hanging="360"/>
+      </w:pPr>
+    </w:lvl>
+    <w:lvl w:ilvl="7" w:tentative="1">
+      <w:start w:val="1"/>
+      <w:numFmt w:val="decimal"/>
+      <w:lvlText w:val="%8."/>
+      <w:lvlJc w:val="left"/>
+      <w:pPr>
+        <w:tabs>
+          <w:tab w:val="num" w:pos="5760"/>
+        </w:tabs>
+        <w:ind w:left="5760" w:hanging="360"/>
+      </w:pPr>
+    </w:lvl>
+    <w:lvl w:ilvl="8" w:tentative="1">
+      <w:start w:val="1"/>
+      <w:numFmt w:val="decimal"/>
+      <w:lvlText w:val="%9."/>
+      <w:lvlJc w:val="left"/>
+      <w:pPr>
+        <w:tabs>
+          <w:tab w:val="num" w:pos="6480"/>
+        </w:tabs>
+        <w:ind w:left="6480" w:hanging="360"/>
+      </w:pPr>
+    </w:lvl>
+  </w:abstractNum>
+  <w:abstractNum w:abstractNumId="1" w15:restartNumberingAfterBreak="0">
     <w:nsid w:val="5D7D3F9D"/>
     <w:multiLevelType w:val="hybridMultilevel"/>
     <w:tmpl w:val="46886286"/>
@@ -16057,7 +18389,7 @@
       </w:rPr>
     </w:lvl>
   </w:abstractNum>
-  <w:abstractNum w:abstractNumId="1" w15:restartNumberingAfterBreak="0">
+  <w:abstractNum w:abstractNumId="2" w15:restartNumberingAfterBreak="0">
     <w:nsid w:val="69967595"/>
     <w:multiLevelType w:val="hybridMultilevel"/>
     <w:tmpl w:val="3A122CA0"/>
@@ -16143,7 +18475,7 @@
       </w:pPr>
     </w:lvl>
   </w:abstractNum>
-  <w:abstractNum w:abstractNumId="2" w15:restartNumberingAfterBreak="0">
+  <w:abstractNum w:abstractNumId="3" w15:restartNumberingAfterBreak="0">
     <w:nsid w:val="6BC41B4F"/>
     <w:multiLevelType w:val="multilevel"/>
     <w:tmpl w:val="9892B99E"/>
@@ -16256,7 +18588,7 @@
       </w:pPr>
     </w:lvl>
   </w:abstractNum>
-  <w:abstractNum w:abstractNumId="3" w15:restartNumberingAfterBreak="0">
+  <w:abstractNum w:abstractNumId="4" w15:restartNumberingAfterBreak="0">
     <w:nsid w:val="72F15B9E"/>
     <w:multiLevelType w:val="multilevel"/>
     <w:tmpl w:val="16725F1A"/>
@@ -16369,17 +18701,172 @@
       </w:pPr>
     </w:lvl>
   </w:abstractNum>
+  <w:abstractNum w:abstractNumId="5" w15:restartNumberingAfterBreak="0">
+    <w:nsid w:val="7A276BF5"/>
+    <w:multiLevelType w:val="multilevel"/>
+    <w:tmpl w:val="D7DEDA50"/>
+    <w:lvl w:ilvl="0">
+      <w:start w:val="1"/>
+      <w:numFmt w:val="bullet"/>
+      <w:lvlText w:val=""/>
+      <w:lvlJc w:val="left"/>
+      <w:pPr>
+        <w:tabs>
+          <w:tab w:val="num" w:pos="720"/>
+        </w:tabs>
+        <w:ind w:left="720" w:hanging="360"/>
+      </w:pPr>
+      <w:rPr>
+        <w:rFonts w:ascii="Symbol" w:hAnsi="Symbol" w:hint="default"/>
+        <w:sz w:val="20"/>
+      </w:rPr>
+    </w:lvl>
+    <w:lvl w:ilvl="1" w:tentative="1">
+      <w:start w:val="1"/>
+      <w:numFmt w:val="bullet"/>
+      <w:lvlText w:val="o"/>
+      <w:lvlJc w:val="left"/>
+      <w:pPr>
+        <w:tabs>
+          <w:tab w:val="num" w:pos="1440"/>
+        </w:tabs>
+        <w:ind w:left="1440" w:hanging="360"/>
+      </w:pPr>
+      <w:rPr>
+        <w:rFonts w:ascii="Courier New" w:hAnsi="Courier New" w:hint="default"/>
+        <w:sz w:val="20"/>
+      </w:rPr>
+    </w:lvl>
+    <w:lvl w:ilvl="2" w:tentative="1">
+      <w:start w:val="1"/>
+      <w:numFmt w:val="bullet"/>
+      <w:lvlText w:val=""/>
+      <w:lvlJc w:val="left"/>
+      <w:pPr>
+        <w:tabs>
+          <w:tab w:val="num" w:pos="2160"/>
+        </w:tabs>
+        <w:ind w:left="2160" w:hanging="360"/>
+      </w:pPr>
+      <w:rPr>
+        <w:rFonts w:ascii="Wingdings" w:hAnsi="Wingdings" w:hint="default"/>
+        <w:sz w:val="20"/>
+      </w:rPr>
+    </w:lvl>
+    <w:lvl w:ilvl="3" w:tentative="1">
+      <w:start w:val="1"/>
+      <w:numFmt w:val="bullet"/>
+      <w:lvlText w:val=""/>
+      <w:lvlJc w:val="left"/>
+      <w:pPr>
+        <w:tabs>
+          <w:tab w:val="num" w:pos="2880"/>
+        </w:tabs>
+        <w:ind w:left="2880" w:hanging="360"/>
+      </w:pPr>
+      <w:rPr>
+        <w:rFonts w:ascii="Wingdings" w:hAnsi="Wingdings" w:hint="default"/>
+        <w:sz w:val="20"/>
+      </w:rPr>
+    </w:lvl>
+    <w:lvl w:ilvl="4" w:tentative="1">
+      <w:start w:val="1"/>
+      <w:numFmt w:val="bullet"/>
+      <w:lvlText w:val=""/>
+      <w:lvlJc w:val="left"/>
+      <w:pPr>
+        <w:tabs>
+          <w:tab w:val="num" w:pos="3600"/>
+        </w:tabs>
+        <w:ind w:left="3600" w:hanging="360"/>
+      </w:pPr>
+      <w:rPr>
+        <w:rFonts w:ascii="Wingdings" w:hAnsi="Wingdings" w:hint="default"/>
+        <w:sz w:val="20"/>
+      </w:rPr>
+    </w:lvl>
+    <w:lvl w:ilvl="5" w:tentative="1">
+      <w:start w:val="1"/>
+      <w:numFmt w:val="bullet"/>
+      <w:lvlText w:val=""/>
+      <w:lvlJc w:val="left"/>
+      <w:pPr>
+        <w:tabs>
+          <w:tab w:val="num" w:pos="4320"/>
+        </w:tabs>
+        <w:ind w:left="4320" w:hanging="360"/>
+      </w:pPr>
+      <w:rPr>
+        <w:rFonts w:ascii="Wingdings" w:hAnsi="Wingdings" w:hint="default"/>
+        <w:sz w:val="20"/>
+      </w:rPr>
+    </w:lvl>
+    <w:lvl w:ilvl="6" w:tentative="1">
+      <w:start w:val="1"/>
+      <w:numFmt w:val="bullet"/>
+      <w:lvlText w:val=""/>
+      <w:lvlJc w:val="left"/>
+      <w:pPr>
+        <w:tabs>
+          <w:tab w:val="num" w:pos="5040"/>
+        </w:tabs>
+        <w:ind w:left="5040" w:hanging="360"/>
+      </w:pPr>
+      <w:rPr>
+        <w:rFonts w:ascii="Wingdings" w:hAnsi="Wingdings" w:hint="default"/>
+        <w:sz w:val="20"/>
+      </w:rPr>
+    </w:lvl>
+    <w:lvl w:ilvl="7" w:tentative="1">
+      <w:start w:val="1"/>
+      <w:numFmt w:val="bullet"/>
+      <w:lvlText w:val=""/>
+      <w:lvlJc w:val="left"/>
+      <w:pPr>
+        <w:tabs>
+          <w:tab w:val="num" w:pos="5760"/>
+        </w:tabs>
+        <w:ind w:left="5760" w:hanging="360"/>
+      </w:pPr>
+      <w:rPr>
+        <w:rFonts w:ascii="Wingdings" w:hAnsi="Wingdings" w:hint="default"/>
+        <w:sz w:val="20"/>
+      </w:rPr>
+    </w:lvl>
+    <w:lvl w:ilvl="8" w:tentative="1">
+      <w:start w:val="1"/>
+      <w:numFmt w:val="bullet"/>
+      <w:lvlText w:val=""/>
+      <w:lvlJc w:val="left"/>
+      <w:pPr>
+        <w:tabs>
+          <w:tab w:val="num" w:pos="6480"/>
+        </w:tabs>
+        <w:ind w:left="6480" w:hanging="360"/>
+      </w:pPr>
+      <w:rPr>
+        <w:rFonts w:ascii="Wingdings" w:hAnsi="Wingdings" w:hint="default"/>
+        <w:sz w:val="20"/>
+      </w:rPr>
+    </w:lvl>
+  </w:abstractNum>
   <w:num w:numId="1" w16cid:durableId="1267689148">
+    <w:abstractNumId w:val="3"/>
+  </w:num>
+  <w:num w:numId="2" w16cid:durableId="928580516">
+    <w:abstractNumId w:val="1"/>
+  </w:num>
+  <w:num w:numId="3" w16cid:durableId="41907892">
+    <w:abstractNumId w:val="4"/>
+  </w:num>
+  <w:num w:numId="4" w16cid:durableId="1486164625">
     <w:abstractNumId w:val="2"/>
   </w:num>
-  <w:num w:numId="2" w16cid:durableId="928580516">
+  <w:num w:numId="5" w16cid:durableId="1906140777">
+    <w:abstractNumId w:val="5"/>
+  </w:num>
+  <w:num w:numId="6" w16cid:durableId="1481655042">
     <w:abstractNumId w:val="0"/>
-  </w:num>
-  <w:num w:numId="3" w16cid:durableId="41907892">
-    <w:abstractNumId w:val="3"/>
-  </w:num>
-  <w:num w:numId="4" w16cid:durableId="1486164625">
-    <w:abstractNumId w:val="1"/>
   </w:num>
 </w:numbering>
 </file>

</xml_diff>

<commit_message>
React Anatomy Article Batching, JSX
</commit_message>
<xml_diff>
--- a/docs/text_content.docx
+++ b/docs/text_content.docx
@@ -9641,7 +9641,7 @@
         <w:t xml:space="preserve">he order is </w:t>
       </w:r>
       <w:r>
-        <w:t>as follows: numbers, upper-case characters and lower-case characters.</w:t>
+        <w:t>as follows: numbers, upper-case characters and lowercase characters.</w:t>
       </w:r>
     </w:p>
     <w:p/>
@@ -15108,6 +15108,29 @@
       </w:pPr>
     </w:p>
     <w:p>
+      <w:pPr>
+        <w:jc w:val="left"/>
+        <w:rPr>
+          <w:b/>
+          <w:bCs/>
+        </w:rPr>
+      </w:pPr>
+      <w:r>
+        <w:rPr>
+          <w:b/>
+          <w:bCs/>
+        </w:rPr>
+        <w:t>Virt</w:t>
+      </w:r>
+      <w:r>
+        <w:rPr>
+          <w:b/>
+          <w:bCs/>
+        </w:rPr>
+        <w:t>ual DOM</w:t>
+      </w:r>
+    </w:p>
+    <w:p>
       <w:r>
         <w:t xml:space="preserve">The virtual DOM (VDOM) is a programming concept where an ideal, or </w:t>
       </w:r>
@@ -15187,7 +15210,19 @@
     </w:p>
     <w:p>
       <w:r>
-        <w:t>When a change occurs in a real DOM element, the DOM has to re-render not only that element but also all of its child elements. This traditional approach can be slow and inefficient, especially in complex web applications with high interactivity and frequent state changes. In contrast, React adopts the virtual DOM concept during the rendering process, aligning with its declarative approach. With this method, developers can specify the desired UI state, and React takes care of the rest.</w:t>
+        <w:t>When a change occurs in a real DOM element, the DOM has to rerender not only that element but also all of its child elements. This traditional approach can be slow and inefficient, especially in complex web applications with high interactivity and frequent state changes. In contrast, React adopts the virtual DOM concept during the rendering process, aligning with its declarative approach</w:t>
+      </w:r>
+      <w:r>
+        <w:t>: y</w:t>
+      </w:r>
+      <w:r>
+        <w:t>ou tell React what state you want the UI to be in, and it makes sure the DOM matches that state</w:t>
+      </w:r>
+      <w:r>
+        <w:t>.</w:t>
+      </w:r>
+      <w:r>
+        <w:t xml:space="preserve"> With this method, developers can specify the desired UI state, and React takes care of the rest.</w:t>
       </w:r>
     </w:p>
     <w:p>
@@ -15197,7 +15232,13 @@
     </w:p>
     <w:p>
       <w:r>
-        <w:t>After updating the virtual DOM, React compares it to a previous snapshot, identifying the exact element that changed. It then optimi</w:t>
+        <w:t xml:space="preserve">After updating the </w:t>
+      </w:r>
+      <w:r>
+        <w:t>state</w:t>
+      </w:r>
+      <w:r>
+        <w:t>, React compares it to a previous snapshot, identifying the exact element that changed. It then optimi</w:t>
       </w:r>
       <w:r>
         <w:t>s</w:t>
@@ -15230,264 +15271,23 @@
       </w:pPr>
     </w:p>
     <w:p>
-      <w:pPr>
-        <w:jc w:val="left"/>
-      </w:pPr>
       <w:r>
         <w:t>Thanks to the virtual DOM, developers are relieved from the burden of managing state transitions. Once the state is updated, React ensures that the DOM reflects that updated state seamlessly.</w:t>
       </w:r>
-    </w:p>
-    <w:p>
-      <w:pPr>
-        <w:jc w:val="left"/>
-      </w:pPr>
-    </w:p>
-    <w:p>
-      <w:pPr>
-        <w:jc w:val="left"/>
-      </w:pPr>
-      <w:r>
-        <w:t>Virtual DOM Object</w:t>
-      </w:r>
-    </w:p>
-    <w:p>
-      <w:pPr>
-        <w:jc w:val="left"/>
-      </w:pPr>
-    </w:p>
-    <w:p>
-      <w:pPr>
-        <w:jc w:val="left"/>
-        <w:rPr>
-          <w:b/>
-          <w:bCs/>
-        </w:rPr>
-      </w:pPr>
-      <w:r>
-        <w:rPr>
-          <w:b/>
-          <w:bCs/>
-        </w:rPr>
-        <w:t>Batching</w:t>
-      </w:r>
-    </w:p>
-    <w:p>
-      <w:pPr>
-        <w:jc w:val="left"/>
-      </w:pPr>
-    </w:p>
-    <w:p>
-      <w:pPr>
-        <w:jc w:val="left"/>
-      </w:pPr>
-    </w:p>
-    <w:p>
-      <w:pPr>
-        <w:jc w:val="left"/>
-      </w:pPr>
-    </w:p>
-    <w:p>
-      <w:pPr>
-        <w:jc w:val="left"/>
-        <w:rPr>
-          <w:b/>
-          <w:bCs/>
-        </w:rPr>
-      </w:pPr>
-      <w:r>
-        <w:rPr>
-          <w:b/>
-          <w:bCs/>
-        </w:rPr>
-        <w:t>Advantages of V</w:t>
-      </w:r>
-      <w:r>
-        <w:rPr>
-          <w:b/>
-          <w:bCs/>
-        </w:rPr>
-        <w:t>D</w:t>
-      </w:r>
-      <w:r>
-        <w:rPr>
-          <w:b/>
-          <w:bCs/>
-        </w:rPr>
-        <w:t>OM</w:t>
-      </w:r>
-    </w:p>
-    <w:p>
-      <w:pPr>
-        <w:jc w:val="left"/>
-      </w:pPr>
-    </w:p>
-    <w:p>
-      <w:pPr>
-        <w:jc w:val="left"/>
-        <w:rPr>
-          <w:b/>
-          <w:bCs/>
-        </w:rPr>
-      </w:pPr>
-      <w:r>
-        <w:rPr>
-          <w:b/>
-          <w:bCs/>
-        </w:rPr>
-        <w:t>React Component Architecture</w:t>
-      </w:r>
-    </w:p>
-    <w:p>
-      <w:pPr>
-        <w:jc w:val="left"/>
-      </w:pPr>
-    </w:p>
-    <w:p>
-      <w:pPr>
-        <w:jc w:val="left"/>
-        <w:rPr>
-          <w:b/>
-          <w:bCs/>
-        </w:rPr>
-      </w:pPr>
-      <w:r>
-        <w:rPr>
-          <w:b/>
-          <w:bCs/>
-        </w:rPr>
-        <w:t>Class vs Fun</w:t>
-      </w:r>
-      <w:r>
-        <w:rPr>
-          <w:b/>
-          <w:bCs/>
-        </w:rPr>
-        <w:t>c</w:t>
-      </w:r>
-      <w:r>
-        <w:rPr>
-          <w:b/>
-          <w:bCs/>
-        </w:rPr>
-        <w:t>tion</w:t>
-      </w:r>
-      <w:r>
-        <w:rPr>
-          <w:b/>
-          <w:bCs/>
-        </w:rPr>
-        <w:t>al Components</w:t>
-      </w:r>
-    </w:p>
-    <w:p>
-      <w:pPr>
-        <w:jc w:val="left"/>
-      </w:pPr>
-    </w:p>
-    <w:p>
-      <w:pPr>
-        <w:jc w:val="left"/>
-        <w:rPr>
-          <w:b/>
-          <w:bCs/>
-        </w:rPr>
-      </w:pPr>
-      <w:r>
-        <w:rPr>
-          <w:b/>
-          <w:bCs/>
-        </w:rPr>
-        <w:lastRenderedPageBreak/>
-        <w:t>JSX</w:t>
-      </w:r>
-    </w:p>
-    <w:p>
-      <w:pPr>
-        <w:jc w:val="left"/>
-        <w:rPr>
-          <w:b/>
-          <w:bCs/>
-        </w:rPr>
-      </w:pPr>
-    </w:p>
-    <w:p>
-      <w:pPr>
-        <w:jc w:val="left"/>
-        <w:rPr>
-          <w:b/>
-          <w:bCs/>
-        </w:rPr>
-      </w:pPr>
-      <w:r>
-        <w:rPr>
-          <w:b/>
-          <w:bCs/>
-        </w:rPr>
-        <w:t xml:space="preserve">Babel and JSX </w:t>
-      </w:r>
-      <w:r>
-        <w:rPr>
-          <w:b/>
-          <w:bCs/>
-        </w:rPr>
-        <w:t>T</w:t>
-      </w:r>
-      <w:r>
-        <w:rPr>
-          <w:b/>
-          <w:bCs/>
-        </w:rPr>
-        <w:t>ranspilation</w:t>
-      </w:r>
-    </w:p>
-    <w:p>
-      <w:pPr>
-        <w:jc w:val="left"/>
-        <w:rPr>
-          <w:b/>
-          <w:bCs/>
-        </w:rPr>
-      </w:pPr>
-    </w:p>
-    <w:p>
-      <w:pPr>
-        <w:jc w:val="left"/>
-        <w:rPr>
-          <w:b/>
-          <w:bCs/>
-        </w:rPr>
-      </w:pPr>
-      <w:r>
-        <w:rPr>
-          <w:b/>
-          <w:bCs/>
-        </w:rPr>
-        <w:t>Creating React Elements</w:t>
-      </w:r>
-    </w:p>
-    <w:p>
-      <w:pPr>
-        <w:jc w:val="left"/>
-        <w:rPr>
-          <w:b/>
-          <w:bCs/>
-        </w:rPr>
-      </w:pPr>
-    </w:p>
-    <w:p>
-      <w:pPr>
-        <w:jc w:val="left"/>
-        <w:rPr>
-          <w:b/>
-          <w:bCs/>
-        </w:rPr>
-      </w:pPr>
-      <w:r>
-        <w:rPr>
-          <w:b/>
-          <w:bCs/>
-        </w:rPr>
-        <w:t>Transforming JSX into Elements</w:t>
+      <w:r>
+        <w:t xml:space="preserve"> The only disadvantage of </w:t>
+      </w:r>
+      <w:r>
+        <w:t>VDOM is the h</w:t>
+      </w:r>
+      <w:r>
+        <w:t>igher memory usage</w:t>
+      </w:r>
+      <w:r>
+        <w:t>,</w:t>
+      </w:r>
+      <w:r>
+        <w:t xml:space="preserve"> as the diffing algorithms need to keep comparing the elements to know which components need to be updated or changed.</w:t>
       </w:r>
     </w:p>
     <w:p>
@@ -15649,6 +15449,7 @@
         </w:rPr>
       </w:pPr>
       <w:r>
+        <w:lastRenderedPageBreak/>
         <w:t xml:space="preserve">The reconciliation algorithm </w:t>
       </w:r>
       <w:r>
@@ -15803,436 +15604,366 @@
         <w:t xml:space="preserve"> It can </w:t>
       </w:r>
       <w:r>
-        <w:t>reuse</w:t>
+        <w:t xml:space="preserve">reuse, abort, </w:t>
+      </w:r>
+      <w:r>
+        <w:t xml:space="preserve">pause </w:t>
+      </w:r>
+      <w:r>
+        <w:t xml:space="preserve">and resume </w:t>
+      </w:r>
+      <w:r>
+        <w:t>work processes</w:t>
+      </w:r>
+      <w:r>
+        <w:t>;</w:t>
+      </w:r>
+      <w:r>
+        <w:t xml:space="preserve"> unlike previous versions</w:t>
+      </w:r>
+      <w:r>
+        <w:t>, it is asynchronous.</w:t>
+      </w:r>
+      <w:r>
+        <w:t xml:space="preserve"> The </w:t>
+      </w:r>
+      <w:r>
+        <w:t>older versions of reconcilers worked like a stack, hence</w:t>
+      </w:r>
+      <w:r>
+        <w:t xml:space="preserve"> the name Stack Reconciler. As this reconciler worked synchronously</w:t>
+      </w:r>
+      <w:r>
+        <w:t xml:space="preserve">, it had some </w:t>
+      </w:r>
+      <w:r>
+        <w:t>significant</w:t>
+      </w:r>
+      <w:r>
+        <w:t xml:space="preserve"> fl</w:t>
+      </w:r>
+      <w:r>
+        <w:t>a</w:t>
+      </w:r>
+      <w:r>
+        <w:t>ws</w:t>
+      </w:r>
+      <w:r>
+        <w:t>;</w:t>
+      </w:r>
+      <w:r>
+        <w:t xml:space="preserve"> </w:t>
+      </w:r>
+      <w:r>
+        <w:t xml:space="preserve">to rerender the stack, </w:t>
+      </w:r>
+      <w:r>
+        <w:t>it needed to be empty.</w:t>
+      </w:r>
+      <w:r>
+        <w:t xml:space="preserve"> </w:t>
+      </w:r>
+    </w:p>
+    <w:p/>
+    <w:p>
+      <w:pPr>
+        <w:rPr>
+          <w:b/>
+          <w:bCs/>
+        </w:rPr>
+      </w:pPr>
+      <w:r>
+        <w:rPr>
+          <w:b/>
+          <w:bCs/>
+        </w:rPr>
+        <w:t>Stack Reconciler</w:t>
+      </w:r>
+    </w:p>
+    <w:p>
+      <w:r>
+        <w:t xml:space="preserve">A good example </w:t>
+      </w:r>
+      <w:r>
+        <w:t xml:space="preserve">of </w:t>
+      </w:r>
+      <w:r>
+        <w:t xml:space="preserve">when </w:t>
+      </w:r>
+      <w:r>
+        <w:t>Stack Reconciling</w:t>
+      </w:r>
+      <w:r>
+        <w:t xml:space="preserve"> might become problematic is when </w:t>
+      </w:r>
+      <w:r>
+        <w:t>we want to render something</w:t>
       </w:r>
       <w:r>
         <w:t>,</w:t>
       </w:r>
       <w:r>
-        <w:t xml:space="preserve"> abort</w:t>
-      </w:r>
-      <w:r>
-        <w:t xml:space="preserve">, </w:t>
-      </w:r>
-      <w:r>
-        <w:t xml:space="preserve">pause </w:t>
-      </w:r>
-      <w:r>
-        <w:t xml:space="preserve">and resume </w:t>
-      </w:r>
-      <w:r>
-        <w:t>work processes</w:t>
-      </w:r>
-      <w:r>
-        <w:t>;</w:t>
-      </w:r>
-      <w:r>
-        <w:t xml:space="preserve"> unlike previous versions</w:t>
-      </w:r>
-      <w:r>
-        <w:t>, it is asynchronous.</w:t>
-      </w:r>
-      <w:r>
-        <w:t xml:space="preserve"> The </w:t>
-      </w:r>
-      <w:r>
-        <w:t>older versions of reconcilers worked like a stack, hence</w:t>
-      </w:r>
-      <w:r>
-        <w:t xml:space="preserve"> the name Stack Reconciler. As this reconciler worked synchronously</w:t>
-      </w:r>
-      <w:r>
-        <w:t xml:space="preserve">, it had some </w:t>
-      </w:r>
-      <w:r>
-        <w:t>significant</w:t>
-      </w:r>
-      <w:r>
-        <w:t xml:space="preserve"> fl</w:t>
-      </w:r>
-      <w:r>
-        <w:t>a</w:t>
-      </w:r>
-      <w:r>
-        <w:t>ws</w:t>
-      </w:r>
-      <w:r>
-        <w:t>;</w:t>
-      </w:r>
-      <w:r>
-        <w:t xml:space="preserve"> </w:t>
-      </w:r>
-      <w:r>
-        <w:t xml:space="preserve">to rerender the stack, </w:t>
-      </w:r>
-      <w:r>
-        <w:t>it needed to be empty.</w:t>
-      </w:r>
-      <w:r>
-        <w:t xml:space="preserve"> </w:t>
-      </w:r>
-    </w:p>
-    <w:p/>
-    <w:p>
-      <w:pPr>
-        <w:rPr>
-          <w:b/>
-          <w:bCs/>
-        </w:rPr>
-      </w:pPr>
-      <w:r>
-        <w:rPr>
-          <w:b/>
-          <w:bCs/>
-        </w:rPr>
-        <w:t>Stack Reconciler</w:t>
-      </w:r>
-    </w:p>
-    <w:p>
-      <w:r>
-        <w:lastRenderedPageBreak/>
-        <w:t xml:space="preserve">A good example </w:t>
+        <w:t xml:space="preserve"> and </w:t>
+      </w:r>
+      <w:r>
+        <w:t>there are</w:t>
+      </w:r>
+      <w:r>
+        <w:t xml:space="preserve"> unfinished processes</w:t>
+      </w:r>
+      <w:r>
+        <w:t>.</w:t>
+      </w:r>
+      <w:r>
+        <w:t xml:space="preserve"> Let</w:t>
+      </w:r>
+      <w:r>
+        <w:t>'</w:t>
+      </w:r>
+      <w:r>
+        <w:t>s see the steps</w:t>
+      </w:r>
+      <w:r>
+        <w:t>:</w:t>
+      </w:r>
+    </w:p>
+    <w:p/>
+    <w:p>
+      <w:r>
+        <w:rPr>
+          <w:b/>
+          <w:bCs/>
+        </w:rPr>
+        <w:t>Initialisation</w:t>
+      </w:r>
+      <w:r>
+        <w:t xml:space="preserve">: </w:t>
+      </w:r>
+      <w:r>
+        <w:t xml:space="preserve">When </w:t>
+      </w:r>
+      <w:r>
+        <w:t xml:space="preserve">the </w:t>
+      </w:r>
+      <w:r>
+        <w:t>ReactDOM.render() function is called for the first time, we will create a virtual DOM by iterating the first element</w:t>
+      </w:r>
+      <w:r>
+        <w:t>,</w:t>
+      </w:r>
+      <w:r>
+        <w:t xml:space="preserve"> </w:t>
+      </w:r>
+      <w:r>
+        <w:t>usually the &lt;App /&gt; component</w:t>
+      </w:r>
+      <w:r>
+        <w:t>.</w:t>
+      </w:r>
+    </w:p>
+    <w:p>
+      <w:r>
+        <w:rPr>
+          <w:b/>
+          <w:bCs/>
+        </w:rPr>
+        <w:t>Rendering</w:t>
+      </w:r>
+      <w:r>
+        <w:t xml:space="preserve">: </w:t>
+      </w:r>
+      <w:r>
+        <w:t>While creating VDOM, we will make the corresponding DOM nodes and append the element to its parent.</w:t>
+      </w:r>
+    </w:p>
+    <w:p>
+      <w:r>
+        <w:rPr>
+          <w:b/>
+          <w:bCs/>
+        </w:rPr>
+        <w:t>State Change</w:t>
+      </w:r>
+      <w:r>
+        <w:t>:</w:t>
+      </w:r>
+      <w:r>
+        <w:t xml:space="preserve"> when calling </w:t>
+      </w:r>
+      <w:r>
+        <w:t xml:space="preserve">the </w:t>
+      </w:r>
+      <w:r>
+        <w:t>setState() fun</w:t>
+      </w:r>
+      <w:r>
+        <w:t>c</w:t>
+      </w:r>
+      <w:r>
+        <w:t>tion</w:t>
+      </w:r>
+      <w:r>
+        <w:t>, it marks the VDOM as dirty, passing the execution to the</w:t>
+      </w:r>
+      <w:r>
+        <w:t xml:space="preserve"> reconciler.</w:t>
+      </w:r>
+    </w:p>
+    <w:p>
+      <w:r>
+        <w:rPr>
+          <w:b/>
+          <w:bCs/>
+        </w:rPr>
+        <w:t>Reconciliation:</w:t>
+      </w:r>
+      <w:r>
+        <w:rPr>
+          <w:b/>
+          <w:bCs/>
+        </w:rPr>
+        <w:t xml:space="preserve"> </w:t>
+      </w:r>
+      <w:r>
+        <w:t>The reconcile() function accepts</w:t>
+      </w:r>
+      <w:r>
+        <w:t xml:space="preserve"> the current node </w:t>
+      </w:r>
+      <w:r>
+        <w:t xml:space="preserve">as its parameter and recursively reconciles every </w:t>
+      </w:r>
+      <w:r>
+        <w:t xml:space="preserve">child </w:t>
       </w:r>
       <w:r>
         <w:t xml:space="preserve">of </w:t>
       </w:r>
       <w:r>
-        <w:t xml:space="preserve">when </w:t>
-      </w:r>
-      <w:r>
-        <w:t>Stack Reconciling</w:t>
-      </w:r>
-      <w:r>
-        <w:t xml:space="preserve"> might become problematic is when </w:t>
-      </w:r>
-      <w:r>
-        <w:t>we want to render something</w:t>
+        <w:t>the current</w:t>
+      </w:r>
+      <w:r>
+        <w:t xml:space="preserve"> node</w:t>
+      </w:r>
+      <w:r>
+        <w:t xml:space="preserve"> tree to </w:t>
+      </w:r>
+      <w:r>
+        <w:t>detect</w:t>
+      </w:r>
+      <w:r>
+        <w:t xml:space="preserve"> </w:t>
+      </w:r>
+      <w:r>
+        <w:t xml:space="preserve">changes </w:t>
+      </w:r>
+      <w:r>
+        <w:t xml:space="preserve">and update the </w:t>
+      </w:r>
+      <w:r>
+        <w:t>real</w:t>
+      </w:r>
+      <w:r>
+        <w:t xml:space="preserve"> DOM.</w:t>
+      </w:r>
+    </w:p>
+    <w:p>
+      <w:r>
+        <w:rPr>
+          <w:b/>
+          <w:bCs/>
+        </w:rPr>
+        <w:t>Align DOM and VDOM:</w:t>
+      </w:r>
+      <w:r>
+        <w:t xml:space="preserve"> </w:t>
+      </w:r>
+      <w:r>
+        <w:t xml:space="preserve">If the current node </w:t>
+      </w:r>
+      <w:r>
+        <w:t>has</w:t>
+      </w:r>
+      <w:r>
+        <w:t xml:space="preserve"> change</w:t>
+      </w:r>
+      <w:r>
+        <w:t>d,</w:t>
+      </w:r>
+      <w:r>
+        <w:t xml:space="preserve"> we </w:t>
+      </w:r>
+      <w:r>
+        <w:t>align (</w:t>
+      </w:r>
+      <w:r>
+        <w:t>modify</w:t>
+      </w:r>
+      <w:r>
+        <w:t xml:space="preserve">, add, delete) </w:t>
+      </w:r>
+      <w:r>
+        <w:t>its attribute</w:t>
+      </w:r>
+      <w:r>
+        <w:t>s</w:t>
+      </w:r>
+      <w:r>
+        <w:t xml:space="preserve"> to </w:t>
+      </w:r>
+      <w:r>
+        <w:t>both DOMs (virtual and real)</w:t>
+      </w:r>
+      <w:r>
+        <w:t xml:space="preserve">. </w:t>
+      </w:r>
+      <w:r>
+        <w:t xml:space="preserve">Additionally, </w:t>
+      </w:r>
+      <w:r>
+        <w:t>shouldComponentUpdate</w:t>
+      </w:r>
+      <w:r>
+        <w:t>(),</w:t>
+      </w:r>
+      <w:r>
+        <w:t xml:space="preserve"> React.memo</w:t>
+      </w:r>
+      <w:r>
+        <w:t>()</w:t>
       </w:r>
       <w:r>
         <w:t>,</w:t>
       </w:r>
       <w:r>
-        <w:t xml:space="preserve"> and </w:t>
-      </w:r>
-      <w:r>
-        <w:t>there are</w:t>
-      </w:r>
-      <w:r>
-        <w:t xml:space="preserve"> unfinished processes</w:t>
+        <w:t xml:space="preserve"> and</w:t>
+      </w:r>
+      <w:r>
+        <w:t xml:space="preserve"> PureComponent checks will be handled in this </w:t>
+      </w:r>
+      <w:r>
+        <w:t>phase</w:t>
       </w:r>
       <w:r>
         <w:t>.</w:t>
       </w:r>
-      <w:r>
-        <w:t xml:space="preserve"> Let</w:t>
-      </w:r>
-      <w:r>
-        <w:t>'</w:t>
-      </w:r>
-      <w:r>
-        <w:t>s see the steps</w:t>
-      </w:r>
-      <w:r>
-        <w:t>:</w:t>
-      </w:r>
-    </w:p>
-    <w:p/>
-    <w:p>
-      <w:r>
-        <w:rPr>
-          <w:b/>
-          <w:bCs/>
-        </w:rPr>
-        <w:t>Initialisation</w:t>
-      </w:r>
-      <w:r>
-        <w:t xml:space="preserve">: </w:t>
-      </w:r>
-      <w:r>
-        <w:t xml:space="preserve">When </w:t>
+    </w:p>
+    <w:p>
+      <w:r>
+        <w:rPr>
+          <w:b/>
+          <w:bCs/>
+        </w:rPr>
+        <w:t>Traverse Nodes</w:t>
+      </w:r>
+      <w:r>
+        <w:t xml:space="preserve">: Iterate through every child of </w:t>
       </w:r>
       <w:r>
         <w:t xml:space="preserve">the </w:t>
       </w:r>
       <w:r>
-        <w:t>ReactDOM.render</w:t>
-      </w:r>
-      <w:r>
-        <w:t>() function</w:t>
-      </w:r>
-      <w:r>
-        <w:t xml:space="preserve"> is called for the first time</w:t>
-      </w:r>
-      <w:r>
-        <w:t>,</w:t>
-      </w:r>
-      <w:r>
-        <w:t xml:space="preserve"> we will create a virtual DOM by iterating the first element</w:t>
-      </w:r>
-      <w:r>
-        <w:t>,</w:t>
-      </w:r>
-      <w:r>
-        <w:t xml:space="preserve"> </w:t>
-      </w:r>
-      <w:r>
-        <w:t>usually the &lt;App /&gt; component</w:t>
-      </w:r>
-      <w:r>
-        <w:t>.</w:t>
-      </w:r>
-    </w:p>
-    <w:p>
-      <w:r>
-        <w:rPr>
-          <w:b/>
-          <w:bCs/>
-        </w:rPr>
-        <w:t>Rendering</w:t>
-      </w:r>
-      <w:r>
-        <w:t xml:space="preserve">: </w:t>
-      </w:r>
-      <w:r>
-        <w:t xml:space="preserve">While creating </w:t>
-      </w:r>
-      <w:r>
-        <w:t xml:space="preserve">VDOM, </w:t>
-      </w:r>
-      <w:r>
-        <w:t xml:space="preserve">we will </w:t>
-      </w:r>
-      <w:r>
-        <w:t>mak</w:t>
-      </w:r>
-      <w:r>
-        <w:t>e the corresponding DOM nodes and append the element to its parent.</w:t>
-      </w:r>
-    </w:p>
-    <w:p>
-      <w:r>
-        <w:rPr>
-          <w:b/>
-          <w:bCs/>
-        </w:rPr>
-        <w:t>State Change</w:t>
-      </w:r>
-      <w:r>
-        <w:t>:</w:t>
-      </w:r>
-      <w:r>
-        <w:t xml:space="preserve"> when calling </w:t>
-      </w:r>
-      <w:r>
-        <w:t xml:space="preserve">the </w:t>
-      </w:r>
-      <w:r>
-        <w:t>setState() fun</w:t>
-      </w:r>
-      <w:r>
-        <w:t>c</w:t>
-      </w:r>
-      <w:r>
-        <w:t>tion</w:t>
-      </w:r>
-      <w:r>
-        <w:t>, it marks the VDOM as dirty, passing the execution to the</w:t>
-      </w:r>
-      <w:r>
-        <w:t xml:space="preserve"> reconciler.</w:t>
-      </w:r>
-    </w:p>
-    <w:p>
-      <w:r>
-        <w:rPr>
-          <w:b/>
-          <w:bCs/>
-        </w:rPr>
-        <w:t>Reconciliation:</w:t>
-      </w:r>
-      <w:r>
-        <w:rPr>
-          <w:b/>
-          <w:bCs/>
-        </w:rPr>
-        <w:t xml:space="preserve"> </w:t>
-      </w:r>
-      <w:r>
-        <w:t>The r</w:t>
-      </w:r>
-      <w:r>
-        <w:t>econcile</w:t>
-      </w:r>
-      <w:r>
-        <w:t>()</w:t>
-      </w:r>
-      <w:r>
-        <w:t xml:space="preserve"> function accepts</w:t>
-      </w:r>
-      <w:r>
-        <w:t xml:space="preserve"> the current node </w:t>
-      </w:r>
-      <w:r>
-        <w:t xml:space="preserve">as </w:t>
-      </w:r>
-      <w:r>
-        <w:t>its</w:t>
-      </w:r>
-      <w:r>
-        <w:t xml:space="preserve"> param</w:t>
-      </w:r>
-      <w:r>
-        <w:t>eter</w:t>
-      </w:r>
-      <w:r>
-        <w:t xml:space="preserve"> and recursively reconcile</w:t>
-      </w:r>
-      <w:r>
-        <w:t xml:space="preserve">s every </w:t>
-      </w:r>
-      <w:r>
-        <w:t xml:space="preserve">child </w:t>
-      </w:r>
-      <w:r>
-        <w:t xml:space="preserve">of </w:t>
-      </w:r>
-      <w:r>
-        <w:t>the current</w:t>
-      </w:r>
-      <w:r>
-        <w:t xml:space="preserve"> node</w:t>
-      </w:r>
-      <w:r>
-        <w:t xml:space="preserve"> tree to </w:t>
-      </w:r>
-      <w:r>
-        <w:t>detect</w:t>
-      </w:r>
-      <w:r>
-        <w:t xml:space="preserve"> </w:t>
-      </w:r>
-      <w:r>
-        <w:t xml:space="preserve">changes </w:t>
-      </w:r>
-      <w:r>
-        <w:t xml:space="preserve">and update the </w:t>
-      </w:r>
-      <w:r>
-        <w:t>real</w:t>
-      </w:r>
-      <w:r>
-        <w:t xml:space="preserve"> DOM</w:t>
-      </w:r>
-      <w:r>
-        <w:t>.</w:t>
-      </w:r>
-    </w:p>
-    <w:p>
-      <w:r>
-        <w:rPr>
-          <w:b/>
-          <w:bCs/>
-        </w:rPr>
-        <w:t>Align DOM and VDOM:</w:t>
-      </w:r>
-      <w:r>
-        <w:t xml:space="preserve"> </w:t>
-      </w:r>
-      <w:r>
-        <w:t xml:space="preserve">If the current node </w:t>
-      </w:r>
-      <w:r>
-        <w:t>has</w:t>
-      </w:r>
-      <w:r>
-        <w:t xml:space="preserve"> change</w:t>
-      </w:r>
-      <w:r>
-        <w:t>d,</w:t>
-      </w:r>
-      <w:r>
-        <w:t xml:space="preserve"> we </w:t>
-      </w:r>
-      <w:r>
-        <w:t>align (</w:t>
-      </w:r>
-      <w:r>
-        <w:t>modify</w:t>
-      </w:r>
-      <w:r>
-        <w:t xml:space="preserve">, add, delete) </w:t>
-      </w:r>
-      <w:r>
-        <w:t>its attribute</w:t>
-      </w:r>
-      <w:r>
-        <w:t>s</w:t>
-      </w:r>
-      <w:r>
-        <w:t xml:space="preserve"> to </w:t>
-      </w:r>
-      <w:r>
-        <w:t>both DOMs (virtual and real)</w:t>
-      </w:r>
-      <w:r>
-        <w:t xml:space="preserve">. </w:t>
-      </w:r>
-      <w:r>
-        <w:t xml:space="preserve">Additionally, </w:t>
-      </w:r>
-      <w:r>
-        <w:t>shouldComponentUpdate</w:t>
-      </w:r>
-      <w:r>
-        <w:t>(),</w:t>
-      </w:r>
-      <w:r>
-        <w:t xml:space="preserve"> React.memo</w:t>
-      </w:r>
-      <w:r>
-        <w:t>()</w:t>
-      </w:r>
-      <w:r>
-        <w:t>,</w:t>
-      </w:r>
-      <w:r>
-        <w:t xml:space="preserve"> and</w:t>
-      </w:r>
-      <w:r>
-        <w:t xml:space="preserve"> PureComponent checks will be handled in this </w:t>
-      </w:r>
-      <w:r>
-        <w:t>phase</w:t>
-      </w:r>
-      <w:r>
-        <w:t>.</w:t>
-      </w:r>
-    </w:p>
-    <w:p>
-      <w:r>
-        <w:rPr>
-          <w:b/>
-          <w:bCs/>
-        </w:rPr>
-        <w:t>Traverse Nodes</w:t>
-      </w:r>
-      <w:r>
-        <w:t xml:space="preserve">: </w:t>
-      </w:r>
-      <w:r>
-        <w:t>Iterate through every child of</w:t>
-      </w:r>
-      <w:r>
-        <w:t xml:space="preserve"> </w:t>
-      </w:r>
-      <w:r>
-        <w:t xml:space="preserve">the </w:t>
-      </w:r>
-      <w:r>
-        <w:t xml:space="preserve">current node </w:t>
-      </w:r>
-      <w:r>
-        <w:t>and</w:t>
+        <w:t>current node and</w:t>
       </w:r>
       <w:r>
         <w:t xml:space="preserve"> reconcile them</w:t>
@@ -16406,6 +16137,7 @@
           <w:rStyle w:val="Strong"/>
           <w:rFonts w:cstheme="minorHAnsi"/>
         </w:rPr>
+        <w:lastRenderedPageBreak/>
         <w:t>Blocking User Input</w:t>
       </w:r>
       <w:r>
@@ -16628,345 +16360,791 @@
     <w:p/>
     <w:p>
       <w:r>
+        <w:t xml:space="preserve">The difference between Fiber </w:t>
+      </w:r>
+      <w:r>
+        <w:t xml:space="preserve">and React </w:t>
+      </w:r>
+      <w:r>
+        <w:t xml:space="preserve">elements </w:t>
+      </w:r>
+      <w:r>
+        <w:t xml:space="preserve">is that React elements are </w:t>
+      </w:r>
+      <w:r>
+        <w:t xml:space="preserve">continuously recreated, while Fibers are </w:t>
+      </w:r>
+      <w:r>
+        <w:t>primarily created during the initial mount</w:t>
+      </w:r>
+      <w:r>
+        <w:t xml:space="preserve"> and</w:t>
+      </w:r>
+      <w:r>
+        <w:t xml:space="preserve"> </w:t>
+      </w:r>
+      <w:r>
+        <w:t>constantly</w:t>
+      </w:r>
+      <w:r>
+        <w:t xml:space="preserve"> reused.</w:t>
+      </w:r>
+      <w:r>
+        <w:t xml:space="preserve"> </w:t>
+      </w:r>
+      <w:r>
+        <w:t xml:space="preserve">Fibers form a tree structure, </w:t>
+      </w:r>
+      <w:r>
+        <w:t xml:space="preserve">and the </w:t>
+      </w:r>
+      <w:r>
+        <w:t>child, sibling and return properties handle the relationship between Fibres.</w:t>
+      </w:r>
+      <w:r>
+        <w:t xml:space="preserve"> In a F</w:t>
+      </w:r>
+      <w:r>
+        <w:t>iber</w:t>
+      </w:r>
+      <w:r>
+        <w:t>,</w:t>
+      </w:r>
+      <w:r>
+        <w:t xml:space="preserve"> the child </w:t>
+      </w:r>
+      <w:r>
+        <w:t>refers</w:t>
+      </w:r>
+      <w:r>
+        <w:t xml:space="preserve"> to the first child, </w:t>
+      </w:r>
+      <w:r>
+        <w:t>all other elements will be connected through the sibling property</w:t>
+      </w:r>
+      <w:r>
+        <w:t>, and the return is the reference to the parent.</w:t>
+      </w:r>
+      <w:r>
+        <w:t xml:space="preserve"> </w:t>
+      </w:r>
+    </w:p>
+    <w:p/>
+    <w:p>
+      <w:pPr>
+        <w:rPr>
+          <w:i/>
+          <w:iCs/>
+        </w:rPr>
+      </w:pPr>
+      <w:r>
+        <w:rPr>
+          <w:i/>
+          <w:iCs/>
+        </w:rPr>
+        <w:t>[Fiber Image]</w:t>
+      </w:r>
+    </w:p>
+    <w:p/>
+    <w:p>
+      <w:r>
+        <w:t>Fibers also</w:t>
+      </w:r>
+      <w:r>
+        <w:t xml:space="preserve"> represent a unit of work, and these works can be the following: state changes, lifecycle fun</w:t>
+      </w:r>
+      <w:r>
+        <w:t>c</w:t>
+      </w:r>
+      <w:r>
+        <w:t xml:space="preserve">tions, </w:t>
+      </w:r>
+      <w:r>
+        <w:t>DOM changes</w:t>
+      </w:r>
+      <w:r>
+        <w:t>, and react can handle these works directly or scheduled.</w:t>
+      </w:r>
+      <w:r>
+        <w:t xml:space="preserve"> Using time slicing, </w:t>
+      </w:r>
+      <w:r>
+        <w:t>React can split work into chunks</w:t>
+      </w:r>
+      <w:r>
+        <w:t>, and high</w:t>
+      </w:r>
+      <w:r>
+        <w:t>-</w:t>
+      </w:r>
+      <w:r>
+        <w:t xml:space="preserve">priority </w:t>
+      </w:r>
+      <w:r>
+        <w:t>works</w:t>
+      </w:r>
+      <w:r>
+        <w:t>,</w:t>
+      </w:r>
+      <w:r>
+        <w:t xml:space="preserve"> such as user interaction or animations</w:t>
+      </w:r>
+      <w:r>
+        <w:t>,</w:t>
+      </w:r>
+      <w:r>
+        <w:t xml:space="preserve"> can be scheduled</w:t>
+      </w:r>
+      <w:r>
+        <w:t xml:space="preserve"> directly</w:t>
+      </w:r>
+      <w:r>
+        <w:t xml:space="preserve"> using the requestAnimationFrame() function. L</w:t>
+      </w:r>
+      <w:r>
+        <w:t>ow</w:t>
+      </w:r>
+      <w:r>
+        <w:t>-</w:t>
+      </w:r>
+      <w:r>
+        <w:t>priority works, like a network request</w:t>
+      </w:r>
+      <w:r>
+        <w:t>,</w:t>
+      </w:r>
+      <w:r>
+        <w:t xml:space="preserve"> can be delayed</w:t>
+      </w:r>
+      <w:r>
+        <w:t xml:space="preserve"> and scheduled with the requestIdleCallback for an idle period</w:t>
+      </w:r>
+      <w:r>
+        <w:t>.</w:t>
+      </w:r>
+    </w:p>
+    <w:p/>
+    <w:p>
+      <w:r>
+        <w:t xml:space="preserve">In fact, </w:t>
+      </w:r>
+      <w:r>
+        <w:t xml:space="preserve">two trees </w:t>
+      </w:r>
+      <w:r>
+        <w:t xml:space="preserve">are </w:t>
+      </w:r>
+      <w:r>
+        <w:t xml:space="preserve">used in the reconciliation process: the current tree </w:t>
+      </w:r>
+      <w:r>
+        <w:t xml:space="preserve">that is visible on the screen </w:t>
+      </w:r>
+      <w:r>
+        <w:t>and the work-in-progress tree.</w:t>
+      </w:r>
+      <w:r>
+        <w:t xml:space="preserve"> </w:t>
+      </w:r>
+      <w:r>
+        <w:t>The Fiber alternate property refers to the Fiber pair on the work-in-progress tree to help reus</w:t>
+      </w:r>
+      <w:r>
+        <w:t>e</w:t>
+      </w:r>
+      <w:r>
+        <w:t xml:space="preserve"> Fibers.</w:t>
+      </w:r>
+      <w:r>
+        <w:t xml:space="preserve"> </w:t>
+      </w:r>
+      <w:r>
+        <w:t xml:space="preserve">React steps into a Fiber </w:t>
+      </w:r>
+      <w:r>
+        <w:t xml:space="preserve">with </w:t>
+      </w:r>
+      <w:r>
+        <w:t xml:space="preserve">the </w:t>
+      </w:r>
+      <w:r>
+        <w:t>beginWork() fun</w:t>
+      </w:r>
+      <w:r>
+        <w:t>c</w:t>
+      </w:r>
+      <w:r>
+        <w:t xml:space="preserve">tion </w:t>
+      </w:r>
+      <w:r>
+        <w:t>and keeps stepping in chil</w:t>
+      </w:r>
+      <w:r>
+        <w:t>dren</w:t>
+      </w:r>
+      <w:r>
+        <w:t xml:space="preserve"> until there </w:t>
+      </w:r>
+      <w:r>
+        <w:t>are</w:t>
+      </w:r>
+      <w:r>
+        <w:t xml:space="preserve"> none</w:t>
+      </w:r>
+      <w:r>
+        <w:t xml:space="preserve">, calling </w:t>
+      </w:r>
+      <w:r>
+        <w:t xml:space="preserve">the </w:t>
+      </w:r>
+      <w:r>
+        <w:t>completeWork() fun</w:t>
+      </w:r>
+      <w:r>
+        <w:t>c</w:t>
+      </w:r>
+      <w:r>
+        <w:t>tion</w:t>
+      </w:r>
+      <w:r>
+        <w:t>.</w:t>
+      </w:r>
+      <w:r>
+        <w:t xml:space="preserve"> After </w:t>
+      </w:r>
+      <w:r>
+        <w:t>R</w:t>
+      </w:r>
+      <w:r>
+        <w:t xml:space="preserve">eact completes the final </w:t>
+      </w:r>
+      <w:r>
+        <w:t xml:space="preserve">or root </w:t>
+      </w:r>
+      <w:r>
+        <w:t>Fiber</w:t>
+      </w:r>
+      <w:r>
+        <w:t xml:space="preserve">, </w:t>
+      </w:r>
+      <w:r>
+        <w:t xml:space="preserve">the </w:t>
+      </w:r>
+      <w:r>
+        <w:t>commitWork</w:t>
+      </w:r>
+      <w:r>
+        <w:t>() function</w:t>
+      </w:r>
+      <w:r>
+        <w:t xml:space="preserve"> is called</w:t>
+      </w:r>
+      <w:r>
+        <w:t>,</w:t>
+      </w:r>
+      <w:r>
+        <w:t xml:space="preserve"> and</w:t>
+      </w:r>
+      <w:r>
+        <w:t xml:space="preserve"> the changes are flushed to the DOM.</w:t>
+      </w:r>
+      <w:r>
+        <w:t xml:space="preserve"> </w:t>
+      </w:r>
+      <w:r>
+        <w:t>There is only one child per node, so</w:t>
+      </w:r>
+      <w:r>
+        <w:t xml:space="preserve"> the</w:t>
+      </w:r>
+      <w:r>
+        <w:t xml:space="preserve"> traversal is not recursive </w:t>
+      </w:r>
+      <w:r>
+        <w:t>but</w:t>
+      </w:r>
+      <w:r>
+        <w:t xml:space="preserve"> uses </w:t>
+      </w:r>
+      <w:r>
+        <w:t>a while loop</w:t>
+      </w:r>
+      <w:r>
+        <w:t>.</w:t>
+      </w:r>
+    </w:p>
+    <w:p/>
+    <w:p>
+      <w:pPr>
+        <w:jc w:val="left"/>
+        <w:rPr>
+          <w:b/>
+          <w:bCs/>
+        </w:rPr>
+      </w:pPr>
+      <w:r>
+        <w:rPr>
+          <w:b/>
+          <w:bCs/>
+        </w:rPr>
+        <w:t>Batching</w:t>
+      </w:r>
+    </w:p>
+    <w:p>
+      <w:pPr>
+        <w:jc w:val="left"/>
+        <w:rPr>
+          <w:b/>
+          <w:bCs/>
+        </w:rPr>
+      </w:pPr>
+    </w:p>
+    <w:p>
+      <w:pPr>
+        <w:jc w:val="left"/>
+        <w:rPr>
+          <w:b/>
+          <w:bCs/>
+        </w:rPr>
+      </w:pPr>
+      <w:r>
         <w:lastRenderedPageBreak/>
-        <w:t xml:space="preserve">The difference between Fiber </w:t>
-      </w:r>
-      <w:r>
-        <w:t xml:space="preserve">and React </w:t>
-      </w:r>
-      <w:r>
-        <w:t xml:space="preserve">elements </w:t>
-      </w:r>
-      <w:r>
-        <w:t xml:space="preserve">is that React elements are </w:t>
-      </w:r>
-      <w:r>
-        <w:t xml:space="preserve">continuously recreated, while Fibers are </w:t>
-      </w:r>
-      <w:r>
-        <w:t>primarily created during the initial mount</w:t>
-      </w:r>
-      <w:r>
-        <w:t xml:space="preserve"> and</w:t>
-      </w:r>
-      <w:r>
-        <w:t xml:space="preserve"> </w:t>
-      </w:r>
-      <w:r>
-        <w:t>constantly</w:t>
-      </w:r>
-      <w:r>
-        <w:t xml:space="preserve"> reused.</w:t>
-      </w:r>
-      <w:r>
-        <w:t xml:space="preserve"> </w:t>
-      </w:r>
-      <w:r>
-        <w:t xml:space="preserve">Fibers form a tree structure, </w:t>
-      </w:r>
-      <w:r>
-        <w:t xml:space="preserve">and the </w:t>
-      </w:r>
-      <w:r>
-        <w:t>child, sibling and return properties handle the relationship between Fibres.</w:t>
-      </w:r>
-      <w:r>
-        <w:t xml:space="preserve"> In a F</w:t>
-      </w:r>
-      <w:r>
-        <w:t>iber</w:t>
+        <w:t xml:space="preserve">React can face challenges in keeping pace with user inputs or actions, </w:t>
+      </w:r>
+      <w:r>
+        <w:t>main</w:t>
+      </w:r>
+      <w:r>
+        <w:t>ly when several state updates are in play. For instance, when a component needs to update two or more state variables in response to user interactions, React may initiate multiple rerenders, potentially leading to a less-than-smooth or sluggish user experience.</w:t>
+      </w:r>
+      <w:r>
+        <w:t xml:space="preserve"> </w:t>
+      </w:r>
+      <w:r>
+        <w:rPr>
+          <w:i/>
+          <w:iCs/>
+        </w:rPr>
+        <w:t xml:space="preserve">[Link: </w:t>
+      </w:r>
+      <w:r>
+        <w:rPr>
+          <w:i/>
+          <w:iCs/>
+        </w:rPr>
+        <w:t>Shevchuk</w:t>
+      </w:r>
+      <w:r>
+        <w:rPr>
+          <w:i/>
+          <w:iCs/>
+        </w:rPr>
+        <w:t>]</w:t>
+      </w:r>
+    </w:p>
+    <w:p>
+      <w:pPr>
+        <w:jc w:val="left"/>
+      </w:pPr>
+    </w:p>
+    <w:p>
+      <w:r>
+        <w:t>Before</w:t>
+      </w:r>
+      <w:r>
+        <w:t xml:space="preserve"> </w:t>
+      </w:r>
+      <w:r>
+        <w:t>React 18, not all state updates were batched</w:t>
       </w:r>
       <w:r>
         <w:t>,</w:t>
       </w:r>
       <w:r>
-        <w:t xml:space="preserve"> the child </w:t>
-      </w:r>
-      <w:r>
-        <w:t>refers</w:t>
-      </w:r>
-      <w:r>
-        <w:t xml:space="preserve"> to the first child, </w:t>
-      </w:r>
-      <w:r>
-        <w:t>all other elements will be connected through the sibling property</w:t>
-      </w:r>
-      <w:r>
-        <w:t>, and the return is the reference to the parent.</w:t>
-      </w:r>
-      <w:r>
-        <w:t xml:space="preserve"> </w:t>
-      </w:r>
-    </w:p>
-    <w:p/>
-    <w:p>
-      <w:pPr>
-        <w:rPr>
-          <w:i/>
-          <w:iCs/>
-        </w:rPr>
-      </w:pPr>
-      <w:r>
-        <w:rPr>
-          <w:i/>
-          <w:iCs/>
-        </w:rPr>
-        <w:t>[Fiber Image]</w:t>
-      </w:r>
-    </w:p>
-    <w:p/>
-    <w:p>
-      <w:r>
-        <w:t>Fibers also</w:t>
-      </w:r>
-      <w:r>
-        <w:t xml:space="preserve"> represent a unit of work, and these works can be the following: state changes, lifecycle fun</w:t>
-      </w:r>
-      <w:r>
-        <w:t>c</w:t>
-      </w:r>
-      <w:r>
-        <w:t xml:space="preserve">tions, </w:t>
-      </w:r>
-      <w:r>
-        <w:t>DOM changes</w:t>
-      </w:r>
-      <w:r>
-        <w:t>, and react can handle these works directly or scheduled.</w:t>
-      </w:r>
-      <w:r>
-        <w:t xml:space="preserve"> Using time slicing, </w:t>
-      </w:r>
-      <w:r>
-        <w:t>React can split work into chunks</w:t>
-      </w:r>
-      <w:r>
-        <w:t>, and high</w:t>
-      </w:r>
-      <w:r>
-        <w:t>-</w:t>
-      </w:r>
-      <w:r>
-        <w:t xml:space="preserve">priority </w:t>
-      </w:r>
-      <w:r>
-        <w:t>works</w:t>
-      </w:r>
-      <w:r>
+        <w:t xml:space="preserve"> though. For example, state updates using asynchronous code (e.g. Promise) or third-party APIs (e.g. setTimeout) weren't batched and therefore triggered two re-renderings (for two respective state updates) of the component</w:t>
+      </w:r>
+      <w:r>
+        <w:t xml:space="preserve">. </w:t>
+      </w:r>
+      <w:r>
+        <w:t xml:space="preserve">However, with React's additions in React 18, </w:t>
+      </w:r>
+      <w:hyperlink r:id="rId12" w:tgtFrame="_blank" w:history="1">
+        <w:r>
+          <w:rPr>
+            <w:rStyle w:val="Hyperlink"/>
+            <w:color w:val="auto"/>
+            <w:u w:val="none"/>
+          </w:rPr>
+          <w:t>automatic batching</w:t>
+        </w:r>
+      </w:hyperlink>
+      <w:r>
+        <w:t xml:space="preserve"> became the default. If there are situations where a React developer would want to opt</w:t>
+      </w:r>
+      <w:r>
+        <w:t xml:space="preserve"> </w:t>
+      </w:r>
+      <w:r>
+        <w:t>out of batching, one could use the flushSync top-level API of React</w:t>
+      </w:r>
+      <w:r>
+        <w:t>.</w:t>
+      </w:r>
+      <w:r>
+        <w:t xml:space="preserve"> </w:t>
+      </w:r>
+      <w:r>
+        <w:rPr>
+          <w:i/>
+          <w:iCs/>
+        </w:rPr>
+        <w:t xml:space="preserve">[Link: </w:t>
+      </w:r>
+      <w:r>
+        <w:rPr>
+          <w:i/>
+          <w:iCs/>
+        </w:rPr>
+        <w:t>Wieruch</w:t>
+      </w:r>
+      <w:r>
+        <w:rPr>
+          <w:i/>
+          <w:iCs/>
+        </w:rPr>
+        <w:t>]</w:t>
+      </w:r>
+    </w:p>
+    <w:p>
+      <w:pPr>
+        <w:jc w:val="left"/>
+      </w:pPr>
+    </w:p>
+    <w:p>
+      <w:pPr>
+        <w:jc w:val="left"/>
+        <w:rPr>
+          <w:b/>
+          <w:bCs/>
+        </w:rPr>
+      </w:pPr>
+      <w:r>
+        <w:rPr>
+          <w:b/>
+          <w:bCs/>
+        </w:rPr>
+        <w:t>JSX</w:t>
+      </w:r>
+    </w:p>
+    <w:p>
+      <w:pPr>
+        <w:jc w:val="left"/>
+      </w:pPr>
+    </w:p>
+    <w:p>
+      <w:r>
+        <w:t xml:space="preserve">JavaScript XML </w:t>
+      </w:r>
+      <w:r>
+        <w:t xml:space="preserve">(JSX) </w:t>
+      </w:r>
+      <w:r>
+        <w:t xml:space="preserve">is a syntax extension for JavaScript often used with the React library. It allows you to write HTML-like code within JavaScript files. JSX provides a more concise and readable way to describe the structure of user interfaces. React components use JSX to define the </w:t>
+      </w:r>
+      <w:r>
+        <w:t>user interface's layout, structure, and appearan</w:t>
+      </w:r>
+      <w:r>
+        <w:t>ce by creating a hierarchy of virtual DOM elements that are later rendered to the actual DOM. JSX code is transpiled into regular JavaScript using tools like Babel, making it compatible with web browsers. This approach simplifies the creation of dynamic and interactive web applications, making it easier for developers to work with the React library.</w:t>
+      </w:r>
+    </w:p>
+    <w:p/>
+    <w:p>
+      <w:pPr>
+        <w:rPr>
+          <w:rFonts w:cstheme="minorHAnsi"/>
+        </w:rPr>
+      </w:pPr>
+      <w:r>
+        <w:rPr>
+          <w:rFonts w:cstheme="minorHAnsi"/>
+        </w:rPr>
+        <w:t xml:space="preserve">Fundamentally, JSX provides syntactic sugar for the </w:t>
+      </w:r>
+      <w:r>
+        <w:rPr>
+          <w:rStyle w:val="HTMLCode"/>
+          <w:rFonts w:asciiTheme="minorHAnsi" w:eastAsiaTheme="majorEastAsia" w:hAnsiTheme="minorHAnsi" w:cstheme="minorHAnsi"/>
+          <w:sz w:val="22"/>
+          <w:szCs w:val="22"/>
+        </w:rPr>
+        <w:t>React.createElement(component, props, ...children)</w:t>
+      </w:r>
+      <w:r>
+        <w:rPr>
+          <w:rFonts w:cstheme="minorHAnsi"/>
+        </w:rPr>
+        <w:t xml:space="preserve"> function.</w:t>
+      </w:r>
+      <w:r>
+        <w:rPr>
+          <w:rFonts w:cstheme="minorHAnsi"/>
+        </w:rPr>
+        <w:t xml:space="preserve"> </w:t>
+      </w:r>
+      <w:r>
+        <w:rPr>
+          <w:rFonts w:cstheme="minorHAnsi"/>
+        </w:rPr>
+        <w:t xml:space="preserve">React components </w:t>
+      </w:r>
+      <w:r>
+        <w:rPr>
+          <w:rFonts w:cstheme="minorHAnsi"/>
+        </w:rPr>
+        <w:t>use</w:t>
+      </w:r>
+      <w:r>
+        <w:rPr>
+          <w:rFonts w:cstheme="minorHAnsi"/>
+        </w:rPr>
+        <w:t xml:space="preserve"> capitalised</w:t>
+      </w:r>
+      <w:r>
+        <w:rPr>
+          <w:rFonts w:cstheme="minorHAnsi"/>
+        </w:rPr>
+        <w:t xml:space="preserve"> JSX tags</w:t>
+      </w:r>
+      <w:r>
+        <w:rPr>
+          <w:rFonts w:cstheme="minorHAnsi"/>
+        </w:rPr>
+        <w:t xml:space="preserve">, </w:t>
+      </w:r>
+      <w:r>
+        <w:rPr>
+          <w:rFonts w:cstheme="minorHAnsi"/>
+        </w:rPr>
+        <w:t>and native, built-in components</w:t>
+      </w:r>
+      <w:r>
+        <w:rPr>
+          <w:rFonts w:cstheme="minorHAnsi"/>
+        </w:rPr>
+        <w:t>, such as a div</w:t>
+      </w:r>
+      <w:r>
+        <w:rPr>
+          <w:rFonts w:cstheme="minorHAnsi"/>
+        </w:rPr>
         <w:t>,</w:t>
       </w:r>
       <w:r>
-        <w:t xml:space="preserve"> such as user interaction or animations</w:t>
-      </w:r>
-      <w:r>
+        <w:rPr>
+          <w:rFonts w:cstheme="minorHAnsi"/>
+        </w:rPr>
+        <w:t xml:space="preserve"> must be lowercase</w:t>
+      </w:r>
+      <w:r>
+        <w:rPr>
+          <w:rFonts w:cstheme="minorHAnsi"/>
+        </w:rPr>
+        <w:t xml:space="preserve">. </w:t>
+      </w:r>
+      <w:r>
+        <w:rPr>
+          <w:rFonts w:cstheme="minorHAnsi"/>
+        </w:rPr>
+        <w:t>Also, JSX accepts dot notation</w:t>
+      </w:r>
+      <w:r>
+        <w:rPr>
+          <w:rFonts w:cstheme="minorHAnsi"/>
+        </w:rPr>
+        <w:t>;</w:t>
+      </w:r>
+      <w:r>
+        <w:rPr>
+          <w:rFonts w:cstheme="minorHAnsi"/>
+        </w:rPr>
+        <w:t xml:space="preserve"> therefore</w:t>
+      </w:r>
+      <w:r>
+        <w:rPr>
+          <w:rFonts w:cstheme="minorHAnsi"/>
+        </w:rPr>
+        <w:t xml:space="preserve">, </w:t>
+      </w:r>
+      <w:r>
+        <w:rPr>
+          <w:rFonts w:cstheme="minorHAnsi"/>
+        </w:rPr>
+        <w:t>M</w:t>
+      </w:r>
+      <w:r>
+        <w:rPr>
+          <w:rFonts w:cstheme="minorHAnsi"/>
+        </w:rPr>
+        <w:t>yComponents.Colour</w:t>
+      </w:r>
+      <w:r>
+        <w:rPr>
+          <w:rFonts w:cstheme="minorHAnsi"/>
+        </w:rPr>
+        <w:t>P</w:t>
+      </w:r>
+      <w:r>
+        <w:rPr>
+          <w:rFonts w:cstheme="minorHAnsi"/>
+        </w:rPr>
+        <w:t>icker is a valid</w:t>
+      </w:r>
+      <w:r>
+        <w:rPr>
+          <w:rFonts w:cstheme="minorHAnsi"/>
+        </w:rPr>
+        <w:t xml:space="preserve"> JSX syntax and can be used to modularise complex components.</w:t>
+      </w:r>
+      <w:r>
+        <w:rPr>
+          <w:rFonts w:cstheme="minorHAnsi"/>
+        </w:rPr>
+        <w:t xml:space="preserve"> </w:t>
+      </w:r>
+      <w:r>
+        <w:rPr>
+          <w:rFonts w:cstheme="minorHAnsi"/>
+        </w:rPr>
+        <w:t>A closing tag can also be applied if a JSX component has no children.</w:t>
+      </w:r>
+      <w:r>
+        <w:rPr>
+          <w:rFonts w:cstheme="minorHAnsi"/>
+        </w:rPr>
+        <w:t xml:space="preserve"> Note that JSX </w:t>
+      </w:r>
+      <w:r>
+        <w:rPr>
+          <w:rFonts w:cstheme="minorHAnsi"/>
+        </w:rPr>
+        <w:t>must return a single root element</w:t>
+      </w:r>
+      <w:r>
+        <w:rPr>
+          <w:rFonts w:cstheme="minorHAnsi"/>
+        </w:rPr>
         <w:t>,</w:t>
       </w:r>
       <w:r>
-        <w:t xml:space="preserve"> can be scheduled</w:t>
-      </w:r>
-      <w:r>
-        <w:t xml:space="preserve"> directly</w:t>
-      </w:r>
-      <w:r>
-        <w:t xml:space="preserve"> </w:t>
-      </w:r>
-      <w:r>
-        <w:t>using the request</w:t>
-      </w:r>
-      <w:r>
-        <w:t>A</w:t>
-      </w:r>
-      <w:r>
-        <w:t>nimation</w:t>
-      </w:r>
-      <w:r>
-        <w:t>F</w:t>
-      </w:r>
-      <w:r>
-        <w:t>rame</w:t>
-      </w:r>
-      <w:r>
-        <w:t>()</w:t>
-      </w:r>
-      <w:r>
-        <w:t xml:space="preserve"> function</w:t>
-      </w:r>
-      <w:r>
-        <w:t>. L</w:t>
-      </w:r>
-      <w:r>
-        <w:t>ow</w:t>
-      </w:r>
-      <w:r>
-        <w:t>-</w:t>
-      </w:r>
-      <w:r>
-        <w:t>priority works, like a network request</w:t>
-      </w:r>
-      <w:r>
-        <w:t>,</w:t>
-      </w:r>
-      <w:r>
-        <w:t xml:space="preserve"> can be delayed</w:t>
-      </w:r>
-      <w:r>
-        <w:t xml:space="preserve"> and scheduled with the requestIdleCallback for an idle period</w:t>
-      </w:r>
-      <w:r>
+        <w:rPr>
+          <w:rFonts w:cstheme="minorHAnsi"/>
+        </w:rPr>
+        <w:t xml:space="preserve"> and multiple root elements must be </w:t>
+      </w:r>
+      <w:r>
+        <w:rPr>
+          <w:rFonts w:cstheme="minorHAnsi"/>
+        </w:rPr>
+        <w:t>wrapped</w:t>
+      </w:r>
+      <w:r>
+        <w:rPr>
+          <w:rFonts w:cstheme="minorHAnsi"/>
+        </w:rPr>
+        <w:t xml:space="preserve"> with a container component or a fragment</w:t>
+      </w:r>
+      <w:r>
+        <w:rPr>
+          <w:rFonts w:cstheme="minorHAnsi"/>
+        </w:rPr>
+        <w:t xml:space="preserve">. </w:t>
+      </w:r>
+    </w:p>
+    <w:p>
+      <w:pPr>
+        <w:rPr>
+          <w:rFonts w:cstheme="minorHAnsi"/>
+        </w:rPr>
+      </w:pPr>
+    </w:p>
+    <w:p>
+      <w:pPr>
+        <w:rPr>
+          <w:rFonts w:cstheme="minorHAnsi"/>
+        </w:rPr>
+      </w:pPr>
+      <w:r>
+        <w:rPr>
+          <w:rFonts w:cstheme="minorHAnsi"/>
+        </w:rPr>
+        <w:t>JSX also accepts</w:t>
+      </w:r>
+      <w:r>
+        <w:rPr>
+          <w:rFonts w:cstheme="minorHAnsi"/>
+        </w:rPr>
+        <w:t xml:space="preserve"> </w:t>
+      </w:r>
+      <w:r>
+        <w:rPr>
+          <w:rFonts w:cstheme="minorHAnsi"/>
+        </w:rPr>
+        <w:t>any JavaScript expression</w:t>
+      </w:r>
+      <w:r>
+        <w:rPr>
+          <w:rFonts w:cstheme="minorHAnsi"/>
+        </w:rPr>
+        <w:t xml:space="preserve"> to assign</w:t>
+      </w:r>
+      <w:r>
+        <w:rPr>
+          <w:rFonts w:cstheme="minorHAnsi"/>
+        </w:rPr>
+        <w:t xml:space="preserve"> d</w:t>
+      </w:r>
+      <w:r>
+        <w:rPr>
+          <w:rFonts w:cstheme="minorHAnsi"/>
+        </w:rPr>
+        <w:t>y</w:t>
+      </w:r>
+      <w:r>
+        <w:rPr>
+          <w:rFonts w:cstheme="minorHAnsi"/>
+        </w:rPr>
+        <w:t xml:space="preserve">namic properties </w:t>
+      </w:r>
+      <w:r>
+        <w:rPr>
+          <w:rFonts w:cstheme="minorHAnsi"/>
+        </w:rPr>
+        <w:t>using</w:t>
+      </w:r>
+      <w:r>
+        <w:rPr>
+          <w:rFonts w:cstheme="minorHAnsi"/>
+        </w:rPr>
+        <w:t xml:space="preserve"> bracket notation</w:t>
+      </w:r>
+      <w:r>
+        <w:rPr>
+          <w:rFonts w:cstheme="minorHAnsi"/>
+        </w:rPr>
         <w:t>.</w:t>
       </w:r>
-    </w:p>
-    <w:p/>
-    <w:p>
-      <w:r>
-        <w:t xml:space="preserve">In fact, </w:t>
-      </w:r>
-      <w:r>
-        <w:t xml:space="preserve">two trees </w:t>
-      </w:r>
-      <w:r>
-        <w:t xml:space="preserve">are </w:t>
-      </w:r>
-      <w:r>
-        <w:t xml:space="preserve">used in the reconciliation process: the current tree </w:t>
-      </w:r>
-      <w:r>
-        <w:t xml:space="preserve">that is visible on the screen </w:t>
-      </w:r>
-      <w:r>
-        <w:t>and the work-in-progress tree.</w:t>
-      </w:r>
-      <w:r>
-        <w:t xml:space="preserve"> </w:t>
-      </w:r>
-      <w:r>
-        <w:t>The Fiber alternate property refers to the Fiber pair on the work-in-progress tree to help reus</w:t>
-      </w:r>
-      <w:r>
-        <w:t>e</w:t>
-      </w:r>
-      <w:r>
-        <w:t xml:space="preserve"> Fibers.</w:t>
-      </w:r>
-      <w:r>
-        <w:t xml:space="preserve"> </w:t>
-      </w:r>
-      <w:r>
-        <w:t xml:space="preserve">React steps into a Fiber </w:t>
-      </w:r>
-      <w:r>
-        <w:t xml:space="preserve">with </w:t>
-      </w:r>
-      <w:r>
-        <w:t xml:space="preserve">the </w:t>
-      </w:r>
-      <w:r>
-        <w:t>beginWork() fun</w:t>
-      </w:r>
-      <w:r>
-        <w:t>c</w:t>
-      </w:r>
-      <w:r>
-        <w:t xml:space="preserve">tion </w:t>
-      </w:r>
-      <w:r>
-        <w:t>and keeps stepping in chil</w:t>
-      </w:r>
-      <w:r>
-        <w:t>dren</w:t>
-      </w:r>
-      <w:r>
-        <w:t xml:space="preserve"> until there </w:t>
-      </w:r>
-      <w:r>
-        <w:t>are</w:t>
-      </w:r>
-      <w:r>
-        <w:t xml:space="preserve"> none</w:t>
-      </w:r>
-      <w:r>
-        <w:t xml:space="preserve">, calling </w:t>
-      </w:r>
-      <w:r>
-        <w:t xml:space="preserve">the </w:t>
-      </w:r>
-      <w:r>
-        <w:t>completeWork() fun</w:t>
-      </w:r>
-      <w:r>
-        <w:t>c</w:t>
-      </w:r>
-      <w:r>
-        <w:t>tion</w:t>
-      </w:r>
-      <w:r>
-        <w:t>.</w:t>
-      </w:r>
-      <w:r>
-        <w:t xml:space="preserve"> After </w:t>
-      </w:r>
-      <w:r>
-        <w:t>R</w:t>
-      </w:r>
-      <w:r>
-        <w:t xml:space="preserve">eact completes the final </w:t>
-      </w:r>
-      <w:r>
-        <w:t xml:space="preserve">or root </w:t>
-      </w:r>
-      <w:r>
-        <w:t>Fiber</w:t>
-      </w:r>
-      <w:r>
-        <w:t xml:space="preserve">, </w:t>
-      </w:r>
-      <w:r>
-        <w:t xml:space="preserve">the </w:t>
-      </w:r>
-      <w:r>
-        <w:t>commitWork</w:t>
-      </w:r>
-      <w:r>
-        <w:t>() function</w:t>
-      </w:r>
-      <w:r>
-        <w:t xml:space="preserve"> is called</w:t>
-      </w:r>
-      <w:r>
-        <w:t>,</w:t>
-      </w:r>
-      <w:r>
-        <w:t xml:space="preserve"> and</w:t>
-      </w:r>
-      <w:r>
-        <w:t xml:space="preserve"> the changes are flushed to the DOM.</w:t>
-      </w:r>
-      <w:r>
-        <w:t xml:space="preserve"> </w:t>
-      </w:r>
-      <w:r>
-        <w:t>There is only one child per node, so</w:t>
-      </w:r>
-      <w:r>
-        <w:t xml:space="preserve"> the</w:t>
-      </w:r>
-      <w:r>
-        <w:t xml:space="preserve"> traversal is not recursive </w:t>
-      </w:r>
-      <w:r>
-        <w:t>but</w:t>
-      </w:r>
-      <w:r>
-        <w:t xml:space="preserve"> uses </w:t>
-      </w:r>
-      <w:r>
-        <w:t>a while loop</w:t>
-      </w:r>
-      <w:r>
-        <w:t>.</w:t>
-      </w:r>
-    </w:p>
-    <w:p/>
+      <w:r>
+        <w:t xml:space="preserve"> The default property value is true if only the property name is applied.</w:t>
+      </w:r>
+      <w:r>
+        <w:t xml:space="preserve"> </w:t>
+      </w:r>
+      <w:r>
+        <w:t>In JSX, JavaScript expressions enclosed in curly braces can evaluate to strings, React elements, or lists of these values, providing a versatile way to define the structure and content of React components. Additionally, the props.children prop works like any other prop, allowing the passing of various data types, not limited to what React typically renders. For instance, custom components can receive callback functions or custom JSX structures as children, adding flexibility and composability to React applications.</w:t>
+      </w:r>
+    </w:p>
     <w:p>
       <w:pPr>
         <w:jc w:val="left"/>
@@ -16975,7 +17153,136 @@
     <w:p>
       <w:pPr>
         <w:jc w:val="left"/>
-      </w:pPr>
+        <w:rPr>
+          <w:b/>
+          <w:bCs/>
+        </w:rPr>
+      </w:pPr>
+      <w:r>
+        <w:rPr>
+          <w:b/>
+          <w:bCs/>
+        </w:rPr>
+        <w:t>Babel and JSX Transpilation</w:t>
+      </w:r>
+    </w:p>
+    <w:p/>
+    <w:p>
+      <w:r>
+        <w:t xml:space="preserve">Babel is a JavaScript compiler that is often used in React development. It </w:t>
+      </w:r>
+      <w:r>
+        <w:t>is crucial</w:t>
+      </w:r>
+      <w:r>
+        <w:t xml:space="preserve"> in transforming modern JavaScript code, including JSX, into versions compatible with older browsers and environments. Babel is </w:t>
+      </w:r>
+      <w:r>
+        <w:t>essential</w:t>
+      </w:r>
+      <w:r>
+        <w:t xml:space="preserve"> in the React ecosystem for the following reasons:</w:t>
+      </w:r>
+    </w:p>
+    <w:p/>
+    <w:p>
+      <w:r>
+        <w:rPr>
+          <w:b/>
+          <w:bCs/>
+        </w:rPr>
+        <w:t>JSX Transformation</w:t>
+      </w:r>
+      <w:r>
+        <w:t>: Babel is used to transpile JSX code, allowing developers to write JSX syntax in their React components. It converts JSX into standard JavaScript code that browsers can understand.</w:t>
+      </w:r>
+    </w:p>
+    <w:p/>
+    <w:p>
+      <w:r>
+        <w:lastRenderedPageBreak/>
+        <w:t xml:space="preserve">2. </w:t>
+      </w:r>
+      <w:r>
+        <w:rPr>
+          <w:b/>
+          <w:bCs/>
+        </w:rPr>
+        <w:t>ES6/ESNext Support</w:t>
+      </w:r>
+      <w:r>
+        <w:t>: Babel enables modern JavaScript features (ECMAScript 6 and beyond) in React applications. It transforms code into ES5 or other compatible versions, ensuring broad browser compatibility.</w:t>
+      </w:r>
+    </w:p>
+    <w:p/>
+    <w:p>
+      <w:r>
+        <w:t xml:space="preserve">3. </w:t>
+      </w:r>
+      <w:r>
+        <w:rPr>
+          <w:b/>
+          <w:bCs/>
+        </w:rPr>
+        <w:t>Optimi</w:t>
+      </w:r>
+      <w:r>
+        <w:rPr>
+          <w:b/>
+          <w:bCs/>
+        </w:rPr>
+        <w:t>s</w:t>
+      </w:r>
+      <w:r>
+        <w:rPr>
+          <w:b/>
+          <w:bCs/>
+        </w:rPr>
+        <w:t>ing Code</w:t>
+      </w:r>
+      <w:r>
+        <w:t>: Babel can optimi</w:t>
+      </w:r>
+      <w:r>
+        <w:t>s</w:t>
+      </w:r>
+      <w:r>
+        <w:t>e and minimi</w:t>
+      </w:r>
+      <w:r>
+        <w:t>s</w:t>
+      </w:r>
+      <w:r>
+        <w:t>e the code, reducing its size and improving application performance.</w:t>
+      </w:r>
+    </w:p>
+    <w:p/>
+    <w:p>
+      <w:r>
+        <w:t xml:space="preserve">4. </w:t>
+      </w:r>
+      <w:r>
+        <w:rPr>
+          <w:b/>
+          <w:bCs/>
+        </w:rPr>
+        <w:t>Plugin Ecosystem</w:t>
+      </w:r>
+      <w:r>
+        <w:t>: Babel has a rich ecosystem of plugins that can be added to tailor the transformation process to specific project requirements. Developers can customi</w:t>
+      </w:r>
+      <w:r>
+        <w:t>s</w:t>
+      </w:r>
+      <w:r>
+        <w:t>e Babel's behavio</w:t>
+      </w:r>
+      <w:r>
+        <w:t>u</w:t>
+      </w:r>
+      <w:r>
+        <w:t>r with plugins and presets.</w:t>
+      </w:r>
     </w:p>
     <w:p>
       <w:pPr>
@@ -16985,6 +17292,79 @@
           <w:bCs/>
         </w:rPr>
       </w:pPr>
+    </w:p>
+    <w:p>
+      <w:pPr>
+        <w:jc w:val="left"/>
+        <w:rPr>
+          <w:b/>
+          <w:bCs/>
+        </w:rPr>
+      </w:pPr>
+      <w:r>
+        <w:rPr>
+          <w:b/>
+          <w:bCs/>
+        </w:rPr>
+        <w:t>Class vs Functional Components</w:t>
+      </w:r>
+    </w:p>
+    <w:p>
+      <w:pPr>
+        <w:jc w:val="left"/>
+        <w:rPr>
+          <w:b/>
+          <w:bCs/>
+        </w:rPr>
+      </w:pPr>
+    </w:p>
+    <w:p>
+      <w:pPr>
+        <w:jc w:val="left"/>
+      </w:pPr>
+      <w:r>
+        <w:t>We can declare React components in two different ways, using classes or functions. Functional components are some of the more common components encountered while working in React. These are simple JavaScript functions that return JSX. A class component is a JavaScript class that extends React.Component which has a render method.</w:t>
+      </w:r>
+    </w:p>
+    <w:p>
+      <w:pPr>
+        <w:jc w:val="left"/>
+      </w:pPr>
+    </w:p>
+    <w:p>
+      <w:pPr>
+        <w:jc w:val="left"/>
+        <w:rPr>
+          <w:i/>
+          <w:iCs/>
+        </w:rPr>
+      </w:pPr>
+      <w:r>
+        <w:rPr>
+          <w:i/>
+          <w:iCs/>
+        </w:rPr>
+        <w:t>[Functional vs Class Syntax Code Snippet]</w:t>
+      </w:r>
+    </w:p>
+    <w:p>
+      <w:pPr>
+        <w:jc w:val="left"/>
+      </w:pPr>
+    </w:p>
+    <w:p>
+      <w:pPr>
+        <w:jc w:val="left"/>
+      </w:pPr>
+    </w:p>
+    <w:p>
+      <w:pPr>
+        <w:jc w:val="left"/>
+        <w:rPr>
+          <w:b/>
+          <w:bCs/>
+        </w:rPr>
+      </w:pPr>
       <w:r>
         <w:rPr>
           <w:b/>
@@ -17067,7 +17447,7 @@
           <w:b/>
           <w:bCs/>
         </w:rPr>
-        <w:t>How State and Props Affect Rendering</w:t>
+        <w:t>Hooks</w:t>
       </w:r>
     </w:p>
     <w:p>
@@ -17088,14 +17468,7 @@
           <w:b/>
           <w:bCs/>
         </w:rPr>
-        <w:t>Reactive Updates</w:t>
-      </w:r>
-      <w:r>
-        <w:rPr>
-          <w:b/>
-          <w:bCs/>
-        </w:rPr>
-        <w:t xml:space="preserve"> Mechanism</w:t>
+        <w:t>setState and useState</w:t>
       </w:r>
     </w:p>
     <w:p>
@@ -17116,12 +17489,16 @@
           <w:b/>
           <w:bCs/>
         </w:rPr>
-        <w:t>setState and useState</w:t>
+        <w:t>Event Handling</w:t>
       </w:r>
     </w:p>
     <w:p>
       <w:pPr>
         <w:jc w:val="left"/>
+        <w:rPr>
+          <w:b/>
+          <w:bCs/>
+        </w:rPr>
       </w:pPr>
     </w:p>
     <w:p>
@@ -17137,7 +17514,7 @@
           <w:b/>
           <w:bCs/>
         </w:rPr>
-        <w:t>Event Handling</w:t>
+        <w:t>Delegation and Synthetic Events</w:t>
       </w:r>
     </w:p>
     <w:p>
@@ -17162,7 +17539,7 @@
           <w:b/>
           <w:bCs/>
         </w:rPr>
-        <w:t>Delegation and Synthetic Events</w:t>
+        <w:t>ShouldComponentUpdate, PureComponent, React.memo</w:t>
       </w:r>
     </w:p>
     <w:p>
@@ -17187,215 +17564,33 @@
           <w:b/>
           <w:bCs/>
         </w:rPr>
+        <w:t>Context API</w:t>
+      </w:r>
+    </w:p>
+    <w:p>
+      <w:pPr>
+        <w:jc w:val="left"/>
+        <w:rPr>
+          <w:b/>
+          <w:bCs/>
+        </w:rPr>
+      </w:pPr>
+    </w:p>
+    <w:p>
+      <w:pPr>
+        <w:jc w:val="left"/>
+        <w:rPr>
+          <w:b/>
+          <w:bCs/>
+        </w:rPr>
+      </w:pPr>
+      <w:r>
+        <w:rPr>
+          <w:b/>
+          <w:bCs/>
+        </w:rPr>
         <w:lastRenderedPageBreak/>
-        <w:t>Render Optimisation Technics</w:t>
-      </w:r>
-    </w:p>
-    <w:p>
-      <w:pPr>
-        <w:jc w:val="left"/>
-        <w:rPr>
-          <w:b/>
-          <w:bCs/>
-        </w:rPr>
-      </w:pPr>
-    </w:p>
-    <w:p>
-      <w:pPr>
-        <w:jc w:val="left"/>
-        <w:rPr>
-          <w:b/>
-          <w:bCs/>
-        </w:rPr>
-      </w:pPr>
-      <w:r>
-        <w:rPr>
-          <w:b/>
-          <w:bCs/>
-        </w:rPr>
-        <w:t>ShouldComponentUpdate, PureComponent, React.memo</w:t>
-      </w:r>
-    </w:p>
-    <w:p>
-      <w:pPr>
-        <w:jc w:val="left"/>
-        <w:rPr>
-          <w:b/>
-          <w:bCs/>
-        </w:rPr>
-      </w:pPr>
-    </w:p>
-    <w:p>
-      <w:pPr>
-        <w:jc w:val="left"/>
-        <w:rPr>
-          <w:b/>
-          <w:bCs/>
-        </w:rPr>
-      </w:pPr>
-      <w:r>
-        <w:rPr>
-          <w:b/>
-          <w:bCs/>
-        </w:rPr>
-        <w:t>Context API</w:t>
-      </w:r>
-    </w:p>
-    <w:p>
-      <w:pPr>
-        <w:jc w:val="left"/>
-        <w:rPr>
-          <w:b/>
-          <w:bCs/>
-        </w:rPr>
-      </w:pPr>
-    </w:p>
-    <w:p>
-      <w:pPr>
-        <w:jc w:val="left"/>
-        <w:rPr>
-          <w:b/>
-          <w:bCs/>
-        </w:rPr>
-      </w:pPr>
-      <w:r>
-        <w:rPr>
-          <w:b/>
-          <w:bCs/>
-        </w:rPr>
         <w:t>What is Redux</w:t>
-      </w:r>
-    </w:p>
-    <w:p>
-      <w:pPr>
-        <w:jc w:val="left"/>
-        <w:rPr>
-          <w:b/>
-          <w:bCs/>
-        </w:rPr>
-      </w:pPr>
-    </w:p>
-    <w:p>
-      <w:pPr>
-        <w:jc w:val="left"/>
-        <w:rPr>
-          <w:b/>
-          <w:bCs/>
-        </w:rPr>
-      </w:pPr>
-      <w:r>
-        <w:rPr>
-          <w:b/>
-          <w:bCs/>
-        </w:rPr>
-        <w:t>Hooks</w:t>
-      </w:r>
-    </w:p>
-    <w:p>
-      <w:pPr>
-        <w:jc w:val="left"/>
-        <w:rPr>
-          <w:b/>
-          <w:bCs/>
-        </w:rPr>
-      </w:pPr>
-    </w:p>
-    <w:p>
-      <w:pPr>
-        <w:jc w:val="left"/>
-        <w:rPr>
-          <w:b/>
-          <w:bCs/>
-        </w:rPr>
-      </w:pPr>
-      <w:r>
-        <w:rPr>
-          <w:b/>
-          <w:bCs/>
-        </w:rPr>
-        <w:t>Fiber Architecture</w:t>
-      </w:r>
-    </w:p>
-    <w:p>
-      <w:pPr>
-        <w:jc w:val="left"/>
-        <w:rPr>
-          <w:b/>
-          <w:bCs/>
-        </w:rPr>
-      </w:pPr>
-    </w:p>
-    <w:p>
-      <w:pPr>
-        <w:jc w:val="left"/>
-        <w:rPr>
-          <w:b/>
-          <w:bCs/>
-        </w:rPr>
-      </w:pPr>
-      <w:r>
-        <w:rPr>
-          <w:b/>
-          <w:bCs/>
-        </w:rPr>
-        <w:t>Fiber Reconciliation Algorithm</w:t>
-      </w:r>
-    </w:p>
-    <w:p>
-      <w:pPr>
-        <w:jc w:val="left"/>
-        <w:rPr>
-          <w:b/>
-          <w:bCs/>
-        </w:rPr>
-      </w:pPr>
-    </w:p>
-    <w:p>
-      <w:pPr>
-        <w:jc w:val="left"/>
-        <w:rPr>
-          <w:b/>
-          <w:bCs/>
-        </w:rPr>
-      </w:pPr>
-      <w:r>
-        <w:rPr>
-          <w:b/>
-          <w:bCs/>
-        </w:rPr>
-        <w:t>Async Render with Fibre Reconciliation</w:t>
-      </w:r>
-    </w:p>
-    <w:p>
-      <w:pPr>
-        <w:jc w:val="left"/>
-        <w:rPr>
-          <w:b/>
-          <w:bCs/>
-        </w:rPr>
-      </w:pPr>
-    </w:p>
-    <w:p>
-      <w:pPr>
-        <w:jc w:val="left"/>
-        <w:rPr>
-          <w:b/>
-          <w:bCs/>
-        </w:rPr>
-      </w:pPr>
-      <w:r>
-        <w:rPr>
-          <w:b/>
-          <w:bCs/>
-        </w:rPr>
-        <w:t>Concurrent  Mode, Suspend</w:t>
-      </w:r>
-      <w:r>
-        <w:rPr>
-          <w:b/>
-          <w:bCs/>
-        </w:rPr>
-        <w:t xml:space="preserve"> and Lazy Loading</w:t>
       </w:r>
     </w:p>
     <w:p>

</xml_diff>

<commit_message>
React Anatomy Article Hooks, Lifecycle Methods
</commit_message>
<xml_diff>
--- a/docs/text_content.docx
+++ b/docs/text_content.docx
@@ -15210,13 +15210,16 @@
     </w:p>
     <w:p>
       <w:r>
-        <w:t>When a change occurs in a real DOM element, the DOM has to rerender not only that element but also all of its child elements. This traditional approach can be slow and inefficient, especially in complex web applications with high interactivity and frequent state changes. In contrast, React adopts the virtual DOM concept during the rendering process, aligning with its declarative approach</w:t>
-      </w:r>
-      <w:r>
-        <w:t>: y</w:t>
-      </w:r>
-      <w:r>
-        <w:t>ou tell React what state you want the UI to be in, and it makes sure the DOM matches that state</w:t>
+        <w:t>When a change occurs in a real DOM element, the DOM has to re</w:t>
+      </w:r>
+      <w:r>
+        <w:t>-</w:t>
+      </w:r>
+      <w:r>
+        <w:t>render not only that element but also all of its child elements. This traditional approach can be slow and inefficient, especially in complex web applications with high interactivity and frequent state changes. In contrast, React adopts the virtual DOM concept during the rendering process, aligning with its declarative approach</w:t>
+      </w:r>
+      <w:r>
+        <w:t>: you tell React what state you want the UI to be in, and it makes sure the DOM matches that state</w:t>
       </w:r>
       <w:r>
         <w:t>.</w:t>
@@ -15655,7 +15658,13 @@
         <w:t xml:space="preserve"> </w:t>
       </w:r>
       <w:r>
-        <w:t xml:space="preserve">to rerender the stack, </w:t>
+        <w:t>to re</w:t>
+      </w:r>
+      <w:r>
+        <w:t>-</w:t>
+      </w:r>
+      <w:r>
+        <w:t xml:space="preserve">render the stack, </w:t>
       </w:r>
       <w:r>
         <w:t>it needed to be empty.</w:t>
@@ -16709,13 +16718,13 @@
       </w:pPr>
       <w:r>
         <w:lastRenderedPageBreak/>
-        <w:t xml:space="preserve">React can face challenges in keeping pace with user inputs or actions, </w:t>
-      </w:r>
-      <w:r>
-        <w:t>main</w:t>
-      </w:r>
-      <w:r>
-        <w:t>ly when several state updates are in play. For instance, when a component needs to update two or more state variables in response to user interactions, React may initiate multiple rerenders, potentially leading to a less-than-smooth or sluggish user experience.</w:t>
+        <w:t>React can face challenges in keeping pace with user inputs or actions, mainly when several state updates are in play. For instance, when a component needs to update two or more state variables in response to user interactions, React may initiate multiple re</w:t>
+      </w:r>
+      <w:r>
+        <w:t>-</w:t>
+      </w:r>
+      <w:r>
+        <w:t>renders, potentially leading to a less-than-smooth or sluggish user experience.</w:t>
       </w:r>
       <w:r>
         <w:t xml:space="preserve"> </w:t>
@@ -16764,10 +16773,7 @@
         <w:t xml:space="preserve"> though. For example, state updates using asynchronous code (e.g. Promise) or third-party APIs (e.g. setTimeout) weren't batched and therefore triggered two re-renderings (for two respective state updates) of the component</w:t>
       </w:r>
       <w:r>
-        <w:t xml:space="preserve">. </w:t>
-      </w:r>
-      <w:r>
-        <w:t xml:space="preserve">However, with React's additions in React 18, </w:t>
+        <w:t xml:space="preserve">. However, with React's additions in React 18, </w:t>
       </w:r>
       <w:hyperlink r:id="rId12" w:tgtFrame="_blank" w:history="1">
         <w:r>
@@ -17085,64 +17091,55 @@
         <w:rPr>
           <w:rFonts w:cstheme="minorHAnsi"/>
         </w:rPr>
-        <w:t xml:space="preserve"> </w:t>
+        <w:t xml:space="preserve"> any JavaScript expression</w:t>
       </w:r>
       <w:r>
         <w:rPr>
           <w:rFonts w:cstheme="minorHAnsi"/>
         </w:rPr>
-        <w:t>any JavaScript expression</w:t>
+        <w:t xml:space="preserve"> to assign</w:t>
       </w:r>
       <w:r>
         <w:rPr>
           <w:rFonts w:cstheme="minorHAnsi"/>
         </w:rPr>
-        <w:t xml:space="preserve"> to assign</w:t>
+        <w:t xml:space="preserve"> d</w:t>
       </w:r>
       <w:r>
         <w:rPr>
           <w:rFonts w:cstheme="minorHAnsi"/>
         </w:rPr>
-        <w:t xml:space="preserve"> d</w:t>
+        <w:t>y</w:t>
       </w:r>
       <w:r>
         <w:rPr>
           <w:rFonts w:cstheme="minorHAnsi"/>
         </w:rPr>
-        <w:t>y</w:t>
+        <w:t xml:space="preserve">namic properties </w:t>
       </w:r>
       <w:r>
         <w:rPr>
           <w:rFonts w:cstheme="minorHAnsi"/>
         </w:rPr>
-        <w:t xml:space="preserve">namic properties </w:t>
+        <w:t>using</w:t>
       </w:r>
       <w:r>
         <w:rPr>
           <w:rFonts w:cstheme="minorHAnsi"/>
         </w:rPr>
-        <w:t>using</w:t>
+        <w:t xml:space="preserve"> bracket notation</w:t>
       </w:r>
       <w:r>
         <w:rPr>
           <w:rFonts w:cstheme="minorHAnsi"/>
         </w:rPr>
-        <w:t xml:space="preserve"> bracket notation</w:t>
-      </w:r>
-      <w:r>
-        <w:rPr>
-          <w:rFonts w:cstheme="minorHAnsi"/>
-        </w:rPr>
         <w:t>.</w:t>
       </w:r>
       <w:r>
         <w:t xml:space="preserve"> The default property value is true if only the property name is applied.</w:t>
       </w:r>
       <w:r>
-        <w:t xml:space="preserve"> </w:t>
-      </w:r>
-      <w:r>
-        <w:t>In JSX, JavaScript expressions enclosed in curly braces can evaluate to strings, React elements, or lists of these values, providing a versatile way to define the structure and content of React components. Additionally, the props.children prop works like any other prop, allowing the passing of various data types, not limited to what React typically renders. For instance, custom components can receive callback functions or custom JSX structures as children, adding flexibility and composability to React applications.</w:t>
+        <w:t xml:space="preserve"> In JSX, JavaScript expressions enclosed in curly braces can evaluate to strings, React elements, or lists of these values, providing a versatile way to define the structure and content of React components. Additionally, the props.children prop works like any other prop, allowing the passing of various data types, not limited to what React typically renders. For instance, custom components can receive callback functions or custom JSX structures as children, adding flexibility and composability to React applications.</w:t>
       </w:r>
     </w:p>
     <w:p>
@@ -17319,32 +17316,114 @@
       </w:pPr>
     </w:p>
     <w:p>
+      <w:r>
+        <w:t>We can declare React components in two different ways, using classes or functions. Functional components are some of the more common components encountered while working in React. These are simple JavaScript functions that return JSX. A class component is a JavaScript class that extends React.Component which has a render method.</w:t>
+      </w:r>
+    </w:p>
+    <w:p>
       <w:pPr>
         <w:jc w:val="left"/>
       </w:pPr>
-      <w:r>
-        <w:t>We can declare React components in two different ways, using classes or functions. Functional components are some of the more common components encountered while working in React. These are simple JavaScript functions that return JSX. A class component is a JavaScript class that extends React.Component which has a render method.</w:t>
-      </w:r>
     </w:p>
     <w:p>
       <w:pPr>
         <w:jc w:val="left"/>
-      </w:pPr>
+        <w:rPr>
+          <w:i/>
+          <w:iCs/>
+        </w:rPr>
+      </w:pPr>
+      <w:r>
+        <w:rPr>
+          <w:i/>
+          <w:iCs/>
+        </w:rPr>
+        <w:t>[Functional vs Class Syntax Code Snippet]</w:t>
+      </w:r>
     </w:p>
     <w:p>
       <w:pPr>
         <w:jc w:val="left"/>
-        <w:rPr>
-          <w:i/>
-          <w:iCs/>
-        </w:rPr>
-      </w:pPr>
-      <w:r>
-        <w:rPr>
-          <w:i/>
-          <w:iCs/>
-        </w:rPr>
-        <w:t>[Functional vs Class Syntax Code Snippet]</w:t>
+      </w:pPr>
+    </w:p>
+    <w:p>
+      <w:r>
+        <w:t xml:space="preserve">A class component requires you to </w:t>
+      </w:r>
+      <w:r>
+        <w:t xml:space="preserve">import and </w:t>
+      </w:r>
+      <w:r>
+        <w:t xml:space="preserve">extend </w:t>
+      </w:r>
+      <w:r>
+        <w:t xml:space="preserve">the </w:t>
+      </w:r>
+      <w:r>
+        <w:t>Component</w:t>
+      </w:r>
+      <w:r>
+        <w:t xml:space="preserve"> class</w:t>
+      </w:r>
+      <w:r>
+        <w:t xml:space="preserve"> </w:t>
+      </w:r>
+      <w:r>
+        <w:t>from React.Component and create a render function which returns a React element.</w:t>
+      </w:r>
+      <w:r>
+        <w:t xml:space="preserve"> </w:t>
+      </w:r>
+      <w:r>
+        <w:t xml:space="preserve">Using </w:t>
+      </w:r>
+      <w:r>
+        <w:t>class</w:t>
+      </w:r>
+      <w:r>
+        <w:t>es</w:t>
+      </w:r>
+      <w:r>
+        <w:t xml:space="preserve"> </w:t>
+      </w:r>
+      <w:r>
+        <w:t>result</w:t>
+      </w:r>
+      <w:r>
+        <w:t>s</w:t>
+      </w:r>
+      <w:r>
+        <w:t xml:space="preserve"> in additional boilerplate injected into the output compared to the function example.</w:t>
+      </w:r>
+      <w:r>
+        <w:t xml:space="preserve"> </w:t>
+      </w:r>
+      <w:r>
+        <w:t>Stateless components are the simplest components in the React ecosystem</w:t>
+      </w:r>
+      <w:r>
+        <w:t>; however, if we want to use fun</w:t>
+      </w:r>
+      <w:r>
+        <w:t>c</w:t>
+      </w:r>
+      <w:r>
+        <w:t xml:space="preserve">tional components </w:t>
+      </w:r>
+      <w:r>
+        <w:t>statefully</w:t>
+      </w:r>
+      <w:r>
+        <w:t>, we must use hooks.</w:t>
+      </w:r>
+      <w:r>
+        <w:t xml:space="preserve"> </w:t>
+      </w:r>
+      <w:r>
+        <w:t>Transpiling the hook-enabled function component</w:t>
+      </w:r>
+      <w:r>
+        <w:t xml:space="preserve"> adds significantly less boilerplate to the transpiled code.</w:t>
       </w:r>
     </w:p>
     <w:p>
@@ -17355,11 +17434,382 @@
     <w:p>
       <w:pPr>
         <w:jc w:val="left"/>
-      </w:pPr>
+        <w:rPr>
+          <w:b/>
+          <w:bCs/>
+        </w:rPr>
+      </w:pPr>
+      <w:r>
+        <w:rPr>
+          <w:b/>
+          <w:bCs/>
+        </w:rPr>
+        <w:t>Hooks</w:t>
+      </w:r>
     </w:p>
     <w:p>
       <w:pPr>
         <w:jc w:val="left"/>
+      </w:pPr>
+    </w:p>
+    <w:p>
+      <w:pPr>
+        <w:rPr>
+          <w:rFonts w:cstheme="minorHAnsi"/>
+        </w:rPr>
+      </w:pPr>
+      <w:r>
+        <w:rPr>
+          <w:rFonts w:cstheme="minorHAnsi"/>
+        </w:rPr>
+        <w:t>With React Hooks, we can use state and other React features in a functional component. It empowers dev</w:t>
+      </w:r>
+      <w:r>
+        <w:rPr>
+          <w:rFonts w:cstheme="minorHAnsi"/>
+        </w:rPr>
+        <w:t>eloper</w:t>
+      </w:r>
+      <w:r>
+        <w:rPr>
+          <w:rFonts w:cstheme="minorHAnsi"/>
+        </w:rPr>
+        <w:t>s to do functional programming in React.</w:t>
+      </w:r>
+      <w:r>
+        <w:rPr>
+          <w:rFonts w:cstheme="minorHAnsi"/>
+        </w:rPr>
+        <w:t xml:space="preserve"> </w:t>
+      </w:r>
+      <w:r>
+        <w:rPr>
+          <w:rFonts w:cstheme="minorHAnsi"/>
+          <w:i/>
+          <w:iCs/>
+        </w:rPr>
+        <w:t>[Link: FCC]</w:t>
+      </w:r>
+      <w:r>
+        <w:rPr>
+          <w:rFonts w:cstheme="minorHAnsi"/>
+          <w:i/>
+          <w:iCs/>
+        </w:rPr>
+        <w:t xml:space="preserve"> </w:t>
+      </w:r>
+      <w:r>
+        <w:rPr>
+          <w:rFonts w:cstheme="minorHAnsi"/>
+        </w:rPr>
+        <w:t>React Hooks let you "hook into" state and lifecycle features in functional components. They were introduced in React 16.8 to provide a way to use state, context, refs, and other React features without the need for class components.</w:t>
+      </w:r>
+      <w:r>
+        <w:rPr>
+          <w:rFonts w:cstheme="minorHAnsi"/>
+        </w:rPr>
+        <w:t xml:space="preserve"> </w:t>
+      </w:r>
+      <w:r>
+        <w:rPr>
+          <w:rFonts w:cstheme="minorHAnsi"/>
+        </w:rPr>
+        <w:t>React Hooks offer several built-in functions, each designed for a specific purpose:</w:t>
+      </w:r>
+    </w:p>
+    <w:p>
+      <w:pPr>
+        <w:rPr>
+          <w:rFonts w:cstheme="minorHAnsi"/>
+        </w:rPr>
+      </w:pPr>
+      <w:r>
+        <w:rPr>
+          <w:rStyle w:val="HTMLCode"/>
+          <w:rFonts w:asciiTheme="minorHAnsi" w:eastAsiaTheme="majorEastAsia" w:hAnsiTheme="minorHAnsi" w:cstheme="minorHAnsi"/>
+          <w:sz w:val="22"/>
+          <w:szCs w:val="22"/>
+        </w:rPr>
+        <w:t>useState</w:t>
+      </w:r>
+      <w:r>
+        <w:rPr>
+          <w:rFonts w:cstheme="minorHAnsi"/>
+        </w:rPr>
+        <w:t>: Allows functional components to manage local state. It takes an initial state value and returns an array with the current state and a function to update it.</w:t>
+      </w:r>
+    </w:p>
+    <w:p>
+      <w:pPr>
+        <w:rPr>
+          <w:rFonts w:cstheme="minorHAnsi"/>
+        </w:rPr>
+      </w:pPr>
+      <w:r>
+        <w:rPr>
+          <w:rStyle w:val="HTMLCode"/>
+          <w:rFonts w:asciiTheme="minorHAnsi" w:eastAsiaTheme="majorEastAsia" w:hAnsiTheme="minorHAnsi" w:cstheme="minorHAnsi"/>
+          <w:sz w:val="22"/>
+          <w:szCs w:val="22"/>
+        </w:rPr>
+        <w:t>useEffect</w:t>
+      </w:r>
+      <w:r>
+        <w:rPr>
+          <w:rFonts w:cstheme="minorHAnsi"/>
+        </w:rPr>
+        <w:t xml:space="preserve">: Enables functional components to perform side effects, like data fetching or DOM manipulation, after rendering. It replaces lifecycle methods like </w:t>
+      </w:r>
+      <w:r>
+        <w:rPr>
+          <w:rStyle w:val="HTMLCode"/>
+          <w:rFonts w:asciiTheme="minorHAnsi" w:eastAsiaTheme="majorEastAsia" w:hAnsiTheme="minorHAnsi" w:cstheme="minorHAnsi"/>
+          <w:sz w:val="22"/>
+          <w:szCs w:val="22"/>
+        </w:rPr>
+        <w:t>componentDidMount</w:t>
+      </w:r>
+      <w:r>
+        <w:rPr>
+          <w:rFonts w:cstheme="minorHAnsi"/>
+        </w:rPr>
+        <w:t xml:space="preserve"> and </w:t>
+      </w:r>
+      <w:r>
+        <w:rPr>
+          <w:rStyle w:val="HTMLCode"/>
+          <w:rFonts w:asciiTheme="minorHAnsi" w:eastAsiaTheme="majorEastAsia" w:hAnsiTheme="minorHAnsi" w:cstheme="minorHAnsi"/>
+          <w:sz w:val="22"/>
+          <w:szCs w:val="22"/>
+        </w:rPr>
+        <w:t>componentDidUpdate</w:t>
+      </w:r>
+      <w:r>
+        <w:rPr>
+          <w:rFonts w:cstheme="minorHAnsi"/>
+        </w:rPr>
+        <w:t>.</w:t>
+      </w:r>
+    </w:p>
+    <w:p>
+      <w:pPr>
+        <w:rPr>
+          <w:rFonts w:cstheme="minorHAnsi"/>
+        </w:rPr>
+      </w:pPr>
+      <w:r>
+        <w:rPr>
+          <w:rStyle w:val="HTMLCode"/>
+          <w:rFonts w:asciiTheme="minorHAnsi" w:eastAsiaTheme="majorEastAsia" w:hAnsiTheme="minorHAnsi" w:cstheme="minorHAnsi"/>
+          <w:sz w:val="22"/>
+          <w:szCs w:val="22"/>
+        </w:rPr>
+        <w:t>useContext</w:t>
+      </w:r>
+      <w:r>
+        <w:rPr>
+          <w:rFonts w:cstheme="minorHAnsi"/>
+        </w:rPr>
+        <w:t>: Provides access to the context API, allowing components to consume context values.</w:t>
+      </w:r>
+    </w:p>
+    <w:p>
+      <w:pPr>
+        <w:rPr>
+          <w:rFonts w:cstheme="minorHAnsi"/>
+        </w:rPr>
+      </w:pPr>
+      <w:r>
+        <w:rPr>
+          <w:rStyle w:val="HTMLCode"/>
+          <w:rFonts w:asciiTheme="minorHAnsi" w:eastAsiaTheme="majorEastAsia" w:hAnsiTheme="minorHAnsi" w:cstheme="minorHAnsi"/>
+          <w:sz w:val="22"/>
+          <w:szCs w:val="22"/>
+        </w:rPr>
+        <w:t>useRef</w:t>
+      </w:r>
+      <w:r>
+        <w:rPr>
+          <w:rFonts w:cstheme="minorHAnsi"/>
+        </w:rPr>
+        <w:t xml:space="preserve">: Creates a mutable ref object that can be used to </w:t>
+      </w:r>
+      <w:r>
+        <w:rPr>
+          <w:rFonts w:cstheme="minorHAnsi"/>
+        </w:rPr>
+        <w:t>directly access and interact with DOM elements or</w:t>
+      </w:r>
+      <w:r>
+        <w:rPr>
+          <w:rFonts w:cstheme="minorHAnsi"/>
+        </w:rPr>
+        <w:t xml:space="preserve"> store mutable values.</w:t>
+      </w:r>
+    </w:p>
+    <w:p>
+      <w:pPr>
+        <w:rPr>
+          <w:rFonts w:cstheme="minorHAnsi"/>
+        </w:rPr>
+      </w:pPr>
+      <w:r>
+        <w:rPr>
+          <w:rStyle w:val="HTMLCode"/>
+          <w:rFonts w:asciiTheme="minorHAnsi" w:eastAsiaTheme="majorEastAsia" w:hAnsiTheme="minorHAnsi" w:cstheme="minorHAnsi"/>
+          <w:sz w:val="22"/>
+          <w:szCs w:val="22"/>
+        </w:rPr>
+        <w:t>useReducer</w:t>
+      </w:r>
+      <w:r>
+        <w:rPr>
+          <w:rFonts w:cstheme="minorHAnsi"/>
+        </w:rPr>
+        <w:t xml:space="preserve">: Provides an alternative to </w:t>
+      </w:r>
+      <w:r>
+        <w:rPr>
+          <w:rStyle w:val="HTMLCode"/>
+          <w:rFonts w:asciiTheme="minorHAnsi" w:eastAsiaTheme="majorEastAsia" w:hAnsiTheme="minorHAnsi" w:cstheme="minorHAnsi"/>
+          <w:sz w:val="22"/>
+          <w:szCs w:val="22"/>
+        </w:rPr>
+        <w:t>useState</w:t>
+      </w:r>
+      <w:r>
+        <w:rPr>
+          <w:rFonts w:cstheme="minorHAnsi"/>
+        </w:rPr>
+        <w:t xml:space="preserve"> for managing more complex state logic using a reducer function.</w:t>
+      </w:r>
+    </w:p>
+    <w:p>
+      <w:pPr>
+        <w:rPr>
+          <w:rFonts w:cstheme="minorHAnsi"/>
+        </w:rPr>
+      </w:pPr>
+      <w:r>
+        <w:rPr>
+          <w:rStyle w:val="HTMLCode"/>
+          <w:rFonts w:asciiTheme="minorHAnsi" w:eastAsiaTheme="majorEastAsia" w:hAnsiTheme="minorHAnsi" w:cstheme="minorHAnsi"/>
+          <w:sz w:val="22"/>
+          <w:szCs w:val="22"/>
+        </w:rPr>
+        <w:t>useMemo</w:t>
+      </w:r>
+      <w:r>
+        <w:rPr>
+          <w:rFonts w:cstheme="minorHAnsi"/>
+        </w:rPr>
+        <w:t xml:space="preserve"> and </w:t>
+      </w:r>
+      <w:r>
+        <w:rPr>
+          <w:rStyle w:val="HTMLCode"/>
+          <w:rFonts w:asciiTheme="minorHAnsi" w:eastAsiaTheme="majorEastAsia" w:hAnsiTheme="minorHAnsi" w:cstheme="minorHAnsi"/>
+          <w:sz w:val="22"/>
+          <w:szCs w:val="22"/>
+        </w:rPr>
+        <w:t>useCallback</w:t>
+      </w:r>
+      <w:r>
+        <w:rPr>
+          <w:rFonts w:cstheme="minorHAnsi"/>
+        </w:rPr>
+        <w:t>: Memo</w:t>
+      </w:r>
+      <w:r>
+        <w:rPr>
+          <w:rFonts w:cstheme="minorHAnsi"/>
+        </w:rPr>
+        <w:t>r</w:t>
+      </w:r>
+      <w:r>
+        <w:rPr>
+          <w:rFonts w:cstheme="minorHAnsi"/>
+        </w:rPr>
+        <w:t>i</w:t>
+      </w:r>
+      <w:r>
+        <w:rPr>
+          <w:rFonts w:cstheme="minorHAnsi"/>
+        </w:rPr>
+        <w:t>s</w:t>
+      </w:r>
+      <w:r>
+        <w:rPr>
+          <w:rFonts w:cstheme="minorHAnsi"/>
+        </w:rPr>
+        <w:t>ation functions that optimi</w:t>
+      </w:r>
+      <w:r>
+        <w:rPr>
+          <w:rFonts w:cstheme="minorHAnsi"/>
+        </w:rPr>
+        <w:t>s</w:t>
+      </w:r>
+      <w:r>
+        <w:rPr>
+          <w:rFonts w:cstheme="minorHAnsi"/>
+        </w:rPr>
+        <w:t>e performance by memoi</w:t>
+      </w:r>
+      <w:r>
+        <w:rPr>
+          <w:rFonts w:cstheme="minorHAnsi"/>
+        </w:rPr>
+        <w:t>s</w:t>
+      </w:r>
+      <w:r>
+        <w:rPr>
+          <w:rFonts w:cstheme="minorHAnsi"/>
+        </w:rPr>
+        <w:t>ing values and functions to prevent unnecessary re-renders.</w:t>
+      </w:r>
+    </w:p>
+    <w:p>
+      <w:pPr>
+        <w:rPr>
+          <w:rFonts w:cstheme="minorHAnsi"/>
+        </w:rPr>
+      </w:pPr>
+      <w:r>
+        <w:rPr>
+          <w:rFonts w:cstheme="minorHAnsi"/>
+        </w:rPr>
+        <w:lastRenderedPageBreak/>
+        <w:t>Hooks allow functional components to maintain their state, side effects, and other features previously only available in class components. They make it easier to reuse stateful logic and encourage the development of smaller, more focused components</w:t>
+      </w:r>
+      <w:r>
+        <w:rPr>
+          <w:rFonts w:cstheme="minorHAnsi"/>
+        </w:rPr>
+        <w:t xml:space="preserve">, leading </w:t>
+      </w:r>
+      <w:r>
+        <w:rPr>
+          <w:rFonts w:cstheme="minorHAnsi"/>
+        </w:rPr>
+        <w:t>to cleaner, more maintainable code</w:t>
+      </w:r>
+      <w:r>
+        <w:rPr>
+          <w:rFonts w:cstheme="minorHAnsi"/>
+        </w:rPr>
+        <w:t>.</w:t>
+      </w:r>
+    </w:p>
+    <w:p/>
+    <w:p>
+      <w:pPr>
+        <w:jc w:val="left"/>
+      </w:pPr>
+    </w:p>
+    <w:p>
+      <w:pPr>
+        <w:jc w:val="left"/>
         <w:rPr>
           <w:b/>
           <w:bCs/>
@@ -17387,30 +17837,195 @@
     </w:p>
     <w:p>
       <w:pPr>
+        <w:rPr>
+          <w:rFonts w:cstheme="minorHAnsi"/>
+        </w:rPr>
+      </w:pPr>
+      <w:r>
+        <w:rPr>
+          <w:rFonts w:cstheme="minorHAnsi"/>
+        </w:rPr>
+        <w:t>In React class components, there are several lifecycle methods that you can override to add functionality to your components at different stages of their existence. Here is a list of the main React lifecycle methods:</w:t>
+      </w:r>
+    </w:p>
+    <w:p>
+      <w:pPr>
+        <w:rPr>
+          <w:rFonts w:cstheme="minorHAnsi"/>
+        </w:rPr>
+      </w:pPr>
+      <w:r>
+        <w:rPr>
+          <w:rStyle w:val="HTMLCode"/>
+          <w:rFonts w:asciiTheme="minorHAnsi" w:eastAsiaTheme="majorEastAsia" w:hAnsiTheme="minorHAnsi" w:cstheme="minorHAnsi"/>
+          <w:b/>
+          <w:bCs/>
+          <w:sz w:val="22"/>
+          <w:szCs w:val="22"/>
+        </w:rPr>
+        <w:t>componentDidMount</w:t>
+      </w:r>
+      <w:r>
+        <w:rPr>
+          <w:rFonts w:cstheme="minorHAnsi"/>
+        </w:rPr>
+        <w:t>: This method is called after the component is inserted into the DOM. It is often used for initiating AJAX requests, adding event listeners, or setting up timers.</w:t>
+      </w:r>
+    </w:p>
+    <w:p>
+      <w:pPr>
+        <w:rPr>
+          <w:rFonts w:cstheme="minorHAnsi"/>
+        </w:rPr>
+      </w:pPr>
+      <w:r>
+        <w:rPr>
+          <w:rStyle w:val="HTMLCode"/>
+          <w:rFonts w:asciiTheme="minorHAnsi" w:eastAsiaTheme="majorEastAsia" w:hAnsiTheme="minorHAnsi" w:cstheme="minorHAnsi"/>
+          <w:b/>
+          <w:bCs/>
+          <w:sz w:val="22"/>
+          <w:szCs w:val="22"/>
+        </w:rPr>
+        <w:t>componentDidUpdate</w:t>
+      </w:r>
+      <w:r>
+        <w:rPr>
+          <w:rFonts w:cstheme="minorHAnsi"/>
+        </w:rPr>
+        <w:t>: This method is called after a component's updates are flushed to the DOM. It</w:t>
+      </w:r>
+      <w:r>
+        <w:rPr>
+          <w:rFonts w:cstheme="minorHAnsi"/>
+        </w:rPr>
+        <w:t xml:space="preserve"> helps handle updates or perform</w:t>
+      </w:r>
+      <w:r>
+        <w:rPr>
+          <w:rFonts w:cstheme="minorHAnsi"/>
+        </w:rPr>
+        <w:t xml:space="preserve"> actions after a re-render.</w:t>
+      </w:r>
+    </w:p>
+    <w:p>
+      <w:pPr>
+        <w:rPr>
+          <w:rFonts w:cstheme="minorHAnsi"/>
+        </w:rPr>
+      </w:pPr>
+      <w:r>
+        <w:rPr>
+          <w:rStyle w:val="HTMLCode"/>
+          <w:rFonts w:asciiTheme="minorHAnsi" w:eastAsiaTheme="majorEastAsia" w:hAnsiTheme="minorHAnsi" w:cstheme="minorHAnsi"/>
+          <w:b/>
+          <w:bCs/>
+          <w:sz w:val="22"/>
+          <w:szCs w:val="22"/>
+        </w:rPr>
+        <w:t>componentWillUnmount</w:t>
+      </w:r>
+      <w:r>
+        <w:rPr>
+          <w:rFonts w:cstheme="minorHAnsi"/>
+        </w:rPr>
+        <w:t>: This method is called just before the component is removed from the DOM. It's typically used for cleanup, such as removing event listeners or cance</w:t>
+      </w:r>
+      <w:r>
+        <w:rPr>
+          <w:rFonts w:cstheme="minorHAnsi"/>
+        </w:rPr>
+        <w:t>l</w:t>
+      </w:r>
+      <w:r>
+        <w:rPr>
+          <w:rFonts w:cstheme="minorHAnsi"/>
+        </w:rPr>
+        <w:t>ling timers.</w:t>
+      </w:r>
+    </w:p>
+    <w:p>
+      <w:pPr>
+        <w:rPr>
+          <w:rFonts w:cstheme="minorHAnsi"/>
+        </w:rPr>
+      </w:pPr>
+      <w:r>
+        <w:rPr>
+          <w:rStyle w:val="HTMLCode"/>
+          <w:rFonts w:asciiTheme="minorHAnsi" w:eastAsiaTheme="majorEastAsia" w:hAnsiTheme="minorHAnsi" w:cstheme="minorHAnsi"/>
+          <w:b/>
+          <w:bCs/>
+          <w:sz w:val="22"/>
+          <w:szCs w:val="22"/>
+        </w:rPr>
+        <w:t>shouldComponentUpdate</w:t>
+      </w:r>
+      <w:r>
+        <w:rPr>
+          <w:rFonts w:cstheme="minorHAnsi"/>
+        </w:rPr>
+        <w:t>: This method allows you to control whether the component should re-render. It returns a Boolean value that determines whether the re-render should proceed.</w:t>
+      </w:r>
+    </w:p>
+    <w:p>
+      <w:pPr>
         <w:jc w:val="left"/>
-        <w:rPr>
-          <w:b/>
-          <w:bCs/>
-        </w:rPr>
-      </w:pPr>
-      <w:r>
-        <w:rPr>
-          <w:b/>
-          <w:bCs/>
-        </w:rPr>
-        <w:t xml:space="preserve">Mounting, Updating, </w:t>
-      </w:r>
-      <w:r>
-        <w:rPr>
-          <w:b/>
-          <w:bCs/>
-        </w:rPr>
-        <w:t>and Unmounting</w:t>
+      </w:pPr>
+    </w:p>
+    <w:p>
+      <w:pPr>
+        <w:rPr>
+          <w:rFonts w:cstheme="minorHAnsi"/>
+        </w:rPr>
+      </w:pPr>
+      <w:r>
+        <w:rPr>
+          <w:rFonts w:cstheme="minorHAnsi"/>
+        </w:rPr>
+        <w:t>W</w:t>
+      </w:r>
+      <w:r>
+        <w:rPr>
+          <w:rFonts w:cstheme="minorHAnsi"/>
+        </w:rPr>
+        <w:t xml:space="preserve">ith the introduction of function components and React Hooks, many lifecycle methods are used less frequently. Function components often rely on the </w:t>
+      </w:r>
+      <w:r>
+        <w:rPr>
+          <w:rStyle w:val="HTMLCode"/>
+          <w:rFonts w:asciiTheme="minorHAnsi" w:eastAsiaTheme="majorEastAsia" w:hAnsiTheme="minorHAnsi" w:cstheme="minorHAnsi"/>
+          <w:sz w:val="22"/>
+          <w:szCs w:val="22"/>
+        </w:rPr>
+        <w:t>useEffect</w:t>
+      </w:r>
+      <w:r>
+        <w:rPr>
+          <w:rFonts w:cstheme="minorHAnsi"/>
+        </w:rPr>
+        <w:t xml:space="preserve"> hook for side effects and state management. Class components are still supported, but functional components are favo</w:t>
+      </w:r>
+      <w:r>
+        <w:rPr>
+          <w:rFonts w:cstheme="minorHAnsi"/>
+        </w:rPr>
+        <w:t>u</w:t>
+      </w:r>
+      <w:r>
+        <w:rPr>
+          <w:rFonts w:cstheme="minorHAnsi"/>
+        </w:rPr>
+        <w:t>red for their simplicity and better encapsulation of concerns.</w:t>
       </w:r>
     </w:p>
     <w:p>
       <w:pPr>
         <w:jc w:val="left"/>
+        <w:rPr>
+          <w:b/>
+          <w:bCs/>
+        </w:rPr>
       </w:pPr>
     </w:p>
     <w:p>
@@ -17426,12 +18041,16 @@
           <w:b/>
           <w:bCs/>
         </w:rPr>
-        <w:t>State versus Props</w:t>
+        <w:t>Delegation and Synthetic Events</w:t>
       </w:r>
     </w:p>
     <w:p>
       <w:pPr>
         <w:jc w:val="left"/>
+        <w:rPr>
+          <w:b/>
+          <w:bCs/>
+        </w:rPr>
       </w:pPr>
     </w:p>
     <w:p>
@@ -17447,12 +18066,16 @@
           <w:b/>
           <w:bCs/>
         </w:rPr>
-        <w:t>Hooks</w:t>
+        <w:t>ShouldComponentUpdate, PureComponent, React.memo</w:t>
       </w:r>
     </w:p>
     <w:p>
       <w:pPr>
         <w:jc w:val="left"/>
+        <w:rPr>
+          <w:b/>
+          <w:bCs/>
+        </w:rPr>
       </w:pPr>
     </w:p>
     <w:p>
@@ -17468,12 +18091,16 @@
           <w:b/>
           <w:bCs/>
         </w:rPr>
-        <w:t>setState and useState</w:t>
+        <w:t>Context API</w:t>
       </w:r>
     </w:p>
     <w:p>
       <w:pPr>
         <w:jc w:val="left"/>
+        <w:rPr>
+          <w:b/>
+          <w:bCs/>
+        </w:rPr>
       </w:pPr>
     </w:p>
     <w:p>
@@ -17489,107 +18116,6 @@
           <w:b/>
           <w:bCs/>
         </w:rPr>
-        <w:t>Event Handling</w:t>
-      </w:r>
-    </w:p>
-    <w:p>
-      <w:pPr>
-        <w:jc w:val="left"/>
-        <w:rPr>
-          <w:b/>
-          <w:bCs/>
-        </w:rPr>
-      </w:pPr>
-    </w:p>
-    <w:p>
-      <w:pPr>
-        <w:jc w:val="left"/>
-        <w:rPr>
-          <w:b/>
-          <w:bCs/>
-        </w:rPr>
-      </w:pPr>
-      <w:r>
-        <w:rPr>
-          <w:b/>
-          <w:bCs/>
-        </w:rPr>
-        <w:t>Delegation and Synthetic Events</w:t>
-      </w:r>
-    </w:p>
-    <w:p>
-      <w:pPr>
-        <w:jc w:val="left"/>
-        <w:rPr>
-          <w:b/>
-          <w:bCs/>
-        </w:rPr>
-      </w:pPr>
-    </w:p>
-    <w:p>
-      <w:pPr>
-        <w:jc w:val="left"/>
-        <w:rPr>
-          <w:b/>
-          <w:bCs/>
-        </w:rPr>
-      </w:pPr>
-      <w:r>
-        <w:rPr>
-          <w:b/>
-          <w:bCs/>
-        </w:rPr>
-        <w:t>ShouldComponentUpdate, PureComponent, React.memo</w:t>
-      </w:r>
-    </w:p>
-    <w:p>
-      <w:pPr>
-        <w:jc w:val="left"/>
-        <w:rPr>
-          <w:b/>
-          <w:bCs/>
-        </w:rPr>
-      </w:pPr>
-    </w:p>
-    <w:p>
-      <w:pPr>
-        <w:jc w:val="left"/>
-        <w:rPr>
-          <w:b/>
-          <w:bCs/>
-        </w:rPr>
-      </w:pPr>
-      <w:r>
-        <w:rPr>
-          <w:b/>
-          <w:bCs/>
-        </w:rPr>
-        <w:t>Context API</w:t>
-      </w:r>
-    </w:p>
-    <w:p>
-      <w:pPr>
-        <w:jc w:val="left"/>
-        <w:rPr>
-          <w:b/>
-          <w:bCs/>
-        </w:rPr>
-      </w:pPr>
-    </w:p>
-    <w:p>
-      <w:pPr>
-        <w:jc w:val="left"/>
-        <w:rPr>
-          <w:b/>
-          <w:bCs/>
-        </w:rPr>
-      </w:pPr>
-      <w:r>
-        <w:rPr>
-          <w:b/>
-          <w:bCs/>
-        </w:rPr>
-        <w:lastRenderedPageBreak/>
         <w:t>What is Redux</w:t>
       </w:r>
     </w:p>
@@ -18359,6 +18885,119 @@
 <file path=word/numbering.xml><?xml version="1.0" encoding="utf-8"?>
 <w:numbering xmlns:wpc="http://schemas.microsoft.com/office/word/2010/wordprocessingCanvas" xmlns:cx="http://schemas.microsoft.com/office/drawing/2014/chartex" xmlns:cx1="http://schemas.microsoft.com/office/drawing/2015/9/8/chartex" xmlns:cx2="http://schemas.microsoft.com/office/drawing/2015/10/21/chartex" xmlns:cx3="http://schemas.microsoft.com/office/drawing/2016/5/9/chartex" xmlns:cx4="http://schemas.microsoft.com/office/drawing/2016/5/10/chartex" xmlns:cx5="http://schemas.microsoft.com/office/drawing/2016/5/11/chartex" xmlns:cx6="http://schemas.microsoft.com/office/drawing/2016/5/12/chartex" xmlns:cx7="http://schemas.microsoft.com/office/drawing/2016/5/13/chartex" xmlns:cx8="http://schemas.microsoft.com/office/drawing/2016/5/14/chartex" xmlns:mc="http://schemas.openxmlformats.org/markup-compatibility/2006" xmlns:aink="http://schemas.microsoft.com/office/drawing/2016/ink" xmlns:am3d="http://schemas.microsoft.com/office/drawing/2017/model3d" xmlns:o="urn:schemas-microsoft-com:office:office" xmlns:oel="http://schemas.microsoft.com/office/2019/extlst" xmlns:r="http://schemas.openxmlformats.org/officeDocument/2006/relationships" xmlns:m="http://schemas.openxmlformats.org/officeDocument/2006/math" xmlns:v="urn:schemas-microsoft-com:vml" xmlns:wp14="http://schemas.microsoft.com/office/word/2010/wordprocessingDrawing" xmlns:wp="http://schemas.openxmlformats.org/drawingml/2006/wordprocessingDrawing" xmlns:w10="urn:schemas-microsoft-com:office:word" xmlns:w="http://schemas.openxmlformats.org/wordprocessingml/2006/main" xmlns:w14="http://schemas.microsoft.com/office/word/2010/wordml" xmlns:w15="http://schemas.microsoft.com/office/word/2012/wordml" xmlns:w16cex="http://schemas.microsoft.com/office/word/2018/wordml/cex" xmlns:w16cid="http://schemas.microsoft.com/office/word/2016/wordml/cid" xmlns:w16="http://schemas.microsoft.com/office/word/2018/wordml" xmlns:w16sdtdh="http://schemas.microsoft.com/office/word/2020/wordml/sdtdatahash" xmlns:w16se="http://schemas.microsoft.com/office/word/2015/wordml/symex" xmlns:wpg="http://schemas.microsoft.com/office/word/2010/wordprocessingGroup" xmlns:wpi="http://schemas.microsoft.com/office/word/2010/wordprocessingInk" xmlns:wne="http://schemas.microsoft.com/office/word/2006/wordml" xmlns:wps="http://schemas.microsoft.com/office/word/2010/wordprocessingShape" mc:Ignorable="w14 w15 w16se w16cid w16 w16cex w16sdtdh wp14">
   <w:abstractNum w:abstractNumId="0" w15:restartNumberingAfterBreak="0">
+    <w:nsid w:val="29EA29AC"/>
+    <w:multiLevelType w:val="multilevel"/>
+    <w:tmpl w:val="A7C83AD6"/>
+    <w:lvl w:ilvl="0">
+      <w:start w:val="1"/>
+      <w:numFmt w:val="decimal"/>
+      <w:lvlText w:val="%1."/>
+      <w:lvlJc w:val="left"/>
+      <w:pPr>
+        <w:tabs>
+          <w:tab w:val="num" w:pos="720"/>
+        </w:tabs>
+        <w:ind w:left="720" w:hanging="360"/>
+      </w:pPr>
+    </w:lvl>
+    <w:lvl w:ilvl="1" w:tentative="1">
+      <w:start w:val="1"/>
+      <w:numFmt w:val="decimal"/>
+      <w:lvlText w:val="%2."/>
+      <w:lvlJc w:val="left"/>
+      <w:pPr>
+        <w:tabs>
+          <w:tab w:val="num" w:pos="1440"/>
+        </w:tabs>
+        <w:ind w:left="1440" w:hanging="360"/>
+      </w:pPr>
+    </w:lvl>
+    <w:lvl w:ilvl="2" w:tentative="1">
+      <w:start w:val="1"/>
+      <w:numFmt w:val="decimal"/>
+      <w:lvlText w:val="%3."/>
+      <w:lvlJc w:val="left"/>
+      <w:pPr>
+        <w:tabs>
+          <w:tab w:val="num" w:pos="2160"/>
+        </w:tabs>
+        <w:ind w:left="2160" w:hanging="360"/>
+      </w:pPr>
+    </w:lvl>
+    <w:lvl w:ilvl="3" w:tentative="1">
+      <w:start w:val="1"/>
+      <w:numFmt w:val="decimal"/>
+      <w:lvlText w:val="%4."/>
+      <w:lvlJc w:val="left"/>
+      <w:pPr>
+        <w:tabs>
+          <w:tab w:val="num" w:pos="2880"/>
+        </w:tabs>
+        <w:ind w:left="2880" w:hanging="360"/>
+      </w:pPr>
+    </w:lvl>
+    <w:lvl w:ilvl="4" w:tentative="1">
+      <w:start w:val="1"/>
+      <w:numFmt w:val="decimal"/>
+      <w:lvlText w:val="%5."/>
+      <w:lvlJc w:val="left"/>
+      <w:pPr>
+        <w:tabs>
+          <w:tab w:val="num" w:pos="3600"/>
+        </w:tabs>
+        <w:ind w:left="3600" w:hanging="360"/>
+      </w:pPr>
+    </w:lvl>
+    <w:lvl w:ilvl="5" w:tentative="1">
+      <w:start w:val="1"/>
+      <w:numFmt w:val="decimal"/>
+      <w:lvlText w:val="%6."/>
+      <w:lvlJc w:val="left"/>
+      <w:pPr>
+        <w:tabs>
+          <w:tab w:val="num" w:pos="4320"/>
+        </w:tabs>
+        <w:ind w:left="4320" w:hanging="360"/>
+      </w:pPr>
+    </w:lvl>
+    <w:lvl w:ilvl="6" w:tentative="1">
+      <w:start w:val="1"/>
+      <w:numFmt w:val="decimal"/>
+      <w:lvlText w:val="%7."/>
+      <w:lvlJc w:val="left"/>
+      <w:pPr>
+        <w:tabs>
+          <w:tab w:val="num" w:pos="5040"/>
+        </w:tabs>
+        <w:ind w:left="5040" w:hanging="360"/>
+      </w:pPr>
+    </w:lvl>
+    <w:lvl w:ilvl="7" w:tentative="1">
+      <w:start w:val="1"/>
+      <w:numFmt w:val="decimal"/>
+      <w:lvlText w:val="%8."/>
+      <w:lvlJc w:val="left"/>
+      <w:pPr>
+        <w:tabs>
+          <w:tab w:val="num" w:pos="5760"/>
+        </w:tabs>
+        <w:ind w:left="5760" w:hanging="360"/>
+      </w:pPr>
+    </w:lvl>
+    <w:lvl w:ilvl="8" w:tentative="1">
+      <w:start w:val="1"/>
+      <w:numFmt w:val="decimal"/>
+      <w:lvlText w:val="%9."/>
+      <w:lvlJc w:val="left"/>
+      <w:pPr>
+        <w:tabs>
+          <w:tab w:val="num" w:pos="6480"/>
+        </w:tabs>
+        <w:ind w:left="6480" w:hanging="360"/>
+      </w:pPr>
+    </w:lvl>
+  </w:abstractNum>
+  <w:abstractNum w:abstractNumId="1" w15:restartNumberingAfterBreak="0">
     <w:nsid w:val="37BB3589"/>
     <w:multiLevelType w:val="multilevel"/>
     <w:tmpl w:val="EA86B3C8"/>
@@ -18471,7 +19110,7 @@
       </w:pPr>
     </w:lvl>
   </w:abstractNum>
-  <w:abstractNum w:abstractNumId="1" w15:restartNumberingAfterBreak="0">
+  <w:abstractNum w:abstractNumId="2" w15:restartNumberingAfterBreak="0">
     <w:nsid w:val="5D7D3F9D"/>
     <w:multiLevelType w:val="hybridMultilevel"/>
     <w:tmpl w:val="46886286"/>
@@ -18584,7 +19223,120 @@
       </w:rPr>
     </w:lvl>
   </w:abstractNum>
-  <w:abstractNum w:abstractNumId="2" w15:restartNumberingAfterBreak="0">
+  <w:abstractNum w:abstractNumId="3" w15:restartNumberingAfterBreak="0">
+    <w:nsid w:val="665F1D93"/>
+    <w:multiLevelType w:val="multilevel"/>
+    <w:tmpl w:val="9EDCC984"/>
+    <w:lvl w:ilvl="0">
+      <w:start w:val="1"/>
+      <w:numFmt w:val="decimal"/>
+      <w:lvlText w:val="%1."/>
+      <w:lvlJc w:val="left"/>
+      <w:pPr>
+        <w:tabs>
+          <w:tab w:val="num" w:pos="720"/>
+        </w:tabs>
+        <w:ind w:left="720" w:hanging="360"/>
+      </w:pPr>
+    </w:lvl>
+    <w:lvl w:ilvl="1" w:tentative="1">
+      <w:start w:val="1"/>
+      <w:numFmt w:val="decimal"/>
+      <w:lvlText w:val="%2."/>
+      <w:lvlJc w:val="left"/>
+      <w:pPr>
+        <w:tabs>
+          <w:tab w:val="num" w:pos="1440"/>
+        </w:tabs>
+        <w:ind w:left="1440" w:hanging="360"/>
+      </w:pPr>
+    </w:lvl>
+    <w:lvl w:ilvl="2" w:tentative="1">
+      <w:start w:val="1"/>
+      <w:numFmt w:val="decimal"/>
+      <w:lvlText w:val="%3."/>
+      <w:lvlJc w:val="left"/>
+      <w:pPr>
+        <w:tabs>
+          <w:tab w:val="num" w:pos="2160"/>
+        </w:tabs>
+        <w:ind w:left="2160" w:hanging="360"/>
+      </w:pPr>
+    </w:lvl>
+    <w:lvl w:ilvl="3" w:tentative="1">
+      <w:start w:val="1"/>
+      <w:numFmt w:val="decimal"/>
+      <w:lvlText w:val="%4."/>
+      <w:lvlJc w:val="left"/>
+      <w:pPr>
+        <w:tabs>
+          <w:tab w:val="num" w:pos="2880"/>
+        </w:tabs>
+        <w:ind w:left="2880" w:hanging="360"/>
+      </w:pPr>
+    </w:lvl>
+    <w:lvl w:ilvl="4" w:tentative="1">
+      <w:start w:val="1"/>
+      <w:numFmt w:val="decimal"/>
+      <w:lvlText w:val="%5."/>
+      <w:lvlJc w:val="left"/>
+      <w:pPr>
+        <w:tabs>
+          <w:tab w:val="num" w:pos="3600"/>
+        </w:tabs>
+        <w:ind w:left="3600" w:hanging="360"/>
+      </w:pPr>
+    </w:lvl>
+    <w:lvl w:ilvl="5" w:tentative="1">
+      <w:start w:val="1"/>
+      <w:numFmt w:val="decimal"/>
+      <w:lvlText w:val="%6."/>
+      <w:lvlJc w:val="left"/>
+      <w:pPr>
+        <w:tabs>
+          <w:tab w:val="num" w:pos="4320"/>
+        </w:tabs>
+        <w:ind w:left="4320" w:hanging="360"/>
+      </w:pPr>
+    </w:lvl>
+    <w:lvl w:ilvl="6" w:tentative="1">
+      <w:start w:val="1"/>
+      <w:numFmt w:val="decimal"/>
+      <w:lvlText w:val="%7."/>
+      <w:lvlJc w:val="left"/>
+      <w:pPr>
+        <w:tabs>
+          <w:tab w:val="num" w:pos="5040"/>
+        </w:tabs>
+        <w:ind w:left="5040" w:hanging="360"/>
+      </w:pPr>
+    </w:lvl>
+    <w:lvl w:ilvl="7" w:tentative="1">
+      <w:start w:val="1"/>
+      <w:numFmt w:val="decimal"/>
+      <w:lvlText w:val="%8."/>
+      <w:lvlJc w:val="left"/>
+      <w:pPr>
+        <w:tabs>
+          <w:tab w:val="num" w:pos="5760"/>
+        </w:tabs>
+        <w:ind w:left="5760" w:hanging="360"/>
+      </w:pPr>
+    </w:lvl>
+    <w:lvl w:ilvl="8" w:tentative="1">
+      <w:start w:val="1"/>
+      <w:numFmt w:val="decimal"/>
+      <w:lvlText w:val="%9."/>
+      <w:lvlJc w:val="left"/>
+      <w:pPr>
+        <w:tabs>
+          <w:tab w:val="num" w:pos="6480"/>
+        </w:tabs>
+        <w:ind w:left="6480" w:hanging="360"/>
+      </w:pPr>
+    </w:lvl>
+  </w:abstractNum>
+  <w:abstractNum w:abstractNumId="4" w15:restartNumberingAfterBreak="0">
     <w:nsid w:val="69967595"/>
     <w:multiLevelType w:val="hybridMultilevel"/>
     <w:tmpl w:val="3A122CA0"/>
@@ -18670,7 +19422,7 @@
       </w:pPr>
     </w:lvl>
   </w:abstractNum>
-  <w:abstractNum w:abstractNumId="3" w15:restartNumberingAfterBreak="0">
+  <w:abstractNum w:abstractNumId="5" w15:restartNumberingAfterBreak="0">
     <w:nsid w:val="6BC41B4F"/>
     <w:multiLevelType w:val="multilevel"/>
     <w:tmpl w:val="9892B99E"/>
@@ -18783,7 +19535,7 @@
       </w:pPr>
     </w:lvl>
   </w:abstractNum>
-  <w:abstractNum w:abstractNumId="4" w15:restartNumberingAfterBreak="0">
+  <w:abstractNum w:abstractNumId="6" w15:restartNumberingAfterBreak="0">
     <w:nsid w:val="72F15B9E"/>
     <w:multiLevelType w:val="multilevel"/>
     <w:tmpl w:val="16725F1A"/>
@@ -18896,7 +19648,7 @@
       </w:pPr>
     </w:lvl>
   </w:abstractNum>
-  <w:abstractNum w:abstractNumId="5" w15:restartNumberingAfterBreak="0">
+  <w:abstractNum w:abstractNumId="7" w15:restartNumberingAfterBreak="0">
     <w:nsid w:val="7A276BF5"/>
     <w:multiLevelType w:val="multilevel"/>
     <w:tmpl w:val="D7DEDA50"/>
@@ -19046,21 +19798,27 @@
     </w:lvl>
   </w:abstractNum>
   <w:num w:numId="1" w16cid:durableId="1267689148">
+    <w:abstractNumId w:val="5"/>
+  </w:num>
+  <w:num w:numId="2" w16cid:durableId="928580516">
+    <w:abstractNumId w:val="2"/>
+  </w:num>
+  <w:num w:numId="3" w16cid:durableId="41907892">
+    <w:abstractNumId w:val="6"/>
+  </w:num>
+  <w:num w:numId="4" w16cid:durableId="1486164625">
+    <w:abstractNumId w:val="4"/>
+  </w:num>
+  <w:num w:numId="5" w16cid:durableId="1906140777">
+    <w:abstractNumId w:val="7"/>
+  </w:num>
+  <w:num w:numId="6" w16cid:durableId="1481655042">
+    <w:abstractNumId w:val="1"/>
+  </w:num>
+  <w:num w:numId="7" w16cid:durableId="905724081">
     <w:abstractNumId w:val="3"/>
   </w:num>
-  <w:num w:numId="2" w16cid:durableId="928580516">
-    <w:abstractNumId w:val="1"/>
-  </w:num>
-  <w:num w:numId="3" w16cid:durableId="41907892">
-    <w:abstractNumId w:val="4"/>
-  </w:num>
-  <w:num w:numId="4" w16cid:durableId="1486164625">
-    <w:abstractNumId w:val="2"/>
-  </w:num>
-  <w:num w:numId="5" w16cid:durableId="1906140777">
-    <w:abstractNumId w:val="5"/>
-  </w:num>
-  <w:num w:numId="6" w16cid:durableId="1481655042">
+  <w:num w:numId="8" w16cid:durableId="1156529952">
     <w:abstractNumId w:val="0"/>
   </w:num>
 </w:numbering>

</xml_diff>

<commit_message>
React Anatomy Article Complete
</commit_message>
<xml_diff>
--- a/docs/text_content.docx
+++ b/docs/text_content.docx
@@ -17188,6 +17188,13 @@
           <w:b/>
           <w:bCs/>
         </w:rPr>
+        <w:t xml:space="preserve">1. </w:t>
+      </w:r>
+      <w:r>
+        <w:rPr>
+          <w:b/>
+          <w:bCs/>
+        </w:rPr>
         <w:t>JSX Transformation</w:t>
       </w:r>
       <w:r>
@@ -17372,10 +17379,7 @@
         <w:t>from React.Component and create a render function which returns a React element.</w:t>
       </w:r>
       <w:r>
-        <w:t xml:space="preserve"> </w:t>
-      </w:r>
-      <w:r>
-        <w:t xml:space="preserve">Using </w:t>
+        <w:t xml:space="preserve"> Using </w:t>
       </w:r>
       <w:r>
         <w:t>class</w:t>
@@ -17417,13 +17421,7 @@
         <w:t>, we must use hooks.</w:t>
       </w:r>
       <w:r>
-        <w:t xml:space="preserve"> </w:t>
-      </w:r>
-      <w:r>
-        <w:t>Transpiling the hook-enabled function component</w:t>
-      </w:r>
-      <w:r>
-        <w:t xml:space="preserve"> adds significantly less boilerplate to the transpiled code.</w:t>
+        <w:t xml:space="preserve"> Transpiling the hook-enabled function component adds significantly less boilerplate to the transpiled code.</w:t>
       </w:r>
     </w:p>
     <w:p>
@@ -17462,19 +17460,7 @@
         <w:rPr>
           <w:rFonts w:cstheme="minorHAnsi"/>
         </w:rPr>
-        <w:t>With React Hooks, we can use state and other React features in a functional component. It empowers dev</w:t>
-      </w:r>
-      <w:r>
-        <w:rPr>
-          <w:rFonts w:cstheme="minorHAnsi"/>
-        </w:rPr>
-        <w:t>eloper</w:t>
-      </w:r>
-      <w:r>
-        <w:rPr>
-          <w:rFonts w:cstheme="minorHAnsi"/>
-        </w:rPr>
-        <w:t>s to do functional programming in React.</w:t>
+        <w:t>With React Hooks, we can use state and other React features in a functional component. It empowers developers to do functional programming in React.</w:t>
       </w:r>
       <w:r>
         <w:rPr>
@@ -17975,21 +17961,377 @@
     </w:p>
     <w:p>
       <w:pPr>
-        <w:rPr>
-          <w:rFonts w:cstheme="minorHAnsi"/>
-        </w:rPr>
-      </w:pPr>
-      <w:r>
-        <w:rPr>
-          <w:rFonts w:cstheme="minorHAnsi"/>
-        </w:rPr>
-        <w:t>W</w:t>
-      </w:r>
-      <w:r>
-        <w:rPr>
-          <w:rFonts w:cstheme="minorHAnsi"/>
-        </w:rPr>
-        <w:t xml:space="preserve">ith the introduction of function components and React Hooks, many lifecycle methods are used less frequently. Function components often rely on the </w:t>
+        <w:jc w:val="left"/>
+      </w:pPr>
+      <w:r>
+        <w:t>In a React class component, the order in which the lifecycle methods are called follows a specific sequence. Here is the typical order of component lifecycle methods:</w:t>
+      </w:r>
+    </w:p>
+    <w:p>
+      <w:pPr>
+        <w:jc w:val="left"/>
+      </w:pPr>
+    </w:p>
+    <w:p>
+      <w:r>
+        <w:t xml:space="preserve">1. </w:t>
+      </w:r>
+      <w:r>
+        <w:rPr>
+          <w:b/>
+          <w:bCs/>
+        </w:rPr>
+        <w:t>C</w:t>
+      </w:r>
+      <w:r>
+        <w:rPr>
+          <w:b/>
+          <w:bCs/>
+        </w:rPr>
+        <w:t>onstructor</w:t>
+      </w:r>
+      <w:r>
+        <w:t>: This method is called when an instance of the component is created. It's used for initializing state and setting up initial values.</w:t>
+      </w:r>
+    </w:p>
+    <w:p>
+      <w:r>
+        <w:t xml:space="preserve">2. </w:t>
+      </w:r>
+      <w:r>
+        <w:rPr>
+          <w:b/>
+          <w:bCs/>
+        </w:rPr>
+        <w:t>static getDerivedStateFromProps</w:t>
+      </w:r>
+      <w:r>
+        <w:t>: This is a static method that's called before `render`. It allows you to update the component's state based on changes in props.</w:t>
+      </w:r>
+    </w:p>
+    <w:p>
+      <w:r>
+        <w:t xml:space="preserve">3. </w:t>
+      </w:r>
+      <w:r>
+        <w:rPr>
+          <w:b/>
+          <w:bCs/>
+        </w:rPr>
+        <w:t>render</w:t>
+      </w:r>
+      <w:r>
+        <w:t>: This is the core method for rendering the component's UI. It should be a pure function without side effects.</w:t>
+      </w:r>
+    </w:p>
+    <w:p>
+      <w:r>
+        <w:t>4.</w:t>
+      </w:r>
+      <w:r>
+        <w:t xml:space="preserve"> </w:t>
+      </w:r>
+      <w:r>
+        <w:rPr>
+          <w:b/>
+          <w:bCs/>
+        </w:rPr>
+        <w:t>componentDidMount</w:t>
+      </w:r>
+      <w:r>
+        <w:t>: This method is called after the component is inserted into the DOM. It's often used for initiating AJAX requests, adding event listeners, or setting up timers.</w:t>
+      </w:r>
+    </w:p>
+    <w:p>
+      <w:r>
+        <w:t xml:space="preserve">5. </w:t>
+      </w:r>
+      <w:r>
+        <w:rPr>
+          <w:b/>
+          <w:bCs/>
+        </w:rPr>
+        <w:t>shouldComponentUpdate</w:t>
+      </w:r>
+      <w:r>
+        <w:t xml:space="preserve">: This method is called before re-rendering to determine whether the component should update. </w:t>
+      </w:r>
+      <w:r>
+        <w:t>The subsequent lifecycle methods will not be invoked if it returns' false'</w:t>
+      </w:r>
+      <w:r>
+        <w:t>.</w:t>
+      </w:r>
+    </w:p>
+    <w:p>
+      <w:r>
+        <w:t xml:space="preserve">6. </w:t>
+      </w:r>
+      <w:r>
+        <w:rPr>
+          <w:b/>
+          <w:bCs/>
+        </w:rPr>
+        <w:t>render</w:t>
+      </w:r>
+      <w:r>
+        <w:t>: If `shouldComponentUpdate` allows the update, `render` is called again to re-render the component's UI.</w:t>
+      </w:r>
+    </w:p>
+    <w:p>
+      <w:r>
+        <w:t xml:space="preserve">7. </w:t>
+      </w:r>
+      <w:r>
+        <w:rPr>
+          <w:b/>
+          <w:bCs/>
+        </w:rPr>
+        <w:t>componentDidUpdate</w:t>
+      </w:r>
+      <w:r>
+        <w:t>: This method is called after the component's updates are flushed to the DOM. It</w:t>
+      </w:r>
+      <w:r>
+        <w:t xml:space="preserve"> helps handle updates or perform</w:t>
+      </w:r>
+      <w:r>
+        <w:t xml:space="preserve"> actions after a re-render.</w:t>
+      </w:r>
+    </w:p>
+    <w:p>
+      <w:r>
+        <w:t xml:space="preserve">8. </w:t>
+      </w:r>
+      <w:r>
+        <w:rPr>
+          <w:b/>
+          <w:bCs/>
+        </w:rPr>
+        <w:t>componentWillUnmount</w:t>
+      </w:r>
+      <w:r>
+        <w:t>: This method is called just before the component is removed from the DOM. It's typically used for cleanup, such as removing event listeners or cancel</w:t>
+      </w:r>
+      <w:r>
+        <w:t>l</w:t>
+      </w:r>
+      <w:r>
+        <w:t>ing timers.</w:t>
+      </w:r>
+    </w:p>
+    <w:p>
+      <w:pPr>
+        <w:jc w:val="left"/>
+      </w:pPr>
+    </w:p>
+    <w:p>
+      <w:pPr>
+        <w:jc w:val="left"/>
+        <w:rPr>
+          <w:i/>
+          <w:iCs/>
+        </w:rPr>
+      </w:pPr>
+      <w:r>
+        <w:rPr>
+          <w:i/>
+          <w:iCs/>
+        </w:rPr>
+        <w:t>[</w:t>
+      </w:r>
+      <w:r>
+        <w:rPr>
+          <w:i/>
+          <w:iCs/>
+        </w:rPr>
+        <w:t>Component Lifecycle Image</w:t>
+      </w:r>
+      <w:r>
+        <w:rPr>
+          <w:i/>
+          <w:iCs/>
+        </w:rPr>
+        <w:t>]</w:t>
+      </w:r>
+    </w:p>
+    <w:p>
+      <w:pPr>
+        <w:jc w:val="left"/>
+      </w:pPr>
+    </w:p>
+    <w:p>
+      <w:pPr>
+        <w:jc w:val="left"/>
+      </w:pPr>
+      <w:r>
+        <w:lastRenderedPageBreak/>
+        <w:t>It's important to note that with the introduction of function components and React Hooks, the</w:t>
+      </w:r>
+      <w:r>
+        <w:t>se lifecycle methods have</w:t>
+      </w:r>
+      <w:r>
+        <w:t xml:space="preserve"> evolved. Function components rely on the `useEffect` hook for handling side effects and state management. If you're using function components, the order and usage of lifecycle methods are quite different from class components.</w:t>
+      </w:r>
+    </w:p>
+    <w:p>
+      <w:pPr>
+        <w:jc w:val="left"/>
+      </w:pPr>
+    </w:p>
+    <w:p>
+      <w:pPr>
+        <w:rPr>
+          <w:b/>
+          <w:bCs/>
+        </w:rPr>
+      </w:pPr>
+      <w:r>
+        <w:rPr>
+          <w:b/>
+          <w:bCs/>
+        </w:rPr>
+        <w:t>Synthetic Events</w:t>
+      </w:r>
+    </w:p>
+    <w:p/>
+    <w:p>
+      <w:r>
+        <w:t>JavaScript events serve as the means for users to engage with a web application, enabling actions like capturing clicks, focus, mouseover, and keypress interactions when they occur within the web browser.</w:t>
+      </w:r>
+      <w:r>
+        <w:t xml:space="preserve"> </w:t>
+      </w:r>
+      <w:r>
+        <w:t>Each JavaScript event is paired with an event handler, which collaborates with an event listener. The event listener's role is to observe a specific event's occurrence, while the event handler is a function containing executable code that triggers once the event is detected or activated.</w:t>
+      </w:r>
+      <w:r>
+        <w:t xml:space="preserve"> </w:t>
+      </w:r>
+    </w:p>
+    <w:p/>
+    <w:p>
+      <w:pPr>
+        <w:rPr>
+          <w:rFonts w:cstheme="minorHAnsi"/>
+        </w:rPr>
+      </w:pPr>
+      <w:r>
+        <w:rPr>
+          <w:rFonts w:cstheme="minorHAnsi"/>
+        </w:rPr>
+        <w:t>React Synthetic Events are very similar to Native Events</w:t>
+      </w:r>
+      <w:r>
+        <w:rPr>
+          <w:rFonts w:cstheme="minorHAnsi"/>
+        </w:rPr>
+        <w:t>;</w:t>
+      </w:r>
+      <w:r>
+        <w:rPr>
+          <w:rFonts w:cstheme="minorHAnsi"/>
+        </w:rPr>
+        <w:t xml:space="preserve"> however, with Synthetic Events, the same API interface is implemented across multiple browsers.</w:t>
+      </w:r>
+      <w:r>
+        <w:rPr>
+          <w:rFonts w:cstheme="minorHAnsi"/>
+        </w:rPr>
+        <w:t xml:space="preserve"> </w:t>
+      </w:r>
+      <w:r>
+        <w:rPr>
+          <w:rFonts w:cstheme="minorHAnsi"/>
+          <w:i/>
+          <w:iCs/>
+        </w:rPr>
+        <w:t>[Link: Britto, V]</w:t>
+      </w:r>
+      <w:r>
+        <w:rPr>
+          <w:rFonts w:cstheme="minorHAnsi"/>
+        </w:rPr>
+        <w:t xml:space="preserve"> </w:t>
+      </w:r>
+      <w:r>
+        <w:rPr>
+          <w:rFonts w:cstheme="minorHAnsi"/>
+        </w:rPr>
+        <w:t>Both Synthetic Events and Native Events can implement the preventDefault and stopPropagation methods.</w:t>
+      </w:r>
+      <w:r>
+        <w:rPr>
+          <w:rFonts w:cstheme="minorHAnsi"/>
+        </w:rPr>
+        <w:t xml:space="preserve"> </w:t>
+      </w:r>
+      <w:r>
+        <w:rPr>
+          <w:rFonts w:cstheme="minorHAnsi"/>
+        </w:rPr>
+        <w:t xml:space="preserve">Synthetic events are </w:t>
+      </w:r>
+      <w:r>
+        <w:rPr>
+          <w:rStyle w:val="Strong"/>
+          <w:rFonts w:cstheme="minorHAnsi"/>
+          <w:b w:val="0"/>
+          <w:bCs w:val="0"/>
+        </w:rPr>
+        <w:t>c</w:t>
+      </w:r>
+      <w:r>
+        <w:rPr>
+          <w:rStyle w:val="Strong"/>
+          <w:rFonts w:cstheme="minorHAnsi"/>
+          <w:b w:val="0"/>
+          <w:bCs w:val="0"/>
+        </w:rPr>
+        <w:t>ross-browser</w:t>
+      </w:r>
+      <w:r>
+        <w:rPr>
+          <w:rFonts w:cstheme="minorHAnsi"/>
+        </w:rPr>
+        <w:t>, as</w:t>
+      </w:r>
+      <w:r>
+        <w:rPr>
+          <w:rFonts w:cstheme="minorHAnsi"/>
+        </w:rPr>
+        <w:t xml:space="preserve"> </w:t>
+      </w:r>
+      <w:r>
+        <w:rPr>
+          <w:rFonts w:cstheme="minorHAnsi"/>
+        </w:rPr>
+        <w:t>they</w:t>
+      </w:r>
+      <w:r>
+        <w:rPr>
+          <w:rFonts w:cstheme="minorHAnsi"/>
+        </w:rPr>
+        <w:t xml:space="preserve"> wrap the brow</w:t>
+      </w:r>
+      <w:r>
+        <w:rPr>
+          <w:rFonts w:cstheme="minorHAnsi"/>
+        </w:rPr>
+        <w:t>s</w:t>
+      </w:r>
+      <w:r>
+        <w:rPr>
+          <w:rFonts w:cstheme="minorHAnsi"/>
+        </w:rPr>
+        <w:t xml:space="preserve">er’s native event through </w:t>
+      </w:r>
+      <w:r>
+        <w:rPr>
+          <w:rFonts w:cstheme="minorHAnsi"/>
+        </w:rPr>
+        <w:t xml:space="preserve">the </w:t>
       </w:r>
       <w:r>
         <w:rPr>
@@ -17998,13 +18340,37 @@
           <w:sz w:val="22"/>
           <w:szCs w:val="22"/>
         </w:rPr>
-        <w:t>useEffect</w:t>
-      </w:r>
-      <w:r>
-        <w:rPr>
-          <w:rFonts w:cstheme="minorHAnsi"/>
-        </w:rPr>
-        <w:t xml:space="preserve"> hook for side effects and state management. Class components are still supported, but functional components are favo</w:t>
+        <w:t>nativeEvent</w:t>
+      </w:r>
+      <w:r>
+        <w:rPr>
+          <w:rFonts w:cstheme="minorHAnsi"/>
+        </w:rPr>
+        <w:t xml:space="preserve"> attribute and provi</w:t>
+      </w:r>
+      <w:r>
+        <w:rPr>
+          <w:rFonts w:cstheme="minorHAnsi"/>
+        </w:rPr>
+        <w:t>d</w:t>
+      </w:r>
+      <w:r>
+        <w:rPr>
+          <w:rFonts w:cstheme="minorHAnsi"/>
+        </w:rPr>
+        <w:t xml:space="preserve">e a uniform </w:t>
+      </w:r>
+      <w:r>
+        <w:rPr>
+          <w:rFonts w:cstheme="minorHAnsi"/>
+        </w:rPr>
+        <w:t>API</w:t>
+      </w:r>
+      <w:r>
+        <w:rPr>
+          <w:rFonts w:cstheme="minorHAnsi"/>
+        </w:rPr>
+        <w:t xml:space="preserve"> and consistent behavio</w:t>
       </w:r>
       <w:r>
         <w:rPr>
@@ -18016,8 +18382,69 @@
         <w:rPr>
           <w:rFonts w:cstheme="minorHAnsi"/>
         </w:rPr>
-        <w:t>red for their simplicity and better encapsulation of concerns.</w:t>
-      </w:r>
+        <w:t>r</w:t>
+      </w:r>
+      <w:r>
+        <w:rPr>
+          <w:rFonts w:cstheme="minorHAnsi"/>
+        </w:rPr>
+        <w:t>.</w:t>
+      </w:r>
+      <w:r>
+        <w:rPr>
+          <w:rFonts w:cstheme="minorHAnsi"/>
+        </w:rPr>
+        <w:t xml:space="preserve"> Additionally, they perform better than native events as synthetic e</w:t>
+      </w:r>
+      <w:r>
+        <w:rPr>
+          <w:rFonts w:cstheme="minorHAnsi"/>
+        </w:rPr>
+        <w:t xml:space="preserve">vents are </w:t>
+      </w:r>
+      <w:hyperlink r:id="rId13" w:anchor="event_delegation" w:tgtFrame="_blank" w:history="1">
+        <w:r>
+          <w:rPr>
+            <w:rStyle w:val="Hyperlink"/>
+            <w:rFonts w:cstheme="minorHAnsi"/>
+            <w:color w:val="auto"/>
+            <w:u w:val="none"/>
+          </w:rPr>
+          <w:t>delegated</w:t>
+        </w:r>
+      </w:hyperlink>
+      <w:r>
+        <w:rPr>
+          <w:rFonts w:cstheme="minorHAnsi"/>
+        </w:rPr>
+        <w:t xml:space="preserve"> to document through </w:t>
+      </w:r>
+      <w:hyperlink r:id="rId14" w:anchor="event_bubbling" w:tgtFrame="_blank" w:history="1">
+        <w:r>
+          <w:rPr>
+            <w:rStyle w:val="Hyperlink"/>
+            <w:rFonts w:cstheme="minorHAnsi"/>
+            <w:color w:val="auto"/>
+            <w:u w:val="none"/>
+          </w:rPr>
+          <w:t>bubbling</w:t>
+        </w:r>
+      </w:hyperlink>
+      <w:r>
+        <w:rPr>
+          <w:rFonts w:cstheme="minorHAnsi"/>
+        </w:rPr>
+        <w:t>.</w:t>
+      </w:r>
+    </w:p>
+    <w:p>
+      <w:pPr>
+        <w:rPr>
+          <w:rFonts w:cstheme="minorHAnsi"/>
+          <w:b/>
+          <w:bCs/>
+        </w:rPr>
+      </w:pPr>
     </w:p>
     <w:p>
       <w:pPr>
@@ -18030,28 +18457,165 @@
     </w:p>
     <w:p>
       <w:pPr>
+        <w:rPr>
+          <w:b/>
+          <w:bCs/>
+        </w:rPr>
+      </w:pPr>
+      <w:r>
+        <w:rPr>
+          <w:b/>
+          <w:bCs/>
+        </w:rPr>
+        <w:t>useCallback and useMemo</w:t>
+      </w:r>
+    </w:p>
+    <w:p>
+      <w:pPr>
+        <w:rPr>
+          <w:rFonts w:cstheme="minorHAnsi"/>
+        </w:rPr>
+      </w:pPr>
+    </w:p>
+    <w:p>
+      <w:pPr>
+        <w:rPr>
+          <w:rFonts w:cstheme="minorHAnsi"/>
+        </w:rPr>
+      </w:pPr>
+      <w:r>
+        <w:rPr>
+          <w:rFonts w:cstheme="minorHAnsi"/>
+        </w:rPr>
+        <w:t xml:space="preserve">Both </w:t>
+      </w:r>
+      <w:r>
+        <w:rPr>
+          <w:rStyle w:val="HTMLCode"/>
+          <w:rFonts w:asciiTheme="minorHAnsi" w:eastAsiaTheme="majorEastAsia" w:hAnsiTheme="minorHAnsi" w:cstheme="minorHAnsi"/>
+          <w:sz w:val="22"/>
+          <w:szCs w:val="22"/>
+        </w:rPr>
+        <w:t>useCallback</w:t>
+      </w:r>
+      <w:r>
+        <w:rPr>
+          <w:rFonts w:cstheme="minorHAnsi"/>
+        </w:rPr>
+        <w:t xml:space="preserve"> and </w:t>
+      </w:r>
+      <w:r>
+        <w:rPr>
+          <w:rStyle w:val="HTMLCode"/>
+          <w:rFonts w:asciiTheme="minorHAnsi" w:eastAsiaTheme="majorEastAsia" w:hAnsiTheme="minorHAnsi" w:cstheme="minorHAnsi"/>
+          <w:sz w:val="22"/>
+          <w:szCs w:val="22"/>
+        </w:rPr>
+        <w:t>useMemo</w:t>
+      </w:r>
+      <w:r>
+        <w:rPr>
+          <w:rFonts w:cstheme="minorHAnsi"/>
+        </w:rPr>
+        <w:t xml:space="preserve"> are hooks in React that help optimize performance by memoizing values and functions. They are often used </w:t>
+      </w:r>
+      <w:r>
+        <w:rPr>
+          <w:rFonts w:cstheme="minorHAnsi"/>
+        </w:rPr>
+        <w:t>when</w:t>
+      </w:r>
+      <w:r>
+        <w:rPr>
+          <w:rFonts w:cstheme="minorHAnsi"/>
+        </w:rPr>
+        <w:t xml:space="preserve"> you want to avoid unnecessary calculations or re-renders.</w:t>
+      </w:r>
+      <w:r>
+        <w:rPr>
+          <w:rFonts w:cstheme="minorHAnsi"/>
+        </w:rPr>
+        <w:t xml:space="preserve"> </w:t>
+      </w:r>
+      <w:r>
+        <w:rPr>
+          <w:rFonts w:cstheme="minorHAnsi"/>
+        </w:rPr>
+        <w:t xml:space="preserve">UseCallback </w:t>
+      </w:r>
+      <w:r>
+        <w:t>is used to memo</w:t>
+      </w:r>
+      <w:r>
+        <w:t>r</w:t>
+      </w:r>
+      <w:r>
+        <w:t>i</w:t>
+      </w:r>
+      <w:r>
+        <w:t>s</w:t>
+      </w:r>
+      <w:r>
+        <w:t>e functions. It returns a memo</w:t>
+      </w:r>
+      <w:r>
+        <w:t>ris</w:t>
+      </w:r>
+      <w:r>
+        <w:t xml:space="preserve">ed version of the function that only changes if one of the dependencies passed to it has changed. </w:t>
+      </w:r>
+      <w:r>
+        <w:t xml:space="preserve">UseCallback is </w:t>
+      </w:r>
+      <w:r>
+        <w:t>particularly useful when you pass functions as props to child components to prevent unnecessary re-renders of those components.</w:t>
+      </w:r>
+      <w:r>
+        <w:t xml:space="preserve"> </w:t>
+      </w:r>
+      <w:r>
+        <w:t>We must remember that e</w:t>
+      </w:r>
+      <w:r>
+        <w:t xml:space="preserve">very time a component re-renders, its functions get recreated. Because of this, </w:t>
+      </w:r>
+      <w:r>
+        <w:t>our</w:t>
+      </w:r>
+      <w:r>
+        <w:t xml:space="preserve"> function has changed</w:t>
+      </w:r>
+      <w:r>
+        <w:t xml:space="preserve"> because of the referential equality</w:t>
+      </w:r>
+      <w:r>
+        <w:t>.</w:t>
+      </w:r>
+    </w:p>
+    <w:p>
+      <w:pPr>
         <w:jc w:val="left"/>
         <w:rPr>
           <w:b/>
           <w:bCs/>
         </w:rPr>
       </w:pPr>
-      <w:r>
-        <w:rPr>
-          <w:b/>
-          <w:bCs/>
-        </w:rPr>
-        <w:t>Delegation and Synthetic Events</w:t>
-      </w:r>
     </w:p>
     <w:p>
       <w:pPr>
         <w:jc w:val="left"/>
         <w:rPr>
-          <w:b/>
-          <w:bCs/>
-        </w:rPr>
-      </w:pPr>
+          <w:i/>
+          <w:iCs/>
+        </w:rPr>
+      </w:pPr>
+      <w:r>
+        <w:rPr>
+          <w:i/>
+          <w:iCs/>
+        </w:rPr>
+        <w:t>[UseCallback Code Snippet]</w:t>
+      </w:r>
     </w:p>
     <w:p>
       <w:pPr>
@@ -18061,22 +18625,267 @@
           <w:bCs/>
         </w:rPr>
       </w:pPr>
-      <w:r>
-        <w:rPr>
-          <w:b/>
-          <w:bCs/>
-        </w:rPr>
-        <w:t>ShouldComponentUpdate, PureComponent, React.memo</w:t>
+    </w:p>
+    <w:p>
+      <w:pPr>
+        <w:rPr>
+          <w:rFonts w:cstheme="minorHAnsi"/>
+        </w:rPr>
+      </w:pPr>
+      <w:r>
+        <w:rPr>
+          <w:rStyle w:val="HTMLCode"/>
+          <w:rFonts w:asciiTheme="minorHAnsi" w:eastAsiaTheme="majorEastAsia" w:hAnsiTheme="minorHAnsi" w:cstheme="minorHAnsi"/>
+          <w:sz w:val="22"/>
+          <w:szCs w:val="22"/>
+        </w:rPr>
+        <w:t>U</w:t>
+      </w:r>
+      <w:r>
+        <w:rPr>
+          <w:rStyle w:val="HTMLCode"/>
+          <w:rFonts w:asciiTheme="minorHAnsi" w:eastAsiaTheme="majorEastAsia" w:hAnsiTheme="minorHAnsi" w:cstheme="minorHAnsi"/>
+          <w:sz w:val="22"/>
+          <w:szCs w:val="22"/>
+        </w:rPr>
+        <w:t>seMemo</w:t>
+      </w:r>
+      <w:r>
+        <w:rPr>
+          <w:rFonts w:cstheme="minorHAnsi"/>
+        </w:rPr>
+        <w:t xml:space="preserve"> is used to memoize values. It takes a function and an array of dependencies. It returns a memoized value recalculated</w:t>
+      </w:r>
+      <w:r>
+        <w:rPr>
+          <w:rFonts w:cstheme="minorHAnsi"/>
+        </w:rPr>
+        <w:t xml:space="preserve"> </w:t>
+      </w:r>
+      <w:r>
+        <w:rPr>
+          <w:rFonts w:cstheme="minorHAnsi"/>
+        </w:rPr>
+        <w:t xml:space="preserve">when </w:t>
+      </w:r>
+      <w:r>
+        <w:rPr>
+          <w:rFonts w:cstheme="minorHAnsi"/>
+        </w:rPr>
+        <w:t>a</w:t>
+      </w:r>
+      <w:r>
+        <w:rPr>
+          <w:rFonts w:cstheme="minorHAnsi"/>
+        </w:rPr>
+        <w:t xml:space="preserve"> dependenc</w:t>
+      </w:r>
+      <w:r>
+        <w:rPr>
+          <w:rFonts w:cstheme="minorHAnsi"/>
+        </w:rPr>
+        <w:t>y</w:t>
+      </w:r>
+      <w:r>
+        <w:rPr>
+          <w:rFonts w:cstheme="minorHAnsi"/>
+        </w:rPr>
+        <w:t xml:space="preserve"> has changed</w:t>
+      </w:r>
+      <w:r>
+        <w:rPr>
+          <w:rFonts w:cstheme="minorHAnsi"/>
+        </w:rPr>
+        <w:t>; it is useful</w:t>
+      </w:r>
+      <w:r>
+        <w:rPr>
+          <w:rFonts w:cstheme="minorHAnsi"/>
+        </w:rPr>
+        <w:t xml:space="preserve"> </w:t>
+      </w:r>
+      <w:r>
+        <w:rPr>
+          <w:rFonts w:cstheme="minorHAnsi"/>
+        </w:rPr>
+        <w:t>w</w:t>
+      </w:r>
+      <w:r>
+        <w:rPr>
+          <w:rFonts w:cstheme="minorHAnsi"/>
+        </w:rPr>
+        <w:t>hen you want to optimi</w:t>
+      </w:r>
+      <w:r>
+        <w:rPr>
+          <w:rFonts w:cstheme="minorHAnsi"/>
+        </w:rPr>
+        <w:t>s</w:t>
+      </w:r>
+      <w:r>
+        <w:rPr>
+          <w:rFonts w:cstheme="minorHAnsi"/>
+        </w:rPr>
+        <w:t xml:space="preserve">e </w:t>
+      </w:r>
+      <w:r>
+        <w:rPr>
+          <w:rFonts w:cstheme="minorHAnsi"/>
+        </w:rPr>
+        <w:t>expensive calculations</w:t>
+      </w:r>
+      <w:r>
+        <w:rPr>
+          <w:rFonts w:cstheme="minorHAnsi"/>
+        </w:rPr>
+        <w:t xml:space="preserve"> in terms of time or computation.</w:t>
+      </w:r>
+    </w:p>
+    <w:p>
+      <w:pPr>
+        <w:rPr>
+          <w:rFonts w:cstheme="minorHAnsi"/>
+        </w:rPr>
+      </w:pPr>
+    </w:p>
+    <w:p>
+      <w:pPr>
+        <w:rPr>
+          <w:rFonts w:cstheme="minorHAnsi"/>
+          <w:i/>
+          <w:iCs/>
+        </w:rPr>
+      </w:pPr>
+      <w:r>
+        <w:rPr>
+          <w:rFonts w:cstheme="minorHAnsi"/>
+          <w:i/>
+          <w:iCs/>
+        </w:rPr>
+        <w:t>[UseMemo Code Snippet]</w:t>
       </w:r>
     </w:p>
     <w:p>
       <w:pPr>
         <w:jc w:val="left"/>
-        <w:rPr>
-          <w:b/>
-          <w:bCs/>
-        </w:rPr>
-      </w:pPr>
+      </w:pPr>
+    </w:p>
+    <w:p>
+      <w:pPr>
+        <w:rPr>
+          <w:rFonts w:cstheme="minorHAnsi"/>
+        </w:rPr>
+      </w:pPr>
+      <w:r>
+        <w:rPr>
+          <w:rFonts w:cstheme="minorHAnsi"/>
+        </w:rPr>
+        <w:t xml:space="preserve">The </w:t>
+      </w:r>
+      <w:r>
+        <w:rPr>
+          <w:rStyle w:val="HTMLCode"/>
+          <w:rFonts w:asciiTheme="minorHAnsi" w:eastAsiaTheme="majorEastAsia" w:hAnsiTheme="minorHAnsi" w:cstheme="minorHAnsi"/>
+          <w:sz w:val="22"/>
+          <w:szCs w:val="22"/>
+        </w:rPr>
+        <w:t>useCallback</w:t>
+      </w:r>
+      <w:r>
+        <w:rPr>
+          <w:rFonts w:cstheme="minorHAnsi"/>
+        </w:rPr>
+        <w:t xml:space="preserve"> and </w:t>
+      </w:r>
+      <w:r>
+        <w:rPr>
+          <w:rStyle w:val="HTMLCode"/>
+          <w:rFonts w:asciiTheme="minorHAnsi" w:eastAsiaTheme="majorEastAsia" w:hAnsiTheme="minorHAnsi" w:cstheme="minorHAnsi"/>
+          <w:sz w:val="22"/>
+          <w:szCs w:val="22"/>
+        </w:rPr>
+        <w:t>useMemo</w:t>
+      </w:r>
+      <w:r>
+        <w:rPr>
+          <w:rFonts w:cstheme="minorHAnsi"/>
+        </w:rPr>
+        <w:t xml:space="preserve"> Hooks are similar. The main difference is that </w:t>
+      </w:r>
+      <w:r>
+        <w:rPr>
+          <w:rStyle w:val="HTMLCode"/>
+          <w:rFonts w:asciiTheme="minorHAnsi" w:eastAsiaTheme="majorEastAsia" w:hAnsiTheme="minorHAnsi" w:cstheme="minorHAnsi"/>
+          <w:sz w:val="22"/>
+          <w:szCs w:val="22"/>
+        </w:rPr>
+        <w:t>useMemo</w:t>
+      </w:r>
+      <w:r>
+        <w:rPr>
+          <w:rFonts w:cstheme="minorHAnsi"/>
+        </w:rPr>
+        <w:t xml:space="preserve"> returns a memoized </w:t>
+      </w:r>
+      <w:r>
+        <w:rPr>
+          <w:rStyle w:val="Emphasis"/>
+          <w:rFonts w:cstheme="minorHAnsi"/>
+        </w:rPr>
+        <w:t>value</w:t>
+      </w:r>
+      <w:r>
+        <w:rPr>
+          <w:rFonts w:cstheme="minorHAnsi"/>
+        </w:rPr>
+        <w:t xml:space="preserve"> and </w:t>
+      </w:r>
+      <w:r>
+        <w:rPr>
+          <w:rStyle w:val="HTMLCode"/>
+          <w:rFonts w:asciiTheme="minorHAnsi" w:eastAsiaTheme="majorEastAsia" w:hAnsiTheme="minorHAnsi" w:cstheme="minorHAnsi"/>
+          <w:sz w:val="22"/>
+          <w:szCs w:val="22"/>
+        </w:rPr>
+        <w:t>useCallback</w:t>
+      </w:r>
+      <w:r>
+        <w:rPr>
+          <w:rFonts w:cstheme="minorHAnsi"/>
+        </w:rPr>
+        <w:t xml:space="preserve"> returns a memoized </w:t>
+      </w:r>
+      <w:r>
+        <w:rPr>
+          <w:rStyle w:val="Emphasis"/>
+          <w:rFonts w:cstheme="minorHAnsi"/>
+        </w:rPr>
+        <w:t>function</w:t>
+      </w:r>
+      <w:r>
+        <w:rPr>
+          <w:rFonts w:cstheme="minorHAnsi"/>
+        </w:rPr>
+        <w:t>.</w:t>
+      </w:r>
+      <w:r>
+        <w:rPr>
+          <w:rFonts w:cstheme="minorHAnsi"/>
+        </w:rPr>
+        <w:t xml:space="preserve"> [Link: </w:t>
+      </w:r>
+      <w:r>
+        <w:rPr>
+          <w:rFonts w:cstheme="minorHAnsi"/>
+        </w:rPr>
+        <w:t>w3school</w:t>
+      </w:r>
+      <w:r>
+        <w:rPr>
+          <w:rFonts w:cstheme="minorHAnsi"/>
+        </w:rPr>
+        <w:t>]</w:t>
+      </w:r>
     </w:p>
     <w:p>
       <w:pPr>
@@ -18086,6 +18895,15 @@
           <w:bCs/>
         </w:rPr>
       </w:pPr>
+    </w:p>
+    <w:p>
+      <w:pPr>
+        <w:jc w:val="left"/>
+        <w:rPr>
+          <w:b/>
+          <w:bCs/>
+        </w:rPr>
+      </w:pPr>
       <w:r>
         <w:rPr>
           <w:b/>
@@ -18104,6 +18922,211 @@
       </w:pPr>
     </w:p>
     <w:p>
+      <w:r>
+        <w:t>Effectively handling state is a fundamental aspect of building applications with React. One prevalent method of state management involves passing props between components. However, when you find yourself repeatedly passing the same data to numerous components or dealing with components scattered across your application, it can become cumbersome and potentially lead to performance issues, making your application less efficient and more challenging to maintain.</w:t>
+      </w:r>
+      <w:r>
+        <w:t xml:space="preserve"> </w:t>
+      </w:r>
+      <w:r>
+        <w:t>P</w:t>
+      </w:r>
+      <w:r>
+        <w:t xml:space="preserve">assing props through multiple levels of child components in React is </w:t>
+      </w:r>
+      <w:r>
+        <w:t>called</w:t>
+      </w:r>
+      <w:r>
+        <w:t xml:space="preserve"> prop drilling or prop threading</w:t>
+      </w:r>
+      <w:r>
+        <w:t>.</w:t>
+      </w:r>
+      <w:r>
+        <w:t xml:space="preserve"> </w:t>
+      </w:r>
+      <w:r>
+        <w:t>Context API allows data to be passed through a component tree without having to pass props manually at every level. This makes it easier to share data between components.</w:t>
+      </w:r>
+      <w:r>
+        <w:t xml:space="preserve"> </w:t>
+      </w:r>
+      <w:r>
+        <w:rPr>
+          <w:i/>
+          <w:iCs/>
+        </w:rPr>
+        <w:t>[Link: Boateng, D]</w:t>
+      </w:r>
+      <w:r>
+        <w:t xml:space="preserve"> </w:t>
+      </w:r>
+    </w:p>
+    <w:p/>
+    <w:p>
+      <w:pPr>
+        <w:rPr>
+          <w:rFonts w:cstheme="minorHAnsi"/>
+        </w:rPr>
+      </w:pPr>
+      <w:r>
+        <w:rPr>
+          <w:rFonts w:cstheme="minorHAnsi"/>
+        </w:rPr>
+        <w:t xml:space="preserve">You start by creating a Context using the </w:t>
+      </w:r>
+      <w:r>
+        <w:rPr>
+          <w:rStyle w:val="HTMLCode"/>
+          <w:rFonts w:asciiTheme="minorHAnsi" w:eastAsiaTheme="majorEastAsia" w:hAnsiTheme="minorHAnsi" w:cstheme="minorHAnsi"/>
+          <w:sz w:val="22"/>
+          <w:szCs w:val="22"/>
+        </w:rPr>
+        <w:t>React.createContext()</w:t>
+      </w:r>
+      <w:r>
+        <w:rPr>
+          <w:rFonts w:cstheme="minorHAnsi"/>
+        </w:rPr>
+        <w:t xml:space="preserve"> function. This function returns an object with two properties: </w:t>
+      </w:r>
+      <w:r>
+        <w:rPr>
+          <w:rStyle w:val="HTMLCode"/>
+          <w:rFonts w:asciiTheme="minorHAnsi" w:eastAsiaTheme="majorEastAsia" w:hAnsiTheme="minorHAnsi" w:cstheme="minorHAnsi"/>
+          <w:sz w:val="22"/>
+          <w:szCs w:val="22"/>
+        </w:rPr>
+        <w:t>Provider</w:t>
+      </w:r>
+      <w:r>
+        <w:rPr>
+          <w:rFonts w:cstheme="minorHAnsi"/>
+        </w:rPr>
+        <w:t xml:space="preserve"> and </w:t>
+      </w:r>
+      <w:r>
+        <w:rPr>
+          <w:rStyle w:val="HTMLCode"/>
+          <w:rFonts w:asciiTheme="minorHAnsi" w:eastAsiaTheme="majorEastAsia" w:hAnsiTheme="minorHAnsi" w:cstheme="minorHAnsi"/>
+          <w:sz w:val="22"/>
+          <w:szCs w:val="22"/>
+        </w:rPr>
+        <w:t>Consumer</w:t>
+      </w:r>
+      <w:r>
+        <w:rPr>
+          <w:rFonts w:cstheme="minorHAnsi"/>
+        </w:rPr>
+        <w:t>.</w:t>
+      </w:r>
+      <w:r>
+        <w:rPr>
+          <w:rFonts w:cstheme="minorHAnsi"/>
+        </w:rPr>
+        <w:t xml:space="preserve"> </w:t>
+      </w:r>
+      <w:r>
+        <w:rPr>
+          <w:rFonts w:cstheme="minorHAnsi"/>
+        </w:rPr>
+        <w:t xml:space="preserve">The </w:t>
+      </w:r>
+      <w:r>
+        <w:rPr>
+          <w:rStyle w:val="HTMLCode"/>
+          <w:rFonts w:asciiTheme="minorHAnsi" w:eastAsiaTheme="majorEastAsia" w:hAnsiTheme="minorHAnsi" w:cstheme="minorHAnsi"/>
+          <w:sz w:val="22"/>
+          <w:szCs w:val="22"/>
+        </w:rPr>
+        <w:t>Provider</w:t>
+      </w:r>
+      <w:r>
+        <w:rPr>
+          <w:rFonts w:cstheme="minorHAnsi"/>
+        </w:rPr>
+        <w:t xml:space="preserve"> component wraps the part of your component tree where you want to make certain data available. It accepts a </w:t>
+      </w:r>
+      <w:r>
+        <w:rPr>
+          <w:rStyle w:val="HTMLCode"/>
+          <w:rFonts w:asciiTheme="minorHAnsi" w:eastAsiaTheme="majorEastAsia" w:hAnsiTheme="minorHAnsi" w:cstheme="minorHAnsi"/>
+          <w:sz w:val="22"/>
+          <w:szCs w:val="22"/>
+        </w:rPr>
+        <w:t>value</w:t>
+      </w:r>
+      <w:r>
+        <w:rPr>
+          <w:rFonts w:cstheme="minorHAnsi"/>
+        </w:rPr>
+        <w:t xml:space="preserve"> prop</w:t>
+      </w:r>
+      <w:r>
+        <w:rPr>
+          <w:rFonts w:cstheme="minorHAnsi"/>
+        </w:rPr>
+        <w:t>:</w:t>
+      </w:r>
+      <w:r>
+        <w:rPr>
+          <w:rFonts w:cstheme="minorHAnsi"/>
+        </w:rPr>
+        <w:t xml:space="preserve"> the data you want to share.</w:t>
+      </w:r>
+      <w:r>
+        <w:rPr>
+          <w:rFonts w:cstheme="minorHAnsi"/>
+        </w:rPr>
+        <w:t xml:space="preserve"> </w:t>
+      </w:r>
+      <w:r>
+        <w:rPr>
+          <w:rFonts w:cstheme="minorHAnsi"/>
+        </w:rPr>
+        <w:t xml:space="preserve">The </w:t>
+      </w:r>
+      <w:r>
+        <w:rPr>
+          <w:rStyle w:val="HTMLCode"/>
+          <w:rFonts w:asciiTheme="minorHAnsi" w:eastAsiaTheme="majorEastAsia" w:hAnsiTheme="minorHAnsi" w:cstheme="minorHAnsi"/>
+          <w:sz w:val="22"/>
+          <w:szCs w:val="22"/>
+        </w:rPr>
+        <w:t>Consumer</w:t>
+      </w:r>
+      <w:r>
+        <w:rPr>
+          <w:rFonts w:cstheme="minorHAnsi"/>
+        </w:rPr>
+        <w:t xml:space="preserve"> component is used to access the data provided by the </w:t>
+      </w:r>
+      <w:r>
+        <w:rPr>
+          <w:rStyle w:val="HTMLCode"/>
+          <w:rFonts w:asciiTheme="minorHAnsi" w:eastAsiaTheme="majorEastAsia" w:hAnsiTheme="minorHAnsi" w:cstheme="minorHAnsi"/>
+          <w:sz w:val="22"/>
+          <w:szCs w:val="22"/>
+        </w:rPr>
+        <w:t>Provider</w:t>
+      </w:r>
+      <w:r>
+        <w:rPr>
+          <w:rFonts w:cstheme="minorHAnsi"/>
+        </w:rPr>
+        <w:t>. It can be placed in any component that needs access to the data, and it will automatically subscribe to updates when the data changes.</w:t>
+      </w:r>
+    </w:p>
+    <w:p>
+      <w:pPr>
+        <w:rPr>
+          <w:b/>
+          <w:bCs/>
+        </w:rPr>
+      </w:pPr>
+    </w:p>
+    <w:p>
       <w:pPr>
         <w:jc w:val="left"/>
         <w:rPr>
@@ -18116,7 +19139,7 @@
           <w:b/>
           <w:bCs/>
         </w:rPr>
-        <w:t>What is Redux</w:t>
+        <w:t>Conclusion</w:t>
       </w:r>
     </w:p>
     <w:p>
@@ -18129,6 +19152,68 @@
       </w:pPr>
     </w:p>
     <w:p>
+      <w:r>
+        <w:t>In this journey through React, we've explored the core concepts of rendering, delving into the virtual DOM</w:t>
+      </w:r>
+      <w:r>
+        <w:t>, reconciliation,</w:t>
+      </w:r>
+      <w:r>
+        <w:t xml:space="preserve"> </w:t>
+      </w:r>
+      <w:r>
+        <w:t xml:space="preserve">component lifecycles </w:t>
+      </w:r>
+      <w:r>
+        <w:t xml:space="preserve">and JSX. We've </w:t>
+      </w:r>
+      <w:r>
+        <w:t xml:space="preserve">also </w:t>
+      </w:r>
+      <w:r>
+        <w:t xml:space="preserve">uncovered the power of React Hooks </w:t>
+      </w:r>
+      <w:r>
+        <w:t xml:space="preserve">and </w:t>
+      </w:r>
+      <w:r>
+        <w:t>int</w:t>
+      </w:r>
+      <w:r>
+        <w:t>r</w:t>
+      </w:r>
+      <w:r>
+        <w:t>o</w:t>
+      </w:r>
+      <w:r>
+        <w:t>duced some</w:t>
+      </w:r>
+      <w:r>
+        <w:t xml:space="preserve"> state management techniques like the Context API</w:t>
+      </w:r>
+      <w:r>
+        <w:t xml:space="preserve">. </w:t>
+      </w:r>
+      <w:r>
+        <w:t>This article is</w:t>
+      </w:r>
+      <w:r>
+        <w:t xml:space="preserve"> far from finished, a</w:t>
+      </w:r>
+      <w:r>
+        <w:t>nd</w:t>
+      </w:r>
+      <w:r>
+        <w:t xml:space="preserve"> I will extend </w:t>
+      </w:r>
+      <w:r>
+        <w:t xml:space="preserve">its content as I go along on my </w:t>
+      </w:r>
+      <w:r>
+        <w:t>personal learning journey. I hope you found it useful.</w:t>
+      </w:r>
+    </w:p>
+    <w:p>
       <w:pPr>
         <w:jc w:val="left"/>
         <w:rPr>
@@ -18136,63 +19221,6 @@
           <w:bCs/>
         </w:rPr>
       </w:pPr>
-      <w:r>
-        <w:rPr>
-          <w:b/>
-          <w:bCs/>
-        </w:rPr>
-        <w:t>SSR</w:t>
-      </w:r>
-    </w:p>
-    <w:p>
-      <w:pPr>
-        <w:jc w:val="left"/>
-        <w:rPr>
-          <w:b/>
-          <w:bCs/>
-        </w:rPr>
-      </w:pPr>
-    </w:p>
-    <w:p>
-      <w:pPr>
-        <w:jc w:val="left"/>
-        <w:rPr>
-          <w:b/>
-          <w:bCs/>
-        </w:rPr>
-      </w:pPr>
-      <w:r>
-        <w:rPr>
-          <w:b/>
-          <w:bCs/>
-        </w:rPr>
-        <w:t>SSR and SEO</w:t>
-      </w:r>
-    </w:p>
-    <w:p>
-      <w:pPr>
-        <w:jc w:val="left"/>
-        <w:rPr>
-          <w:b/>
-          <w:bCs/>
-        </w:rPr>
-      </w:pPr>
-    </w:p>
-    <w:p>
-      <w:pPr>
-        <w:jc w:val="left"/>
-        <w:rPr>
-          <w:b/>
-          <w:bCs/>
-        </w:rPr>
-      </w:pPr>
-      <w:r>
-        <w:rPr>
-          <w:b/>
-          <w:bCs/>
-        </w:rPr>
-        <w:t>React Internals</w:t>
-      </w:r>
       <w:r>
         <w:rPr>
           <w:b/>
@@ -19111,547 +20139,9 @@
     </w:lvl>
   </w:abstractNum>
   <w:abstractNum w:abstractNumId="2" w15:restartNumberingAfterBreak="0">
-    <w:nsid w:val="5D7D3F9D"/>
-    <w:multiLevelType w:val="hybridMultilevel"/>
-    <w:tmpl w:val="46886286"/>
-    <w:lvl w:ilvl="0" w:tplc="08090001">
-      <w:start w:val="1"/>
-      <w:numFmt w:val="bullet"/>
-      <w:lvlText w:val=""/>
-      <w:lvlJc w:val="left"/>
-      <w:pPr>
-        <w:ind w:left="720" w:hanging="360"/>
-      </w:pPr>
-      <w:rPr>
-        <w:rFonts w:ascii="Symbol" w:hAnsi="Symbol" w:hint="default"/>
-      </w:rPr>
-    </w:lvl>
-    <w:lvl w:ilvl="1" w:tplc="08090003" w:tentative="1">
-      <w:start w:val="1"/>
-      <w:numFmt w:val="bullet"/>
-      <w:lvlText w:val="o"/>
-      <w:lvlJc w:val="left"/>
-      <w:pPr>
-        <w:ind w:left="1440" w:hanging="360"/>
-      </w:pPr>
-      <w:rPr>
-        <w:rFonts w:ascii="Courier New" w:hAnsi="Courier New" w:cs="Courier New" w:hint="default"/>
-      </w:rPr>
-    </w:lvl>
-    <w:lvl w:ilvl="2" w:tplc="08090005" w:tentative="1">
-      <w:start w:val="1"/>
-      <w:numFmt w:val="bullet"/>
-      <w:lvlText w:val=""/>
-      <w:lvlJc w:val="left"/>
-      <w:pPr>
-        <w:ind w:left="2160" w:hanging="360"/>
-      </w:pPr>
-      <w:rPr>
-        <w:rFonts w:ascii="Wingdings" w:hAnsi="Wingdings" w:hint="default"/>
-      </w:rPr>
-    </w:lvl>
-    <w:lvl w:ilvl="3" w:tplc="08090001" w:tentative="1">
-      <w:start w:val="1"/>
-      <w:numFmt w:val="bullet"/>
-      <w:lvlText w:val=""/>
-      <w:lvlJc w:val="left"/>
-      <w:pPr>
-        <w:ind w:left="2880" w:hanging="360"/>
-      </w:pPr>
-      <w:rPr>
-        <w:rFonts w:ascii="Symbol" w:hAnsi="Symbol" w:hint="default"/>
-      </w:rPr>
-    </w:lvl>
-    <w:lvl w:ilvl="4" w:tplc="08090003" w:tentative="1">
-      <w:start w:val="1"/>
-      <w:numFmt w:val="bullet"/>
-      <w:lvlText w:val="o"/>
-      <w:lvlJc w:val="left"/>
-      <w:pPr>
-        <w:ind w:left="3600" w:hanging="360"/>
-      </w:pPr>
-      <w:rPr>
-        <w:rFonts w:ascii="Courier New" w:hAnsi="Courier New" w:cs="Courier New" w:hint="default"/>
-      </w:rPr>
-    </w:lvl>
-    <w:lvl w:ilvl="5" w:tplc="08090005" w:tentative="1">
-      <w:start w:val="1"/>
-      <w:numFmt w:val="bullet"/>
-      <w:lvlText w:val=""/>
-      <w:lvlJc w:val="left"/>
-      <w:pPr>
-        <w:ind w:left="4320" w:hanging="360"/>
-      </w:pPr>
-      <w:rPr>
-        <w:rFonts w:ascii="Wingdings" w:hAnsi="Wingdings" w:hint="default"/>
-      </w:rPr>
-    </w:lvl>
-    <w:lvl w:ilvl="6" w:tplc="08090001" w:tentative="1">
-      <w:start w:val="1"/>
-      <w:numFmt w:val="bullet"/>
-      <w:lvlText w:val=""/>
-      <w:lvlJc w:val="left"/>
-      <w:pPr>
-        <w:ind w:left="5040" w:hanging="360"/>
-      </w:pPr>
-      <w:rPr>
-        <w:rFonts w:ascii="Symbol" w:hAnsi="Symbol" w:hint="default"/>
-      </w:rPr>
-    </w:lvl>
-    <w:lvl w:ilvl="7" w:tplc="08090003" w:tentative="1">
-      <w:start w:val="1"/>
-      <w:numFmt w:val="bullet"/>
-      <w:lvlText w:val="o"/>
-      <w:lvlJc w:val="left"/>
-      <w:pPr>
-        <w:ind w:left="5760" w:hanging="360"/>
-      </w:pPr>
-      <w:rPr>
-        <w:rFonts w:ascii="Courier New" w:hAnsi="Courier New" w:cs="Courier New" w:hint="default"/>
-      </w:rPr>
-    </w:lvl>
-    <w:lvl w:ilvl="8" w:tplc="08090005" w:tentative="1">
-      <w:start w:val="1"/>
-      <w:numFmt w:val="bullet"/>
-      <w:lvlText w:val=""/>
-      <w:lvlJc w:val="left"/>
-      <w:pPr>
-        <w:ind w:left="6480" w:hanging="360"/>
-      </w:pPr>
-      <w:rPr>
-        <w:rFonts w:ascii="Wingdings" w:hAnsi="Wingdings" w:hint="default"/>
-      </w:rPr>
-    </w:lvl>
-  </w:abstractNum>
-  <w:abstractNum w:abstractNumId="3" w15:restartNumberingAfterBreak="0">
-    <w:nsid w:val="665F1D93"/>
+    <w:nsid w:val="3CD91D13"/>
     <w:multiLevelType w:val="multilevel"/>
-    <w:tmpl w:val="9EDCC984"/>
-    <w:lvl w:ilvl="0">
-      <w:start w:val="1"/>
-      <w:numFmt w:val="decimal"/>
-      <w:lvlText w:val="%1."/>
-      <w:lvlJc w:val="left"/>
-      <w:pPr>
-        <w:tabs>
-          <w:tab w:val="num" w:pos="720"/>
-        </w:tabs>
-        <w:ind w:left="720" w:hanging="360"/>
-      </w:pPr>
-    </w:lvl>
-    <w:lvl w:ilvl="1" w:tentative="1">
-      <w:start w:val="1"/>
-      <w:numFmt w:val="decimal"/>
-      <w:lvlText w:val="%2."/>
-      <w:lvlJc w:val="left"/>
-      <w:pPr>
-        <w:tabs>
-          <w:tab w:val="num" w:pos="1440"/>
-        </w:tabs>
-        <w:ind w:left="1440" w:hanging="360"/>
-      </w:pPr>
-    </w:lvl>
-    <w:lvl w:ilvl="2" w:tentative="1">
-      <w:start w:val="1"/>
-      <w:numFmt w:val="decimal"/>
-      <w:lvlText w:val="%3."/>
-      <w:lvlJc w:val="left"/>
-      <w:pPr>
-        <w:tabs>
-          <w:tab w:val="num" w:pos="2160"/>
-        </w:tabs>
-        <w:ind w:left="2160" w:hanging="360"/>
-      </w:pPr>
-    </w:lvl>
-    <w:lvl w:ilvl="3" w:tentative="1">
-      <w:start w:val="1"/>
-      <w:numFmt w:val="decimal"/>
-      <w:lvlText w:val="%4."/>
-      <w:lvlJc w:val="left"/>
-      <w:pPr>
-        <w:tabs>
-          <w:tab w:val="num" w:pos="2880"/>
-        </w:tabs>
-        <w:ind w:left="2880" w:hanging="360"/>
-      </w:pPr>
-    </w:lvl>
-    <w:lvl w:ilvl="4" w:tentative="1">
-      <w:start w:val="1"/>
-      <w:numFmt w:val="decimal"/>
-      <w:lvlText w:val="%5."/>
-      <w:lvlJc w:val="left"/>
-      <w:pPr>
-        <w:tabs>
-          <w:tab w:val="num" w:pos="3600"/>
-        </w:tabs>
-        <w:ind w:left="3600" w:hanging="360"/>
-      </w:pPr>
-    </w:lvl>
-    <w:lvl w:ilvl="5" w:tentative="1">
-      <w:start w:val="1"/>
-      <w:numFmt w:val="decimal"/>
-      <w:lvlText w:val="%6."/>
-      <w:lvlJc w:val="left"/>
-      <w:pPr>
-        <w:tabs>
-          <w:tab w:val="num" w:pos="4320"/>
-        </w:tabs>
-        <w:ind w:left="4320" w:hanging="360"/>
-      </w:pPr>
-    </w:lvl>
-    <w:lvl w:ilvl="6" w:tentative="1">
-      <w:start w:val="1"/>
-      <w:numFmt w:val="decimal"/>
-      <w:lvlText w:val="%7."/>
-      <w:lvlJc w:val="left"/>
-      <w:pPr>
-        <w:tabs>
-          <w:tab w:val="num" w:pos="5040"/>
-        </w:tabs>
-        <w:ind w:left="5040" w:hanging="360"/>
-      </w:pPr>
-    </w:lvl>
-    <w:lvl w:ilvl="7" w:tentative="1">
-      <w:start w:val="1"/>
-      <w:numFmt w:val="decimal"/>
-      <w:lvlText w:val="%8."/>
-      <w:lvlJc w:val="left"/>
-      <w:pPr>
-        <w:tabs>
-          <w:tab w:val="num" w:pos="5760"/>
-        </w:tabs>
-        <w:ind w:left="5760" w:hanging="360"/>
-      </w:pPr>
-    </w:lvl>
-    <w:lvl w:ilvl="8" w:tentative="1">
-      <w:start w:val="1"/>
-      <w:numFmt w:val="decimal"/>
-      <w:lvlText w:val="%9."/>
-      <w:lvlJc w:val="left"/>
-      <w:pPr>
-        <w:tabs>
-          <w:tab w:val="num" w:pos="6480"/>
-        </w:tabs>
-        <w:ind w:left="6480" w:hanging="360"/>
-      </w:pPr>
-    </w:lvl>
-  </w:abstractNum>
-  <w:abstractNum w:abstractNumId="4" w15:restartNumberingAfterBreak="0">
-    <w:nsid w:val="69967595"/>
-    <w:multiLevelType w:val="hybridMultilevel"/>
-    <w:tmpl w:val="3A122CA0"/>
-    <w:lvl w:ilvl="0" w:tplc="0809000F">
-      <w:start w:val="1"/>
-      <w:numFmt w:val="decimal"/>
-      <w:lvlText w:val="%1."/>
-      <w:lvlJc w:val="left"/>
-      <w:pPr>
-        <w:ind w:left="720" w:hanging="360"/>
-      </w:pPr>
-    </w:lvl>
-    <w:lvl w:ilvl="1" w:tplc="08090019" w:tentative="1">
-      <w:start w:val="1"/>
-      <w:numFmt w:val="lowerLetter"/>
-      <w:lvlText w:val="%2."/>
-      <w:lvlJc w:val="left"/>
-      <w:pPr>
-        <w:ind w:left="1440" w:hanging="360"/>
-      </w:pPr>
-    </w:lvl>
-    <w:lvl w:ilvl="2" w:tplc="0809001B" w:tentative="1">
-      <w:start w:val="1"/>
-      <w:numFmt w:val="lowerRoman"/>
-      <w:lvlText w:val="%3."/>
-      <w:lvlJc w:val="right"/>
-      <w:pPr>
-        <w:ind w:left="2160" w:hanging="180"/>
-      </w:pPr>
-    </w:lvl>
-    <w:lvl w:ilvl="3" w:tplc="0809000F" w:tentative="1">
-      <w:start w:val="1"/>
-      <w:numFmt w:val="decimal"/>
-      <w:lvlText w:val="%4."/>
-      <w:lvlJc w:val="left"/>
-      <w:pPr>
-        <w:ind w:left="2880" w:hanging="360"/>
-      </w:pPr>
-    </w:lvl>
-    <w:lvl w:ilvl="4" w:tplc="08090019" w:tentative="1">
-      <w:start w:val="1"/>
-      <w:numFmt w:val="lowerLetter"/>
-      <w:lvlText w:val="%5."/>
-      <w:lvlJc w:val="left"/>
-      <w:pPr>
-        <w:ind w:left="3600" w:hanging="360"/>
-      </w:pPr>
-    </w:lvl>
-    <w:lvl w:ilvl="5" w:tplc="0809001B" w:tentative="1">
-      <w:start w:val="1"/>
-      <w:numFmt w:val="lowerRoman"/>
-      <w:lvlText w:val="%6."/>
-      <w:lvlJc w:val="right"/>
-      <w:pPr>
-        <w:ind w:left="4320" w:hanging="180"/>
-      </w:pPr>
-    </w:lvl>
-    <w:lvl w:ilvl="6" w:tplc="0809000F" w:tentative="1">
-      <w:start w:val="1"/>
-      <w:numFmt w:val="decimal"/>
-      <w:lvlText w:val="%7."/>
-      <w:lvlJc w:val="left"/>
-      <w:pPr>
-        <w:ind w:left="5040" w:hanging="360"/>
-      </w:pPr>
-    </w:lvl>
-    <w:lvl w:ilvl="7" w:tplc="08090019" w:tentative="1">
-      <w:start w:val="1"/>
-      <w:numFmt w:val="lowerLetter"/>
-      <w:lvlText w:val="%8."/>
-      <w:lvlJc w:val="left"/>
-      <w:pPr>
-        <w:ind w:left="5760" w:hanging="360"/>
-      </w:pPr>
-    </w:lvl>
-    <w:lvl w:ilvl="8" w:tplc="0809001B" w:tentative="1">
-      <w:start w:val="1"/>
-      <w:numFmt w:val="lowerRoman"/>
-      <w:lvlText w:val="%9."/>
-      <w:lvlJc w:val="right"/>
-      <w:pPr>
-        <w:ind w:left="6480" w:hanging="180"/>
-      </w:pPr>
-    </w:lvl>
-  </w:abstractNum>
-  <w:abstractNum w:abstractNumId="5" w15:restartNumberingAfterBreak="0">
-    <w:nsid w:val="6BC41B4F"/>
-    <w:multiLevelType w:val="multilevel"/>
-    <w:tmpl w:val="9892B99E"/>
-    <w:lvl w:ilvl="0">
-      <w:start w:val="1"/>
-      <w:numFmt w:val="decimal"/>
-      <w:lvlText w:val="%1."/>
-      <w:lvlJc w:val="left"/>
-      <w:pPr>
-        <w:tabs>
-          <w:tab w:val="num" w:pos="720"/>
-        </w:tabs>
-        <w:ind w:left="720" w:hanging="360"/>
-      </w:pPr>
-    </w:lvl>
-    <w:lvl w:ilvl="1" w:tentative="1">
-      <w:start w:val="1"/>
-      <w:numFmt w:val="decimal"/>
-      <w:lvlText w:val="%2."/>
-      <w:lvlJc w:val="left"/>
-      <w:pPr>
-        <w:tabs>
-          <w:tab w:val="num" w:pos="1440"/>
-        </w:tabs>
-        <w:ind w:left="1440" w:hanging="360"/>
-      </w:pPr>
-    </w:lvl>
-    <w:lvl w:ilvl="2" w:tentative="1">
-      <w:start w:val="1"/>
-      <w:numFmt w:val="decimal"/>
-      <w:lvlText w:val="%3."/>
-      <w:lvlJc w:val="left"/>
-      <w:pPr>
-        <w:tabs>
-          <w:tab w:val="num" w:pos="2160"/>
-        </w:tabs>
-        <w:ind w:left="2160" w:hanging="360"/>
-      </w:pPr>
-    </w:lvl>
-    <w:lvl w:ilvl="3" w:tentative="1">
-      <w:start w:val="1"/>
-      <w:numFmt w:val="decimal"/>
-      <w:lvlText w:val="%4."/>
-      <w:lvlJc w:val="left"/>
-      <w:pPr>
-        <w:tabs>
-          <w:tab w:val="num" w:pos="2880"/>
-        </w:tabs>
-        <w:ind w:left="2880" w:hanging="360"/>
-      </w:pPr>
-    </w:lvl>
-    <w:lvl w:ilvl="4" w:tentative="1">
-      <w:start w:val="1"/>
-      <w:numFmt w:val="decimal"/>
-      <w:lvlText w:val="%5."/>
-      <w:lvlJc w:val="left"/>
-      <w:pPr>
-        <w:tabs>
-          <w:tab w:val="num" w:pos="3600"/>
-        </w:tabs>
-        <w:ind w:left="3600" w:hanging="360"/>
-      </w:pPr>
-    </w:lvl>
-    <w:lvl w:ilvl="5" w:tentative="1">
-      <w:start w:val="1"/>
-      <w:numFmt w:val="decimal"/>
-      <w:lvlText w:val="%6."/>
-      <w:lvlJc w:val="left"/>
-      <w:pPr>
-        <w:tabs>
-          <w:tab w:val="num" w:pos="4320"/>
-        </w:tabs>
-        <w:ind w:left="4320" w:hanging="360"/>
-      </w:pPr>
-    </w:lvl>
-    <w:lvl w:ilvl="6" w:tentative="1">
-      <w:start w:val="1"/>
-      <w:numFmt w:val="decimal"/>
-      <w:lvlText w:val="%7."/>
-      <w:lvlJc w:val="left"/>
-      <w:pPr>
-        <w:tabs>
-          <w:tab w:val="num" w:pos="5040"/>
-        </w:tabs>
-        <w:ind w:left="5040" w:hanging="360"/>
-      </w:pPr>
-    </w:lvl>
-    <w:lvl w:ilvl="7" w:tentative="1">
-      <w:start w:val="1"/>
-      <w:numFmt w:val="decimal"/>
-      <w:lvlText w:val="%8."/>
-      <w:lvlJc w:val="left"/>
-      <w:pPr>
-        <w:tabs>
-          <w:tab w:val="num" w:pos="5760"/>
-        </w:tabs>
-        <w:ind w:left="5760" w:hanging="360"/>
-      </w:pPr>
-    </w:lvl>
-    <w:lvl w:ilvl="8" w:tentative="1">
-      <w:start w:val="1"/>
-      <w:numFmt w:val="decimal"/>
-      <w:lvlText w:val="%9."/>
-      <w:lvlJc w:val="left"/>
-      <w:pPr>
-        <w:tabs>
-          <w:tab w:val="num" w:pos="6480"/>
-        </w:tabs>
-        <w:ind w:left="6480" w:hanging="360"/>
-      </w:pPr>
-    </w:lvl>
-  </w:abstractNum>
-  <w:abstractNum w:abstractNumId="6" w15:restartNumberingAfterBreak="0">
-    <w:nsid w:val="72F15B9E"/>
-    <w:multiLevelType w:val="multilevel"/>
-    <w:tmpl w:val="16725F1A"/>
-    <w:lvl w:ilvl="0">
-      <w:start w:val="1"/>
-      <w:numFmt w:val="decimal"/>
-      <w:lvlText w:val="%1."/>
-      <w:lvlJc w:val="left"/>
-      <w:pPr>
-        <w:tabs>
-          <w:tab w:val="num" w:pos="720"/>
-        </w:tabs>
-        <w:ind w:left="720" w:hanging="360"/>
-      </w:pPr>
-    </w:lvl>
-    <w:lvl w:ilvl="1" w:tentative="1">
-      <w:start w:val="1"/>
-      <w:numFmt w:val="decimal"/>
-      <w:lvlText w:val="%2."/>
-      <w:lvlJc w:val="left"/>
-      <w:pPr>
-        <w:tabs>
-          <w:tab w:val="num" w:pos="1440"/>
-        </w:tabs>
-        <w:ind w:left="1440" w:hanging="360"/>
-      </w:pPr>
-    </w:lvl>
-    <w:lvl w:ilvl="2" w:tentative="1">
-      <w:start w:val="1"/>
-      <w:numFmt w:val="decimal"/>
-      <w:lvlText w:val="%3."/>
-      <w:lvlJc w:val="left"/>
-      <w:pPr>
-        <w:tabs>
-          <w:tab w:val="num" w:pos="2160"/>
-        </w:tabs>
-        <w:ind w:left="2160" w:hanging="360"/>
-      </w:pPr>
-    </w:lvl>
-    <w:lvl w:ilvl="3" w:tentative="1">
-      <w:start w:val="1"/>
-      <w:numFmt w:val="decimal"/>
-      <w:lvlText w:val="%4."/>
-      <w:lvlJc w:val="left"/>
-      <w:pPr>
-        <w:tabs>
-          <w:tab w:val="num" w:pos="2880"/>
-        </w:tabs>
-        <w:ind w:left="2880" w:hanging="360"/>
-      </w:pPr>
-    </w:lvl>
-    <w:lvl w:ilvl="4" w:tentative="1">
-      <w:start w:val="1"/>
-      <w:numFmt w:val="decimal"/>
-      <w:lvlText w:val="%5."/>
-      <w:lvlJc w:val="left"/>
-      <w:pPr>
-        <w:tabs>
-          <w:tab w:val="num" w:pos="3600"/>
-        </w:tabs>
-        <w:ind w:left="3600" w:hanging="360"/>
-      </w:pPr>
-    </w:lvl>
-    <w:lvl w:ilvl="5" w:tentative="1">
-      <w:start w:val="1"/>
-      <w:numFmt w:val="decimal"/>
-      <w:lvlText w:val="%6."/>
-      <w:lvlJc w:val="left"/>
-      <w:pPr>
-        <w:tabs>
-          <w:tab w:val="num" w:pos="4320"/>
-        </w:tabs>
-        <w:ind w:left="4320" w:hanging="360"/>
-      </w:pPr>
-    </w:lvl>
-    <w:lvl w:ilvl="6" w:tentative="1">
-      <w:start w:val="1"/>
-      <w:numFmt w:val="decimal"/>
-      <w:lvlText w:val="%7."/>
-      <w:lvlJc w:val="left"/>
-      <w:pPr>
-        <w:tabs>
-          <w:tab w:val="num" w:pos="5040"/>
-        </w:tabs>
-        <w:ind w:left="5040" w:hanging="360"/>
-      </w:pPr>
-    </w:lvl>
-    <w:lvl w:ilvl="7" w:tentative="1">
-      <w:start w:val="1"/>
-      <w:numFmt w:val="decimal"/>
-      <w:lvlText w:val="%8."/>
-      <w:lvlJc w:val="left"/>
-      <w:pPr>
-        <w:tabs>
-          <w:tab w:val="num" w:pos="5760"/>
-        </w:tabs>
-        <w:ind w:left="5760" w:hanging="360"/>
-      </w:pPr>
-    </w:lvl>
-    <w:lvl w:ilvl="8" w:tentative="1">
-      <w:start w:val="1"/>
-      <w:numFmt w:val="decimal"/>
-      <w:lvlText w:val="%9."/>
-      <w:lvlJc w:val="left"/>
-      <w:pPr>
-        <w:tabs>
-          <w:tab w:val="num" w:pos="6480"/>
-        </w:tabs>
-        <w:ind w:left="6480" w:hanging="360"/>
-      </w:pPr>
-    </w:lvl>
-  </w:abstractNum>
-  <w:abstractNum w:abstractNumId="7" w15:restartNumberingAfterBreak="0">
-    <w:nsid w:val="7A276BF5"/>
-    <w:multiLevelType w:val="multilevel"/>
-    <w:tmpl w:val="D7DEDA50"/>
+    <w:tmpl w:val="18DC0920"/>
     <w:lvl w:ilvl="0">
       <w:start w:val="1"/>
       <w:numFmt w:val="bullet"/>
@@ -19797,29 +20287,835 @@
       </w:rPr>
     </w:lvl>
   </w:abstractNum>
+  <w:abstractNum w:abstractNumId="3" w15:restartNumberingAfterBreak="0">
+    <w:nsid w:val="5D7D3F9D"/>
+    <w:multiLevelType w:val="hybridMultilevel"/>
+    <w:tmpl w:val="46886286"/>
+    <w:lvl w:ilvl="0" w:tplc="08090001">
+      <w:start w:val="1"/>
+      <w:numFmt w:val="bullet"/>
+      <w:lvlText w:val=""/>
+      <w:lvlJc w:val="left"/>
+      <w:pPr>
+        <w:ind w:left="720" w:hanging="360"/>
+      </w:pPr>
+      <w:rPr>
+        <w:rFonts w:ascii="Symbol" w:hAnsi="Symbol" w:hint="default"/>
+      </w:rPr>
+    </w:lvl>
+    <w:lvl w:ilvl="1" w:tplc="08090003" w:tentative="1">
+      <w:start w:val="1"/>
+      <w:numFmt w:val="bullet"/>
+      <w:lvlText w:val="o"/>
+      <w:lvlJc w:val="left"/>
+      <w:pPr>
+        <w:ind w:left="1440" w:hanging="360"/>
+      </w:pPr>
+      <w:rPr>
+        <w:rFonts w:ascii="Courier New" w:hAnsi="Courier New" w:cs="Courier New" w:hint="default"/>
+      </w:rPr>
+    </w:lvl>
+    <w:lvl w:ilvl="2" w:tplc="08090005" w:tentative="1">
+      <w:start w:val="1"/>
+      <w:numFmt w:val="bullet"/>
+      <w:lvlText w:val=""/>
+      <w:lvlJc w:val="left"/>
+      <w:pPr>
+        <w:ind w:left="2160" w:hanging="360"/>
+      </w:pPr>
+      <w:rPr>
+        <w:rFonts w:ascii="Wingdings" w:hAnsi="Wingdings" w:hint="default"/>
+      </w:rPr>
+    </w:lvl>
+    <w:lvl w:ilvl="3" w:tplc="08090001" w:tentative="1">
+      <w:start w:val="1"/>
+      <w:numFmt w:val="bullet"/>
+      <w:lvlText w:val=""/>
+      <w:lvlJc w:val="left"/>
+      <w:pPr>
+        <w:ind w:left="2880" w:hanging="360"/>
+      </w:pPr>
+      <w:rPr>
+        <w:rFonts w:ascii="Symbol" w:hAnsi="Symbol" w:hint="default"/>
+      </w:rPr>
+    </w:lvl>
+    <w:lvl w:ilvl="4" w:tplc="08090003" w:tentative="1">
+      <w:start w:val="1"/>
+      <w:numFmt w:val="bullet"/>
+      <w:lvlText w:val="o"/>
+      <w:lvlJc w:val="left"/>
+      <w:pPr>
+        <w:ind w:left="3600" w:hanging="360"/>
+      </w:pPr>
+      <w:rPr>
+        <w:rFonts w:ascii="Courier New" w:hAnsi="Courier New" w:cs="Courier New" w:hint="default"/>
+      </w:rPr>
+    </w:lvl>
+    <w:lvl w:ilvl="5" w:tplc="08090005" w:tentative="1">
+      <w:start w:val="1"/>
+      <w:numFmt w:val="bullet"/>
+      <w:lvlText w:val=""/>
+      <w:lvlJc w:val="left"/>
+      <w:pPr>
+        <w:ind w:left="4320" w:hanging="360"/>
+      </w:pPr>
+      <w:rPr>
+        <w:rFonts w:ascii="Wingdings" w:hAnsi="Wingdings" w:hint="default"/>
+      </w:rPr>
+    </w:lvl>
+    <w:lvl w:ilvl="6" w:tplc="08090001" w:tentative="1">
+      <w:start w:val="1"/>
+      <w:numFmt w:val="bullet"/>
+      <w:lvlText w:val=""/>
+      <w:lvlJc w:val="left"/>
+      <w:pPr>
+        <w:ind w:left="5040" w:hanging="360"/>
+      </w:pPr>
+      <w:rPr>
+        <w:rFonts w:ascii="Symbol" w:hAnsi="Symbol" w:hint="default"/>
+      </w:rPr>
+    </w:lvl>
+    <w:lvl w:ilvl="7" w:tplc="08090003" w:tentative="1">
+      <w:start w:val="1"/>
+      <w:numFmt w:val="bullet"/>
+      <w:lvlText w:val="o"/>
+      <w:lvlJc w:val="left"/>
+      <w:pPr>
+        <w:ind w:left="5760" w:hanging="360"/>
+      </w:pPr>
+      <w:rPr>
+        <w:rFonts w:ascii="Courier New" w:hAnsi="Courier New" w:cs="Courier New" w:hint="default"/>
+      </w:rPr>
+    </w:lvl>
+    <w:lvl w:ilvl="8" w:tplc="08090005" w:tentative="1">
+      <w:start w:val="1"/>
+      <w:numFmt w:val="bullet"/>
+      <w:lvlText w:val=""/>
+      <w:lvlJc w:val="left"/>
+      <w:pPr>
+        <w:ind w:left="6480" w:hanging="360"/>
+      </w:pPr>
+      <w:rPr>
+        <w:rFonts w:ascii="Wingdings" w:hAnsi="Wingdings" w:hint="default"/>
+      </w:rPr>
+    </w:lvl>
+  </w:abstractNum>
+  <w:abstractNum w:abstractNumId="4" w15:restartNumberingAfterBreak="0">
+    <w:nsid w:val="665F1D93"/>
+    <w:multiLevelType w:val="multilevel"/>
+    <w:tmpl w:val="9EDCC984"/>
+    <w:lvl w:ilvl="0">
+      <w:start w:val="1"/>
+      <w:numFmt w:val="decimal"/>
+      <w:lvlText w:val="%1."/>
+      <w:lvlJc w:val="left"/>
+      <w:pPr>
+        <w:tabs>
+          <w:tab w:val="num" w:pos="720"/>
+        </w:tabs>
+        <w:ind w:left="720" w:hanging="360"/>
+      </w:pPr>
+    </w:lvl>
+    <w:lvl w:ilvl="1" w:tentative="1">
+      <w:start w:val="1"/>
+      <w:numFmt w:val="decimal"/>
+      <w:lvlText w:val="%2."/>
+      <w:lvlJc w:val="left"/>
+      <w:pPr>
+        <w:tabs>
+          <w:tab w:val="num" w:pos="1440"/>
+        </w:tabs>
+        <w:ind w:left="1440" w:hanging="360"/>
+      </w:pPr>
+    </w:lvl>
+    <w:lvl w:ilvl="2" w:tentative="1">
+      <w:start w:val="1"/>
+      <w:numFmt w:val="decimal"/>
+      <w:lvlText w:val="%3."/>
+      <w:lvlJc w:val="left"/>
+      <w:pPr>
+        <w:tabs>
+          <w:tab w:val="num" w:pos="2160"/>
+        </w:tabs>
+        <w:ind w:left="2160" w:hanging="360"/>
+      </w:pPr>
+    </w:lvl>
+    <w:lvl w:ilvl="3" w:tentative="1">
+      <w:start w:val="1"/>
+      <w:numFmt w:val="decimal"/>
+      <w:lvlText w:val="%4."/>
+      <w:lvlJc w:val="left"/>
+      <w:pPr>
+        <w:tabs>
+          <w:tab w:val="num" w:pos="2880"/>
+        </w:tabs>
+        <w:ind w:left="2880" w:hanging="360"/>
+      </w:pPr>
+    </w:lvl>
+    <w:lvl w:ilvl="4" w:tentative="1">
+      <w:start w:val="1"/>
+      <w:numFmt w:val="decimal"/>
+      <w:lvlText w:val="%5."/>
+      <w:lvlJc w:val="left"/>
+      <w:pPr>
+        <w:tabs>
+          <w:tab w:val="num" w:pos="3600"/>
+        </w:tabs>
+        <w:ind w:left="3600" w:hanging="360"/>
+      </w:pPr>
+    </w:lvl>
+    <w:lvl w:ilvl="5" w:tentative="1">
+      <w:start w:val="1"/>
+      <w:numFmt w:val="decimal"/>
+      <w:lvlText w:val="%6."/>
+      <w:lvlJc w:val="left"/>
+      <w:pPr>
+        <w:tabs>
+          <w:tab w:val="num" w:pos="4320"/>
+        </w:tabs>
+        <w:ind w:left="4320" w:hanging="360"/>
+      </w:pPr>
+    </w:lvl>
+    <w:lvl w:ilvl="6" w:tentative="1">
+      <w:start w:val="1"/>
+      <w:numFmt w:val="decimal"/>
+      <w:lvlText w:val="%7."/>
+      <w:lvlJc w:val="left"/>
+      <w:pPr>
+        <w:tabs>
+          <w:tab w:val="num" w:pos="5040"/>
+        </w:tabs>
+        <w:ind w:left="5040" w:hanging="360"/>
+      </w:pPr>
+    </w:lvl>
+    <w:lvl w:ilvl="7" w:tentative="1">
+      <w:start w:val="1"/>
+      <w:numFmt w:val="decimal"/>
+      <w:lvlText w:val="%8."/>
+      <w:lvlJc w:val="left"/>
+      <w:pPr>
+        <w:tabs>
+          <w:tab w:val="num" w:pos="5760"/>
+        </w:tabs>
+        <w:ind w:left="5760" w:hanging="360"/>
+      </w:pPr>
+    </w:lvl>
+    <w:lvl w:ilvl="8" w:tentative="1">
+      <w:start w:val="1"/>
+      <w:numFmt w:val="decimal"/>
+      <w:lvlText w:val="%9."/>
+      <w:lvlJc w:val="left"/>
+      <w:pPr>
+        <w:tabs>
+          <w:tab w:val="num" w:pos="6480"/>
+        </w:tabs>
+        <w:ind w:left="6480" w:hanging="360"/>
+      </w:pPr>
+    </w:lvl>
+  </w:abstractNum>
+  <w:abstractNum w:abstractNumId="5" w15:restartNumberingAfterBreak="0">
+    <w:nsid w:val="69967595"/>
+    <w:multiLevelType w:val="hybridMultilevel"/>
+    <w:tmpl w:val="3A122CA0"/>
+    <w:lvl w:ilvl="0" w:tplc="0809000F">
+      <w:start w:val="1"/>
+      <w:numFmt w:val="decimal"/>
+      <w:lvlText w:val="%1."/>
+      <w:lvlJc w:val="left"/>
+      <w:pPr>
+        <w:ind w:left="720" w:hanging="360"/>
+      </w:pPr>
+    </w:lvl>
+    <w:lvl w:ilvl="1" w:tplc="08090019" w:tentative="1">
+      <w:start w:val="1"/>
+      <w:numFmt w:val="lowerLetter"/>
+      <w:lvlText w:val="%2."/>
+      <w:lvlJc w:val="left"/>
+      <w:pPr>
+        <w:ind w:left="1440" w:hanging="360"/>
+      </w:pPr>
+    </w:lvl>
+    <w:lvl w:ilvl="2" w:tplc="0809001B" w:tentative="1">
+      <w:start w:val="1"/>
+      <w:numFmt w:val="lowerRoman"/>
+      <w:lvlText w:val="%3."/>
+      <w:lvlJc w:val="right"/>
+      <w:pPr>
+        <w:ind w:left="2160" w:hanging="180"/>
+      </w:pPr>
+    </w:lvl>
+    <w:lvl w:ilvl="3" w:tplc="0809000F" w:tentative="1">
+      <w:start w:val="1"/>
+      <w:numFmt w:val="decimal"/>
+      <w:lvlText w:val="%4."/>
+      <w:lvlJc w:val="left"/>
+      <w:pPr>
+        <w:ind w:left="2880" w:hanging="360"/>
+      </w:pPr>
+    </w:lvl>
+    <w:lvl w:ilvl="4" w:tplc="08090019" w:tentative="1">
+      <w:start w:val="1"/>
+      <w:numFmt w:val="lowerLetter"/>
+      <w:lvlText w:val="%5."/>
+      <w:lvlJc w:val="left"/>
+      <w:pPr>
+        <w:ind w:left="3600" w:hanging="360"/>
+      </w:pPr>
+    </w:lvl>
+    <w:lvl w:ilvl="5" w:tplc="0809001B" w:tentative="1">
+      <w:start w:val="1"/>
+      <w:numFmt w:val="lowerRoman"/>
+      <w:lvlText w:val="%6."/>
+      <w:lvlJc w:val="right"/>
+      <w:pPr>
+        <w:ind w:left="4320" w:hanging="180"/>
+      </w:pPr>
+    </w:lvl>
+    <w:lvl w:ilvl="6" w:tplc="0809000F" w:tentative="1">
+      <w:start w:val="1"/>
+      <w:numFmt w:val="decimal"/>
+      <w:lvlText w:val="%7."/>
+      <w:lvlJc w:val="left"/>
+      <w:pPr>
+        <w:ind w:left="5040" w:hanging="360"/>
+      </w:pPr>
+    </w:lvl>
+    <w:lvl w:ilvl="7" w:tplc="08090019" w:tentative="1">
+      <w:start w:val="1"/>
+      <w:numFmt w:val="lowerLetter"/>
+      <w:lvlText w:val="%8."/>
+      <w:lvlJc w:val="left"/>
+      <w:pPr>
+        <w:ind w:left="5760" w:hanging="360"/>
+      </w:pPr>
+    </w:lvl>
+    <w:lvl w:ilvl="8" w:tplc="0809001B" w:tentative="1">
+      <w:start w:val="1"/>
+      <w:numFmt w:val="lowerRoman"/>
+      <w:lvlText w:val="%9."/>
+      <w:lvlJc w:val="right"/>
+      <w:pPr>
+        <w:ind w:left="6480" w:hanging="180"/>
+      </w:pPr>
+    </w:lvl>
+  </w:abstractNum>
+  <w:abstractNum w:abstractNumId="6" w15:restartNumberingAfterBreak="0">
+    <w:nsid w:val="6BC41B4F"/>
+    <w:multiLevelType w:val="multilevel"/>
+    <w:tmpl w:val="9892B99E"/>
+    <w:lvl w:ilvl="0">
+      <w:start w:val="1"/>
+      <w:numFmt w:val="decimal"/>
+      <w:lvlText w:val="%1."/>
+      <w:lvlJc w:val="left"/>
+      <w:pPr>
+        <w:tabs>
+          <w:tab w:val="num" w:pos="720"/>
+        </w:tabs>
+        <w:ind w:left="720" w:hanging="360"/>
+      </w:pPr>
+    </w:lvl>
+    <w:lvl w:ilvl="1" w:tentative="1">
+      <w:start w:val="1"/>
+      <w:numFmt w:val="decimal"/>
+      <w:lvlText w:val="%2."/>
+      <w:lvlJc w:val="left"/>
+      <w:pPr>
+        <w:tabs>
+          <w:tab w:val="num" w:pos="1440"/>
+        </w:tabs>
+        <w:ind w:left="1440" w:hanging="360"/>
+      </w:pPr>
+    </w:lvl>
+    <w:lvl w:ilvl="2" w:tentative="1">
+      <w:start w:val="1"/>
+      <w:numFmt w:val="decimal"/>
+      <w:lvlText w:val="%3."/>
+      <w:lvlJc w:val="left"/>
+      <w:pPr>
+        <w:tabs>
+          <w:tab w:val="num" w:pos="2160"/>
+        </w:tabs>
+        <w:ind w:left="2160" w:hanging="360"/>
+      </w:pPr>
+    </w:lvl>
+    <w:lvl w:ilvl="3" w:tentative="1">
+      <w:start w:val="1"/>
+      <w:numFmt w:val="decimal"/>
+      <w:lvlText w:val="%4."/>
+      <w:lvlJc w:val="left"/>
+      <w:pPr>
+        <w:tabs>
+          <w:tab w:val="num" w:pos="2880"/>
+        </w:tabs>
+        <w:ind w:left="2880" w:hanging="360"/>
+      </w:pPr>
+    </w:lvl>
+    <w:lvl w:ilvl="4" w:tentative="1">
+      <w:start w:val="1"/>
+      <w:numFmt w:val="decimal"/>
+      <w:lvlText w:val="%5."/>
+      <w:lvlJc w:val="left"/>
+      <w:pPr>
+        <w:tabs>
+          <w:tab w:val="num" w:pos="3600"/>
+        </w:tabs>
+        <w:ind w:left="3600" w:hanging="360"/>
+      </w:pPr>
+    </w:lvl>
+    <w:lvl w:ilvl="5" w:tentative="1">
+      <w:start w:val="1"/>
+      <w:numFmt w:val="decimal"/>
+      <w:lvlText w:val="%6."/>
+      <w:lvlJc w:val="left"/>
+      <w:pPr>
+        <w:tabs>
+          <w:tab w:val="num" w:pos="4320"/>
+        </w:tabs>
+        <w:ind w:left="4320" w:hanging="360"/>
+      </w:pPr>
+    </w:lvl>
+    <w:lvl w:ilvl="6" w:tentative="1">
+      <w:start w:val="1"/>
+      <w:numFmt w:val="decimal"/>
+      <w:lvlText w:val="%7."/>
+      <w:lvlJc w:val="left"/>
+      <w:pPr>
+        <w:tabs>
+          <w:tab w:val="num" w:pos="5040"/>
+        </w:tabs>
+        <w:ind w:left="5040" w:hanging="360"/>
+      </w:pPr>
+    </w:lvl>
+    <w:lvl w:ilvl="7" w:tentative="1">
+      <w:start w:val="1"/>
+      <w:numFmt w:val="decimal"/>
+      <w:lvlText w:val="%8."/>
+      <w:lvlJc w:val="left"/>
+      <w:pPr>
+        <w:tabs>
+          <w:tab w:val="num" w:pos="5760"/>
+        </w:tabs>
+        <w:ind w:left="5760" w:hanging="360"/>
+      </w:pPr>
+    </w:lvl>
+    <w:lvl w:ilvl="8" w:tentative="1">
+      <w:start w:val="1"/>
+      <w:numFmt w:val="decimal"/>
+      <w:lvlText w:val="%9."/>
+      <w:lvlJc w:val="left"/>
+      <w:pPr>
+        <w:tabs>
+          <w:tab w:val="num" w:pos="6480"/>
+        </w:tabs>
+        <w:ind w:left="6480" w:hanging="360"/>
+      </w:pPr>
+    </w:lvl>
+  </w:abstractNum>
+  <w:abstractNum w:abstractNumId="7" w15:restartNumberingAfterBreak="0">
+    <w:nsid w:val="72F15B9E"/>
+    <w:multiLevelType w:val="multilevel"/>
+    <w:tmpl w:val="16725F1A"/>
+    <w:lvl w:ilvl="0">
+      <w:start w:val="1"/>
+      <w:numFmt w:val="decimal"/>
+      <w:lvlText w:val="%1."/>
+      <w:lvlJc w:val="left"/>
+      <w:pPr>
+        <w:tabs>
+          <w:tab w:val="num" w:pos="720"/>
+        </w:tabs>
+        <w:ind w:left="720" w:hanging="360"/>
+      </w:pPr>
+    </w:lvl>
+    <w:lvl w:ilvl="1" w:tentative="1">
+      <w:start w:val="1"/>
+      <w:numFmt w:val="decimal"/>
+      <w:lvlText w:val="%2."/>
+      <w:lvlJc w:val="left"/>
+      <w:pPr>
+        <w:tabs>
+          <w:tab w:val="num" w:pos="1440"/>
+        </w:tabs>
+        <w:ind w:left="1440" w:hanging="360"/>
+      </w:pPr>
+    </w:lvl>
+    <w:lvl w:ilvl="2" w:tentative="1">
+      <w:start w:val="1"/>
+      <w:numFmt w:val="decimal"/>
+      <w:lvlText w:val="%3."/>
+      <w:lvlJc w:val="left"/>
+      <w:pPr>
+        <w:tabs>
+          <w:tab w:val="num" w:pos="2160"/>
+        </w:tabs>
+        <w:ind w:left="2160" w:hanging="360"/>
+      </w:pPr>
+    </w:lvl>
+    <w:lvl w:ilvl="3" w:tentative="1">
+      <w:start w:val="1"/>
+      <w:numFmt w:val="decimal"/>
+      <w:lvlText w:val="%4."/>
+      <w:lvlJc w:val="left"/>
+      <w:pPr>
+        <w:tabs>
+          <w:tab w:val="num" w:pos="2880"/>
+        </w:tabs>
+        <w:ind w:left="2880" w:hanging="360"/>
+      </w:pPr>
+    </w:lvl>
+    <w:lvl w:ilvl="4" w:tentative="1">
+      <w:start w:val="1"/>
+      <w:numFmt w:val="decimal"/>
+      <w:lvlText w:val="%5."/>
+      <w:lvlJc w:val="left"/>
+      <w:pPr>
+        <w:tabs>
+          <w:tab w:val="num" w:pos="3600"/>
+        </w:tabs>
+        <w:ind w:left="3600" w:hanging="360"/>
+      </w:pPr>
+    </w:lvl>
+    <w:lvl w:ilvl="5" w:tentative="1">
+      <w:start w:val="1"/>
+      <w:numFmt w:val="decimal"/>
+      <w:lvlText w:val="%6."/>
+      <w:lvlJc w:val="left"/>
+      <w:pPr>
+        <w:tabs>
+          <w:tab w:val="num" w:pos="4320"/>
+        </w:tabs>
+        <w:ind w:left="4320" w:hanging="360"/>
+      </w:pPr>
+    </w:lvl>
+    <w:lvl w:ilvl="6" w:tentative="1">
+      <w:start w:val="1"/>
+      <w:numFmt w:val="decimal"/>
+      <w:lvlText w:val="%7."/>
+      <w:lvlJc w:val="left"/>
+      <w:pPr>
+        <w:tabs>
+          <w:tab w:val="num" w:pos="5040"/>
+        </w:tabs>
+        <w:ind w:left="5040" w:hanging="360"/>
+      </w:pPr>
+    </w:lvl>
+    <w:lvl w:ilvl="7" w:tentative="1">
+      <w:start w:val="1"/>
+      <w:numFmt w:val="decimal"/>
+      <w:lvlText w:val="%8."/>
+      <w:lvlJc w:val="left"/>
+      <w:pPr>
+        <w:tabs>
+          <w:tab w:val="num" w:pos="5760"/>
+        </w:tabs>
+        <w:ind w:left="5760" w:hanging="360"/>
+      </w:pPr>
+    </w:lvl>
+    <w:lvl w:ilvl="8" w:tentative="1">
+      <w:start w:val="1"/>
+      <w:numFmt w:val="decimal"/>
+      <w:lvlText w:val="%9."/>
+      <w:lvlJc w:val="left"/>
+      <w:pPr>
+        <w:tabs>
+          <w:tab w:val="num" w:pos="6480"/>
+        </w:tabs>
+        <w:ind w:left="6480" w:hanging="360"/>
+      </w:pPr>
+    </w:lvl>
+  </w:abstractNum>
+  <w:abstractNum w:abstractNumId="8" w15:restartNumberingAfterBreak="0">
+    <w:nsid w:val="7A276BF5"/>
+    <w:multiLevelType w:val="multilevel"/>
+    <w:tmpl w:val="D7DEDA50"/>
+    <w:lvl w:ilvl="0">
+      <w:start w:val="1"/>
+      <w:numFmt w:val="bullet"/>
+      <w:lvlText w:val=""/>
+      <w:lvlJc w:val="left"/>
+      <w:pPr>
+        <w:tabs>
+          <w:tab w:val="num" w:pos="720"/>
+        </w:tabs>
+        <w:ind w:left="720" w:hanging="360"/>
+      </w:pPr>
+      <w:rPr>
+        <w:rFonts w:ascii="Symbol" w:hAnsi="Symbol" w:hint="default"/>
+        <w:sz w:val="20"/>
+      </w:rPr>
+    </w:lvl>
+    <w:lvl w:ilvl="1" w:tentative="1">
+      <w:start w:val="1"/>
+      <w:numFmt w:val="bullet"/>
+      <w:lvlText w:val="o"/>
+      <w:lvlJc w:val="left"/>
+      <w:pPr>
+        <w:tabs>
+          <w:tab w:val="num" w:pos="1440"/>
+        </w:tabs>
+        <w:ind w:left="1440" w:hanging="360"/>
+      </w:pPr>
+      <w:rPr>
+        <w:rFonts w:ascii="Courier New" w:hAnsi="Courier New" w:hint="default"/>
+        <w:sz w:val="20"/>
+      </w:rPr>
+    </w:lvl>
+    <w:lvl w:ilvl="2" w:tentative="1">
+      <w:start w:val="1"/>
+      <w:numFmt w:val="bullet"/>
+      <w:lvlText w:val=""/>
+      <w:lvlJc w:val="left"/>
+      <w:pPr>
+        <w:tabs>
+          <w:tab w:val="num" w:pos="2160"/>
+        </w:tabs>
+        <w:ind w:left="2160" w:hanging="360"/>
+      </w:pPr>
+      <w:rPr>
+        <w:rFonts w:ascii="Wingdings" w:hAnsi="Wingdings" w:hint="default"/>
+        <w:sz w:val="20"/>
+      </w:rPr>
+    </w:lvl>
+    <w:lvl w:ilvl="3" w:tentative="1">
+      <w:start w:val="1"/>
+      <w:numFmt w:val="bullet"/>
+      <w:lvlText w:val=""/>
+      <w:lvlJc w:val="left"/>
+      <w:pPr>
+        <w:tabs>
+          <w:tab w:val="num" w:pos="2880"/>
+        </w:tabs>
+        <w:ind w:left="2880" w:hanging="360"/>
+      </w:pPr>
+      <w:rPr>
+        <w:rFonts w:ascii="Wingdings" w:hAnsi="Wingdings" w:hint="default"/>
+        <w:sz w:val="20"/>
+      </w:rPr>
+    </w:lvl>
+    <w:lvl w:ilvl="4" w:tentative="1">
+      <w:start w:val="1"/>
+      <w:numFmt w:val="bullet"/>
+      <w:lvlText w:val=""/>
+      <w:lvlJc w:val="left"/>
+      <w:pPr>
+        <w:tabs>
+          <w:tab w:val="num" w:pos="3600"/>
+        </w:tabs>
+        <w:ind w:left="3600" w:hanging="360"/>
+      </w:pPr>
+      <w:rPr>
+        <w:rFonts w:ascii="Wingdings" w:hAnsi="Wingdings" w:hint="default"/>
+        <w:sz w:val="20"/>
+      </w:rPr>
+    </w:lvl>
+    <w:lvl w:ilvl="5" w:tentative="1">
+      <w:start w:val="1"/>
+      <w:numFmt w:val="bullet"/>
+      <w:lvlText w:val=""/>
+      <w:lvlJc w:val="left"/>
+      <w:pPr>
+        <w:tabs>
+          <w:tab w:val="num" w:pos="4320"/>
+        </w:tabs>
+        <w:ind w:left="4320" w:hanging="360"/>
+      </w:pPr>
+      <w:rPr>
+        <w:rFonts w:ascii="Wingdings" w:hAnsi="Wingdings" w:hint="default"/>
+        <w:sz w:val="20"/>
+      </w:rPr>
+    </w:lvl>
+    <w:lvl w:ilvl="6" w:tentative="1">
+      <w:start w:val="1"/>
+      <w:numFmt w:val="bullet"/>
+      <w:lvlText w:val=""/>
+      <w:lvlJc w:val="left"/>
+      <w:pPr>
+        <w:tabs>
+          <w:tab w:val="num" w:pos="5040"/>
+        </w:tabs>
+        <w:ind w:left="5040" w:hanging="360"/>
+      </w:pPr>
+      <w:rPr>
+        <w:rFonts w:ascii="Wingdings" w:hAnsi="Wingdings" w:hint="default"/>
+        <w:sz w:val="20"/>
+      </w:rPr>
+    </w:lvl>
+    <w:lvl w:ilvl="7" w:tentative="1">
+      <w:start w:val="1"/>
+      <w:numFmt w:val="bullet"/>
+      <w:lvlText w:val=""/>
+      <w:lvlJc w:val="left"/>
+      <w:pPr>
+        <w:tabs>
+          <w:tab w:val="num" w:pos="5760"/>
+        </w:tabs>
+        <w:ind w:left="5760" w:hanging="360"/>
+      </w:pPr>
+      <w:rPr>
+        <w:rFonts w:ascii="Wingdings" w:hAnsi="Wingdings" w:hint="default"/>
+        <w:sz w:val="20"/>
+      </w:rPr>
+    </w:lvl>
+    <w:lvl w:ilvl="8" w:tentative="1">
+      <w:start w:val="1"/>
+      <w:numFmt w:val="bullet"/>
+      <w:lvlText w:val=""/>
+      <w:lvlJc w:val="left"/>
+      <w:pPr>
+        <w:tabs>
+          <w:tab w:val="num" w:pos="6480"/>
+        </w:tabs>
+        <w:ind w:left="6480" w:hanging="360"/>
+      </w:pPr>
+      <w:rPr>
+        <w:rFonts w:ascii="Wingdings" w:hAnsi="Wingdings" w:hint="default"/>
+        <w:sz w:val="20"/>
+      </w:rPr>
+    </w:lvl>
+  </w:abstractNum>
+  <w:abstractNum w:abstractNumId="9" w15:restartNumberingAfterBreak="0">
+    <w:nsid w:val="7ECF1139"/>
+    <w:multiLevelType w:val="multilevel"/>
+    <w:tmpl w:val="DC4E4224"/>
+    <w:lvl w:ilvl="0">
+      <w:start w:val="1"/>
+      <w:numFmt w:val="decimal"/>
+      <w:lvlText w:val="%1."/>
+      <w:lvlJc w:val="left"/>
+      <w:pPr>
+        <w:tabs>
+          <w:tab w:val="num" w:pos="720"/>
+        </w:tabs>
+        <w:ind w:left="720" w:hanging="360"/>
+      </w:pPr>
+    </w:lvl>
+    <w:lvl w:ilvl="1" w:tentative="1">
+      <w:start w:val="1"/>
+      <w:numFmt w:val="decimal"/>
+      <w:lvlText w:val="%2."/>
+      <w:lvlJc w:val="left"/>
+      <w:pPr>
+        <w:tabs>
+          <w:tab w:val="num" w:pos="1440"/>
+        </w:tabs>
+        <w:ind w:left="1440" w:hanging="360"/>
+      </w:pPr>
+    </w:lvl>
+    <w:lvl w:ilvl="2" w:tentative="1">
+      <w:start w:val="1"/>
+      <w:numFmt w:val="decimal"/>
+      <w:lvlText w:val="%3."/>
+      <w:lvlJc w:val="left"/>
+      <w:pPr>
+        <w:tabs>
+          <w:tab w:val="num" w:pos="2160"/>
+        </w:tabs>
+        <w:ind w:left="2160" w:hanging="360"/>
+      </w:pPr>
+    </w:lvl>
+    <w:lvl w:ilvl="3" w:tentative="1">
+      <w:start w:val="1"/>
+      <w:numFmt w:val="decimal"/>
+      <w:lvlText w:val="%4."/>
+      <w:lvlJc w:val="left"/>
+      <w:pPr>
+        <w:tabs>
+          <w:tab w:val="num" w:pos="2880"/>
+        </w:tabs>
+        <w:ind w:left="2880" w:hanging="360"/>
+      </w:pPr>
+    </w:lvl>
+    <w:lvl w:ilvl="4" w:tentative="1">
+      <w:start w:val="1"/>
+      <w:numFmt w:val="decimal"/>
+      <w:lvlText w:val="%5."/>
+      <w:lvlJc w:val="left"/>
+      <w:pPr>
+        <w:tabs>
+          <w:tab w:val="num" w:pos="3600"/>
+        </w:tabs>
+        <w:ind w:left="3600" w:hanging="360"/>
+      </w:pPr>
+    </w:lvl>
+    <w:lvl w:ilvl="5" w:tentative="1">
+      <w:start w:val="1"/>
+      <w:numFmt w:val="decimal"/>
+      <w:lvlText w:val="%6."/>
+      <w:lvlJc w:val="left"/>
+      <w:pPr>
+        <w:tabs>
+          <w:tab w:val="num" w:pos="4320"/>
+        </w:tabs>
+        <w:ind w:left="4320" w:hanging="360"/>
+      </w:pPr>
+    </w:lvl>
+    <w:lvl w:ilvl="6" w:tentative="1">
+      <w:start w:val="1"/>
+      <w:numFmt w:val="decimal"/>
+      <w:lvlText w:val="%7."/>
+      <w:lvlJc w:val="left"/>
+      <w:pPr>
+        <w:tabs>
+          <w:tab w:val="num" w:pos="5040"/>
+        </w:tabs>
+        <w:ind w:left="5040" w:hanging="360"/>
+      </w:pPr>
+    </w:lvl>
+    <w:lvl w:ilvl="7" w:tentative="1">
+      <w:start w:val="1"/>
+      <w:numFmt w:val="decimal"/>
+      <w:lvlText w:val="%8."/>
+      <w:lvlJc w:val="left"/>
+      <w:pPr>
+        <w:tabs>
+          <w:tab w:val="num" w:pos="5760"/>
+        </w:tabs>
+        <w:ind w:left="5760" w:hanging="360"/>
+      </w:pPr>
+    </w:lvl>
+    <w:lvl w:ilvl="8" w:tentative="1">
+      <w:start w:val="1"/>
+      <w:numFmt w:val="decimal"/>
+      <w:lvlText w:val="%9."/>
+      <w:lvlJc w:val="left"/>
+      <w:pPr>
+        <w:tabs>
+          <w:tab w:val="num" w:pos="6480"/>
+        </w:tabs>
+        <w:ind w:left="6480" w:hanging="360"/>
+      </w:pPr>
+    </w:lvl>
+  </w:abstractNum>
   <w:num w:numId="1" w16cid:durableId="1267689148">
+    <w:abstractNumId w:val="6"/>
+  </w:num>
+  <w:num w:numId="2" w16cid:durableId="928580516">
+    <w:abstractNumId w:val="3"/>
+  </w:num>
+  <w:num w:numId="3" w16cid:durableId="41907892">
+    <w:abstractNumId w:val="7"/>
+  </w:num>
+  <w:num w:numId="4" w16cid:durableId="1486164625">
     <w:abstractNumId w:val="5"/>
   </w:num>
-  <w:num w:numId="2" w16cid:durableId="928580516">
-    <w:abstractNumId w:val="2"/>
-  </w:num>
-  <w:num w:numId="3" w16cid:durableId="41907892">
-    <w:abstractNumId w:val="6"/>
-  </w:num>
-  <w:num w:numId="4" w16cid:durableId="1486164625">
-    <w:abstractNumId w:val="4"/>
-  </w:num>
   <w:num w:numId="5" w16cid:durableId="1906140777">
-    <w:abstractNumId w:val="7"/>
+    <w:abstractNumId w:val="8"/>
   </w:num>
   <w:num w:numId="6" w16cid:durableId="1481655042">
     <w:abstractNumId w:val="1"/>
   </w:num>
   <w:num w:numId="7" w16cid:durableId="905724081">
-    <w:abstractNumId w:val="3"/>
+    <w:abstractNumId w:val="4"/>
   </w:num>
   <w:num w:numId="8" w16cid:durableId="1156529952">
     <w:abstractNumId w:val="0"/>
+  </w:num>
+  <w:num w:numId="9" w16cid:durableId="628584325">
+    <w:abstractNumId w:val="2"/>
+  </w:num>
+  <w:num w:numId="10" w16cid:durableId="1859392136">
+    <w:abstractNumId w:val="9"/>
   </w:num>
 </w:numbering>
 </file>
@@ -20575,6 +21871,21 @@
       <w:iCs/>
     </w:rPr>
   </w:style>
+  <w:style w:type="paragraph" w:customStyle="1" w:styleId="mm">
+    <w:name w:val="mm"/>
+    <w:basedOn w:val="Normal"/>
+    <w:rsid w:val="00BE63C0"/>
+    <w:pPr>
+      <w:spacing w:before="100" w:beforeAutospacing="1" w:after="100" w:afterAutospacing="1" w:line="240" w:lineRule="auto"/>
+      <w:jc w:val="left"/>
+    </w:pPr>
+    <w:rPr>
+      <w:rFonts w:ascii="Times New Roman" w:eastAsia="Times New Roman" w:hAnsi="Times New Roman" w:cs="Times New Roman"/>
+      <w:sz w:val="24"/>
+      <w:szCs w:val="24"/>
+      <w:lang w:eastAsia="en-GB"/>
+    </w:rPr>
+  </w:style>
 </w:styles>
 </file>
 

</xml_diff>

<commit_message>
Git Article - Intro and Config
</commit_message>
<xml_diff>
--- a/docs/text_content.docx
+++ b/docs/text_content.docx
@@ -66,7 +66,7 @@
           <w:r>
             <w:fldChar w:fldCharType="separate"/>
           </w:r>
-          <w:hyperlink w:anchor="_Toc147797251" w:history="1">
+          <w:hyperlink w:anchor="_Toc148578964" w:history="1">
             <w:r>
               <w:rPr>
                 <w:rStyle w:val="Hyperlink"/>
@@ -93,7 +93,7 @@
                 <w:noProof/>
                 <w:webHidden/>
               </w:rPr>
-              <w:instrText xml:space="preserve"> PAGEREF _Toc147797251 \h </w:instrText>
+              <w:instrText xml:space="preserve"> PAGEREF _Toc148578964 \h </w:instrText>
             </w:r>
             <w:r>
               <w:rPr>
@@ -138,7 +138,7 @@
               <w14:ligatures w14:val="standardContextual"/>
             </w:rPr>
           </w:pPr>
-          <w:hyperlink w:anchor="_Toc147797252" w:history="1">
+          <w:hyperlink w:anchor="_Toc148578965" w:history="1">
             <w:r>
               <w:rPr>
                 <w:rStyle w:val="Hyperlink"/>
@@ -165,7 +165,7 @@
                 <w:noProof/>
                 <w:webHidden/>
               </w:rPr>
-              <w:instrText xml:space="preserve"> PAGEREF _Toc147797252 \h </w:instrText>
+              <w:instrText xml:space="preserve"> PAGEREF _Toc148578965 \h </w:instrText>
             </w:r>
             <w:r>
               <w:rPr>
@@ -210,7 +210,7 @@
               <w14:ligatures w14:val="standardContextual"/>
             </w:rPr>
           </w:pPr>
-          <w:hyperlink w:anchor="_Toc147797253" w:history="1">
+          <w:hyperlink w:anchor="_Toc148578966" w:history="1">
             <w:r>
               <w:rPr>
                 <w:rStyle w:val="Hyperlink"/>
@@ -237,7 +237,7 @@
                 <w:noProof/>
                 <w:webHidden/>
               </w:rPr>
-              <w:instrText xml:space="preserve"> PAGEREF _Toc147797253 \h </w:instrText>
+              <w:instrText xml:space="preserve"> PAGEREF _Toc148578966 \h </w:instrText>
             </w:r>
             <w:r>
               <w:rPr>
@@ -282,7 +282,7 @@
               <w14:ligatures w14:val="standardContextual"/>
             </w:rPr>
           </w:pPr>
-          <w:hyperlink w:anchor="_Toc147797254" w:history="1">
+          <w:hyperlink w:anchor="_Toc148578967" w:history="1">
             <w:r>
               <w:rPr>
                 <w:rStyle w:val="Hyperlink"/>
@@ -309,7 +309,7 @@
                 <w:noProof/>
                 <w:webHidden/>
               </w:rPr>
-              <w:instrText xml:space="preserve"> PAGEREF _Toc147797254 \h </w:instrText>
+              <w:instrText xml:space="preserve"> PAGEREF _Toc148578967 \h </w:instrText>
             </w:r>
             <w:r>
               <w:rPr>
@@ -354,7 +354,7 @@
               <w14:ligatures w14:val="standardContextual"/>
             </w:rPr>
           </w:pPr>
-          <w:hyperlink w:anchor="_Toc147797255" w:history="1">
+          <w:hyperlink w:anchor="_Toc148578968" w:history="1">
             <w:r>
               <w:rPr>
                 <w:rStyle w:val="Hyperlink"/>
@@ -381,7 +381,7 @@
                 <w:noProof/>
                 <w:webHidden/>
               </w:rPr>
-              <w:instrText xml:space="preserve"> PAGEREF _Toc147797255 \h </w:instrText>
+              <w:instrText xml:space="preserve"> PAGEREF _Toc148578968 \h </w:instrText>
             </w:r>
             <w:r>
               <w:rPr>
@@ -426,7 +426,7 @@
               <w14:ligatures w14:val="standardContextual"/>
             </w:rPr>
           </w:pPr>
-          <w:hyperlink w:anchor="_Toc147797256" w:history="1">
+          <w:hyperlink w:anchor="_Toc148578969" w:history="1">
             <w:r>
               <w:rPr>
                 <w:rStyle w:val="Hyperlink"/>
@@ -453,7 +453,7 @@
                 <w:noProof/>
                 <w:webHidden/>
               </w:rPr>
-              <w:instrText xml:space="preserve"> PAGEREF _Toc147797256 \h </w:instrText>
+              <w:instrText xml:space="preserve"> PAGEREF _Toc148578969 \h </w:instrText>
             </w:r>
             <w:r>
               <w:rPr>
@@ -498,7 +498,7 @@
               <w14:ligatures w14:val="standardContextual"/>
             </w:rPr>
           </w:pPr>
-          <w:hyperlink w:anchor="_Toc147797257" w:history="1">
+          <w:hyperlink w:anchor="_Toc148578970" w:history="1">
             <w:r>
               <w:rPr>
                 <w:rStyle w:val="Hyperlink"/>
@@ -525,7 +525,7 @@
                 <w:noProof/>
                 <w:webHidden/>
               </w:rPr>
-              <w:instrText xml:space="preserve"> PAGEREF _Toc147797257 \h </w:instrText>
+              <w:instrText xml:space="preserve"> PAGEREF _Toc148578970 \h </w:instrText>
             </w:r>
             <w:r>
               <w:rPr>
@@ -570,7 +570,7 @@
               <w14:ligatures w14:val="standardContextual"/>
             </w:rPr>
           </w:pPr>
-          <w:hyperlink w:anchor="_Toc147797258" w:history="1">
+          <w:hyperlink w:anchor="_Toc148578971" w:history="1">
             <w:r>
               <w:rPr>
                 <w:rStyle w:val="Hyperlink"/>
@@ -599,7 +599,7 @@
                 <w:noProof/>
                 <w:webHidden/>
               </w:rPr>
-              <w:instrText xml:space="preserve"> PAGEREF _Toc147797258 \h </w:instrText>
+              <w:instrText xml:space="preserve"> PAGEREF _Toc148578971 \h </w:instrText>
             </w:r>
             <w:r>
               <w:rPr>
@@ -644,7 +644,7 @@
               <w14:ligatures w14:val="standardContextual"/>
             </w:rPr>
           </w:pPr>
-          <w:hyperlink w:anchor="_Toc147797259" w:history="1">
+          <w:hyperlink w:anchor="_Toc148578972" w:history="1">
             <w:r>
               <w:rPr>
                 <w:rStyle w:val="Hyperlink"/>
@@ -673,7 +673,7 @@
                 <w:noProof/>
                 <w:webHidden/>
               </w:rPr>
-              <w:instrText xml:space="preserve"> PAGEREF _Toc147797259 \h </w:instrText>
+              <w:instrText xml:space="preserve"> PAGEREF _Toc148578972 \h </w:instrText>
             </w:r>
             <w:r>
               <w:rPr>
@@ -718,7 +718,7 @@
               <w14:ligatures w14:val="standardContextual"/>
             </w:rPr>
           </w:pPr>
-          <w:hyperlink w:anchor="_Toc147797260" w:history="1">
+          <w:hyperlink w:anchor="_Toc148578973" w:history="1">
             <w:r>
               <w:rPr>
                 <w:rStyle w:val="Hyperlink"/>
@@ -745,7 +745,7 @@
                 <w:noProof/>
                 <w:webHidden/>
               </w:rPr>
-              <w:instrText xml:space="preserve"> PAGEREF _Toc147797260 \h </w:instrText>
+              <w:instrText xml:space="preserve"> PAGEREF _Toc148578973 \h </w:instrText>
             </w:r>
             <w:r>
               <w:rPr>
@@ -790,7 +790,7 @@
               <w14:ligatures w14:val="standardContextual"/>
             </w:rPr>
           </w:pPr>
-          <w:hyperlink w:anchor="_Toc147797261" w:history="1">
+          <w:hyperlink w:anchor="_Toc148578974" w:history="1">
             <w:r>
               <w:rPr>
                 <w:rStyle w:val="Hyperlink"/>
@@ -819,7 +819,7 @@
                 <w:noProof/>
                 <w:webHidden/>
               </w:rPr>
-              <w:instrText xml:space="preserve"> PAGEREF _Toc147797261 \h </w:instrText>
+              <w:instrText xml:space="preserve"> PAGEREF _Toc148578974 \h </w:instrText>
             </w:r>
             <w:r>
               <w:rPr>
@@ -864,7 +864,7 @@
               <w14:ligatures w14:val="standardContextual"/>
             </w:rPr>
           </w:pPr>
-          <w:hyperlink w:anchor="_Toc147797262" w:history="1">
+          <w:hyperlink w:anchor="_Toc148578975" w:history="1">
             <w:r>
               <w:rPr>
                 <w:rStyle w:val="Hyperlink"/>
@@ -891,7 +891,7 @@
                 <w:noProof/>
                 <w:webHidden/>
               </w:rPr>
-              <w:instrText xml:space="preserve"> PAGEREF _Toc147797262 \h </w:instrText>
+              <w:instrText xml:space="preserve"> PAGEREF _Toc148578975 \h </w:instrText>
             </w:r>
             <w:r>
               <w:rPr>
@@ -936,7 +936,7 @@
               <w14:ligatures w14:val="standardContextual"/>
             </w:rPr>
           </w:pPr>
-          <w:hyperlink w:anchor="_Toc147797263" w:history="1">
+          <w:hyperlink w:anchor="_Toc148578976" w:history="1">
             <w:r>
               <w:rPr>
                 <w:rStyle w:val="Hyperlink"/>
@@ -963,7 +963,7 @@
                 <w:noProof/>
                 <w:webHidden/>
               </w:rPr>
-              <w:instrText xml:space="preserve"> PAGEREF _Toc147797263 \h </w:instrText>
+              <w:instrText xml:space="preserve"> PAGEREF _Toc148578976 \h </w:instrText>
             </w:r>
             <w:r>
               <w:rPr>
@@ -1008,7 +1008,79 @@
               <w14:ligatures w14:val="standardContextual"/>
             </w:rPr>
           </w:pPr>
-          <w:hyperlink w:anchor="_Toc147797264" w:history="1">
+          <w:hyperlink w:anchor="_Toc148578977" w:history="1">
+            <w:r>
+              <w:rPr>
+                <w:rStyle w:val="Hyperlink"/>
+                <w:noProof/>
+              </w:rPr>
+              <w:t>Git Cheat Sheet</w:t>
+            </w:r>
+            <w:r>
+              <w:rPr>
+                <w:noProof/>
+                <w:webHidden/>
+              </w:rPr>
+              <w:tab/>
+            </w:r>
+            <w:r>
+              <w:rPr>
+                <w:noProof/>
+                <w:webHidden/>
+              </w:rPr>
+              <w:fldChar w:fldCharType="begin"/>
+            </w:r>
+            <w:r>
+              <w:rPr>
+                <w:noProof/>
+                <w:webHidden/>
+              </w:rPr>
+              <w:instrText xml:space="preserve"> PAGEREF _Toc148578977 \h </w:instrText>
+            </w:r>
+            <w:r>
+              <w:rPr>
+                <w:noProof/>
+                <w:webHidden/>
+              </w:rPr>
+            </w:r>
+            <w:r>
+              <w:rPr>
+                <w:noProof/>
+                <w:webHidden/>
+              </w:rPr>
+              <w:fldChar w:fldCharType="separate"/>
+            </w:r>
+            <w:r>
+              <w:rPr>
+                <w:noProof/>
+                <w:webHidden/>
+              </w:rPr>
+              <w:t>49</w:t>
+            </w:r>
+            <w:r>
+              <w:rPr>
+                <w:noProof/>
+                <w:webHidden/>
+              </w:rPr>
+              <w:fldChar w:fldCharType="end"/>
+            </w:r>
+          </w:hyperlink>
+        </w:p>
+        <w:p>
+          <w:pPr>
+            <w:pStyle w:val="TOC2"/>
+            <w:tabs>
+              <w:tab w:val="right" w:leader="dot" w:pos="10456"/>
+            </w:tabs>
+            <w:rPr>
+              <w:rFonts w:eastAsiaTheme="minorEastAsia"/>
+              <w:noProof/>
+              <w:kern w:val="2"/>
+              <w:lang w:eastAsia="en-GB"/>
+              <w14:ligatures w14:val="standardContextual"/>
+            </w:rPr>
+          </w:pPr>
+          <w:hyperlink w:anchor="_Toc148578978" w:history="1">
             <w:r>
               <w:rPr>
                 <w:rStyle w:val="Hyperlink"/>
@@ -1035,7 +1107,7 @@
                 <w:noProof/>
                 <w:webHidden/>
               </w:rPr>
-              <w:instrText xml:space="preserve"> PAGEREF _Toc147797264 \h </w:instrText>
+              <w:instrText xml:space="preserve"> PAGEREF _Toc148578978 \h </w:instrText>
             </w:r>
             <w:r>
               <w:rPr>
@@ -1055,151 +1127,7 @@
                 <w:noProof/>
                 <w:webHidden/>
               </w:rPr>
-              <w:t>40</w:t>
-            </w:r>
-            <w:r>
-              <w:rPr>
-                <w:noProof/>
-                <w:webHidden/>
-              </w:rPr>
-              <w:fldChar w:fldCharType="end"/>
-            </w:r>
-          </w:hyperlink>
-        </w:p>
-        <w:p>
-          <w:pPr>
-            <w:pStyle w:val="TOC1"/>
-            <w:tabs>
-              <w:tab w:val="right" w:leader="dot" w:pos="10456"/>
-            </w:tabs>
-            <w:rPr>
-              <w:rFonts w:eastAsiaTheme="minorEastAsia"/>
-              <w:noProof/>
-              <w:kern w:val="2"/>
-              <w:lang w:eastAsia="en-GB"/>
-              <w14:ligatures w14:val="standardContextual"/>
-            </w:rPr>
-          </w:pPr>
-          <w:hyperlink w:anchor="_Toc147797265" w:history="1">
-            <w:r>
-              <w:rPr>
-                <w:rStyle w:val="Hyperlink"/>
-                <w:noProof/>
-              </w:rPr>
-              <w:t>Voice Material</w:t>
-            </w:r>
-            <w:r>
-              <w:rPr>
-                <w:noProof/>
-                <w:webHidden/>
-              </w:rPr>
-              <w:tab/>
-            </w:r>
-            <w:r>
-              <w:rPr>
-                <w:noProof/>
-                <w:webHidden/>
-              </w:rPr>
-              <w:fldChar w:fldCharType="begin"/>
-            </w:r>
-            <w:r>
-              <w:rPr>
-                <w:noProof/>
-                <w:webHidden/>
-              </w:rPr>
-              <w:instrText xml:space="preserve"> PAGEREF _Toc147797265 \h </w:instrText>
-            </w:r>
-            <w:r>
-              <w:rPr>
-                <w:noProof/>
-                <w:webHidden/>
-              </w:rPr>
-            </w:r>
-            <w:r>
-              <w:rPr>
-                <w:noProof/>
-                <w:webHidden/>
-              </w:rPr>
-              <w:fldChar w:fldCharType="separate"/>
-            </w:r>
-            <w:r>
-              <w:rPr>
-                <w:noProof/>
-                <w:webHidden/>
-              </w:rPr>
-              <w:t>40</w:t>
-            </w:r>
-            <w:r>
-              <w:rPr>
-                <w:noProof/>
-                <w:webHidden/>
-              </w:rPr>
-              <w:fldChar w:fldCharType="end"/>
-            </w:r>
-          </w:hyperlink>
-        </w:p>
-        <w:p>
-          <w:pPr>
-            <w:pStyle w:val="TOC2"/>
-            <w:tabs>
-              <w:tab w:val="right" w:leader="dot" w:pos="10456"/>
-            </w:tabs>
-            <w:rPr>
-              <w:rFonts w:eastAsiaTheme="minorEastAsia"/>
-              <w:noProof/>
-              <w:kern w:val="2"/>
-              <w:lang w:eastAsia="en-GB"/>
-              <w14:ligatures w14:val="standardContextual"/>
-            </w:rPr>
-          </w:pPr>
-          <w:hyperlink w:anchor="_Toc147797266" w:history="1">
-            <w:r>
-              <w:rPr>
-                <w:rStyle w:val="Hyperlink"/>
-                <w:noProof/>
-              </w:rPr>
-              <w:t>Fundamental JavaScript Interview Questions</w:t>
-            </w:r>
-            <w:r>
-              <w:rPr>
-                <w:noProof/>
-                <w:webHidden/>
-              </w:rPr>
-              <w:tab/>
-            </w:r>
-            <w:r>
-              <w:rPr>
-                <w:noProof/>
-                <w:webHidden/>
-              </w:rPr>
-              <w:fldChar w:fldCharType="begin"/>
-            </w:r>
-            <w:r>
-              <w:rPr>
-                <w:noProof/>
-                <w:webHidden/>
-              </w:rPr>
-              <w:instrText xml:space="preserve"> PAGEREF _Toc147797266 \h </w:instrText>
-            </w:r>
-            <w:r>
-              <w:rPr>
-                <w:noProof/>
-                <w:webHidden/>
-              </w:rPr>
-            </w:r>
-            <w:r>
-              <w:rPr>
-                <w:noProof/>
-                <w:webHidden/>
-              </w:rPr>
-              <w:fldChar w:fldCharType="separate"/>
-            </w:r>
-            <w:r>
-              <w:rPr>
-                <w:noProof/>
-                <w:webHidden/>
-              </w:rPr>
-              <w:t>40</w:t>
+              <w:t>50</w:t>
             </w:r>
             <w:r>
               <w:rPr>
@@ -1232,7 +1160,7 @@
       <w:pPr>
         <w:pStyle w:val="Heading1"/>
       </w:pPr>
-      <w:bookmarkStart w:id="0" w:name="_Toc147797251"/>
+      <w:bookmarkStart w:id="0" w:name="_Toc148578964"/>
       <w:r>
         <w:lastRenderedPageBreak/>
         <w:t>Meta</w:t>
@@ -1271,7 +1199,7 @@
       <w:pPr>
         <w:pStyle w:val="Heading2"/>
       </w:pPr>
-      <w:bookmarkStart w:id="1" w:name="_Toc147797252"/>
+      <w:bookmarkStart w:id="1" w:name="_Toc148578965"/>
       <w:r>
         <w:t>Landing Page</w:t>
       </w:r>
@@ -1964,7 +1892,7 @@
       <w:pPr>
         <w:pStyle w:val="Heading2"/>
       </w:pPr>
-      <w:bookmarkStart w:id="2" w:name="_Toc147797253"/>
+      <w:bookmarkStart w:id="2" w:name="_Toc148578966"/>
       <w:r>
         <w:lastRenderedPageBreak/>
         <w:t>About Page</w:t>
@@ -2589,7 +2517,7 @@
       <w:pPr>
         <w:pStyle w:val="Heading2"/>
       </w:pPr>
-      <w:bookmarkStart w:id="3" w:name="_Toc147797254"/>
+      <w:bookmarkStart w:id="3" w:name="_Toc148578967"/>
       <w:r>
         <w:lastRenderedPageBreak/>
         <w:t>Projects Page</w:t>
@@ -3107,7 +3035,7 @@
       <w:pPr>
         <w:pStyle w:val="Heading2"/>
       </w:pPr>
-      <w:bookmarkStart w:id="4" w:name="_Toc147797255"/>
+      <w:bookmarkStart w:id="4" w:name="_Toc148578968"/>
       <w:r>
         <w:t>Contact Page</w:t>
       </w:r>
@@ -3147,7 +3075,7 @@
       <w:pPr>
         <w:pStyle w:val="Heading1"/>
       </w:pPr>
-      <w:bookmarkStart w:id="5" w:name="_Toc147797256"/>
+      <w:bookmarkStart w:id="5" w:name="_Toc148578969"/>
       <w:r>
         <w:lastRenderedPageBreak/>
         <w:t>Blogs</w:t>
@@ -3689,6 +3617,125 @@
           <w:b/>
           <w:bCs/>
         </w:rPr>
+        <w:t>Git Che</w:t>
+      </w:r>
+      <w:r>
+        <w:rPr>
+          <w:b/>
+          <w:bCs/>
+        </w:rPr>
+        <w:t>at</w:t>
+      </w:r>
+      <w:r>
+        <w:rPr>
+          <w:b/>
+          <w:bCs/>
+        </w:rPr>
+        <w:t xml:space="preserve"> </w:t>
+      </w:r>
+      <w:r>
+        <w:rPr>
+          <w:b/>
+          <w:bCs/>
+        </w:rPr>
+        <w:t>S</w:t>
+      </w:r>
+      <w:r>
+        <w:rPr>
+          <w:b/>
+          <w:bCs/>
+        </w:rPr>
+        <w:t>heet</w:t>
+      </w:r>
+    </w:p>
+    <w:p/>
+    <w:p>
+      <w:r>
+        <w:t xml:space="preserve">Git is </w:t>
+      </w:r>
+      <w:r>
+        <w:t>the</w:t>
+      </w:r>
+      <w:r>
+        <w:t xml:space="preserve"> ultimate weapon </w:t>
+      </w:r>
+      <w:r>
+        <w:t>in</w:t>
+      </w:r>
+      <w:r>
+        <w:t xml:space="preserve"> every professional software engineer</w:t>
+      </w:r>
+      <w:r>
+        <w:t>'s arsenal</w:t>
+      </w:r>
+      <w:r>
+        <w:t>,</w:t>
+      </w:r>
+      <w:r>
+        <w:t xml:space="preserve"> as it </w:t>
+      </w:r>
+      <w:r>
+        <w:t>has beco</w:t>
+      </w:r>
+      <w:r>
+        <w:t xml:space="preserve">me </w:t>
+      </w:r>
+      <w:r>
+        <w:t>the</w:t>
+      </w:r>
+      <w:r>
+        <w:t xml:space="preserve"> standard</w:t>
+      </w:r>
+      <w:r>
+        <w:t xml:space="preserve"> software development tool in the industry for </w:t>
+      </w:r>
+      <w:r>
+        <w:t>collaborating engineers</w:t>
+      </w:r>
+      <w:r>
+        <w:t>.</w:t>
+      </w:r>
+      <w:r>
+        <w:t xml:space="preserve"> </w:t>
+      </w:r>
+      <w:r>
+        <w:t>This comprehensive cheat</w:t>
+      </w:r>
+      <w:r>
+        <w:t xml:space="preserve"> </w:t>
+      </w:r>
+      <w:r>
+        <w:t>sheet is your key to mastering Git, and I'm thrilled to share my personal collection of Git commands</w:t>
+      </w:r>
+      <w:r>
+        <w:t>,</w:t>
+      </w:r>
+      <w:r>
+        <w:t xml:space="preserve"> tips</w:t>
+      </w:r>
+      <w:r>
+        <w:t xml:space="preserve"> </w:t>
+      </w:r>
+      <w:r>
+        <w:t>and research</w:t>
+      </w:r>
+      <w:r>
+        <w:t xml:space="preserve"> with you.</w:t>
+      </w:r>
+    </w:p>
+    <w:p/>
+    <w:p>
+      <w:pPr>
+        <w:rPr>
+          <w:b/>
+          <w:bCs/>
+        </w:rPr>
+      </w:pPr>
+      <w:r>
+        <w:rPr>
+          <w:b/>
+          <w:bCs/>
+        </w:rPr>
         <w:t>Recreating McDonald's Ordering Kiosk UI</w:t>
       </w:r>
     </w:p>
@@ -3710,7 +3757,7 @@
       <w:pPr>
         <w:pStyle w:val="Heading2"/>
       </w:pPr>
-      <w:bookmarkStart w:id="6" w:name="_Toc147797257"/>
+      <w:bookmarkStart w:id="6" w:name="_Toc148578970"/>
       <w:r>
         <w:lastRenderedPageBreak/>
         <w:t>Digital Guitar - Hardware</w:t>
@@ -6492,7 +6539,7 @@
           <w:lang w:eastAsia="en-GB"/>
         </w:rPr>
       </w:pPr>
-      <w:bookmarkStart w:id="7" w:name="_Toc147797258"/>
+      <w:bookmarkStart w:id="7" w:name="_Toc148578971"/>
       <w:r>
         <w:rPr>
           <w:rFonts w:eastAsia="Times New Roman"/>
@@ -8694,7 +8741,7 @@
           <w:lang w:eastAsia="en-GB"/>
         </w:rPr>
       </w:pPr>
-      <w:bookmarkStart w:id="8" w:name="_Toc147797259"/>
+      <w:bookmarkStart w:id="8" w:name="_Toc148578972"/>
       <w:r>
         <w:rPr>
           <w:rFonts w:eastAsia="Times New Roman"/>
@@ -9240,7 +9287,7 @@
       <w:pPr>
         <w:pStyle w:val="Heading2"/>
       </w:pPr>
-      <w:bookmarkStart w:id="9" w:name="_Toc147797260"/>
+      <w:bookmarkStart w:id="9" w:name="_Toc148578973"/>
       <w:r>
         <w:lastRenderedPageBreak/>
         <w:t>JavaScript's Sorting – What's Behind the Hood</w:t>
@@ -11437,7 +11484,7 @@
           <w:lang w:eastAsia="en-GB"/>
         </w:rPr>
       </w:pPr>
-      <w:bookmarkStart w:id="10" w:name="_Toc147797261"/>
+      <w:bookmarkStart w:id="10" w:name="_Toc148578974"/>
       <w:r>
         <w:rPr>
           <w:rFonts w:eastAsia="Times New Roman"/>
@@ -13549,7 +13596,7 @@
       <w:pPr>
         <w:pStyle w:val="Heading2"/>
       </w:pPr>
-      <w:bookmarkStart w:id="11" w:name="_Toc147797262"/>
+      <w:bookmarkStart w:id="11" w:name="_Toc148578975"/>
       <w:r>
         <w:lastRenderedPageBreak/>
         <w:t>Scheduling Emails with Cyclic</w:t>
@@ -14494,7 +14541,7 @@
       <w:pPr>
         <w:pStyle w:val="Heading2"/>
       </w:pPr>
-      <w:bookmarkStart w:id="12" w:name="_Toc147797263"/>
+      <w:bookmarkStart w:id="12" w:name="_Toc148578976"/>
       <w:r>
         <w:lastRenderedPageBreak/>
         <w:t>Brief Anatomy of React</w:t>
@@ -17981,17 +18028,16 @@
           <w:b/>
           <w:bCs/>
         </w:rPr>
-        <w:t>C</w:t>
-      </w:r>
-      <w:r>
-        <w:rPr>
-          <w:b/>
-          <w:bCs/>
-        </w:rPr>
-        <w:t>onstructor</w:t>
-      </w:r>
-      <w:r>
-        <w:t>: This method is called when an instance of the component is created. It's used for initializing state and setting up initial values.</w:t>
+        <w:t>Constructor</w:t>
+      </w:r>
+      <w:r>
+        <w:t>: This method is called when an instance of the component is created. It's used for initiali</w:t>
+      </w:r>
+      <w:r>
+        <w:t>s</w:t>
+      </w:r>
+      <w:r>
+        <w:t>ing state and setting up initial values.</w:t>
       </w:r>
     </w:p>
     <w:p>
@@ -18198,42 +18244,24 @@
     <w:p/>
     <w:p>
       <w:r>
-        <w:t>JavaScript events serve as the means for users to engage with a web application, enabling actions like capturing clicks, focus, mouseover, and keypress interactions when they occur within the web browser.</w:t>
-      </w:r>
-      <w:r>
-        <w:t xml:space="preserve"> </w:t>
-      </w:r>
-      <w:r>
-        <w:t>Each JavaScript event is paired with an event handler, which collaborates with an event listener. The event listener's role is to observe a specific event's occurrence, while the event handler is a function containing executable code that triggers once the event is detected or activated.</w:t>
-      </w:r>
-      <w:r>
-        <w:t xml:space="preserve"> </w:t>
-      </w:r>
-    </w:p>
-    <w:p/>
-    <w:p>
-      <w:pPr>
-        <w:rPr>
-          <w:rFonts w:cstheme="minorHAnsi"/>
-        </w:rPr>
-      </w:pPr>
-      <w:r>
-        <w:rPr>
-          <w:rFonts w:cstheme="minorHAnsi"/>
-        </w:rPr>
-        <w:t>React Synthetic Events are very similar to Native Events</w:t>
-      </w:r>
-      <w:r>
-        <w:rPr>
-          <w:rFonts w:cstheme="minorHAnsi"/>
-        </w:rPr>
-        <w:t>;</w:t>
-      </w:r>
-      <w:r>
-        <w:rPr>
-          <w:rFonts w:cstheme="minorHAnsi"/>
-        </w:rPr>
-        <w:t xml:space="preserve"> however, with Synthetic Events, the same API interface is implemented across multiple browsers.</w:t>
+        <w:t>JavaScript events serve as the means for users to engage with a web application, enabling actions like capturing clicks, focus, mouseover, and keypress interactions when they occur within the web browser. Each JavaScript event is paired with an event handler, which collaborates with an event listener. The event listener's role is to observe a specific event's occurrence, while the event handler is a function containing executable code that triggers once the event is detected or activated.</w:t>
+      </w:r>
+      <w:r>
+        <w:t xml:space="preserve"> </w:t>
+      </w:r>
+    </w:p>
+    <w:p/>
+    <w:p>
+      <w:pPr>
+        <w:rPr>
+          <w:rFonts w:cstheme="minorHAnsi"/>
+        </w:rPr>
+      </w:pPr>
+      <w:r>
+        <w:rPr>
+          <w:rFonts w:cstheme="minorHAnsi"/>
+        </w:rPr>
+        <w:t>React Synthetic Events are very similar to Native Events; however, with Synthetic Events, the same API interface is implemented across multiple browsers.</w:t>
       </w:r>
       <w:r>
         <w:rPr>
@@ -18253,19 +18281,7 @@
         <w:rPr>
           <w:rFonts w:cstheme="minorHAnsi"/>
         </w:rPr>
-        <w:t xml:space="preserve"> </w:t>
-      </w:r>
-      <w:r>
-        <w:rPr>
-          <w:rFonts w:cstheme="minorHAnsi"/>
-        </w:rPr>
-        <w:t>Both Synthetic Events and Native Events can implement the preventDefault and stopPropagation methods.</w:t>
-      </w:r>
-      <w:r>
-        <w:rPr>
-          <w:rFonts w:cstheme="minorHAnsi"/>
-        </w:rPr>
-        <w:t xml:space="preserve"> </w:t>
+        <w:t xml:space="preserve"> Both Synthetic Events and Native Events can implement the preventDefault and stopPropagation methods. </w:t>
       </w:r>
       <w:r>
         <w:rPr>
@@ -18517,7 +18533,31 @@
         <w:rPr>
           <w:rFonts w:cstheme="minorHAnsi"/>
         </w:rPr>
-        <w:t xml:space="preserve"> are hooks in React that help optimize performance by memoizing values and functions. They are often used </w:t>
+        <w:t xml:space="preserve"> are hooks in React that help optimi</w:t>
+      </w:r>
+      <w:r>
+        <w:rPr>
+          <w:rFonts w:cstheme="minorHAnsi"/>
+        </w:rPr>
+        <w:t>s</w:t>
+      </w:r>
+      <w:r>
+        <w:rPr>
+          <w:rFonts w:cstheme="minorHAnsi"/>
+        </w:rPr>
+        <w:t>e performance by memoi</w:t>
+      </w:r>
+      <w:r>
+        <w:rPr>
+          <w:rFonts w:cstheme="minorHAnsi"/>
+        </w:rPr>
+        <w:t>s</w:t>
+      </w:r>
+      <w:r>
+        <w:rPr>
+          <w:rFonts w:cstheme="minorHAnsi"/>
+        </w:rPr>
+        <w:t xml:space="preserve">ing values and functions. They are often used </w:t>
       </w:r>
       <w:r>
         <w:rPr>
@@ -18654,7 +18694,19 @@
         <w:rPr>
           <w:rFonts w:cstheme="minorHAnsi"/>
         </w:rPr>
-        <w:t xml:space="preserve"> is used to memoize values. It takes a function and an array of dependencies. It returns a memoized value recalculated</w:t>
+        <w:t xml:space="preserve"> is used to memoize values. It takes a function and an array of dependencies. It returns a memoi</w:t>
+      </w:r>
+      <w:r>
+        <w:rPr>
+          <w:rFonts w:cstheme="minorHAnsi"/>
+        </w:rPr>
+        <w:t>s</w:t>
+      </w:r>
+      <w:r>
+        <w:rPr>
+          <w:rFonts w:cstheme="minorHAnsi"/>
+        </w:rPr>
+        <w:t>ed value recalculated</w:t>
       </w:r>
       <w:r>
         <w:rPr>
@@ -18825,7 +18877,19 @@
         <w:rPr>
           <w:rFonts w:cstheme="minorHAnsi"/>
         </w:rPr>
-        <w:t xml:space="preserve"> returns a memoized </w:t>
+        <w:t xml:space="preserve"> returns a memoi</w:t>
+      </w:r>
+      <w:r>
+        <w:rPr>
+          <w:rFonts w:cstheme="minorHAnsi"/>
+        </w:rPr>
+        <w:t>s</w:t>
+      </w:r>
+      <w:r>
+        <w:rPr>
+          <w:rFonts w:cstheme="minorHAnsi"/>
+        </w:rPr>
+        <w:t xml:space="preserve">ed </w:t>
       </w:r>
       <w:r>
         <w:rPr>
@@ -18853,7 +18917,19 @@
         <w:rPr>
           <w:rFonts w:cstheme="minorHAnsi"/>
         </w:rPr>
-        <w:t xml:space="preserve"> returns a memoized </w:t>
+        <w:t xml:space="preserve"> returns a memoi</w:t>
+      </w:r>
+      <w:r>
+        <w:rPr>
+          <w:rFonts w:cstheme="minorHAnsi"/>
+        </w:rPr>
+        <w:t>s</w:t>
+      </w:r>
+      <w:r>
+        <w:rPr>
+          <w:rFonts w:cstheme="minorHAnsi"/>
+        </w:rPr>
+        <w:t xml:space="preserve">ed </w:t>
       </w:r>
       <w:r>
         <w:rPr>
@@ -19238,7 +19314,569 @@
       <w:pPr>
         <w:pStyle w:val="Heading2"/>
       </w:pPr>
-      <w:bookmarkStart w:id="13" w:name="_Toc147797264"/>
+      <w:bookmarkStart w:id="13" w:name="_Toc148578977"/>
+      <w:r>
+        <w:t>Git Cheat</w:t>
+      </w:r>
+      <w:r>
+        <w:t xml:space="preserve"> S</w:t>
+      </w:r>
+      <w:r>
+        <w:t>heet</w:t>
+      </w:r>
+      <w:bookmarkEnd w:id="13"/>
+    </w:p>
+    <w:p/>
+    <w:p>
+      <w:r>
+        <w:t>Before the advent of Version Control Systems (VCS), the traditional method involved the laborious practice of manually saving complete project copies in assorted folders (a common occurrence prior to Git's introduction in 2005). This approach quickly became impractical, particularly when multiple individuals collaborated on a single project, necessitating the manual exchange and integration of changes.</w:t>
+      </w:r>
+    </w:p>
+    <w:p/>
+    <w:p>
+      <w:pPr>
+        <w:rPr>
+          <w:b/>
+          <w:bCs/>
+        </w:rPr>
+      </w:pPr>
+      <w:r>
+        <w:rPr>
+          <w:b/>
+          <w:bCs/>
+        </w:rPr>
+        <w:t xml:space="preserve">What is </w:t>
+      </w:r>
+      <w:r>
+        <w:rPr>
+          <w:b/>
+          <w:bCs/>
+        </w:rPr>
+        <w:t>G</w:t>
+      </w:r>
+      <w:r>
+        <w:rPr>
+          <w:b/>
+          <w:bCs/>
+        </w:rPr>
+        <w:t>it</w:t>
+      </w:r>
+    </w:p>
+    <w:p/>
+    <w:p>
+      <w:r>
+        <w:t xml:space="preserve">Git stands as the most widely embraced version control system globally. </w:t>
+      </w:r>
+      <w:r>
+        <w:t>Version control systems</w:t>
+      </w:r>
+      <w:r>
+        <w:t xml:space="preserve"> </w:t>
+      </w:r>
+      <w:r>
+        <w:t xml:space="preserve">are </w:t>
+      </w:r>
+      <w:r>
+        <w:t>designed</w:t>
+      </w:r>
+      <w:r>
+        <w:t xml:space="preserve"> to track the </w:t>
+      </w:r>
+      <w:r>
+        <w:t>changes</w:t>
+      </w:r>
+      <w:r>
+        <w:t xml:space="preserve"> in our code across time </w:t>
+      </w:r>
+      <w:r>
+        <w:t xml:space="preserve">and </w:t>
+      </w:r>
+      <w:r>
+        <w:t>maintain a dedicated database</w:t>
+      </w:r>
+      <w:r>
+        <w:t xml:space="preserve"> about the changes</w:t>
+      </w:r>
+      <w:r>
+        <w:t xml:space="preserve"> in a so-</w:t>
+      </w:r>
+      <w:r>
+        <w:t>called</w:t>
+      </w:r>
+      <w:r>
+        <w:t xml:space="preserve"> repository. Within this repository, we gain insight into the historical evolution of our projects, </w:t>
+      </w:r>
+      <w:r>
+        <w:t>identifying</w:t>
+      </w:r>
+      <w:r>
+        <w:t xml:space="preserve"> the contributors behind each modification, along with the timing and rationale for those adjustments. Furthermore, in the event of an error, we </w:t>
+      </w:r>
+      <w:r>
+        <w:t>can</w:t>
+      </w:r>
+      <w:r>
+        <w:t xml:space="preserve"> restore our project to a prior state.</w:t>
+      </w:r>
+    </w:p>
+    <w:p/>
+    <w:p>
+      <w:pPr>
+        <w:rPr>
+          <w:b/>
+          <w:bCs/>
+        </w:rPr>
+      </w:pPr>
+      <w:r>
+        <w:rPr>
+          <w:b/>
+          <w:bCs/>
+        </w:rPr>
+        <w:t>Categories of Versioned Systems</w:t>
+      </w:r>
+    </w:p>
+    <w:p/>
+    <w:p>
+      <w:r>
+        <w:rPr>
+          <w:b/>
+          <w:bCs/>
+        </w:rPr>
+        <w:t>Centralised:</w:t>
+      </w:r>
+      <w:r>
+        <w:t xml:space="preserve"> </w:t>
+      </w:r>
+      <w:r>
+        <w:t>In a centrali</w:t>
+      </w:r>
+      <w:r>
+        <w:t>s</w:t>
+      </w:r>
+      <w:r>
+        <w:t>ed version control system, every team member relies on a central server to access the most recent project copy and to exchange modifications. Systems like Subversion and Microsoft Team Foundation Server are examples of this approach. However, this centrali</w:t>
+      </w:r>
+      <w:r>
+        <w:t>s</w:t>
+      </w:r>
+      <w:r>
+        <w:t>ed model poses a notable vulnerability: if the server experiences downtime, collaborative work comes to a halt until the server is operational once more.</w:t>
+      </w:r>
+    </w:p>
+    <w:p/>
+    <w:p>
+      <w:r>
+        <w:rPr>
+          <w:b/>
+          <w:bCs/>
+        </w:rPr>
+        <w:t>Distributed</w:t>
+      </w:r>
+      <w:r>
+        <w:t xml:space="preserve">: </w:t>
+      </w:r>
+      <w:r>
+        <w:t>In a distributed system, each team member maintains a local copy of the project on their own machine, allowing them to save snapshots of the project independently. Git and Mercurial are examples of distributed version control systems. Git, in particular, is both free and open source, boasting exceptional speed and scalability.</w:t>
+      </w:r>
+    </w:p>
+    <w:p>
+      <w:pPr>
+        <w:jc w:val="left"/>
+      </w:pPr>
+    </w:p>
+    <w:p>
+      <w:pPr>
+        <w:jc w:val="left"/>
+        <w:rPr>
+          <w:b/>
+          <w:bCs/>
+        </w:rPr>
+      </w:pPr>
+      <w:r>
+        <w:rPr>
+          <w:b/>
+          <w:bCs/>
+        </w:rPr>
+        <w:t>Installing Git</w:t>
+      </w:r>
+    </w:p>
+    <w:p>
+      <w:pPr>
+        <w:jc w:val="left"/>
+      </w:pPr>
+      <w:r>
+        <w:t xml:space="preserve">Firstly, we can check if </w:t>
+      </w:r>
+      <w:r>
+        <w:t xml:space="preserve">we have </w:t>
+      </w:r>
+      <w:r>
+        <w:t>G</w:t>
+      </w:r>
+      <w:r>
+        <w:t xml:space="preserve">it installed on our machine by </w:t>
+      </w:r>
+      <w:r>
+        <w:t>viewing</w:t>
+      </w:r>
+      <w:r>
+        <w:t xml:space="preserve"> the current version:</w:t>
+      </w:r>
+    </w:p>
+    <w:p>
+      <w:pPr>
+        <w:jc w:val="left"/>
+      </w:pPr>
+      <w:r>
+        <w:t>[Git Version Code Snippet]</w:t>
+      </w:r>
+    </w:p>
+    <w:p>
+      <w:pPr>
+        <w:jc w:val="left"/>
+      </w:pPr>
+      <w:r>
+        <w:t>You can download the latest version of Git on [Link: Git Downloads]</w:t>
+      </w:r>
+    </w:p>
+    <w:p>
+      <w:pPr>
+        <w:jc w:val="left"/>
+      </w:pPr>
+    </w:p>
+    <w:p>
+      <w:pPr>
+        <w:jc w:val="left"/>
+        <w:rPr>
+          <w:b/>
+          <w:bCs/>
+        </w:rPr>
+      </w:pPr>
+      <w:r>
+        <w:rPr>
+          <w:b/>
+          <w:bCs/>
+        </w:rPr>
+        <w:t>Git Bash</w:t>
+      </w:r>
+    </w:p>
+    <w:p>
+      <w:pPr>
+        <w:jc w:val="left"/>
+      </w:pPr>
+    </w:p>
+    <w:p>
+      <w:pPr>
+        <w:jc w:val="left"/>
+      </w:pPr>
+      <w:r>
+        <w:t xml:space="preserve">The Bourne shell is the original </w:t>
+      </w:r>
+      <w:hyperlink r:id="rId15" w:history="1">
+        <w:r>
+          <w:rPr>
+            <w:rStyle w:val="Hyperlink"/>
+          </w:rPr>
+          <w:t>Unix</w:t>
+        </w:r>
+      </w:hyperlink>
+      <w:r>
+        <w:t xml:space="preserve"> shell -- command execution program, often called a </w:t>
+      </w:r>
+      <w:r>
+        <w:rPr>
+          <w:rStyle w:val="Emphasis"/>
+        </w:rPr>
+        <w:t>command interpreter</w:t>
+      </w:r>
+      <w:r>
+        <w:t xml:space="preserve"> -- that was developed in 1979 at what at the time was Bell Labs. Named for its developer, English computer scientist Stephen Bourne, the Bourne shell is also known by its program name, sh.</w:t>
+      </w:r>
+    </w:p>
+    <w:p>
+      <w:pPr>
+        <w:jc w:val="left"/>
+      </w:pPr>
+    </w:p>
+    <w:p>
+      <w:r>
+        <w:lastRenderedPageBreak/>
+        <w:t>Git Bash</w:t>
+      </w:r>
+      <w:r>
+        <w:t xml:space="preserve"> (</w:t>
+      </w:r>
+      <w:r>
+        <w:t>Bourne Again Shell</w:t>
+      </w:r>
+      <w:r>
+        <w:t>)</w:t>
+      </w:r>
+      <w:r>
+        <w:t xml:space="preserve"> is a command-line interface (CLI) for Git that allows you to interact with Git and execute Git commands in a Unix-like terminal environment on Windows. While you can use Git through graphical user interfaces (GUIs) or directly in the Windows Command Prompt, having Git Bash provides several advantages:</w:t>
+      </w:r>
+    </w:p>
+    <w:p>
+      <w:r>
+        <w:rPr>
+          <w:rStyle w:val="Strong"/>
+        </w:rPr>
+        <w:t>Consistency</w:t>
+      </w:r>
+      <w:r>
+        <w:t>: Git Bash provides a consistent and Unix-like command-line environment, which is more familiar to developers who work in Unix-based systems (Linux or macOS). This consistency is especially valuable if you switch between Windows and other platforms.</w:t>
+      </w:r>
+    </w:p>
+    <w:p>
+      <w:r>
+        <w:rPr>
+          <w:rStyle w:val="Strong"/>
+        </w:rPr>
+        <w:t>Access to Unix Commands</w:t>
+      </w:r>
+      <w:r>
+        <w:t xml:space="preserve">: In addition to Git commands, Git Bash gives you access to a variety of Unix commands, such as </w:t>
+      </w:r>
+      <w:r>
+        <w:rPr>
+          <w:rStyle w:val="HTMLCode"/>
+          <w:rFonts w:eastAsiaTheme="majorEastAsia"/>
+        </w:rPr>
+        <w:t>ls</w:t>
+      </w:r>
+      <w:r>
+        <w:t xml:space="preserve">, </w:t>
+      </w:r>
+      <w:r>
+        <w:rPr>
+          <w:rStyle w:val="HTMLCode"/>
+          <w:rFonts w:eastAsiaTheme="majorEastAsia"/>
+        </w:rPr>
+        <w:t>grep</w:t>
+      </w:r>
+      <w:r>
+        <w:t xml:space="preserve">, </w:t>
+      </w:r>
+      <w:r>
+        <w:rPr>
+          <w:rStyle w:val="HTMLCode"/>
+          <w:rFonts w:eastAsiaTheme="majorEastAsia"/>
+        </w:rPr>
+        <w:t>find</w:t>
+      </w:r>
+      <w:r>
+        <w:t>, and others, which can be beneficial for tasks beyond version control.</w:t>
+      </w:r>
+    </w:p>
+    <w:p>
+      <w:r>
+        <w:rPr>
+          <w:rStyle w:val="Strong"/>
+        </w:rPr>
+        <w:t>Flexibility</w:t>
+      </w:r>
+      <w:r>
+        <w:t>: Git Bash allows you to work with Git in a way that may be more efficient for your specific needs. You can use Git commands directly in the terminal without relying on a GUI.</w:t>
+      </w:r>
+    </w:p>
+    <w:p>
+      <w:r>
+        <w:t>While Git Bash is a valuable tool, it's important to note that you can use Git through other interfaces, including GUI clients like GitKraken, SourceTree, and GitHub Desktop.</w:t>
+      </w:r>
+    </w:p>
+    <w:p>
+      <w:pPr>
+        <w:jc w:val="left"/>
+        <w:rPr>
+          <w:b/>
+          <w:bCs/>
+        </w:rPr>
+      </w:pPr>
+    </w:p>
+    <w:p>
+      <w:pPr>
+        <w:rPr>
+          <w:b/>
+          <w:bCs/>
+        </w:rPr>
+      </w:pPr>
+      <w:r>
+        <w:rPr>
+          <w:b/>
+          <w:bCs/>
+        </w:rPr>
+        <w:t>Git Configuration</w:t>
+      </w:r>
+    </w:p>
+    <w:p/>
+    <w:p>
+      <w:r>
+        <w:t>Git configuration has three levels: system (system-wide settings), global (user-specific settings), and local (repository-specific settings). Local configurations take precedence over global and system configurations.</w:t>
+      </w:r>
+      <w:r>
+        <w:t xml:space="preserve"> </w:t>
+      </w:r>
+      <w:r>
+        <w:t xml:space="preserve">In Git, you can configure </w:t>
+      </w:r>
+      <w:r>
+        <w:t>various</w:t>
+      </w:r>
+      <w:r>
+        <w:t xml:space="preserve"> settings, including your identity (name and email), core behavio</w:t>
+      </w:r>
+      <w:r>
+        <w:t>u</w:t>
+      </w:r>
+      <w:r>
+        <w:t>r</w:t>
+      </w:r>
+      <w:r>
+        <w:t>,</w:t>
+      </w:r>
+      <w:r>
+        <w:t xml:space="preserve"> custom commands, remote repository details, and more. These configurations allow you to customize your Git workflow and behavio</w:t>
+      </w:r>
+      <w:r>
+        <w:t>u</w:t>
+      </w:r>
+      <w:r>
+        <w:t>r to suit your specific needs and preferences.</w:t>
+      </w:r>
+    </w:p>
+    <w:p/>
+    <w:p>
+      <w:pPr>
+        <w:rPr>
+          <w:i/>
+          <w:iCs/>
+        </w:rPr>
+      </w:pPr>
+      <w:r>
+        <w:rPr>
+          <w:i/>
+          <w:iCs/>
+        </w:rPr>
+        <w:t xml:space="preserve">[Config User Name </w:t>
+      </w:r>
+      <w:r>
+        <w:rPr>
+          <w:i/>
+          <w:iCs/>
+        </w:rPr>
+        <w:t>Code Snippet</w:t>
+      </w:r>
+      <w:r>
+        <w:rPr>
+          <w:i/>
+          <w:iCs/>
+        </w:rPr>
+        <w:t>]</w:t>
+      </w:r>
+    </w:p>
+    <w:p/>
+    <w:p>
+      <w:r>
+        <w:t>Beware that the double quote is necessary, as the name contains white space.</w:t>
+      </w:r>
+      <w:r>
+        <w:t xml:space="preserve"> </w:t>
+      </w:r>
+      <w:r>
+        <w:t xml:space="preserve">Also, </w:t>
+      </w:r>
+      <w:r>
+        <w:t>a single dash means that the following flags are single-character only and generally means that more than one flag can be passed</w:t>
+      </w:r>
+      <w:r>
+        <w:t>. In contrast, t</w:t>
+      </w:r>
+      <w:r>
+        <w:t>he double dash connotes a single positional flag</w:t>
+      </w:r>
+      <w:r>
+        <w:t xml:space="preserve"> </w:t>
+      </w:r>
+      <w:r>
+        <w:t>argument to a command line tool.</w:t>
+      </w:r>
+      <w:r>
+        <w:t xml:space="preserve"> </w:t>
+      </w:r>
+      <w:r>
+        <w:t>Alternatively, we can open the settings file with our default code editor:</w:t>
+      </w:r>
+    </w:p>
+    <w:p/>
+    <w:p>
+      <w:pPr>
+        <w:rPr>
+          <w:i/>
+          <w:iCs/>
+        </w:rPr>
+      </w:pPr>
+      <w:r>
+        <w:rPr>
+          <w:i/>
+          <w:iCs/>
+        </w:rPr>
+        <w:t>[Open Config Code Snippet]</w:t>
+      </w:r>
+    </w:p>
+    <w:p/>
+    <w:p>
+      <w:bookmarkStart w:id="14" w:name="_Toc148578978"/>
+      <w:r>
+        <w:t xml:space="preserve">The "Auto Carriage Return Line Feed" property, often </w:t>
+      </w:r>
+      <w:r>
+        <w:t>called</w:t>
+      </w:r>
+      <w:r>
+        <w:t xml:space="preserve"> </w:t>
+      </w:r>
+      <w:r>
+        <w:t xml:space="preserve">autocrlf </w:t>
+      </w:r>
+      <w:r>
+        <w:t xml:space="preserve">in Git, </w:t>
+      </w:r>
+      <w:r>
+        <w:t>handles</w:t>
+      </w:r>
+      <w:r>
+        <w:t xml:space="preserve"> line endings in text files</w:t>
+      </w:r>
+      <w:r>
+        <w:t xml:space="preserve">, as Windows handles line feeds </w:t>
+      </w:r>
+      <w:r>
+        <w:t xml:space="preserve">differently than </w:t>
+      </w:r>
+      <w:r>
+        <w:t>Linux and macOS.</w:t>
+      </w:r>
+      <w:r>
+        <w:t xml:space="preserve"> Windows </w:t>
+      </w:r>
+      <w:r>
+        <w:t>prefixes</w:t>
+      </w:r>
+      <w:r>
+        <w:t xml:space="preserve"> carriage return</w:t>
+      </w:r>
+      <w:r>
+        <w:t xml:space="preserve"> before line feed</w:t>
+      </w:r>
+      <w:r>
+        <w:t>s (/R/N versus /N).</w:t>
+      </w:r>
+    </w:p>
+    <w:p/>
+    <w:p>
+      <w:pPr>
+        <w:pStyle w:val="Heading2"/>
+      </w:pPr>
       <w:r>
         <w:t>Recreating McDonald</w:t>
       </w:r>
@@ -19248,657 +19886,7 @@
       <w:r>
         <w:t>s Ordering Kiosk UI</w:t>
       </w:r>
-      <w:bookmarkEnd w:id="13"/>
-    </w:p>
-    <w:p>
-      <w:pPr>
-        <w:jc w:val="left"/>
-      </w:pPr>
-      <w:r>
-        <w:br w:type="page"/>
-      </w:r>
-    </w:p>
-    <w:p/>
-    <w:p>
-      <w:pPr>
-        <w:pStyle w:val="Heading1"/>
-      </w:pPr>
-      <w:bookmarkStart w:id="14" w:name="_Toc147797265"/>
-      <w:r>
-        <w:t>Voice Material</w:t>
-      </w:r>
       <w:bookmarkEnd w:id="14"/>
-    </w:p>
-    <w:p/>
-    <w:p>
-      <w:pPr>
-        <w:pStyle w:val="Heading2"/>
-      </w:pPr>
-      <w:bookmarkStart w:id="15" w:name="_Toc147797266"/>
-      <w:r>
-        <w:t>Fundamental JavaScript Interview Questions</w:t>
-      </w:r>
-      <w:bookmarkEnd w:id="15"/>
-    </w:p>
-    <w:p/>
-    <w:p>
-      <w:pPr>
-        <w:rPr>
-          <w:b/>
-          <w:bCs/>
-        </w:rPr>
-      </w:pPr>
-      <w:r>
-        <w:rPr>
-          <w:b/>
-          <w:bCs/>
-        </w:rPr>
-        <w:t>What is JavaScript?</w:t>
-      </w:r>
-      <w:r>
-        <w:rPr>
-          <w:b/>
-          <w:bCs/>
-        </w:rPr>
-        <w:t xml:space="preserve"> </w:t>
-      </w:r>
-    </w:p>
-    <w:p/>
-    <w:p>
-      <w:r>
-        <w:t xml:space="preserve">JavaScript is a high-level, versatile, and widely used programming language primarily known for its role in web development. It allows developers to add interactivity, functionality, and dynamic behaviour to websites and web applications. JavaScript is often </w:t>
-      </w:r>
-      <w:r>
-        <w:t>called</w:t>
-      </w:r>
-      <w:r>
-        <w:t xml:space="preserve"> the "scripting language of the web" because it runs directly in web browsers, enabling client-side scripting.</w:t>
-      </w:r>
-    </w:p>
-    <w:p/>
-    <w:p>
-      <w:pPr>
-        <w:rPr>
-          <w:b/>
-          <w:bCs/>
-        </w:rPr>
-      </w:pPr>
-      <w:r>
-        <w:rPr>
-          <w:b/>
-          <w:bCs/>
-        </w:rPr>
-        <w:t>What are the Features of JavaScript?</w:t>
-      </w:r>
-    </w:p>
-    <w:p/>
-    <w:p>
-      <w:r>
-        <w:rPr>
-          <w:rStyle w:val="Strong"/>
-        </w:rPr>
-        <w:t>High-Level Language:</w:t>
-      </w:r>
-      <w:r>
-        <w:t xml:space="preserve"> JavaScript is a high-level programming language</w:t>
-      </w:r>
-      <w:r>
-        <w:t xml:space="preserve"> tha</w:t>
-      </w:r>
-      <w:r>
-        <w:t>t abstracts many low-level details, making it easier for developers to write code without worrying about memory management and hardware-specific concerns.</w:t>
-      </w:r>
-    </w:p>
-    <w:p/>
-    <w:p>
-      <w:r>
-        <w:rPr>
-          <w:rStyle w:val="Strong"/>
-        </w:rPr>
-        <w:t>Interpreted Language:</w:t>
-      </w:r>
-      <w:r>
-        <w:t xml:space="preserve"> JavaScript is an interpreted language, </w:t>
-      </w:r>
-      <w:r>
-        <w:t>meaning</w:t>
-      </w:r>
-      <w:r>
-        <w:t xml:space="preserve"> it does not require compilation before execution. Web browsers have built-in JavaScript engines that interpret and execute JavaScript code on the fly.</w:t>
-      </w:r>
-    </w:p>
-    <w:p/>
-    <w:p>
-      <w:r>
-        <w:rPr>
-          <w:rStyle w:val="Strong"/>
-        </w:rPr>
-        <w:t>Dynamic Typing:</w:t>
-      </w:r>
-      <w:r>
-        <w:t xml:space="preserve"> JavaScript uses dynamic typing, allowing variables to change data types during runtime. This flexibility can simplify coding but also requires careful attention to type-related issues.</w:t>
-      </w:r>
-    </w:p>
-    <w:p/>
-    <w:p>
-      <w:r>
-        <w:rPr>
-          <w:rStyle w:val="Strong"/>
-        </w:rPr>
-        <w:t>Multi-Paradigm:</w:t>
-      </w:r>
-      <w:r>
-        <w:t xml:space="preserve"> JavaScript is a multi-paradigm language, which means it supports multiple programming styles, including procedural, object-oriented, and functional programming. Developers can choose the paradigm that best suits their needs.</w:t>
-      </w:r>
-    </w:p>
-    <w:p/>
-    <w:p>
-      <w:r>
-        <w:rPr>
-          <w:rStyle w:val="Strong"/>
-        </w:rPr>
-        <w:t>Multi-Paradigm:</w:t>
-      </w:r>
-      <w:r>
-        <w:t xml:space="preserve"> JavaScript is a multi-paradigm language, which means it supports multiple programming styles, including procedural, object-oriented, and functional programming. Developers can choose the paradigm that best suits their needs.</w:t>
-      </w:r>
-    </w:p>
-    <w:p/>
-    <w:p>
-      <w:r>
-        <w:rPr>
-          <w:rStyle w:val="Strong"/>
-        </w:rPr>
-        <w:t>First-Class Functions:</w:t>
-      </w:r>
-      <w:r>
-        <w:t xml:space="preserve"> JavaScript treats functions as first-class citizens. This means you can assign functions to variables, pass them as arguments to other functions, and return them from other functions. This feature is fundamental for functional programming.</w:t>
-      </w:r>
-    </w:p>
-    <w:p/>
-    <w:p>
-      <w:r>
-        <w:rPr>
-          <w:rStyle w:val="Strong"/>
-        </w:rPr>
-        <w:t>Closures:</w:t>
-      </w:r>
-      <w:r>
-        <w:t xml:space="preserve"> JavaScript supports closures, which allow functions to "remember" and access variables from their outer scope even after that scope has exited. Closures are valuable for maintaining state and encapsulation.</w:t>
-      </w:r>
-    </w:p>
-    <w:p/>
-    <w:p>
-      <w:r>
-        <w:rPr>
-          <w:rStyle w:val="Strong"/>
-        </w:rPr>
-        <w:lastRenderedPageBreak/>
-        <w:t>Event-Driven and Asynchronous:</w:t>
-      </w:r>
-      <w:r>
-        <w:t xml:space="preserve"> JavaScript excels at event-driven programming. It can listen for and respond to user interactions (e.g., clicks, keypresses) and perform asynchronous operations, such as making HTTP requests, without blocking the main program execution.</w:t>
-      </w:r>
-    </w:p>
-    <w:p/>
-    <w:p>
-      <w:r>
-        <w:rPr>
-          <w:rStyle w:val="Strong"/>
-        </w:rPr>
-        <w:t>DOM Manipulation:</w:t>
-      </w:r>
-      <w:r>
-        <w:t xml:space="preserve"> JavaScript is used to interact with the Document Object Model (DOM), which represents the structure of an HTML document. This allows developers to dynamically modify and update web page content and behavior.</w:t>
-      </w:r>
-    </w:p>
-    <w:p/>
-    <w:p>
-      <w:r>
-        <w:rPr>
-          <w:rStyle w:val="Strong"/>
-        </w:rPr>
-        <w:t>Cross-Browser Compatibility:</w:t>
-      </w:r>
-      <w:r>
-        <w:t xml:space="preserve"> JavaScript is supported by all modern web browsers, making it a reliable choice for web development. Compatibility libraries and tools help address cross-browser issues.</w:t>
-      </w:r>
-    </w:p>
-    <w:p/>
-    <w:p>
-      <w:r>
-        <w:rPr>
-          <w:rStyle w:val="Strong"/>
-        </w:rPr>
-        <w:t>Extensive Standard Library:</w:t>
-      </w:r>
-      <w:r>
-        <w:t xml:space="preserve"> JavaScript provides a rich standard library that includes functions and objects for performing common tasks, such as working with strings, arrays, dates, and more.</w:t>
-      </w:r>
-    </w:p>
-    <w:p/>
-    <w:p>
-      <w:r>
-        <w:rPr>
-          <w:rStyle w:val="Strong"/>
-        </w:rPr>
-        <w:t>Modulari</w:t>
-      </w:r>
-      <w:r>
-        <w:rPr>
-          <w:rStyle w:val="Strong"/>
-        </w:rPr>
-        <w:t>s</w:t>
-      </w:r>
-      <w:r>
-        <w:rPr>
-          <w:rStyle w:val="Strong"/>
-        </w:rPr>
-        <w:t>ation:</w:t>
-      </w:r>
-      <w:r>
-        <w:t xml:space="preserve"> JavaScript supports modular programming through the use of modules and libraries, which helps organi</w:t>
-      </w:r>
-      <w:r>
-        <w:t>s</w:t>
-      </w:r>
-      <w:r>
-        <w:t>e code into reusable and maintainable components.</w:t>
-      </w:r>
-    </w:p>
-    <w:p/>
-    <w:p>
-      <w:r>
-        <w:rPr>
-          <w:rStyle w:val="Strong"/>
-        </w:rPr>
-        <w:t>Error Handling:</w:t>
-      </w:r>
-      <w:r>
-        <w:t xml:space="preserve"> JavaScript provides mechanisms for handling errors, including try-catch blocks, to gracefully manage unexpected issues in code execution.</w:t>
-      </w:r>
-    </w:p>
-    <w:p/>
-    <w:p/>
-    <w:p/>
-    <w:p>
-      <w:r>
-        <w:t>2. Explain the differences between JavaScript and Java.</w:t>
-      </w:r>
-    </w:p>
-    <w:p/>
-    <w:p>
-      <w:r>
-        <w:t>3. What are the key features of JavaScript?</w:t>
-      </w:r>
-    </w:p>
-    <w:p>
-      <w:r>
-        <w:t>4. How is JavaScript used in web development?</w:t>
-      </w:r>
-    </w:p>
-    <w:p>
-      <w:r>
-        <w:t>5. What are variables in JavaScript?</w:t>
-      </w:r>
-    </w:p>
-    <w:p>
-      <w:r>
-        <w:t>6. How do you declare a variable in JavaScript?</w:t>
-      </w:r>
-    </w:p>
-    <w:p>
-      <w:r>
-        <w:t>7. What are data types in JavaScript?</w:t>
-      </w:r>
-    </w:p>
-    <w:p>
-      <w:r>
-        <w:t>8. What are the differences between `let`, `const`, and `var` for declaring variables?</w:t>
-      </w:r>
-    </w:p>
-    <w:p>
-      <w:r>
-        <w:t>9. How do you comment in JavaScript?</w:t>
-      </w:r>
-    </w:p>
-    <w:p>
-      <w:r>
-        <w:t>10. Explain hoisting in JavaScript.</w:t>
-      </w:r>
-    </w:p>
-    <w:p/>
-    <w:p>
-      <w:r>
-        <w:t>**Operators and Expressions:**</w:t>
-      </w:r>
-    </w:p>
-    <w:p/>
-    <w:p>
-      <w:r>
-        <w:t>11. What are operators in JavaScript?</w:t>
-      </w:r>
-    </w:p>
-    <w:p>
-      <w:r>
-        <w:t>12. Explain the difference between `==` and `===` operators.</w:t>
-      </w:r>
-    </w:p>
-    <w:p>
-      <w:r>
-        <w:lastRenderedPageBreak/>
-        <w:t>13. What is the ternary operator in JavaScript?</w:t>
-      </w:r>
-    </w:p>
-    <w:p>
-      <w:r>
-        <w:t>14. How do you use the `typeof` operator?</w:t>
-      </w:r>
-    </w:p>
-    <w:p>
-      <w:r>
-        <w:t>15. Explain the concept of short-circuit evaluation in logical operators.</w:t>
-      </w:r>
-    </w:p>
-    <w:p/>
-    <w:p>
-      <w:r>
-        <w:t>**Control Structures:**</w:t>
-      </w:r>
-    </w:p>
-    <w:p/>
-    <w:p>
-      <w:r>
-        <w:t>16. What are conditional statements in JavaScript?</w:t>
-      </w:r>
-    </w:p>
-    <w:p>
-      <w:r>
-        <w:t>17. Explain the `if`, `else if`, and `else` statements.</w:t>
-      </w:r>
-    </w:p>
-    <w:p>
-      <w:r>
-        <w:t>18. What is a switch statement, and how does it work?</w:t>
-      </w:r>
-    </w:p>
-    <w:p>
-      <w:r>
-        <w:t>19. How do you create loops in JavaScript?</w:t>
-      </w:r>
-    </w:p>
-    <w:p>
-      <w:r>
-        <w:t>20. Explain the `for` loop, `while` loop, and `do...while` loop.</w:t>
-      </w:r>
-    </w:p>
-    <w:p/>
-    <w:p>
-      <w:r>
-        <w:t>**Functions:**</w:t>
-      </w:r>
-    </w:p>
-    <w:p/>
-    <w:p>
-      <w:r>
-        <w:t>21. What is a function in JavaScript?</w:t>
-      </w:r>
-    </w:p>
-    <w:p>
-      <w:r>
-        <w:t>22. How do you declare a function in JavaScript?</w:t>
-      </w:r>
-    </w:p>
-    <w:p>
-      <w:r>
-        <w:t>23. Explain function parameters and arguments.</w:t>
-      </w:r>
-    </w:p>
-    <w:p>
-      <w:r>
-        <w:t>24. What is a callback function?</w:t>
-      </w:r>
-    </w:p>
-    <w:p>
-      <w:r>
-        <w:t>25. What is the difference between function declarations and function expressions?</w:t>
-      </w:r>
-    </w:p>
-    <w:p>
-      <w:r>
-        <w:t>26. How does the `return` statement work in functions?</w:t>
-      </w:r>
-    </w:p>
-    <w:p>
-      <w:r>
-        <w:t>27. Explain the concept of function scope.</w:t>
-      </w:r>
-    </w:p>
-    <w:p/>
-    <w:p>
-      <w:r>
-        <w:t>**Arrays:**</w:t>
-      </w:r>
-    </w:p>
-    <w:p/>
-    <w:p>
-      <w:r>
-        <w:t>28. What is an array in JavaScript?</w:t>
-      </w:r>
-    </w:p>
-    <w:p>
-      <w:r>
-        <w:t>29. How do you create an array?</w:t>
-      </w:r>
-    </w:p>
-    <w:p>
-      <w:r>
-        <w:t>30. Explain how to access and modify array elements.</w:t>
-      </w:r>
-    </w:p>
-    <w:p>
-      <w:r>
-        <w:t>31. What are array methods? Give examples.</w:t>
-      </w:r>
-    </w:p>
-    <w:p>
-      <w:r>
-        <w:t>32. How do you iterate over an array?</w:t>
-      </w:r>
-    </w:p>
-    <w:p/>
-    <w:p>
-      <w:r>
-        <w:t>**Objects:**</w:t>
-      </w:r>
-    </w:p>
-    <w:p/>
-    <w:p>
-      <w:r>
-        <w:t>33. What is an object in JavaScript?</w:t>
-      </w:r>
-    </w:p>
-    <w:p>
-      <w:r>
-        <w:t>34. How do you create an object?</w:t>
-      </w:r>
-    </w:p>
-    <w:p>
-      <w:r>
-        <w:lastRenderedPageBreak/>
-        <w:t>35. Explain object properties and methods.</w:t>
-      </w:r>
-    </w:p>
-    <w:p>
-      <w:r>
-        <w:t>36. What is the `this` keyword in JavaScript?</w:t>
-      </w:r>
-    </w:p>
-    <w:p>
-      <w:r>
-        <w:t>37. How do you access object properties and methods?</w:t>
-      </w:r>
-    </w:p>
-    <w:p>
-      <w:r>
-        <w:t>38. What is object destructuring?</w:t>
-      </w:r>
-    </w:p>
-    <w:p>
-      <w:r>
-        <w:t>39. Explain object prototypes and inheritance.</w:t>
-      </w:r>
-    </w:p>
-    <w:p/>
-    <w:p>
-      <w:r>
-        <w:t>**DOM Manipulation:**</w:t>
-      </w:r>
-    </w:p>
-    <w:p/>
-    <w:p>
-      <w:r>
-        <w:t>40. What is the Document Object Model (DOM)?</w:t>
-      </w:r>
-    </w:p>
-    <w:p>
-      <w:r>
-        <w:t>41. How do you access elements in the DOM?</w:t>
-      </w:r>
-    </w:p>
-    <w:p>
-      <w:r>
-        <w:t>42. Explain how to modify HTML content using JavaScript.</w:t>
-      </w:r>
-    </w:p>
-    <w:p>
-      <w:r>
-        <w:t>43. How do you handle events in JavaScript?</w:t>
-      </w:r>
-    </w:p>
-    <w:p>
-      <w:r>
-        <w:t>44. What is event delegation?</w:t>
-      </w:r>
-    </w:p>
-    <w:p>
-      <w:r>
-        <w:t>45. How do you create, modify, and delete HTML elements using JavaScript?</w:t>
-      </w:r>
-    </w:p>
-    <w:p/>
-    <w:p>
-      <w:r>
-        <w:t>**Asynchronous Programming:**</w:t>
-      </w:r>
-    </w:p>
-    <w:p/>
-    <w:p>
-      <w:r>
-        <w:t>46. What is asynchronous programming in JavaScript?</w:t>
-      </w:r>
-    </w:p>
-    <w:p>
-      <w:r>
-        <w:t>47. Explain callbacks, promises, and async/await.</w:t>
-      </w:r>
-    </w:p>
-    <w:p>
-      <w:r>
-        <w:t>48. How do you make an HTTP request in JavaScript?</w:t>
-      </w:r>
-    </w:p>
-    <w:p>
-      <w:r>
-        <w:t>49. What is AJAX?</w:t>
-      </w:r>
-    </w:p>
-    <w:p>
-      <w:r>
-        <w:t>50. What is the purpose of the `fetch` API?</w:t>
-      </w:r>
-    </w:p>
-    <w:p/>
-    <w:p>
-      <w:r>
-        <w:t>**Error Handling:**</w:t>
-      </w:r>
-    </w:p>
-    <w:p/>
-    <w:p>
-      <w:r>
-        <w:t>51. What is an error in JavaScript?</w:t>
-      </w:r>
-    </w:p>
-    <w:p>
-      <w:r>
-        <w:t>52. Explain the `try`, `catch`, and `finally` statements.</w:t>
-      </w:r>
-    </w:p>
-    <w:p>
-      <w:r>
-        <w:t>53. What is the purpose of the `throw` statement?</w:t>
-      </w:r>
-    </w:p>
-    <w:p>
-      <w:r>
-        <w:t>54. How do you handle asynchronous errors?</w:t>
-      </w:r>
-    </w:p>
-    <w:p/>
-    <w:p>
-      <w:r>
-        <w:t>**Scope and Closures:**</w:t>
-      </w:r>
-    </w:p>
-    <w:p/>
-    <w:p>
-      <w:r>
-        <w:t>55. What is scope in JavaScript?</w:t>
-      </w:r>
-    </w:p>
-    <w:p>
-      <w:r>
-        <w:t>56. Explain global scope and function scope.</w:t>
-      </w:r>
-    </w:p>
-    <w:p>
-      <w:r>
-        <w:lastRenderedPageBreak/>
-        <w:t>57. What is lexical scope?</w:t>
-      </w:r>
-    </w:p>
-    <w:p>
-      <w:r>
-        <w:t>58. How do closures work in JavaScript?</w:t>
-      </w:r>
-    </w:p>
-    <w:p>
-      <w:r>
-        <w:t>59. Provide an example of a closure.</w:t>
-      </w:r>
-    </w:p>
-    <w:p/>
-    <w:p>
-      <w:r>
-        <w:t>**ES6 Features:**</w:t>
-      </w:r>
-    </w:p>
-    <w:p/>
-    <w:p>
-      <w:r>
-        <w:t>60. What are arrow functions, and how do they differ from regular functions?</w:t>
-      </w:r>
-    </w:p>
-    <w:p>
-      <w:r>
-        <w:t>61. Explain template literals.</w:t>
-      </w:r>
-    </w:p>
-    <w:p>
-      <w:r>
-        <w:t>62. What are destructuring assignments?</w:t>
-      </w:r>
     </w:p>
     <w:sectPr>
       <w:pgSz w:w="11906" w:h="16838"/>
@@ -20288,6 +20276,119 @@
     </w:lvl>
   </w:abstractNum>
   <w:abstractNum w:abstractNumId="3" w15:restartNumberingAfterBreak="0">
+    <w:nsid w:val="3F9A2A2A"/>
+    <w:multiLevelType w:val="multilevel"/>
+    <w:tmpl w:val="6BD0852C"/>
+    <w:lvl w:ilvl="0">
+      <w:start w:val="1"/>
+      <w:numFmt w:val="decimal"/>
+      <w:lvlText w:val="%1."/>
+      <w:lvlJc w:val="left"/>
+      <w:pPr>
+        <w:tabs>
+          <w:tab w:val="num" w:pos="720"/>
+        </w:tabs>
+        <w:ind w:left="720" w:hanging="360"/>
+      </w:pPr>
+    </w:lvl>
+    <w:lvl w:ilvl="1" w:tentative="1">
+      <w:start w:val="1"/>
+      <w:numFmt w:val="decimal"/>
+      <w:lvlText w:val="%2."/>
+      <w:lvlJc w:val="left"/>
+      <w:pPr>
+        <w:tabs>
+          <w:tab w:val="num" w:pos="1440"/>
+        </w:tabs>
+        <w:ind w:left="1440" w:hanging="360"/>
+      </w:pPr>
+    </w:lvl>
+    <w:lvl w:ilvl="2" w:tentative="1">
+      <w:start w:val="1"/>
+      <w:numFmt w:val="decimal"/>
+      <w:lvlText w:val="%3."/>
+      <w:lvlJc w:val="left"/>
+      <w:pPr>
+        <w:tabs>
+          <w:tab w:val="num" w:pos="2160"/>
+        </w:tabs>
+        <w:ind w:left="2160" w:hanging="360"/>
+      </w:pPr>
+    </w:lvl>
+    <w:lvl w:ilvl="3" w:tentative="1">
+      <w:start w:val="1"/>
+      <w:numFmt w:val="decimal"/>
+      <w:lvlText w:val="%4."/>
+      <w:lvlJc w:val="left"/>
+      <w:pPr>
+        <w:tabs>
+          <w:tab w:val="num" w:pos="2880"/>
+        </w:tabs>
+        <w:ind w:left="2880" w:hanging="360"/>
+      </w:pPr>
+    </w:lvl>
+    <w:lvl w:ilvl="4" w:tentative="1">
+      <w:start w:val="1"/>
+      <w:numFmt w:val="decimal"/>
+      <w:lvlText w:val="%5."/>
+      <w:lvlJc w:val="left"/>
+      <w:pPr>
+        <w:tabs>
+          <w:tab w:val="num" w:pos="3600"/>
+        </w:tabs>
+        <w:ind w:left="3600" w:hanging="360"/>
+      </w:pPr>
+    </w:lvl>
+    <w:lvl w:ilvl="5" w:tentative="1">
+      <w:start w:val="1"/>
+      <w:numFmt w:val="decimal"/>
+      <w:lvlText w:val="%6."/>
+      <w:lvlJc w:val="left"/>
+      <w:pPr>
+        <w:tabs>
+          <w:tab w:val="num" w:pos="4320"/>
+        </w:tabs>
+        <w:ind w:left="4320" w:hanging="360"/>
+      </w:pPr>
+    </w:lvl>
+    <w:lvl w:ilvl="6" w:tentative="1">
+      <w:start w:val="1"/>
+      <w:numFmt w:val="decimal"/>
+      <w:lvlText w:val="%7."/>
+      <w:lvlJc w:val="left"/>
+      <w:pPr>
+        <w:tabs>
+          <w:tab w:val="num" w:pos="5040"/>
+        </w:tabs>
+        <w:ind w:left="5040" w:hanging="360"/>
+      </w:pPr>
+    </w:lvl>
+    <w:lvl w:ilvl="7" w:tentative="1">
+      <w:start w:val="1"/>
+      <w:numFmt w:val="decimal"/>
+      <w:lvlText w:val="%8."/>
+      <w:lvlJc w:val="left"/>
+      <w:pPr>
+        <w:tabs>
+          <w:tab w:val="num" w:pos="5760"/>
+        </w:tabs>
+        <w:ind w:left="5760" w:hanging="360"/>
+      </w:pPr>
+    </w:lvl>
+    <w:lvl w:ilvl="8" w:tentative="1">
+      <w:start w:val="1"/>
+      <w:numFmt w:val="decimal"/>
+      <w:lvlText w:val="%9."/>
+      <w:lvlJc w:val="left"/>
+      <w:pPr>
+        <w:tabs>
+          <w:tab w:val="num" w:pos="6480"/>
+        </w:tabs>
+        <w:ind w:left="6480" w:hanging="360"/>
+      </w:pPr>
+    </w:lvl>
+  </w:abstractNum>
+  <w:abstractNum w:abstractNumId="4" w15:restartNumberingAfterBreak="0">
     <w:nsid w:val="5D7D3F9D"/>
     <w:multiLevelType w:val="hybridMultilevel"/>
     <w:tmpl w:val="46886286"/>
@@ -20400,7 +20501,7 @@
       </w:rPr>
     </w:lvl>
   </w:abstractNum>
-  <w:abstractNum w:abstractNumId="4" w15:restartNumberingAfterBreak="0">
+  <w:abstractNum w:abstractNumId="5" w15:restartNumberingAfterBreak="0">
     <w:nsid w:val="665F1D93"/>
     <w:multiLevelType w:val="multilevel"/>
     <w:tmpl w:val="9EDCC984"/>
@@ -20513,7 +20614,7 @@
       </w:pPr>
     </w:lvl>
   </w:abstractNum>
-  <w:abstractNum w:abstractNumId="5" w15:restartNumberingAfterBreak="0">
+  <w:abstractNum w:abstractNumId="6" w15:restartNumberingAfterBreak="0">
     <w:nsid w:val="69967595"/>
     <w:multiLevelType w:val="hybridMultilevel"/>
     <w:tmpl w:val="3A122CA0"/>
@@ -20599,7 +20700,7 @@
       </w:pPr>
     </w:lvl>
   </w:abstractNum>
-  <w:abstractNum w:abstractNumId="6" w15:restartNumberingAfterBreak="0">
+  <w:abstractNum w:abstractNumId="7" w15:restartNumberingAfterBreak="0">
     <w:nsid w:val="6BC41B4F"/>
     <w:multiLevelType w:val="multilevel"/>
     <w:tmpl w:val="9892B99E"/>
@@ -20712,7 +20813,7 @@
       </w:pPr>
     </w:lvl>
   </w:abstractNum>
-  <w:abstractNum w:abstractNumId="7" w15:restartNumberingAfterBreak="0">
+  <w:abstractNum w:abstractNumId="8" w15:restartNumberingAfterBreak="0">
     <w:nsid w:val="72F15B9E"/>
     <w:multiLevelType w:val="multilevel"/>
     <w:tmpl w:val="16725F1A"/>
@@ -20825,7 +20926,7 @@
       </w:pPr>
     </w:lvl>
   </w:abstractNum>
-  <w:abstractNum w:abstractNumId="8" w15:restartNumberingAfterBreak="0">
+  <w:abstractNum w:abstractNumId="9" w15:restartNumberingAfterBreak="0">
     <w:nsid w:val="7A276BF5"/>
     <w:multiLevelType w:val="multilevel"/>
     <w:tmpl w:val="D7DEDA50"/>
@@ -20974,7 +21075,7 @@
       </w:rPr>
     </w:lvl>
   </w:abstractNum>
-  <w:abstractNum w:abstractNumId="9" w15:restartNumberingAfterBreak="0">
+  <w:abstractNum w:abstractNumId="10" w15:restartNumberingAfterBreak="0">
     <w:nsid w:val="7ECF1139"/>
     <w:multiLevelType w:val="multilevel"/>
     <w:tmpl w:val="DC4E4224"/>
@@ -21088,25 +21189,25 @@
     </w:lvl>
   </w:abstractNum>
   <w:num w:numId="1" w16cid:durableId="1267689148">
+    <w:abstractNumId w:val="7"/>
+  </w:num>
+  <w:num w:numId="2" w16cid:durableId="928580516">
+    <w:abstractNumId w:val="4"/>
+  </w:num>
+  <w:num w:numId="3" w16cid:durableId="41907892">
+    <w:abstractNumId w:val="8"/>
+  </w:num>
+  <w:num w:numId="4" w16cid:durableId="1486164625">
     <w:abstractNumId w:val="6"/>
   </w:num>
-  <w:num w:numId="2" w16cid:durableId="928580516">
-    <w:abstractNumId w:val="3"/>
-  </w:num>
-  <w:num w:numId="3" w16cid:durableId="41907892">
-    <w:abstractNumId w:val="7"/>
-  </w:num>
-  <w:num w:numId="4" w16cid:durableId="1486164625">
-    <w:abstractNumId w:val="5"/>
-  </w:num>
   <w:num w:numId="5" w16cid:durableId="1906140777">
-    <w:abstractNumId w:val="8"/>
+    <w:abstractNumId w:val="9"/>
   </w:num>
   <w:num w:numId="6" w16cid:durableId="1481655042">
     <w:abstractNumId w:val="1"/>
   </w:num>
   <w:num w:numId="7" w16cid:durableId="905724081">
-    <w:abstractNumId w:val="4"/>
+    <w:abstractNumId w:val="5"/>
   </w:num>
   <w:num w:numId="8" w16cid:durableId="1156529952">
     <w:abstractNumId w:val="0"/>
@@ -21115,7 +21216,10 @@
     <w:abstractNumId w:val="2"/>
   </w:num>
   <w:num w:numId="10" w16cid:durableId="1859392136">
-    <w:abstractNumId w:val="9"/>
+    <w:abstractNumId w:val="10"/>
+  </w:num>
+  <w:num w:numId="11" w16cid:durableId="667516359">
+    <w:abstractNumId w:val="3"/>
   </w:num>
 </w:numbering>
 </file>

</xml_diff>

<commit_message>
Git Article - Staging and Commits
</commit_message>
<xml_diff>
--- a/docs/text_content.docx
+++ b/docs/text_content.docx
@@ -66,7 +66,7 @@
           <w:r>
             <w:fldChar w:fldCharType="separate"/>
           </w:r>
-          <w:hyperlink w:anchor="_Toc148578964" w:history="1">
+          <w:hyperlink w:anchor="_Toc148800112" w:history="1">
             <w:r>
               <w:rPr>
                 <w:rStyle w:val="Hyperlink"/>
@@ -93,7 +93,79 @@
                 <w:noProof/>
                 <w:webHidden/>
               </w:rPr>
-              <w:instrText xml:space="preserve"> PAGEREF _Toc148578964 \h </w:instrText>
+              <w:instrText xml:space="preserve"> PAGEREF _Toc148800112 \h </w:instrText>
+            </w:r>
+            <w:r>
+              <w:rPr>
+                <w:noProof/>
+                <w:webHidden/>
+              </w:rPr>
+            </w:r>
+            <w:r>
+              <w:rPr>
+                <w:noProof/>
+                <w:webHidden/>
+              </w:rPr>
+              <w:fldChar w:fldCharType="separate"/>
+            </w:r>
+            <w:r>
+              <w:rPr>
+                <w:noProof/>
+                <w:webHidden/>
+              </w:rPr>
+              <w:t>2</w:t>
+            </w:r>
+            <w:r>
+              <w:rPr>
+                <w:noProof/>
+                <w:webHidden/>
+              </w:rPr>
+              <w:fldChar w:fldCharType="end"/>
+            </w:r>
+          </w:hyperlink>
+        </w:p>
+        <w:p>
+          <w:pPr>
+            <w:pStyle w:val="TOC1"/>
+            <w:tabs>
+              <w:tab w:val="right" w:leader="dot" w:pos="10456"/>
+            </w:tabs>
+            <w:rPr>
+              <w:rFonts w:eastAsiaTheme="minorEastAsia"/>
+              <w:noProof/>
+              <w:kern w:val="2"/>
+              <w:lang w:eastAsia="en-GB"/>
+              <w14:ligatures w14:val="standardContextual"/>
+            </w:rPr>
+          </w:pPr>
+          <w:hyperlink w:anchor="_Toc148800113" w:history="1">
+            <w:r>
+              <w:rPr>
+                <w:rStyle w:val="Hyperlink"/>
+                <w:noProof/>
+              </w:rPr>
+              <w:t>Pages</w:t>
+            </w:r>
+            <w:r>
+              <w:rPr>
+                <w:noProof/>
+                <w:webHidden/>
+              </w:rPr>
+              <w:tab/>
+            </w:r>
+            <w:r>
+              <w:rPr>
+                <w:noProof/>
+                <w:webHidden/>
+              </w:rPr>
+              <w:fldChar w:fldCharType="begin"/>
+            </w:r>
+            <w:r>
+              <w:rPr>
+                <w:noProof/>
+                <w:webHidden/>
+              </w:rPr>
+              <w:instrText xml:space="preserve"> PAGEREF _Toc148800113 \h </w:instrText>
             </w:r>
             <w:r>
               <w:rPr>
@@ -138,7 +210,7 @@
               <w14:ligatures w14:val="standardContextual"/>
             </w:rPr>
           </w:pPr>
-          <w:hyperlink w:anchor="_Toc148578965" w:history="1">
+          <w:hyperlink w:anchor="_Toc148800114" w:history="1">
             <w:r>
               <w:rPr>
                 <w:rStyle w:val="Hyperlink"/>
@@ -165,7 +237,7 @@
                 <w:noProof/>
                 <w:webHidden/>
               </w:rPr>
-              <w:instrText xml:space="preserve"> PAGEREF _Toc148578965 \h </w:instrText>
+              <w:instrText xml:space="preserve"> PAGEREF _Toc148800114 \h </w:instrText>
             </w:r>
             <w:r>
               <w:rPr>
@@ -210,7 +282,7 @@
               <w14:ligatures w14:val="standardContextual"/>
             </w:rPr>
           </w:pPr>
-          <w:hyperlink w:anchor="_Toc148578966" w:history="1">
+          <w:hyperlink w:anchor="_Toc148800115" w:history="1">
             <w:r>
               <w:rPr>
                 <w:rStyle w:val="Hyperlink"/>
@@ -237,7 +309,7 @@
                 <w:noProof/>
                 <w:webHidden/>
               </w:rPr>
-              <w:instrText xml:space="preserve"> PAGEREF _Toc148578966 \h </w:instrText>
+              <w:instrText xml:space="preserve"> PAGEREF _Toc148800115 \h </w:instrText>
             </w:r>
             <w:r>
               <w:rPr>
@@ -282,7 +354,7 @@
               <w14:ligatures w14:val="standardContextual"/>
             </w:rPr>
           </w:pPr>
-          <w:hyperlink w:anchor="_Toc148578967" w:history="1">
+          <w:hyperlink w:anchor="_Toc148800116" w:history="1">
             <w:r>
               <w:rPr>
                 <w:rStyle w:val="Hyperlink"/>
@@ -309,7 +381,7 @@
                 <w:noProof/>
                 <w:webHidden/>
               </w:rPr>
-              <w:instrText xml:space="preserve"> PAGEREF _Toc148578967 \h </w:instrText>
+              <w:instrText xml:space="preserve"> PAGEREF _Toc148800116 \h </w:instrText>
             </w:r>
             <w:r>
               <w:rPr>
@@ -354,7 +426,7 @@
               <w14:ligatures w14:val="standardContextual"/>
             </w:rPr>
           </w:pPr>
-          <w:hyperlink w:anchor="_Toc148578968" w:history="1">
+          <w:hyperlink w:anchor="_Toc148800117" w:history="1">
             <w:r>
               <w:rPr>
                 <w:rStyle w:val="Hyperlink"/>
@@ -381,7 +453,7 @@
                 <w:noProof/>
                 <w:webHidden/>
               </w:rPr>
-              <w:instrText xml:space="preserve"> PAGEREF _Toc148578968 \h </w:instrText>
+              <w:instrText xml:space="preserve"> PAGEREF _Toc148800117 \h </w:instrText>
             </w:r>
             <w:r>
               <w:rPr>
@@ -426,7 +498,7 @@
               <w14:ligatures w14:val="standardContextual"/>
             </w:rPr>
           </w:pPr>
-          <w:hyperlink w:anchor="_Toc148578969" w:history="1">
+          <w:hyperlink w:anchor="_Toc148800118" w:history="1">
             <w:r>
               <w:rPr>
                 <w:rStyle w:val="Hyperlink"/>
@@ -453,7 +525,7 @@
                 <w:noProof/>
                 <w:webHidden/>
               </w:rPr>
-              <w:instrText xml:space="preserve"> PAGEREF _Toc148578969 \h </w:instrText>
+              <w:instrText xml:space="preserve"> PAGEREF _Toc148800118 \h </w:instrText>
             </w:r>
             <w:r>
               <w:rPr>
@@ -498,7 +570,7 @@
               <w14:ligatures w14:val="standardContextual"/>
             </w:rPr>
           </w:pPr>
-          <w:hyperlink w:anchor="_Toc148578970" w:history="1">
+          <w:hyperlink w:anchor="_Toc148800119" w:history="1">
             <w:r>
               <w:rPr>
                 <w:rStyle w:val="Hyperlink"/>
@@ -525,7 +597,7 @@
                 <w:noProof/>
                 <w:webHidden/>
               </w:rPr>
-              <w:instrText xml:space="preserve"> PAGEREF _Toc148578970 \h </w:instrText>
+              <w:instrText xml:space="preserve"> PAGEREF _Toc148800119 \h </w:instrText>
             </w:r>
             <w:r>
               <w:rPr>
@@ -570,7 +642,7 @@
               <w14:ligatures w14:val="standardContextual"/>
             </w:rPr>
           </w:pPr>
-          <w:hyperlink w:anchor="_Toc148578971" w:history="1">
+          <w:hyperlink w:anchor="_Toc148800120" w:history="1">
             <w:r>
               <w:rPr>
                 <w:rStyle w:val="Hyperlink"/>
@@ -599,7 +671,7 @@
                 <w:noProof/>
                 <w:webHidden/>
               </w:rPr>
-              <w:instrText xml:space="preserve"> PAGEREF _Toc148578971 \h </w:instrText>
+              <w:instrText xml:space="preserve"> PAGEREF _Toc148800120 \h </w:instrText>
             </w:r>
             <w:r>
               <w:rPr>
@@ -644,7 +716,7 @@
               <w14:ligatures w14:val="standardContextual"/>
             </w:rPr>
           </w:pPr>
-          <w:hyperlink w:anchor="_Toc148578972" w:history="1">
+          <w:hyperlink w:anchor="_Toc148800121" w:history="1">
             <w:r>
               <w:rPr>
                 <w:rStyle w:val="Hyperlink"/>
@@ -673,7 +745,7 @@
                 <w:noProof/>
                 <w:webHidden/>
               </w:rPr>
-              <w:instrText xml:space="preserve"> PAGEREF _Toc148578972 \h </w:instrText>
+              <w:instrText xml:space="preserve"> PAGEREF _Toc148800121 \h </w:instrText>
             </w:r>
             <w:r>
               <w:rPr>
@@ -718,7 +790,7 @@
               <w14:ligatures w14:val="standardContextual"/>
             </w:rPr>
           </w:pPr>
-          <w:hyperlink w:anchor="_Toc148578973" w:history="1">
+          <w:hyperlink w:anchor="_Toc148800122" w:history="1">
             <w:r>
               <w:rPr>
                 <w:rStyle w:val="Hyperlink"/>
@@ -745,7 +817,7 @@
                 <w:noProof/>
                 <w:webHidden/>
               </w:rPr>
-              <w:instrText xml:space="preserve"> PAGEREF _Toc148578973 \h </w:instrText>
+              <w:instrText xml:space="preserve"> PAGEREF _Toc148800122 \h </w:instrText>
             </w:r>
             <w:r>
               <w:rPr>
@@ -790,7 +862,7 @@
               <w14:ligatures w14:val="standardContextual"/>
             </w:rPr>
           </w:pPr>
-          <w:hyperlink w:anchor="_Toc148578974" w:history="1">
+          <w:hyperlink w:anchor="_Toc148800123" w:history="1">
             <w:r>
               <w:rPr>
                 <w:rStyle w:val="Hyperlink"/>
@@ -819,7 +891,7 @@
                 <w:noProof/>
                 <w:webHidden/>
               </w:rPr>
-              <w:instrText xml:space="preserve"> PAGEREF _Toc148578974 \h </w:instrText>
+              <w:instrText xml:space="preserve"> PAGEREF _Toc148800123 \h </w:instrText>
             </w:r>
             <w:r>
               <w:rPr>
@@ -864,7 +936,7 @@
               <w14:ligatures w14:val="standardContextual"/>
             </w:rPr>
           </w:pPr>
-          <w:hyperlink w:anchor="_Toc148578975" w:history="1">
+          <w:hyperlink w:anchor="_Toc148800124" w:history="1">
             <w:r>
               <w:rPr>
                 <w:rStyle w:val="Hyperlink"/>
@@ -891,7 +963,7 @@
                 <w:noProof/>
                 <w:webHidden/>
               </w:rPr>
-              <w:instrText xml:space="preserve"> PAGEREF _Toc148578975 \h </w:instrText>
+              <w:instrText xml:space="preserve"> PAGEREF _Toc148800124 \h </w:instrText>
             </w:r>
             <w:r>
               <w:rPr>
@@ -936,7 +1008,7 @@
               <w14:ligatures w14:val="standardContextual"/>
             </w:rPr>
           </w:pPr>
-          <w:hyperlink w:anchor="_Toc148578976" w:history="1">
+          <w:hyperlink w:anchor="_Toc148800125" w:history="1">
             <w:r>
               <w:rPr>
                 <w:rStyle w:val="Hyperlink"/>
@@ -963,7 +1035,7 @@
                 <w:noProof/>
                 <w:webHidden/>
               </w:rPr>
-              <w:instrText xml:space="preserve"> PAGEREF _Toc148578976 \h </w:instrText>
+              <w:instrText xml:space="preserve"> PAGEREF _Toc148800125 \h </w:instrText>
             </w:r>
             <w:r>
               <w:rPr>
@@ -1008,13 +1080,27 @@
               <w14:ligatures w14:val="standardContextual"/>
             </w:rPr>
           </w:pPr>
-          <w:hyperlink w:anchor="_Toc148578977" w:history="1">
+          <w:hyperlink w:anchor="_Toc148800126" w:history="1">
             <w:r>
               <w:rPr>
                 <w:rStyle w:val="Hyperlink"/>
                 <w:noProof/>
               </w:rPr>
-              <w:t>Git Cheat Sheet</w:t>
+              <w:t>Git Cheat S</w:t>
+            </w:r>
+            <w:r>
+              <w:rPr>
+                <w:rStyle w:val="Hyperlink"/>
+                <w:noProof/>
+              </w:rPr>
+              <w:t>h</w:t>
+            </w:r>
+            <w:r>
+              <w:rPr>
+                <w:rStyle w:val="Hyperlink"/>
+                <w:noProof/>
+              </w:rPr>
+              <w:t>eet</w:t>
             </w:r>
             <w:r>
               <w:rPr>
@@ -1035,7 +1121,7 @@
                 <w:noProof/>
                 <w:webHidden/>
               </w:rPr>
-              <w:instrText xml:space="preserve"> PAGEREF _Toc148578977 \h </w:instrText>
+              <w:instrText xml:space="preserve"> PAGEREF _Toc148800126 \h </w:instrText>
             </w:r>
             <w:r>
               <w:rPr>
@@ -1080,7 +1166,7 @@
               <w14:ligatures w14:val="standardContextual"/>
             </w:rPr>
           </w:pPr>
-          <w:hyperlink w:anchor="_Toc148578978" w:history="1">
+          <w:hyperlink w:anchor="_Toc148800127" w:history="1">
             <w:r>
               <w:rPr>
                 <w:rStyle w:val="Hyperlink"/>
@@ -1107,7 +1193,7 @@
                 <w:noProof/>
                 <w:webHidden/>
               </w:rPr>
-              <w:instrText xml:space="preserve"> PAGEREF _Toc148578978 \h </w:instrText>
+              <w:instrText xml:space="preserve"> PAGEREF _Toc148800127 \h </w:instrText>
             </w:r>
             <w:r>
               <w:rPr>
@@ -1127,7 +1213,7 @@
                 <w:noProof/>
                 <w:webHidden/>
               </w:rPr>
-              <w:t>50</w:t>
+              <w:t>53</w:t>
             </w:r>
             <w:r>
               <w:rPr>
@@ -1160,7 +1246,7 @@
       <w:pPr>
         <w:pStyle w:val="Heading1"/>
       </w:pPr>
-      <w:bookmarkStart w:id="0" w:name="_Toc148578964"/>
+      <w:bookmarkStart w:id="0" w:name="_Toc148800112"/>
       <w:r>
         <w:lastRenderedPageBreak/>
         <w:t>Meta</w:t>
@@ -1197,13 +1283,24 @@
     <w:p/>
     <w:p>
       <w:pPr>
+        <w:pStyle w:val="Heading1"/>
+      </w:pPr>
+      <w:bookmarkStart w:id="1" w:name="_Toc148800113"/>
+      <w:r>
+        <w:t>Pages</w:t>
+      </w:r>
+      <w:bookmarkEnd w:id="1"/>
+    </w:p>
+    <w:p/>
+    <w:p>
+      <w:pPr>
         <w:pStyle w:val="Heading2"/>
       </w:pPr>
-      <w:bookmarkStart w:id="1" w:name="_Toc148578965"/>
+      <w:bookmarkStart w:id="2" w:name="_Toc148800114"/>
       <w:r>
         <w:t>Landing Page</w:t>
       </w:r>
-      <w:bookmarkEnd w:id="1"/>
+      <w:bookmarkEnd w:id="2"/>
     </w:p>
     <w:p/>
     <w:p>
@@ -1606,6 +1703,7 @@
     </w:p>
     <w:p>
       <w:r>
+        <w:lastRenderedPageBreak/>
         <w:t>NodeJs with Express</w:t>
       </w:r>
       <w:r>
@@ -1619,910 +1717,908 @@
     </w:p>
     <w:p>
       <w:r>
+        <w:t>Adobe</w:t>
+      </w:r>
+      <w:r>
+        <w:t xml:space="preserve"> – 30,</w:t>
+      </w:r>
+    </w:p>
+    <w:p/>
+    <w:p>
+      <w:pPr>
+        <w:rPr>
+          <w:b/>
+          <w:bCs/>
+        </w:rPr>
+      </w:pPr>
+      <w:r>
+        <w:rPr>
+          <w:b/>
+          <w:bCs/>
+        </w:rPr>
+        <w:t>Currently Learning</w:t>
+      </w:r>
+    </w:p>
+    <w:p>
+      <w:r>
+        <w:t>Sass – 30,</w:t>
+      </w:r>
+    </w:p>
+    <w:p>
+      <w:r>
+        <w:t>TypeScript – 35,</w:t>
+      </w:r>
+    </w:p>
+    <w:p>
+      <w:r>
+        <w:t>Jest</w:t>
+      </w:r>
+      <w:r>
+        <w:t xml:space="preserve"> – 20,</w:t>
+      </w:r>
+    </w:p>
+    <w:p/>
+    <w:p>
+      <w:r>
+        <w:t>I continuously learn new things.</w:t>
+      </w:r>
+    </w:p>
+    <w:p/>
+    <w:p>
+      <w:r>
+        <w:t>I am excited to apply my skills and contribute to a dynamic development team. If my profile aligns with your requirements</w:t>
+      </w:r>
+      <w:r>
+        <w:t xml:space="preserve"> and you feel I would be a good fit </w:t>
+      </w:r>
+      <w:r>
+        <w:t>for</w:t>
+      </w:r>
+      <w:r>
+        <w:t xml:space="preserve"> your team</w:t>
+      </w:r>
+      <w:r>
+        <w:t>, I would be thrilled to discuss further details. Please don't hesitate to contact me</w:t>
+      </w:r>
+      <w:r>
+        <w:t>.</w:t>
+      </w:r>
+    </w:p>
+    <w:p/>
+    <w:p>
+      <w:pPr>
+        <w:rPr>
+          <w:b/>
+          <w:bCs/>
+        </w:rPr>
+      </w:pPr>
+      <w:r>
+        <w:rPr>
+          <w:b/>
+          <w:bCs/>
+        </w:rPr>
+        <w:t>L</w:t>
+      </w:r>
+      <w:r>
+        <w:rPr>
+          <w:b/>
+          <w:bCs/>
+        </w:rPr>
+        <w:t>ooking for a programming buddy</w:t>
+      </w:r>
+      <w:r>
+        <w:rPr>
+          <w:b/>
+          <w:bCs/>
+        </w:rPr>
+        <w:t>?</w:t>
+      </w:r>
+    </w:p>
+    <w:p>
+      <w:pPr>
+        <w:rPr>
+          <w:b/>
+          <w:bCs/>
+        </w:rPr>
+      </w:pPr>
+    </w:p>
+    <w:p>
+      <w:r>
+        <w:t>Are you searching for a programming buddy to embark on coding adventures together? Look no further! I'm excited to connect with fellow developers w</w:t>
+      </w:r>
+      <w:r>
+        <w:t>ith</w:t>
+      </w:r>
+      <w:r>
+        <w:t xml:space="preserve"> the same passion and enthusiasm for programming.</w:t>
+      </w:r>
+    </w:p>
+    <w:p/>
+    <w:p>
+      <w:r>
+        <w:t xml:space="preserve">Collaboration and learning are at the heart of my journey, and having a programming buddy can make the experience even more rewarding. </w:t>
+      </w:r>
+      <w:r>
+        <w:t>W</w:t>
+      </w:r>
+      <w:r>
+        <w:t xml:space="preserve">e can conquer coding challenges, share knowledge, and push each other to reach </w:t>
+      </w:r>
+      <w:r>
+        <w:t>our goals</w:t>
+      </w:r>
+      <w:r>
+        <w:t>.</w:t>
+      </w:r>
+      <w:r>
+        <w:t xml:space="preserve"> Having a programming buddy means having someone who can provide support and motivation when the going gets tough. We can work on projects, troubleshoot code, and celebrate our achievements together. It's all about fostering a positive environment where we can grow as developers.</w:t>
+      </w:r>
+    </w:p>
+    <w:p/>
+    <w:p>
+      <w:r>
+        <w:t>We're off to a great start if you're also driven by curiosity and a desire to improve your programming skills</w:t>
+      </w:r>
+      <w:r>
+        <w:t>. I'm particularly interested in web development and exploring different programming languages and frameworks.</w:t>
+      </w:r>
+      <w:r>
+        <w:t xml:space="preserve"> </w:t>
+      </w:r>
+      <w:r>
+        <w:t>I am taking courses in TypeScript and React 18 and planning to move towards TDD with Jest, so if this interests you</w:t>
+      </w:r>
+      <w:r>
+        <w:t>, it's even better.</w:t>
+      </w:r>
+      <w:r>
+        <w:t xml:space="preserve"> Alternatively, we also can do coding challenges, </w:t>
+      </w:r>
+      <w:r>
+        <w:t>and you can find me on codewars</w:t>
+      </w:r>
+      <w:r>
+        <w:t>:</w:t>
+      </w:r>
+    </w:p>
+    <w:p/>
+    <w:p>
+      <w:r>
+        <w:t xml:space="preserve">If you're as </w:t>
+      </w:r>
+      <w:r>
+        <w:t>enthusiastic</w:t>
+      </w:r>
+      <w:r>
+        <w:t xml:space="preserve"> as I am about finding a programming buddy, I'd love to hear from you. Feel free to </w:t>
+      </w:r>
+      <w:r>
+        <w:t>email me</w:t>
+      </w:r>
+      <w:r>
+        <w:t xml:space="preserve"> at</w:t>
+      </w:r>
+      <w:r>
+        <w:t>..</w:t>
+      </w:r>
+      <w:r>
+        <w:t>. Let's join forces and make our coding journey even more remarkable!</w:t>
+      </w:r>
+    </w:p>
+    <w:p>
+      <w:pPr>
+        <w:rPr>
+          <w:b/>
+          <w:bCs/>
+        </w:rPr>
+      </w:pPr>
+    </w:p>
+    <w:p>
+      <w:pPr>
+        <w:rPr>
+          <w:b/>
+          <w:bCs/>
+        </w:rPr>
+      </w:pPr>
+      <w:r>
+        <w:rPr>
+          <w:b/>
+          <w:bCs/>
+        </w:rPr>
+        <w:t xml:space="preserve">Looking for Likeminded </w:t>
+      </w:r>
+      <w:r>
+        <w:rPr>
+          <w:b/>
+          <w:bCs/>
+        </w:rPr>
+        <w:t>Friends</w:t>
+      </w:r>
+      <w:r>
+        <w:rPr>
+          <w:b/>
+          <w:bCs/>
+        </w:rPr>
+        <w:t>?</w:t>
+      </w:r>
+    </w:p>
+    <w:p>
+      <w:pPr>
+        <w:rPr>
+          <w:b/>
+          <w:bCs/>
+        </w:rPr>
+      </w:pPr>
+      <w:r>
+        <w:rPr>
+          <w:b/>
+          <w:bCs/>
+        </w:rPr>
+        <w:t>-</w:t>
+      </w:r>
+    </w:p>
+    <w:p>
+      <w:pPr>
+        <w:rPr>
+          <w:b/>
+          <w:bCs/>
+        </w:rPr>
+      </w:pPr>
+      <w:r>
+        <w:rPr>
+          <w:b/>
+          <w:bCs/>
+        </w:rPr>
+        <w:t>Just here to get to know me?</w:t>
+      </w:r>
+    </w:p>
+    <w:p>
+      <w:pPr>
+        <w:rPr>
+          <w:b/>
+          <w:bCs/>
+        </w:rPr>
+      </w:pPr>
+    </w:p>
+    <w:p>
+      <w:r>
         <w:lastRenderedPageBreak/>
-        <w:t>Adobe</w:t>
-      </w:r>
-      <w:r>
-        <w:t xml:space="preserve"> – 30,</w:t>
-      </w:r>
-    </w:p>
-    <w:p/>
-    <w:p>
-      <w:pPr>
-        <w:rPr>
-          <w:b/>
-          <w:bCs/>
-        </w:rPr>
-      </w:pPr>
-      <w:r>
-        <w:rPr>
-          <w:b/>
-          <w:bCs/>
-        </w:rPr>
-        <w:t>Currently Learning</w:t>
-      </w:r>
-    </w:p>
-    <w:p>
-      <w:r>
-        <w:t>Sass – 30,</w:t>
-      </w:r>
-    </w:p>
-    <w:p>
-      <w:r>
-        <w:t>TypeScript – 35,</w:t>
-      </w:r>
-    </w:p>
-    <w:p>
-      <w:r>
-        <w:t>Jest</w:t>
-      </w:r>
-      <w:r>
-        <w:t xml:space="preserve"> – 20,</w:t>
-      </w:r>
-    </w:p>
-    <w:p/>
-    <w:p>
-      <w:r>
-        <w:t>I continuously learn new things.</w:t>
-      </w:r>
-    </w:p>
-    <w:p/>
-    <w:p>
-      <w:r>
-        <w:t>I am excited to apply my skills and contribute to a dynamic development team. If my profile aligns with your requirements</w:t>
-      </w:r>
-      <w:r>
-        <w:t xml:space="preserve"> and you feel I would be a good fit </w:t>
-      </w:r>
-      <w:r>
-        <w:t>for</w:t>
-      </w:r>
-      <w:r>
-        <w:t xml:space="preserve"> your team</w:t>
-      </w:r>
-      <w:r>
-        <w:t>, I would be thrilled to discuss further details. Please don't hesitate to contact me</w:t>
+        <w:tab/>
+      </w:r>
+    </w:p>
+    <w:p>
+      <w:pPr>
+        <w:pStyle w:val="Heading2"/>
+      </w:pPr>
+      <w:bookmarkStart w:id="3" w:name="_Toc148800115"/>
+      <w:r>
+        <w:t>About Page</w:t>
+      </w:r>
+      <w:bookmarkEnd w:id="3"/>
+    </w:p>
+    <w:p/>
+    <w:p/>
+    <w:p>
+      <w:pPr>
+        <w:rPr>
+          <w:b/>
+          <w:bCs/>
+        </w:rPr>
+      </w:pPr>
+      <w:r>
+        <w:rPr>
+          <w:b/>
+          <w:bCs/>
+        </w:rPr>
+        <w:t>The Begi</w:t>
+      </w:r>
+      <w:r>
+        <w:rPr>
+          <w:b/>
+          <w:bCs/>
+        </w:rPr>
+        <w:t>n</w:t>
+      </w:r>
+      <w:r>
+        <w:rPr>
+          <w:b/>
+          <w:bCs/>
+        </w:rPr>
+        <w:t>nings</w:t>
+      </w:r>
+    </w:p>
+    <w:p/>
+    <w:p>
+      <w:r>
+        <w:t xml:space="preserve">I often </w:t>
+      </w:r>
+      <w:r>
+        <w:t>have</w:t>
+      </w:r>
+      <w:r>
+        <w:t xml:space="preserve"> </w:t>
+      </w:r>
+      <w:r>
+        <w:t xml:space="preserve">nostalgic memories </w:t>
+      </w:r>
+      <w:r>
+        <w:t>about</w:t>
+      </w:r>
+      <w:r>
+        <w:t xml:space="preserve"> the first time </w:t>
+      </w:r>
+      <w:r>
+        <w:t>I</w:t>
+      </w:r>
+      <w:r>
+        <w:t xml:space="preserve"> immersed </w:t>
+      </w:r>
+      <w:r>
+        <w:t xml:space="preserve">myself </w:t>
+      </w:r>
+      <w:r>
+        <w:t xml:space="preserve">in a </w:t>
+      </w:r>
+      <w:r>
+        <w:t xml:space="preserve">Pascal </w:t>
+      </w:r>
+      <w:r>
+        <w:t xml:space="preserve">programming book and began tinkering with </w:t>
+      </w:r>
+      <w:r>
+        <w:t>my computer, a Z80</w:t>
+      </w:r>
+      <w:r>
+        <w:t xml:space="preserve"> Enterprise</w:t>
       </w:r>
       <w:r>
         <w:t>.</w:t>
       </w:r>
-    </w:p>
-    <w:p/>
-    <w:p>
-      <w:pPr>
-        <w:rPr>
-          <w:b/>
-          <w:bCs/>
-        </w:rPr>
-      </w:pPr>
-      <w:r>
-        <w:rPr>
-          <w:b/>
-          <w:bCs/>
-        </w:rPr>
-        <w:t>L</w:t>
-      </w:r>
-      <w:r>
-        <w:rPr>
-          <w:b/>
-          <w:bCs/>
-        </w:rPr>
-        <w:t>ooking for a programming buddy</w:t>
-      </w:r>
-      <w:r>
-        <w:rPr>
-          <w:b/>
-          <w:bCs/>
-        </w:rPr>
-        <w:t>?</w:t>
-      </w:r>
-    </w:p>
-    <w:p>
-      <w:pPr>
-        <w:rPr>
-          <w:b/>
-          <w:bCs/>
-        </w:rPr>
-      </w:pPr>
-    </w:p>
-    <w:p>
-      <w:r>
-        <w:t>Are you searching for a programming buddy to embark on coding adventures together? Look no further! I'm excited to connect with fellow developers w</w:t>
-      </w:r>
-      <w:r>
-        <w:t>ith</w:t>
-      </w:r>
-      <w:r>
-        <w:t xml:space="preserve"> the same passion and enthusiasm for programming.</w:t>
-      </w:r>
-    </w:p>
-    <w:p/>
-    <w:p>
-      <w:r>
-        <w:t xml:space="preserve">Collaboration and learning are at the heart of my journey, and having a programming buddy can make the experience even more rewarding. </w:t>
-      </w:r>
-      <w:r>
-        <w:t>W</w:t>
-      </w:r>
-      <w:r>
-        <w:t xml:space="preserve">e can conquer coding challenges, share knowledge, and push each other to reach </w:t>
-      </w:r>
-      <w:r>
-        <w:t>our goals</w:t>
+      <w:r>
+        <w:t xml:space="preserve"> </w:t>
+      </w:r>
+      <w:r>
+        <w:t>My enthusiasm didn</w:t>
+      </w:r>
+      <w:r>
+        <w:t>'</w:t>
+      </w:r>
+      <w:r>
+        <w:t xml:space="preserve">t wane </w:t>
+      </w:r>
+      <w:r>
+        <w:t xml:space="preserve">regardless that most </w:t>
+      </w:r>
+      <w:r>
+        <w:t xml:space="preserve">available </w:t>
+      </w:r>
+      <w:r>
+        <w:t xml:space="preserve">books were </w:t>
+      </w:r>
+      <w:r>
+        <w:t>E</w:t>
+      </w:r>
+      <w:r>
+        <w:t>nglish</w:t>
+      </w:r>
+      <w:r>
+        <w:t xml:space="preserve"> in the late </w:t>
+      </w:r>
+      <w:r>
+        <w:t>90s</w:t>
+      </w:r>
+      <w:r>
+        <w:t>, and I was a Hungarian 1</w:t>
+      </w:r>
+      <w:r>
+        <w:t>3</w:t>
+      </w:r>
+      <w:r>
+        <w:t>-year-</w:t>
+      </w:r>
+      <w:r>
+        <w:t xml:space="preserve">old with </w:t>
+      </w:r>
+      <w:r>
+        <w:t xml:space="preserve">a </w:t>
+      </w:r>
+      <w:r>
+        <w:t>minimal</w:t>
+      </w:r>
+      <w:r>
+        <w:t xml:space="preserve"> </w:t>
+      </w:r>
+      <w:r>
+        <w:t xml:space="preserve">English </w:t>
+      </w:r>
+      <w:r>
+        <w:t>vocabulary</w:t>
       </w:r>
       <w:r>
         <w:t>.</w:t>
       </w:r>
       <w:r>
-        <w:t xml:space="preserve"> Having a programming buddy means having someone who can provide support and motivation when the going gets tough. We can work on projects, troubleshoot code, and celebrate our achievements together. It's all about fostering a positive environment where we can grow as developers.</w:t>
-      </w:r>
-    </w:p>
-    <w:p/>
-    <w:p>
-      <w:r>
-        <w:t>We're off to a great start if you're also driven by curiosity and a desire to improve your programming skills</w:t>
-      </w:r>
-      <w:r>
-        <w:t>. I'm particularly interested in web development and exploring different programming languages and frameworks.</w:t>
-      </w:r>
-      <w:r>
-        <w:t xml:space="preserve"> </w:t>
-      </w:r>
-      <w:r>
-        <w:t>I am taking courses in TypeScript and React 18 and planning to move towards TDD with Jest, so if this interests you</w:t>
-      </w:r>
-      <w:r>
-        <w:t>, it's even better.</w:t>
-      </w:r>
-      <w:r>
-        <w:t xml:space="preserve"> Alternatively, we also can do coding challenges, </w:t>
-      </w:r>
-      <w:r>
-        <w:t>and you can find me on codewars</w:t>
-      </w:r>
-      <w:r>
-        <w:t>:</w:t>
-      </w:r>
-    </w:p>
-    <w:p/>
-    <w:p>
-      <w:r>
-        <w:t xml:space="preserve">If you're as </w:t>
-      </w:r>
-      <w:r>
-        <w:t>enthusiastic</w:t>
-      </w:r>
-      <w:r>
-        <w:t xml:space="preserve"> as I am about finding a programming buddy, I'd love to hear from you. Feel free to </w:t>
-      </w:r>
-      <w:r>
-        <w:t>email me</w:t>
-      </w:r>
-      <w:r>
-        <w:t xml:space="preserve"> at</w:t>
-      </w:r>
-      <w:r>
-        <w:t>..</w:t>
-      </w:r>
-      <w:r>
-        <w:t>. Let's join forces and make our coding journey even more remarkable!</w:t>
-      </w:r>
-    </w:p>
-    <w:p>
-      <w:pPr>
-        <w:rPr>
-          <w:b/>
-          <w:bCs/>
-        </w:rPr>
-      </w:pPr>
-    </w:p>
-    <w:p>
-      <w:pPr>
-        <w:rPr>
-          <w:b/>
-          <w:bCs/>
-        </w:rPr>
-      </w:pPr>
-      <w:r>
-        <w:rPr>
-          <w:b/>
-          <w:bCs/>
-        </w:rPr>
-        <w:t xml:space="preserve">Looking for Likeminded </w:t>
-      </w:r>
-      <w:r>
-        <w:rPr>
-          <w:b/>
-          <w:bCs/>
-        </w:rPr>
-        <w:t>Friends</w:t>
-      </w:r>
-      <w:r>
-        <w:rPr>
-          <w:b/>
-          <w:bCs/>
-        </w:rPr>
-        <w:t>?</w:t>
-      </w:r>
-    </w:p>
-    <w:p>
-      <w:pPr>
-        <w:rPr>
-          <w:b/>
-          <w:bCs/>
-        </w:rPr>
-      </w:pPr>
-      <w:r>
-        <w:rPr>
-          <w:b/>
-          <w:bCs/>
-        </w:rPr>
+        <w:t xml:space="preserve"> So equipped with a dictionary, I started </w:t>
+      </w:r>
+      <w:r>
+        <w:t>deciphering my textbooks and creating</w:t>
+      </w:r>
+      <w:r>
+        <w:t xml:space="preserve"> my first text-based games.</w:t>
+      </w:r>
+      <w:r>
+        <w:t xml:space="preserve"> </w:t>
+      </w:r>
+      <w:r>
+        <w:t>The early exposure to programming proved to be a perfect inspiration, fueling my love for languages of all kinds, whether spoken by humans or written in code.</w:t>
+      </w:r>
+    </w:p>
+    <w:p/>
+    <w:p>
+      <w:pPr>
+        <w:rPr>
+          <w:b/>
+          <w:bCs/>
+        </w:rPr>
+      </w:pPr>
+      <w:r>
+        <w:rPr>
+          <w:b/>
+          <w:bCs/>
+        </w:rPr>
+        <w:t>Self Study</w:t>
+      </w:r>
+    </w:p>
+    <w:p/>
+    <w:p>
+      <w:r>
+        <w:t>C</w:t>
+      </w:r>
+      <w:r>
+        <w:t>uriosity and a mystical fascination with coding</w:t>
+      </w:r>
+      <w:r>
+        <w:t xml:space="preserve"> have </w:t>
+      </w:r>
+      <w:r>
+        <w:t>been constant companions</w:t>
+      </w:r>
+      <w:r>
+        <w:t xml:space="preserve"> throughout my</w:t>
+      </w:r>
+      <w:r>
+        <w:t xml:space="preserve"> adult</w:t>
+      </w:r>
+      <w:r>
+        <w:t xml:space="preserve"> life</w:t>
+      </w:r>
+      <w:r>
+        <w:t>, propelling me to explore browser-based programming technologies like JavaScript, CSS, and HTML.</w:t>
+      </w:r>
+      <w:r>
+        <w:t xml:space="preserve"> </w:t>
+      </w:r>
+      <w:r>
+        <w:t>Soon</w:t>
+      </w:r>
+      <w:r>
+        <w:t>,</w:t>
+      </w:r>
+      <w:r>
+        <w:t xml:space="preserve"> I found mys</w:t>
+      </w:r>
+      <w:r>
+        <w:t xml:space="preserve">elf coding </w:t>
+      </w:r>
+      <w:r>
+        <w:t>daily, taking online courses, such as FreeCodeCamp</w:t>
+      </w:r>
+      <w:r>
+        <w:t>'</w:t>
+      </w:r>
+      <w:r>
+        <w:t>s front</w:t>
+      </w:r>
+      <w:r>
         <w:t>-</w:t>
       </w:r>
-    </w:p>
-    <w:p>
-      <w:pPr>
-        <w:rPr>
-          <w:b/>
-          <w:bCs/>
-        </w:rPr>
-      </w:pPr>
-      <w:r>
-        <w:rPr>
-          <w:b/>
-          <w:bCs/>
-        </w:rPr>
-        <w:t>Just here to get to know me?</w:t>
-      </w:r>
-    </w:p>
-    <w:p>
-      <w:pPr>
-        <w:rPr>
-          <w:b/>
-          <w:bCs/>
-        </w:rPr>
-      </w:pPr>
-    </w:p>
-    <w:p>
-      <w:r>
-        <w:tab/>
+      <w:r>
+        <w:t>end development course, and attending meetups of different coding-related groups.</w:t>
+      </w:r>
+      <w:r>
+        <w:t xml:space="preserve"> </w:t>
+      </w:r>
+      <w:r>
+        <w:t>With each passing moment dedicated to my studies and projects, I came to the profound reali</w:t>
+      </w:r>
+      <w:r>
+        <w:t>s</w:t>
+      </w:r>
+      <w:r>
+        <w:t>ation that programming was my</w:t>
+      </w:r>
+      <w:r>
+        <w:t xml:space="preserve"> true calling</w:t>
+      </w:r>
+      <w:r>
+        <w:t>, urging me to pursue a career as a professional web developer.</w:t>
+      </w:r>
+    </w:p>
+    <w:p>
+      <w:pPr>
+        <w:rPr>
+          <w:b/>
+          <w:bCs/>
+        </w:rPr>
+      </w:pPr>
+    </w:p>
+    <w:p>
+      <w:pPr>
+        <w:rPr>
+          <w:b/>
+          <w:bCs/>
+        </w:rPr>
+      </w:pPr>
+      <w:r>
+        <w:rPr>
+          <w:b/>
+          <w:bCs/>
+        </w:rPr>
+        <w:t>College</w:t>
+      </w:r>
+    </w:p>
+    <w:p>
+      <w:pPr>
+        <w:rPr>
+          <w:b/>
+          <w:bCs/>
+        </w:rPr>
+      </w:pPr>
+    </w:p>
+    <w:p>
+      <w:r>
+        <w:t>To make my commitme</w:t>
+      </w:r>
+      <w:r>
+        <w:t>nt official</w:t>
+      </w:r>
+      <w:r>
+        <w:t>, in 2020</w:t>
+      </w:r>
+      <w:r>
+        <w:t>,</w:t>
+      </w:r>
+      <w:r>
+        <w:t xml:space="preserve"> I enrolled</w:t>
+      </w:r>
+      <w:r>
+        <w:t xml:space="preserve"> </w:t>
+      </w:r>
+      <w:r>
+        <w:t xml:space="preserve">in </w:t>
+      </w:r>
+      <w:r>
+        <w:t xml:space="preserve">Icon College of Technology and Management to </w:t>
+      </w:r>
+      <w:r>
+        <w:t xml:space="preserve">get my Higher National Diploma </w:t>
+      </w:r>
+      <w:r>
+        <w:t xml:space="preserve">(HND) </w:t>
+      </w:r>
+      <w:r>
+        <w:t>in Computing</w:t>
+      </w:r>
+      <w:r>
+        <w:t xml:space="preserve">, where I studied some fascinating subjects, </w:t>
+      </w:r>
+      <w:r>
+        <w:t xml:space="preserve">such as </w:t>
+      </w:r>
+      <w:r>
+        <w:t xml:space="preserve">Algorithms and Data Structures, Databases, </w:t>
+      </w:r>
+      <w:r>
+        <w:t>Web Development</w:t>
+      </w:r>
+      <w:r>
+        <w:t>, Project Management and Security.</w:t>
+      </w:r>
+      <w:r>
+        <w:t xml:space="preserve"> The knowledge gained from my self-guided studies proved invaluable</w:t>
+      </w:r>
+      <w:r>
+        <w:t xml:space="preserve"> across various subjects</w:t>
+      </w:r>
+      <w:r>
+        <w:t xml:space="preserve">, </w:t>
+      </w:r>
+      <w:r>
+        <w:t xml:space="preserve">resulting in </w:t>
+      </w:r>
+      <w:r>
+        <w:t xml:space="preserve">my </w:t>
+      </w:r>
+      <w:r>
+        <w:t>graduating with distinction</w:t>
+      </w:r>
+      <w:r>
+        <w:t xml:space="preserve"> and setting the stage for me to pursue a bachelor's degree.</w:t>
+      </w:r>
+    </w:p>
+    <w:p/>
+    <w:p>
+      <w:pPr>
+        <w:rPr>
+          <w:b/>
+          <w:bCs/>
+        </w:rPr>
+      </w:pPr>
+    </w:p>
+    <w:p>
+      <w:pPr>
+        <w:rPr>
+          <w:b/>
+          <w:bCs/>
+        </w:rPr>
+      </w:pPr>
+      <w:r>
+        <w:rPr>
+          <w:b/>
+          <w:bCs/>
+        </w:rPr>
+        <w:t>Uni</w:t>
+      </w:r>
+    </w:p>
+    <w:p>
+      <w:r>
+        <w:t>During my time at Falmouth University, I delved into the field of software engineering, focusing on Mobile Development (React Native), Artificial Intelligence, Big Data, IoT, and several other exciting disciplines</w:t>
+      </w:r>
+      <w:r>
+        <w:t xml:space="preserve">. </w:t>
+      </w:r>
+      <w:r>
+        <w:t xml:space="preserve">Additionally, I concentrated every spare </w:t>
+      </w:r>
+      <w:r>
+        <w:t xml:space="preserve">time </w:t>
+      </w:r>
+      <w:r>
+        <w:t>on</w:t>
+      </w:r>
+      <w:r>
+        <w:t xml:space="preserve"> my dissertation project, </w:t>
+      </w:r>
+      <w:r>
+        <w:t xml:space="preserve">one of the most stimulating </w:t>
+      </w:r>
+      <w:r>
+        <w:t xml:space="preserve">and complex </w:t>
+      </w:r>
+      <w:r>
+        <w:t>project</w:t>
+      </w:r>
+      <w:r>
+        <w:t xml:space="preserve">s I </w:t>
+      </w:r>
+      <w:r>
+        <w:t xml:space="preserve">have </w:t>
+      </w:r>
+      <w:r>
+        <w:t xml:space="preserve">ever embarked on: a </w:t>
+      </w:r>
+      <w:r>
+        <w:t xml:space="preserve">digital guitar console </w:t>
+      </w:r>
+      <w:r>
+        <w:t xml:space="preserve">that can be played on </w:t>
+      </w:r>
+      <w:r>
+        <w:t>a browser.</w:t>
+      </w:r>
+      <w:r>
+        <w:t xml:space="preserve"> This pro</w:t>
+      </w:r>
+      <w:r>
+        <w:t xml:space="preserve">ject involved </w:t>
+      </w:r>
+      <w:r>
+        <w:t>nearly</w:t>
+      </w:r>
+      <w:r>
+        <w:t xml:space="preserve"> 800 hours of electric wiring</w:t>
+      </w:r>
+      <w:r>
+        <w:t xml:space="preserve">, </w:t>
+      </w:r>
+      <w:r>
+        <w:t>manufac</w:t>
+      </w:r>
+      <w:r>
+        <w:t>t</w:t>
+      </w:r>
+      <w:r>
+        <w:t xml:space="preserve">uring, </w:t>
+      </w:r>
+      <w:r>
+        <w:t>microcontroller programming</w:t>
+      </w:r>
+      <w:r>
+        <w:t>,</w:t>
+      </w:r>
+      <w:r>
+        <w:t xml:space="preserve"> and extensive use of JavaScript</w:t>
+      </w:r>
+      <w:r>
+        <w:t xml:space="preserve"> / NodeJS</w:t>
+      </w:r>
+      <w:r>
+        <w:t xml:space="preserve"> </w:t>
+      </w:r>
+      <w:r>
+        <w:t xml:space="preserve">for its </w:t>
+      </w:r>
+      <w:r>
+        <w:t>user interface</w:t>
+      </w:r>
+      <w:r>
+        <w:t xml:space="preserve"> and </w:t>
+      </w:r>
+      <w:r>
+        <w:t>server</w:t>
+      </w:r>
+      <w:r>
+        <w:t>.</w:t>
+      </w:r>
+      <w:r>
+        <w:t xml:space="preserve"> The final product</w:t>
+      </w:r>
+      <w:r>
+        <w:t xml:space="preserve"> received an exceptional 90% mark</w:t>
+      </w:r>
+      <w:r>
+        <w:t xml:space="preserve"> and </w:t>
+      </w:r>
+      <w:r>
+        <w:t xml:space="preserve">helped me towards </w:t>
+      </w:r>
+      <w:r>
+        <w:t>a first-class degree with honours</w:t>
+      </w:r>
+      <w:r>
+        <w:t>.</w:t>
+      </w:r>
+    </w:p>
+    <w:p>
+      <w:pPr>
+        <w:rPr>
+          <w:b/>
+          <w:bCs/>
+        </w:rPr>
+      </w:pPr>
+    </w:p>
+    <w:p>
+      <w:r>
+        <w:t>You can check out this project in detail here.</w:t>
+      </w:r>
+    </w:p>
+    <w:p/>
+    <w:p>
+      <w:pPr>
+        <w:rPr>
+          <w:b/>
+          <w:bCs/>
+        </w:rPr>
+      </w:pPr>
+      <w:r>
+        <w:rPr>
+          <w:b/>
+          <w:bCs/>
+        </w:rPr>
+        <w:t>Continued Self Development</w:t>
+      </w:r>
+    </w:p>
+    <w:p>
+      <w:pPr>
+        <w:rPr>
+          <w:b/>
+          <w:bCs/>
+        </w:rPr>
+      </w:pPr>
+    </w:p>
+    <w:p>
+      <w:r>
+        <w:t xml:space="preserve">I </w:t>
+      </w:r>
+      <w:r>
+        <w:t>consider</w:t>
+      </w:r>
+      <w:r>
+        <w:t xml:space="preserve"> completing my bachelor's degree the </w:t>
+      </w:r>
+      <w:r>
+        <w:t xml:space="preserve">beginning </w:t>
+      </w:r>
+      <w:r>
+        <w:t xml:space="preserve">of my self-development </w:t>
+      </w:r>
+      <w:r>
+        <w:t>and an</w:t>
+      </w:r>
+      <w:r>
+        <w:t xml:space="preserve"> exciting </w:t>
+      </w:r>
+      <w:r>
+        <w:t xml:space="preserve">phase of </w:t>
+      </w:r>
+      <w:r>
+        <w:t>a life-long professional development journey</w:t>
+      </w:r>
+      <w:r>
+        <w:t xml:space="preserve">. I am </w:t>
+      </w:r>
+      <w:r>
+        <w:t xml:space="preserve">now </w:t>
+      </w:r>
+      <w:r>
+        <w:t>further expanding my skills by taking courses on TypeScript and refreshing my knowledge in React and Sass</w:t>
+      </w:r>
+      <w:r>
+        <w:t xml:space="preserve"> to consolidate my expertise in my current stack</w:t>
+      </w:r>
+      <w:r>
+        <w:t>.</w:t>
+      </w:r>
+    </w:p>
+    <w:p/>
+    <w:p>
+      <w:pPr>
+        <w:rPr>
+          <w:b/>
+          <w:bCs/>
+        </w:rPr>
+      </w:pPr>
+      <w:r>
+        <w:rPr>
+          <w:b/>
+          <w:bCs/>
+        </w:rPr>
+        <w:t>Certificates</w:t>
+      </w:r>
+    </w:p>
+    <w:p>
+      <w:pPr>
+        <w:rPr>
+          <w:b/>
+          <w:bCs/>
+        </w:rPr>
+      </w:pPr>
+    </w:p>
+    <w:p>
+      <w:pPr>
+        <w:rPr>
+          <w:b/>
+          <w:bCs/>
+        </w:rPr>
+      </w:pPr>
+      <w:r>
+        <w:rPr>
+          <w:b/>
+          <w:bCs/>
+        </w:rPr>
+        <w:br w:type="page"/>
       </w:r>
     </w:p>
     <w:p>
       <w:pPr>
         <w:pStyle w:val="Heading2"/>
       </w:pPr>
-      <w:bookmarkStart w:id="2" w:name="_Toc148578966"/>
-      <w:r>
-        <w:lastRenderedPageBreak/>
-        <w:t>About Page</w:t>
-      </w:r>
-      <w:bookmarkEnd w:id="2"/>
-    </w:p>
-    <w:p/>
-    <w:p/>
-    <w:p>
-      <w:pPr>
-        <w:rPr>
-          <w:b/>
-          <w:bCs/>
-        </w:rPr>
-      </w:pPr>
-      <w:r>
-        <w:rPr>
-          <w:b/>
-          <w:bCs/>
-        </w:rPr>
-        <w:t>The Begi</w:t>
-      </w:r>
-      <w:r>
-        <w:rPr>
-          <w:b/>
-          <w:bCs/>
-        </w:rPr>
-        <w:t>n</w:t>
-      </w:r>
-      <w:r>
-        <w:rPr>
-          <w:b/>
-          <w:bCs/>
-        </w:rPr>
-        <w:t>nings</w:t>
-      </w:r>
-    </w:p>
-    <w:p/>
-    <w:p>
-      <w:r>
-        <w:t xml:space="preserve">I often </w:t>
-      </w:r>
-      <w:r>
-        <w:t>have</w:t>
-      </w:r>
-      <w:r>
-        <w:t xml:space="preserve"> </w:t>
-      </w:r>
-      <w:r>
-        <w:t xml:space="preserve">nostalgic memories </w:t>
-      </w:r>
-      <w:r>
-        <w:t>about</w:t>
-      </w:r>
-      <w:r>
-        <w:t xml:space="preserve"> the first time </w:t>
-      </w:r>
-      <w:r>
-        <w:t>I</w:t>
-      </w:r>
-      <w:r>
-        <w:t xml:space="preserve"> immersed </w:t>
-      </w:r>
-      <w:r>
-        <w:t xml:space="preserve">myself </w:t>
-      </w:r>
-      <w:r>
-        <w:t xml:space="preserve">in a </w:t>
-      </w:r>
-      <w:r>
-        <w:t xml:space="preserve">Pascal </w:t>
-      </w:r>
-      <w:r>
-        <w:t xml:space="preserve">programming book and began tinkering with </w:t>
-      </w:r>
-      <w:r>
-        <w:t>my computer, a Z80</w:t>
-      </w:r>
-      <w:r>
-        <w:t xml:space="preserve"> Enterprise</w:t>
-      </w:r>
-      <w:r>
-        <w:t>.</w:t>
-      </w:r>
-      <w:r>
-        <w:t xml:space="preserve"> </w:t>
-      </w:r>
-      <w:r>
-        <w:t>My enthusiasm didn</w:t>
-      </w:r>
-      <w:r>
-        <w:t>'</w:t>
-      </w:r>
-      <w:r>
-        <w:t xml:space="preserve">t wane </w:t>
-      </w:r>
-      <w:r>
-        <w:t xml:space="preserve">regardless that most </w:t>
-      </w:r>
-      <w:r>
-        <w:t xml:space="preserve">available </w:t>
-      </w:r>
-      <w:r>
-        <w:t xml:space="preserve">books were </w:t>
-      </w:r>
-      <w:r>
-        <w:t>E</w:t>
-      </w:r>
-      <w:r>
-        <w:t>nglish</w:t>
-      </w:r>
-      <w:r>
-        <w:t xml:space="preserve"> in the late </w:t>
-      </w:r>
-      <w:r>
-        <w:t>90s</w:t>
-      </w:r>
-      <w:r>
-        <w:t>, and I was a Hungarian 1</w:t>
-      </w:r>
-      <w:r>
-        <w:t>3</w:t>
-      </w:r>
-      <w:r>
-        <w:t>-year-</w:t>
-      </w:r>
-      <w:r>
-        <w:t xml:space="preserve">old with </w:t>
-      </w:r>
-      <w:r>
-        <w:t xml:space="preserve">a </w:t>
-      </w:r>
-      <w:r>
-        <w:t>minimal</w:t>
-      </w:r>
-      <w:r>
-        <w:t xml:space="preserve"> </w:t>
-      </w:r>
-      <w:r>
-        <w:t xml:space="preserve">English </w:t>
-      </w:r>
-      <w:r>
-        <w:t>vocabulary</w:t>
-      </w:r>
-      <w:r>
-        <w:t>.</w:t>
-      </w:r>
-      <w:r>
-        <w:t xml:space="preserve"> So equipped with a dictionary, I started </w:t>
-      </w:r>
-      <w:r>
-        <w:t>deciphering my textbooks and creating</w:t>
-      </w:r>
-      <w:r>
-        <w:t xml:space="preserve"> my first text-based games.</w:t>
-      </w:r>
-      <w:r>
-        <w:t xml:space="preserve"> </w:t>
-      </w:r>
-      <w:r>
-        <w:t>The early exposure to programming proved to be a perfect inspiration, fueling my love for languages of all kinds, whether spoken by humans or written in code.</w:t>
-      </w:r>
-    </w:p>
-    <w:p/>
-    <w:p>
-      <w:pPr>
-        <w:rPr>
-          <w:b/>
-          <w:bCs/>
-        </w:rPr>
-      </w:pPr>
-      <w:r>
-        <w:rPr>
-          <w:b/>
-          <w:bCs/>
-        </w:rPr>
-        <w:t>Self Study</w:t>
-      </w:r>
-    </w:p>
-    <w:p/>
-    <w:p>
-      <w:r>
-        <w:t>C</w:t>
-      </w:r>
-      <w:r>
-        <w:t>uriosity and a mystical fascination with coding</w:t>
-      </w:r>
-      <w:r>
-        <w:t xml:space="preserve"> have </w:t>
-      </w:r>
-      <w:r>
-        <w:t>been constant companions</w:t>
-      </w:r>
-      <w:r>
-        <w:t xml:space="preserve"> throughout my</w:t>
-      </w:r>
-      <w:r>
-        <w:t xml:space="preserve"> adult</w:t>
-      </w:r>
-      <w:r>
-        <w:t xml:space="preserve"> life</w:t>
-      </w:r>
-      <w:r>
-        <w:t>, propelling me to explore browser-based programming technologies like JavaScript, CSS, and HTML.</w:t>
-      </w:r>
-      <w:r>
-        <w:t xml:space="preserve"> </w:t>
-      </w:r>
-      <w:r>
-        <w:t>Soon</w:t>
-      </w:r>
-      <w:r>
-        <w:t>,</w:t>
-      </w:r>
-      <w:r>
-        <w:t xml:space="preserve"> I found mys</w:t>
-      </w:r>
-      <w:r>
-        <w:t xml:space="preserve">elf coding </w:t>
-      </w:r>
-      <w:r>
-        <w:t>daily, taking online courses, such as FreeCodeCamp</w:t>
-      </w:r>
-      <w:r>
-        <w:t>'</w:t>
-      </w:r>
-      <w:r>
-        <w:t>s front</w:t>
-      </w:r>
-      <w:r>
-        <w:t>-</w:t>
-      </w:r>
-      <w:r>
-        <w:t>end development course, and attending meetups of different coding-related groups.</w:t>
-      </w:r>
-      <w:r>
-        <w:t xml:space="preserve"> </w:t>
-      </w:r>
-      <w:r>
-        <w:t>With each passing moment dedicated to my studies and projects, I came to the profound reali</w:t>
-      </w:r>
-      <w:r>
-        <w:t>s</w:t>
-      </w:r>
-      <w:r>
-        <w:t>ation that programming was my</w:t>
-      </w:r>
-      <w:r>
-        <w:t xml:space="preserve"> true calling</w:t>
-      </w:r>
-      <w:r>
-        <w:t>, urging me to pursue a career as a professional web developer.</w:t>
-      </w:r>
-    </w:p>
-    <w:p>
-      <w:pPr>
-        <w:rPr>
-          <w:b/>
-          <w:bCs/>
-        </w:rPr>
-      </w:pPr>
-    </w:p>
-    <w:p>
-      <w:pPr>
-        <w:rPr>
-          <w:b/>
-          <w:bCs/>
-        </w:rPr>
-      </w:pPr>
-      <w:r>
-        <w:rPr>
-          <w:b/>
-          <w:bCs/>
-        </w:rPr>
-        <w:t>College</w:t>
-      </w:r>
-    </w:p>
-    <w:p>
-      <w:pPr>
-        <w:rPr>
-          <w:b/>
-          <w:bCs/>
-        </w:rPr>
-      </w:pPr>
-    </w:p>
-    <w:p>
-      <w:r>
-        <w:t>To make my commitme</w:t>
-      </w:r>
-      <w:r>
-        <w:t>nt official</w:t>
-      </w:r>
-      <w:r>
-        <w:t>, in 2020</w:t>
-      </w:r>
-      <w:r>
-        <w:t>,</w:t>
-      </w:r>
-      <w:r>
-        <w:t xml:space="preserve"> I enrolled</w:t>
-      </w:r>
-      <w:r>
-        <w:t xml:space="preserve"> </w:t>
-      </w:r>
-      <w:r>
-        <w:t xml:space="preserve">in </w:t>
-      </w:r>
-      <w:r>
-        <w:t xml:space="preserve">Icon College of Technology and Management to </w:t>
-      </w:r>
-      <w:r>
-        <w:t xml:space="preserve">get my Higher National Diploma </w:t>
-      </w:r>
-      <w:r>
-        <w:t xml:space="preserve">(HND) </w:t>
-      </w:r>
-      <w:r>
-        <w:t>in Computing</w:t>
-      </w:r>
-      <w:r>
-        <w:t xml:space="preserve">, where I studied some fascinating subjects, </w:t>
-      </w:r>
-      <w:r>
-        <w:t xml:space="preserve">such as </w:t>
-      </w:r>
-      <w:r>
-        <w:t xml:space="preserve">Algorithms and Data Structures, Databases, </w:t>
-      </w:r>
-      <w:r>
-        <w:t>Web Development</w:t>
-      </w:r>
-      <w:r>
-        <w:t>, Project Management and Security.</w:t>
-      </w:r>
-      <w:r>
-        <w:t xml:space="preserve"> The knowledge gained from my self-guided studies proved invaluable</w:t>
-      </w:r>
-      <w:r>
-        <w:t xml:space="preserve"> across various subjects</w:t>
-      </w:r>
-      <w:r>
-        <w:t xml:space="preserve">, </w:t>
-      </w:r>
-      <w:r>
-        <w:t xml:space="preserve">resulting in </w:t>
-      </w:r>
-      <w:r>
-        <w:t xml:space="preserve">my </w:t>
-      </w:r>
-      <w:r>
-        <w:t>graduating with distinction</w:t>
-      </w:r>
-      <w:r>
-        <w:t xml:space="preserve"> and setting the stage for me to pursue a bachelor's degree.</w:t>
-      </w:r>
-    </w:p>
-    <w:p/>
-    <w:p>
-      <w:pPr>
-        <w:rPr>
-          <w:b/>
-          <w:bCs/>
-        </w:rPr>
-      </w:pPr>
-    </w:p>
-    <w:p>
-      <w:pPr>
-        <w:rPr>
-          <w:b/>
-          <w:bCs/>
-        </w:rPr>
-      </w:pPr>
-      <w:r>
-        <w:rPr>
-          <w:b/>
-          <w:bCs/>
-        </w:rPr>
-        <w:t>Uni</w:t>
-      </w:r>
-    </w:p>
-    <w:p>
-      <w:r>
-        <w:t>During my time at Falmouth University, I delved into the field of software engineering, focusing on Mobile Development (React Native), Artificial Intelligence, Big Data, IoT, and several other exciting disciplines</w:t>
-      </w:r>
-      <w:r>
-        <w:t xml:space="preserve">. </w:t>
-      </w:r>
-      <w:r>
-        <w:t xml:space="preserve">Additionally, I concentrated every spare </w:t>
-      </w:r>
-      <w:r>
-        <w:t xml:space="preserve">time </w:t>
-      </w:r>
-      <w:r>
-        <w:t>on</w:t>
-      </w:r>
-      <w:r>
-        <w:t xml:space="preserve"> my dissertation project, </w:t>
-      </w:r>
-      <w:r>
-        <w:t xml:space="preserve">one of the most stimulating </w:t>
-      </w:r>
-      <w:r>
-        <w:t xml:space="preserve">and complex </w:t>
-      </w:r>
-      <w:r>
-        <w:t>project</w:t>
-      </w:r>
-      <w:r>
-        <w:t xml:space="preserve">s I </w:t>
-      </w:r>
-      <w:r>
-        <w:t xml:space="preserve">have </w:t>
-      </w:r>
-      <w:r>
-        <w:t xml:space="preserve">ever embarked on: a </w:t>
-      </w:r>
-      <w:r>
-        <w:t xml:space="preserve">digital guitar console </w:t>
-      </w:r>
-      <w:r>
-        <w:t xml:space="preserve">that can be played on </w:t>
-      </w:r>
-      <w:r>
-        <w:t>a browser.</w:t>
-      </w:r>
-      <w:r>
-        <w:t xml:space="preserve"> This pro</w:t>
-      </w:r>
-      <w:r>
-        <w:t xml:space="preserve">ject involved </w:t>
-      </w:r>
-      <w:r>
-        <w:t>nearly</w:t>
-      </w:r>
-      <w:r>
-        <w:t xml:space="preserve"> 800 hours of electric wiring</w:t>
-      </w:r>
-      <w:r>
-        <w:t xml:space="preserve">, </w:t>
-      </w:r>
-      <w:r>
-        <w:t>manufac</w:t>
-      </w:r>
-      <w:r>
-        <w:t>t</w:t>
-      </w:r>
-      <w:r>
-        <w:t xml:space="preserve">uring, </w:t>
-      </w:r>
-      <w:r>
-        <w:t>microcontroller programming</w:t>
-      </w:r>
-      <w:r>
-        <w:t>,</w:t>
-      </w:r>
-      <w:r>
-        <w:t xml:space="preserve"> and extensive use of JavaScript</w:t>
-      </w:r>
-      <w:r>
-        <w:t xml:space="preserve"> / NodeJS</w:t>
-      </w:r>
-      <w:r>
-        <w:t xml:space="preserve"> </w:t>
-      </w:r>
-      <w:r>
-        <w:t xml:space="preserve">for its </w:t>
-      </w:r>
-      <w:r>
-        <w:t>user interface</w:t>
-      </w:r>
-      <w:r>
-        <w:t xml:space="preserve"> and </w:t>
-      </w:r>
-      <w:r>
-        <w:t>server</w:t>
-      </w:r>
-      <w:r>
-        <w:t>.</w:t>
-      </w:r>
-      <w:r>
-        <w:t xml:space="preserve"> The final product</w:t>
-      </w:r>
-      <w:r>
-        <w:t xml:space="preserve"> received an exceptional 90% mark</w:t>
-      </w:r>
-      <w:r>
-        <w:t xml:space="preserve"> and </w:t>
-      </w:r>
-      <w:r>
-        <w:t xml:space="preserve">helped me towards </w:t>
-      </w:r>
-      <w:r>
-        <w:t>a first-class degree with honours</w:t>
-      </w:r>
-      <w:r>
-        <w:t>.</w:t>
-      </w:r>
-    </w:p>
-    <w:p>
-      <w:pPr>
-        <w:rPr>
-          <w:b/>
-          <w:bCs/>
-        </w:rPr>
-      </w:pPr>
-    </w:p>
-    <w:p>
-      <w:r>
-        <w:t>You can check out this project in detail here.</w:t>
-      </w:r>
-    </w:p>
-    <w:p/>
-    <w:p>
-      <w:pPr>
-        <w:rPr>
-          <w:b/>
-          <w:bCs/>
-        </w:rPr>
-      </w:pPr>
-      <w:r>
-        <w:rPr>
-          <w:b/>
-          <w:bCs/>
-        </w:rPr>
-        <w:lastRenderedPageBreak/>
-        <w:t>Continued Self Development</w:t>
-      </w:r>
-    </w:p>
-    <w:p>
-      <w:pPr>
-        <w:rPr>
-          <w:b/>
-          <w:bCs/>
-        </w:rPr>
-      </w:pPr>
-    </w:p>
-    <w:p>
-      <w:r>
-        <w:t xml:space="preserve">I </w:t>
-      </w:r>
-      <w:r>
-        <w:t>consider</w:t>
-      </w:r>
-      <w:r>
-        <w:t xml:space="preserve"> completing my bachelor's degree the </w:t>
-      </w:r>
-      <w:r>
-        <w:t xml:space="preserve">beginning </w:t>
-      </w:r>
-      <w:r>
-        <w:t xml:space="preserve">of my self-development </w:t>
-      </w:r>
-      <w:r>
-        <w:t>and an</w:t>
-      </w:r>
-      <w:r>
-        <w:t xml:space="preserve"> exciting </w:t>
-      </w:r>
-      <w:r>
-        <w:t xml:space="preserve">phase of </w:t>
-      </w:r>
-      <w:r>
-        <w:t>a life-long professional development journey</w:t>
-      </w:r>
-      <w:r>
-        <w:t xml:space="preserve">. I am </w:t>
-      </w:r>
-      <w:r>
-        <w:t xml:space="preserve">now </w:t>
-      </w:r>
-      <w:r>
-        <w:t>further expanding my skills by taking courses on TypeScript and refreshing my knowledge in React and Sass</w:t>
-      </w:r>
-      <w:r>
-        <w:t xml:space="preserve"> to consolidate my expertise in my current stack</w:t>
-      </w:r>
-      <w:r>
-        <w:t>.</w:t>
-      </w:r>
-    </w:p>
-    <w:p/>
-    <w:p>
-      <w:pPr>
-        <w:rPr>
-          <w:b/>
-          <w:bCs/>
-        </w:rPr>
-      </w:pPr>
-      <w:r>
-        <w:rPr>
-          <w:b/>
-          <w:bCs/>
-        </w:rPr>
-        <w:t>Certificates</w:t>
-      </w:r>
-    </w:p>
-    <w:p>
-      <w:pPr>
-        <w:rPr>
-          <w:b/>
-          <w:bCs/>
-        </w:rPr>
-      </w:pPr>
-    </w:p>
-    <w:p>
-      <w:pPr>
-        <w:rPr>
-          <w:b/>
-          <w:bCs/>
-        </w:rPr>
-      </w:pPr>
-      <w:r>
-        <w:rPr>
-          <w:b/>
-          <w:bCs/>
-        </w:rPr>
-        <w:br w:type="page"/>
-      </w:r>
-    </w:p>
-    <w:p>
-      <w:pPr>
-        <w:pStyle w:val="Heading2"/>
-      </w:pPr>
-      <w:bookmarkStart w:id="3" w:name="_Toc148578967"/>
+      <w:bookmarkStart w:id="4" w:name="_Toc148800116"/>
       <w:r>
         <w:lastRenderedPageBreak/>
         <w:t>Projects Page</w:t>
       </w:r>
-      <w:bookmarkEnd w:id="3"/>
+      <w:bookmarkEnd w:id="4"/>
     </w:p>
     <w:p/>
     <w:p>
@@ -3035,11 +3131,11 @@
       <w:pPr>
         <w:pStyle w:val="Heading2"/>
       </w:pPr>
-      <w:bookmarkStart w:id="4" w:name="_Toc148578968"/>
+      <w:bookmarkStart w:id="5" w:name="_Toc148800117"/>
       <w:r>
         <w:t>Contact Page</w:t>
       </w:r>
-      <w:bookmarkEnd w:id="4"/>
+      <w:bookmarkEnd w:id="5"/>
     </w:p>
     <w:p/>
     <w:p>
@@ -3075,12 +3171,12 @@
       <w:pPr>
         <w:pStyle w:val="Heading1"/>
       </w:pPr>
-      <w:bookmarkStart w:id="5" w:name="_Toc148578969"/>
+      <w:bookmarkStart w:id="6" w:name="_Toc148800118"/>
       <w:r>
         <w:lastRenderedPageBreak/>
         <w:t>Blogs</w:t>
       </w:r>
-      <w:bookmarkEnd w:id="5"/>
+      <w:bookmarkEnd w:id="6"/>
     </w:p>
     <w:p/>
     <w:p>
@@ -3714,10 +3810,7 @@
         <w:t xml:space="preserve"> tips</w:t>
       </w:r>
       <w:r>
-        <w:t xml:space="preserve"> </w:t>
-      </w:r>
-      <w:r>
-        <w:t>and research</w:t>
+        <w:t xml:space="preserve"> and research</w:t>
       </w:r>
       <w:r>
         <w:t xml:space="preserve"> with you.</w:t>
@@ -3757,12 +3850,12 @@
       <w:pPr>
         <w:pStyle w:val="Heading2"/>
       </w:pPr>
-      <w:bookmarkStart w:id="6" w:name="_Toc148578970"/>
+      <w:bookmarkStart w:id="7" w:name="_Toc148800119"/>
       <w:r>
         <w:lastRenderedPageBreak/>
         <w:t>Digital Guitar - Hardware</w:t>
       </w:r>
-      <w:bookmarkEnd w:id="6"/>
+      <w:bookmarkEnd w:id="7"/>
     </w:p>
     <w:p/>
     <w:p>
@@ -6539,7 +6632,7 @@
           <w:lang w:eastAsia="en-GB"/>
         </w:rPr>
       </w:pPr>
-      <w:bookmarkStart w:id="7" w:name="_Toc148578971"/>
+      <w:bookmarkStart w:id="8" w:name="_Toc148800120"/>
       <w:r>
         <w:rPr>
           <w:rFonts w:eastAsia="Times New Roman"/>
@@ -6548,7 +6641,7 @@
         <w:lastRenderedPageBreak/>
         <w:t>Digital Guitar - Make Guitar Sounds with Howler</w:t>
       </w:r>
-      <w:bookmarkEnd w:id="7"/>
+      <w:bookmarkEnd w:id="8"/>
     </w:p>
     <w:p>
       <w:pPr>
@@ -8741,7 +8834,7 @@
           <w:lang w:eastAsia="en-GB"/>
         </w:rPr>
       </w:pPr>
-      <w:bookmarkStart w:id="8" w:name="_Toc148578972"/>
+      <w:bookmarkStart w:id="9" w:name="_Toc148800121"/>
       <w:r>
         <w:rPr>
           <w:rFonts w:eastAsia="Times New Roman"/>
@@ -8750,7 +8843,7 @@
         <w:lastRenderedPageBreak/>
         <w:t>Validating Dates with JavaScript</w:t>
       </w:r>
-      <w:bookmarkEnd w:id="8"/>
+      <w:bookmarkEnd w:id="9"/>
     </w:p>
     <w:p>
       <w:pPr>
@@ -9287,12 +9380,12 @@
       <w:pPr>
         <w:pStyle w:val="Heading2"/>
       </w:pPr>
-      <w:bookmarkStart w:id="9" w:name="_Toc148578973"/>
+      <w:bookmarkStart w:id="10" w:name="_Toc148800122"/>
       <w:r>
         <w:lastRenderedPageBreak/>
         <w:t>JavaScript's Sorting – What's Behind the Hood</w:t>
       </w:r>
-      <w:bookmarkEnd w:id="9"/>
+      <w:bookmarkEnd w:id="10"/>
     </w:p>
     <w:p/>
     <w:p>
@@ -11484,7 +11577,7 @@
           <w:lang w:eastAsia="en-GB"/>
         </w:rPr>
       </w:pPr>
-      <w:bookmarkStart w:id="10" w:name="_Toc148578974"/>
+      <w:bookmarkStart w:id="11" w:name="_Toc148800123"/>
       <w:r>
         <w:rPr>
           <w:rFonts w:eastAsia="Times New Roman"/>
@@ -11493,7 +11586,7 @@
         <w:lastRenderedPageBreak/>
         <w:t>Green Rooftop - An Arduino IoT Project</w:t>
       </w:r>
-      <w:bookmarkEnd w:id="10"/>
+      <w:bookmarkEnd w:id="11"/>
     </w:p>
     <w:p/>
     <w:p>
@@ -13596,12 +13689,12 @@
       <w:pPr>
         <w:pStyle w:val="Heading2"/>
       </w:pPr>
-      <w:bookmarkStart w:id="11" w:name="_Toc148578975"/>
+      <w:bookmarkStart w:id="12" w:name="_Toc148800124"/>
       <w:r>
         <w:lastRenderedPageBreak/>
         <w:t>Scheduling Emails with Cyclic</w:t>
       </w:r>
-      <w:bookmarkEnd w:id="11"/>
+      <w:bookmarkEnd w:id="12"/>
     </w:p>
     <w:p>
       <w:pPr>
@@ -14541,12 +14634,12 @@
       <w:pPr>
         <w:pStyle w:val="Heading2"/>
       </w:pPr>
-      <w:bookmarkStart w:id="12" w:name="_Toc148578976"/>
+      <w:bookmarkStart w:id="13" w:name="_Toc148800125"/>
       <w:r>
         <w:lastRenderedPageBreak/>
         <w:t>Brief Anatomy of React</w:t>
       </w:r>
-      <w:bookmarkEnd w:id="12"/>
+      <w:bookmarkEnd w:id="13"/>
     </w:p>
     <w:p/>
     <w:p>
@@ -19314,7 +19407,7 @@
       <w:pPr>
         <w:pStyle w:val="Heading2"/>
       </w:pPr>
-      <w:bookmarkStart w:id="13" w:name="_Toc148578977"/>
+      <w:bookmarkStart w:id="14" w:name="_Toc148800126"/>
       <w:r>
         <w:t>Git Cheat</w:t>
       </w:r>
@@ -19324,7 +19417,7 @@
       <w:r>
         <w:t>heet</w:t>
       </w:r>
-      <w:bookmarkEnd w:id="13"/>
+      <w:bookmarkEnd w:id="14"/>
     </w:p>
     <w:p/>
     <w:p>
@@ -19604,13 +19697,7 @@
         <w:t>Git Bash</w:t>
       </w:r>
       <w:r>
-        <w:t xml:space="preserve"> (</w:t>
-      </w:r>
-      <w:r>
-        <w:t>Bourne Again Shell</w:t>
-      </w:r>
-      <w:r>
-        <w:t>)</w:t>
+        <w:t xml:space="preserve"> (Bourne Again Shell)</w:t>
       </w:r>
       <w:r>
         <w:t xml:space="preserve"> is a command-line interface (CLI) for Git that allows you to interact with Git and execute Git commands in a Unix-like terminal environment on Windows. While you can use Git through graphical user interfaces (GUIs) or directly in the Windows Command Prompt, having Git Bash provides several advantages:</w:t>
@@ -19714,16 +19801,7 @@
         <w:t>Git configuration has three levels: system (system-wide settings), global (user-specific settings), and local (repository-specific settings). Local configurations take precedence over global and system configurations.</w:t>
       </w:r>
       <w:r>
-        <w:t xml:space="preserve"> </w:t>
-      </w:r>
-      <w:r>
-        <w:t xml:space="preserve">In Git, you can configure </w:t>
-      </w:r>
-      <w:r>
-        <w:t>various</w:t>
-      </w:r>
-      <w:r>
-        <w:t xml:space="preserve"> settings, including your identity (name and email), core behavio</w:t>
+        <w:t xml:space="preserve"> In Git, you can configure various settings, including your identity (name and email), core behavio</w:t>
       </w:r>
       <w:r>
         <w:t>u</w:t>
@@ -19783,22 +19861,10 @@
         <w:t xml:space="preserve"> </w:t>
       </w:r>
       <w:r>
-        <w:t xml:space="preserve">Also, </w:t>
-      </w:r>
-      <w:r>
-        <w:t>a single dash means that the following flags are single-character only and generally means that more than one flag can be passed</w:t>
-      </w:r>
-      <w:r>
-        <w:t>. In contrast, t</w:t>
-      </w:r>
-      <w:r>
-        <w:t>he double dash connotes a single positional flag</w:t>
-      </w:r>
-      <w:r>
-        <w:t xml:space="preserve"> </w:t>
-      </w:r>
-      <w:r>
-        <w:t>argument to a command line tool.</w:t>
+        <w:t>Also, a single dash means that the following flags are single-character only and generally means that more than one flag can be passed</w:t>
+      </w:r>
+      <w:r>
+        <w:t>. In contrast, the double dash connotes a single positional flag argument to a command line tool.</w:t>
       </w:r>
       <w:r>
         <w:t xml:space="preserve"> </w:t>
@@ -19825,27 +19891,14 @@
     </w:p>
     <w:p/>
     <w:p>
-      <w:bookmarkStart w:id="14" w:name="_Toc148578978"/>
-      <w:r>
-        <w:t xml:space="preserve">The "Auto Carriage Return Line Feed" property, often </w:t>
-      </w:r>
-      <w:r>
-        <w:t>called</w:t>
-      </w:r>
-      <w:r>
-        <w:t xml:space="preserve"> </w:t>
+      <w:r>
+        <w:t xml:space="preserve">The "Auto Carriage Return Line Feed" property, often called </w:t>
       </w:r>
       <w:r>
         <w:t xml:space="preserve">autocrlf </w:t>
       </w:r>
       <w:r>
-        <w:t xml:space="preserve">in Git, </w:t>
-      </w:r>
-      <w:r>
-        <w:t>handles</w:t>
-      </w:r>
-      <w:r>
-        <w:t xml:space="preserve"> line endings in text files</w:t>
+        <w:t>in Git, handles line endings in text files</w:t>
       </w:r>
       <w:r>
         <w:t xml:space="preserve">, as Windows handles line feeds </w:t>
@@ -19875,8 +19928,1373 @@
     <w:p/>
     <w:p>
       <w:pPr>
+        <w:jc w:val="left"/>
+        <w:rPr>
+          <w:b/>
+          <w:bCs/>
+        </w:rPr>
+      </w:pPr>
+      <w:r>
+        <w:rPr>
+          <w:b/>
+          <w:bCs/>
+        </w:rPr>
+        <w:t>Initialising Repositories</w:t>
+      </w:r>
+    </w:p>
+    <w:p>
+      <w:pPr>
+        <w:jc w:val="left"/>
+        <w:rPr>
+          <w:b/>
+          <w:bCs/>
+        </w:rPr>
+      </w:pPr>
+    </w:p>
+    <w:p>
+      <w:pPr>
+        <w:jc w:val="left"/>
+      </w:pPr>
+      <w:r>
+        <w:t>First, we must create a folder for our new project and enter the new folder. Then, we must initialise our repository</w:t>
+      </w:r>
+      <w:r>
+        <w:t>:</w:t>
+      </w:r>
+    </w:p>
+    <w:p>
+      <w:pPr>
+        <w:jc w:val="left"/>
+      </w:pPr>
+    </w:p>
+    <w:p>
+      <w:pPr>
+        <w:jc w:val="left"/>
+        <w:rPr>
+          <w:i/>
+          <w:iCs/>
+        </w:rPr>
+      </w:pPr>
+      <w:r>
+        <w:rPr>
+          <w:i/>
+          <w:iCs/>
+        </w:rPr>
+        <w:t>[Git Init Repo Code Snippet]</w:t>
+      </w:r>
+    </w:p>
+    <w:p>
+      <w:pPr>
+        <w:jc w:val="left"/>
+        <w:rPr>
+          <w:i/>
+          <w:iCs/>
+        </w:rPr>
+      </w:pPr>
+    </w:p>
+    <w:p>
+      <w:r>
+        <w:lastRenderedPageBreak/>
+        <w:t>The command line will return with the full path of our initialised repository</w:t>
+      </w:r>
+      <w:r>
+        <w:t xml:space="preserve"> and its folder</w:t>
+      </w:r>
+      <w:r>
+        <w:t>.</w:t>
+      </w:r>
+      <w:r>
+        <w:t xml:space="preserve"> This directory will contain one subfolder called .git</w:t>
+      </w:r>
+      <w:r>
+        <w:t>/, which is a hidden folder by default</w:t>
+      </w:r>
+      <w:r>
+        <w:t>, as users should not directly modify this folder</w:t>
+      </w:r>
+      <w:r>
+        <w:t>.</w:t>
+      </w:r>
+      <w:r>
+        <w:t xml:space="preserve"> If we want to see this folder</w:t>
+      </w:r>
+      <w:r>
+        <w:t>, the traditional LS command will not show it, and we need to use LS -A</w:t>
+      </w:r>
+      <w:r>
+        <w:t xml:space="preserve"> </w:t>
+      </w:r>
+      <w:r>
+        <w:t xml:space="preserve">(for Linux) </w:t>
+      </w:r>
+      <w:r>
+        <w:t xml:space="preserve">or </w:t>
+      </w:r>
+      <w:r>
+        <w:t xml:space="preserve">DIR /A (for Windows) </w:t>
+      </w:r>
+      <w:r>
+        <w:t>to list all items, including hidden ones</w:t>
+      </w:r>
+      <w:r>
+        <w:t>.</w:t>
+      </w:r>
+      <w:r>
+        <w:t xml:space="preserve"> </w:t>
+      </w:r>
+      <w:r>
+        <w:t>We can use OPEN (for Linux) or START (for Windows) commands to open the folder from the bash terminal</w:t>
+      </w:r>
+      <w:r>
+        <w:t>.</w:t>
+      </w:r>
+    </w:p>
+    <w:p>
+      <w:pPr>
+        <w:jc w:val="left"/>
+      </w:pPr>
+    </w:p>
+    <w:p>
+      <w:pPr>
+        <w:jc w:val="left"/>
+        <w:rPr>
+          <w:i/>
+          <w:iCs/>
+        </w:rPr>
+      </w:pPr>
+      <w:r>
+        <w:rPr>
+          <w:i/>
+          <w:iCs/>
+        </w:rPr>
+        <w:t>[List Hidden Git Folder Code Snippet]</w:t>
+      </w:r>
+    </w:p>
+    <w:p>
+      <w:pPr>
+        <w:jc w:val="left"/>
+        <w:rPr>
+          <w:i/>
+          <w:iCs/>
+        </w:rPr>
+      </w:pPr>
+    </w:p>
+    <w:p>
+      <w:pPr>
+        <w:rPr>
+          <w:rFonts w:cstheme="minorHAnsi"/>
+        </w:rPr>
+      </w:pPr>
+      <w:r>
+        <w:rPr>
+          <w:rFonts w:cstheme="minorHAnsi"/>
+        </w:rPr>
+        <w:t>This folder contains all the information and metadata that Git needs to manage the repository and track changes in the project.</w:t>
+      </w:r>
+      <w:r>
+        <w:rPr>
+          <w:rFonts w:cstheme="minorHAnsi"/>
+        </w:rPr>
+        <w:t xml:space="preserve"> </w:t>
+      </w:r>
+      <w:r>
+        <w:rPr>
+          <w:rFonts w:cstheme="minorHAnsi"/>
+        </w:rPr>
+        <w:t xml:space="preserve">This folder contains all the information and metadata that Git needs to </w:t>
+      </w:r>
+      <w:r>
+        <w:rPr>
+          <w:rFonts w:cstheme="minorHAnsi"/>
+        </w:rPr>
+        <w:t>control</w:t>
+      </w:r>
+      <w:r>
+        <w:rPr>
+          <w:rFonts w:cstheme="minorHAnsi"/>
+        </w:rPr>
+        <w:t xml:space="preserve"> the repository</w:t>
+      </w:r>
+      <w:r>
+        <w:rPr>
+          <w:rFonts w:cstheme="minorHAnsi"/>
+        </w:rPr>
+        <w:t>, such as configuration settings, object database, logs, staging and descriptions</w:t>
+      </w:r>
+      <w:r>
+        <w:rPr>
+          <w:rFonts w:cstheme="minorHAnsi"/>
+        </w:rPr>
+        <w:t xml:space="preserve"> </w:t>
+      </w:r>
+      <w:r>
+        <w:rPr>
+          <w:rFonts w:cstheme="minorHAnsi"/>
+        </w:rPr>
+        <w:t xml:space="preserve">to </w:t>
+      </w:r>
+      <w:r>
+        <w:rPr>
+          <w:rFonts w:cstheme="minorHAnsi"/>
+        </w:rPr>
+        <w:t xml:space="preserve">track changes in the project. </w:t>
+      </w:r>
+      <w:r>
+        <w:rPr>
+          <w:rFonts w:cstheme="minorHAnsi"/>
+        </w:rPr>
+        <w:t>You'll lose the project history if you corrupt or remove this folder</w:t>
+      </w:r>
+      <w:r>
+        <w:rPr>
+          <w:rFonts w:cstheme="minorHAnsi"/>
+        </w:rPr>
+        <w:t>.</w:t>
+      </w:r>
+    </w:p>
+    <w:p>
+      <w:pPr>
+        <w:rPr>
+          <w:rFonts w:cstheme="minorHAnsi"/>
+        </w:rPr>
+      </w:pPr>
+    </w:p>
+    <w:p>
+      <w:pPr>
+        <w:rPr>
+          <w:rFonts w:cstheme="minorHAnsi"/>
+          <w:b/>
+          <w:bCs/>
+        </w:rPr>
+      </w:pPr>
+      <w:r>
+        <w:rPr>
+          <w:rFonts w:cstheme="minorHAnsi"/>
+          <w:b/>
+          <w:bCs/>
+        </w:rPr>
+        <w:t>Git Workflow</w:t>
+      </w:r>
+    </w:p>
+    <w:p>
+      <w:pPr>
+        <w:rPr>
+          <w:rFonts w:cstheme="minorHAnsi"/>
+        </w:rPr>
+      </w:pPr>
+    </w:p>
+    <w:p>
+      <w:pPr>
+        <w:rPr>
+          <w:rFonts w:cstheme="minorHAnsi"/>
+        </w:rPr>
+      </w:pPr>
+      <w:r>
+        <w:t xml:space="preserve">In our daily work, we often make changes to project files, and when we reach a point where we want to capture the project's state, we create a "commit" in Git. Think of a commit as a </w:t>
+      </w:r>
+      <w:r>
+        <w:t>project snapsho</w:t>
+      </w:r>
+      <w:r>
+        <w:t>t at a specific time. What sets Git apart from many other version control systems is the "staging area" or "index"</w:t>
+      </w:r>
+      <w:r>
+        <w:t>,</w:t>
+      </w:r>
+      <w:r>
+        <w:t xml:space="preserve"> </w:t>
+      </w:r>
+      <w:r>
+        <w:t>an intermediate step where we prepare our changes for the next snapshot,</w:t>
+      </w:r>
+      <w:r>
+        <w:t xml:space="preserve"> deciding what goes into the next commit.</w:t>
+      </w:r>
+    </w:p>
+    <w:p>
+      <w:pPr>
+        <w:rPr>
+          <w:rFonts w:cstheme="minorHAnsi"/>
+        </w:rPr>
+      </w:pPr>
+    </w:p>
+    <w:p>
+      <w:pPr>
+        <w:rPr>
+          <w:rFonts w:cstheme="minorHAnsi"/>
+        </w:rPr>
+      </w:pPr>
+      <w:r>
+        <w:t>So, once we've finished making changes, we add the modified files to the staging area, review our changes, and if everything looks good, we make a commit. The contents in the staging area represent the state of the project just before our latest changes. If there are changes we don't want in the next snapshot, we can unstage them and commit only what's intended. When committing, we also provide a meaningful message describing what the snapshot signifies, which is essential for a clear project history.</w:t>
+      </w:r>
+    </w:p>
+    <w:p>
+      <w:pPr>
+        <w:rPr>
+          <w:rFonts w:cstheme="minorHAnsi"/>
+        </w:rPr>
+      </w:pPr>
+    </w:p>
+    <w:p>
+      <w:pPr>
+        <w:rPr>
+          <w:rFonts w:cstheme="minorHAnsi"/>
+        </w:rPr>
+      </w:pPr>
+      <w:r>
+        <w:t>A common misconception about Git is that the staging area becomes empty after committing changes. In reality, the staging area contains the previous version of the project. Similarly, when deleting files, we stage this change to reflect it in the staging area. Each commit in Git contains a unique identifier, a message, date and time information, the author, and a complete snapshot of the project's state at that particular moment.</w:t>
+      </w:r>
+    </w:p>
+    <w:p>
+      <w:pPr>
+        <w:rPr>
+          <w:rFonts w:cstheme="minorHAnsi"/>
+        </w:rPr>
+      </w:pPr>
+    </w:p>
+    <w:p>
+      <w:r>
+        <w:t xml:space="preserve">Unlike some other version control systems, Git doesn't store just the changes that occurred; it retains the full content of the project. This allows Git to </w:t>
+      </w:r>
+      <w:r>
+        <w:t>quickly restore the project to a previous snapshot</w:t>
+      </w:r>
+      <w:r>
+        <w:t xml:space="preserve"> without calculating the changes. For efficiency, Git avoids storing identical files multiple times and instead references them. Therefore, a snapshot represents a commit pointing to a directory structure's content. Git manages its data as a series of snapshots, much like a miniature file system.</w:t>
+      </w:r>
+    </w:p>
+    <w:p/>
+    <w:p>
+      <w:pPr>
+        <w:rPr>
+          <w:i/>
+          <w:iCs/>
+        </w:rPr>
+      </w:pPr>
+      <w:r>
+        <w:rPr>
+          <w:i/>
+          <w:iCs/>
+        </w:rPr>
+        <w:t>[Git Storage 1 Image]</w:t>
+      </w:r>
+    </w:p>
+    <w:p/>
+    <w:p>
+      <w:r>
+        <w:t>Whenever you commit in Git, you're essentially taking a picture of your project's current state, capturing all your files and storing a reference to that snapshot. To optimise storage, Git doesn't re-store unchanged files; it simply links to the previously stored, identical files.</w:t>
+      </w:r>
+    </w:p>
+    <w:p/>
+    <w:p>
+      <w:pPr>
+        <w:rPr>
+          <w:i/>
+          <w:iCs/>
+        </w:rPr>
+      </w:pPr>
+      <w:r>
+        <w:rPr>
+          <w:i/>
+          <w:iCs/>
+        </w:rPr>
+        <w:t xml:space="preserve">[Git Storage </w:t>
+      </w:r>
+      <w:r>
+        <w:rPr>
+          <w:i/>
+          <w:iCs/>
+        </w:rPr>
+        <w:t>2</w:t>
+      </w:r>
+      <w:r>
+        <w:rPr>
+          <w:i/>
+          <w:iCs/>
+        </w:rPr>
+        <w:t xml:space="preserve"> Image]</w:t>
+      </w:r>
+    </w:p>
+    <w:p>
+      <w:pPr>
+        <w:rPr>
+          <w:rFonts w:cstheme="minorHAnsi"/>
+        </w:rPr>
+      </w:pPr>
+    </w:p>
+    <w:p>
+      <w:pPr>
+        <w:rPr>
+          <w:rFonts w:cstheme="minorHAnsi"/>
+          <w:b/>
+          <w:bCs/>
+        </w:rPr>
+      </w:pPr>
+      <w:r>
+        <w:rPr>
+          <w:rFonts w:cstheme="minorHAnsi"/>
+          <w:b/>
+          <w:bCs/>
+        </w:rPr>
+        <w:t>Delta vs Snapshots</w:t>
+      </w:r>
+    </w:p>
+    <w:p>
+      <w:pPr>
+        <w:rPr>
+          <w:rFonts w:cstheme="minorHAnsi"/>
+        </w:rPr>
+      </w:pPr>
+    </w:p>
+    <w:p>
+      <w:pPr>
+        <w:rPr>
+          <w:rFonts w:cstheme="minorHAnsi"/>
+        </w:rPr>
+      </w:pPr>
+      <w:r>
+        <w:rPr>
+          <w:rStyle w:val="Strong"/>
+        </w:rPr>
+        <w:t>Snapshot storage</w:t>
+      </w:r>
+      <w:r>
+        <w:t xml:space="preserve"> saves the entire state of a file or system as a single instance, known as a snapshot. Each snapshot represents the system at a given time and serves as a reference point for future changes. This method is simple, efficient, and straightforward, but it can consume a lot of storage space over time if there are frequent changes to the system.</w:t>
+      </w:r>
+    </w:p>
+    <w:p>
+      <w:pPr>
+        <w:rPr>
+          <w:rFonts w:cstheme="minorHAnsi"/>
+        </w:rPr>
+      </w:pPr>
+    </w:p>
+    <w:p>
+      <w:r>
+        <w:rPr>
+          <w:rStyle w:val="Strong"/>
+        </w:rPr>
+        <w:t>Delta storage</w:t>
+      </w:r>
+      <w:r>
+        <w:t>, on the other hand, saves only the changes made to a file or system rather than the entire state. Each change is stored as a delta or a difference from the previous version, and the system's current state is reconstructed by combining all the deltas. This method is more efficient in terms of storage space, as it only stores the differences between versions but can be more complex to implement and manage</w:t>
+      </w:r>
+      <w:r>
+        <w:t>.</w:t>
+      </w:r>
+      <w:r>
+        <w:t xml:space="preserve"> </w:t>
+      </w:r>
+      <w:r>
+        <w:rPr>
+          <w:i/>
+          <w:iCs/>
+        </w:rPr>
+        <w:t xml:space="preserve">[Link: </w:t>
+      </w:r>
+      <w:r>
+        <w:rPr>
+          <w:i/>
+          <w:iCs/>
+        </w:rPr>
+        <w:t>Maata</w:t>
+      </w:r>
+      <w:r>
+        <w:rPr>
+          <w:i/>
+          <w:iCs/>
+        </w:rPr>
+        <w:t>]</w:t>
+      </w:r>
+    </w:p>
+    <w:p/>
+    <w:p>
+      <w:r>
+        <w:t>Consider your bank statement</w:t>
+      </w:r>
+      <w:r>
+        <w:t xml:space="preserve"> as an analogy</w:t>
+      </w:r>
+      <w:r>
+        <w:t xml:space="preserve">: </w:t>
+      </w:r>
+      <w:r>
+        <w:t>a bank statement</w:t>
+      </w:r>
+      <w:r>
+        <w:t xml:space="preserve"> reflects your current balance rather than tracking every transaction. Similarly, a snapshot stores the state of a file or system at a specific moment, providing a clear, straightforward representation in contrast to cumulative deltas, which record every change. Retrieving balances or changes between days is more efficient with snapshots </w:t>
+      </w:r>
+      <w:r>
+        <w:t xml:space="preserve">because calculating </w:t>
+      </w:r>
+      <w:r>
+        <w:t xml:space="preserve">the </w:t>
+      </w:r>
+      <w:r>
+        <w:t xml:space="preserve">current balance would require us to traverse </w:t>
+      </w:r>
+      <w:r>
+        <w:t>every account history change.</w:t>
+      </w:r>
+    </w:p>
+    <w:p>
+      <w:pPr>
+        <w:rPr>
+          <w:b/>
+          <w:bCs/>
+        </w:rPr>
+      </w:pPr>
+    </w:p>
+    <w:p>
+      <w:pPr>
+        <w:rPr>
+          <w:i/>
+          <w:iCs/>
+        </w:rPr>
+      </w:pPr>
+      <w:r>
+        <w:rPr>
+          <w:i/>
+          <w:iCs/>
+        </w:rPr>
+        <w:t>[</w:t>
+      </w:r>
+      <w:r>
+        <w:rPr>
+          <w:i/>
+          <w:iCs/>
+        </w:rPr>
+        <w:t>Snapshot vs Delats Image</w:t>
+      </w:r>
+      <w:r>
+        <w:rPr>
+          <w:i/>
+          <w:iCs/>
+        </w:rPr>
+        <w:t>]</w:t>
+      </w:r>
+    </w:p>
+    <w:p>
+      <w:pPr>
+        <w:jc w:val="left"/>
+        <w:rPr>
+          <w:b/>
+          <w:bCs/>
+        </w:rPr>
+      </w:pPr>
+    </w:p>
+    <w:p>
+      <w:pPr>
+        <w:jc w:val="left"/>
+        <w:rPr>
+          <w:b/>
+          <w:bCs/>
+        </w:rPr>
+      </w:pPr>
+      <w:r>
+        <w:rPr>
+          <w:b/>
+          <w:bCs/>
+        </w:rPr>
+        <w:t>Staging</w:t>
+      </w:r>
+    </w:p>
+    <w:p>
+      <w:pPr>
+        <w:jc w:val="left"/>
+      </w:pPr>
+    </w:p>
+    <w:p>
+      <w:pPr>
+        <w:jc w:val="left"/>
+      </w:pPr>
+      <w:r>
+        <w:t xml:space="preserve">Let’s make some changes </w:t>
+      </w:r>
+      <w:r>
+        <w:t>to</w:t>
+      </w:r>
+      <w:r>
+        <w:t xml:space="preserve"> our project using the ECHO command</w:t>
+      </w:r>
+      <w:r>
+        <w:t>.</w:t>
+      </w:r>
+      <w:r>
+        <w:t xml:space="preserve"> To see the status of the</w:t>
+      </w:r>
+      <w:r>
+        <w:t xml:space="preserve"> working directory of the staging area, we use the GIT STATUS.</w:t>
+      </w:r>
+    </w:p>
+    <w:p>
+      <w:pPr>
+        <w:jc w:val="left"/>
+      </w:pPr>
+    </w:p>
+    <w:p>
+      <w:pPr>
+        <w:jc w:val="left"/>
+        <w:rPr>
+          <w:i/>
+          <w:iCs/>
+        </w:rPr>
+      </w:pPr>
+      <w:r>
+        <w:rPr>
+          <w:i/>
+          <w:iCs/>
+        </w:rPr>
+        <w:t>[</w:t>
+      </w:r>
+      <w:r>
+        <w:rPr>
+          <w:i/>
+          <w:iCs/>
+        </w:rPr>
+        <w:t>Changes Code Snipet</w:t>
+      </w:r>
+      <w:r>
+        <w:rPr>
+          <w:i/>
+          <w:iCs/>
+        </w:rPr>
+        <w:t>]</w:t>
+      </w:r>
+    </w:p>
+    <w:p>
+      <w:pPr>
+        <w:jc w:val="left"/>
+      </w:pPr>
+    </w:p>
+    <w:p>
+      <w:pPr>
+        <w:rPr>
+          <w:rFonts w:cstheme="minorHAnsi"/>
+        </w:rPr>
+      </w:pPr>
+      <w:r>
+        <w:rPr>
+          <w:rFonts w:cstheme="minorHAnsi"/>
+        </w:rPr>
+        <w:t xml:space="preserve">The primary function of the </w:t>
+      </w:r>
+      <w:r>
+        <w:rPr>
+          <w:rStyle w:val="HTMLCode"/>
+          <w:rFonts w:asciiTheme="minorHAnsi" w:eastAsiaTheme="majorEastAsia" w:hAnsiTheme="minorHAnsi" w:cstheme="minorHAnsi"/>
+          <w:sz w:val="22"/>
+          <w:szCs w:val="22"/>
+        </w:rPr>
+        <w:t xml:space="preserve">git </w:t>
+      </w:r>
+      <w:r>
+        <w:rPr>
+          <w:rStyle w:val="HTMLCode"/>
+          <w:rFonts w:asciiTheme="minorHAnsi" w:eastAsiaTheme="majorEastAsia" w:hAnsiTheme="minorHAnsi" w:cstheme="minorHAnsi"/>
+          <w:sz w:val="22"/>
+          <w:szCs w:val="22"/>
+        </w:rPr>
+        <w:t>ADD</w:t>
+      </w:r>
+      <w:r>
+        <w:rPr>
+          <w:rFonts w:cstheme="minorHAnsi"/>
+        </w:rPr>
+        <w:t xml:space="preserve"> command is to promote pending changes in the working directory to the </w:t>
+      </w:r>
+      <w:r>
+        <w:rPr>
+          <w:rStyle w:val="HTMLCode"/>
+          <w:rFonts w:asciiTheme="minorHAnsi" w:eastAsiaTheme="majorEastAsia" w:hAnsiTheme="minorHAnsi" w:cstheme="minorHAnsi"/>
+          <w:sz w:val="22"/>
+          <w:szCs w:val="22"/>
+        </w:rPr>
+        <w:t>git staging</w:t>
+      </w:r>
+      <w:r>
+        <w:rPr>
+          <w:rFonts w:cstheme="minorHAnsi"/>
+        </w:rPr>
+        <w:t xml:space="preserve"> area. The staging area is one of Git's more unique features</w:t>
+      </w:r>
+      <w:r>
+        <w:rPr>
+          <w:rFonts w:cstheme="minorHAnsi"/>
+        </w:rPr>
+        <w:t>.</w:t>
+      </w:r>
+      <w:r>
+        <w:rPr>
+          <w:rFonts w:cstheme="minorHAnsi"/>
+        </w:rPr>
+        <w:t xml:space="preserve"> It helps to </w:t>
+      </w:r>
+      <w:r>
+        <w:rPr>
+          <w:rFonts w:cstheme="minorHAnsi"/>
+        </w:rPr>
+        <w:t>consider it</w:t>
+      </w:r>
+      <w:r>
+        <w:rPr>
+          <w:rFonts w:cstheme="minorHAnsi"/>
+        </w:rPr>
+        <w:t xml:space="preserve"> a buffer between the working directory and the project history. </w:t>
+      </w:r>
+      <w:r>
+        <w:rPr>
+          <w:rFonts w:cstheme="minorHAnsi"/>
+          <w:i/>
+          <w:iCs/>
+        </w:rPr>
+        <w:t>[Link: Atlassian]</w:t>
+      </w:r>
+    </w:p>
+    <w:p>
+      <w:pPr>
+        <w:rPr>
+          <w:rFonts w:cstheme="minorHAnsi"/>
+        </w:rPr>
+      </w:pPr>
+    </w:p>
+    <w:p>
+      <w:pPr>
+        <w:rPr>
+          <w:rFonts w:cstheme="minorHAnsi"/>
+          <w:i/>
+          <w:iCs/>
+        </w:rPr>
+      </w:pPr>
+      <w:r>
+        <w:rPr>
+          <w:rFonts w:cstheme="minorHAnsi"/>
+          <w:i/>
+          <w:iCs/>
+        </w:rPr>
+        <w:t>[Add Code Snippet]</w:t>
+      </w:r>
+    </w:p>
+    <w:p>
+      <w:pPr>
+        <w:rPr>
+          <w:rFonts w:cstheme="minorHAnsi"/>
+          <w:b/>
+          <w:bCs/>
+        </w:rPr>
+      </w:pPr>
+    </w:p>
+    <w:p>
+      <w:pPr>
+        <w:rPr>
+          <w:rFonts w:cstheme="minorHAnsi"/>
+        </w:rPr>
+      </w:pPr>
+      <w:r>
+        <w:rPr>
+          <w:rFonts w:cstheme="minorHAnsi"/>
+        </w:rPr>
+        <w:t>Since</w:t>
+      </w:r>
+      <w:r>
+        <w:rPr>
+          <w:rFonts w:cstheme="minorHAnsi"/>
+        </w:rPr>
+        <w:t xml:space="preserve"> we </w:t>
+      </w:r>
+      <w:r>
+        <w:rPr>
+          <w:rFonts w:cstheme="minorHAnsi"/>
+        </w:rPr>
+        <w:t xml:space="preserve">have </w:t>
+      </w:r>
+      <w:r>
+        <w:rPr>
+          <w:rFonts w:cstheme="minorHAnsi"/>
+        </w:rPr>
+        <w:t xml:space="preserve">added our files to the staging area, </w:t>
+      </w:r>
+      <w:r>
+        <w:rPr>
+          <w:rFonts w:cstheme="minorHAnsi"/>
+        </w:rPr>
+        <w:t>modifying any file</w:t>
+      </w:r>
+      <w:r>
+        <w:rPr>
+          <w:rFonts w:cstheme="minorHAnsi"/>
+        </w:rPr>
+        <w:t xml:space="preserve"> </w:t>
+      </w:r>
+      <w:r>
+        <w:rPr>
+          <w:rFonts w:cstheme="minorHAnsi"/>
+        </w:rPr>
+        <w:t xml:space="preserve">and querying a git status </w:t>
+      </w:r>
+      <w:r>
+        <w:rPr>
+          <w:rFonts w:cstheme="minorHAnsi"/>
+        </w:rPr>
+        <w:t xml:space="preserve">will result in a message where the file </w:t>
+      </w:r>
+      <w:r>
+        <w:rPr>
+          <w:rFonts w:cstheme="minorHAnsi"/>
+        </w:rPr>
+        <w:t>appear</w:t>
+      </w:r>
+      <w:r>
+        <w:rPr>
+          <w:rFonts w:cstheme="minorHAnsi"/>
+        </w:rPr>
+        <w:t>s</w:t>
+      </w:r>
+      <w:r>
+        <w:rPr>
+          <w:rFonts w:cstheme="minorHAnsi"/>
+        </w:rPr>
+        <w:t xml:space="preserve"> green as</w:t>
+      </w:r>
+      <w:r>
+        <w:rPr>
+          <w:rFonts w:cstheme="minorHAnsi"/>
+        </w:rPr>
+        <w:t xml:space="preserve"> a new file </w:t>
+      </w:r>
+      <w:r>
+        <w:rPr>
+          <w:rFonts w:cstheme="minorHAnsi"/>
+        </w:rPr>
+        <w:t>already</w:t>
+      </w:r>
+      <w:r>
+        <w:rPr>
+          <w:rFonts w:cstheme="minorHAnsi"/>
+        </w:rPr>
+        <w:t xml:space="preserve"> added and</w:t>
+      </w:r>
+      <w:r>
+        <w:rPr>
+          <w:rFonts w:cstheme="minorHAnsi"/>
+        </w:rPr>
+        <w:t xml:space="preserve"> red</w:t>
+      </w:r>
+      <w:r>
+        <w:rPr>
+          <w:rFonts w:cstheme="minorHAnsi"/>
+        </w:rPr>
+        <w:t xml:space="preserve"> as unstaged </w:t>
+      </w:r>
+      <w:r>
+        <w:rPr>
+          <w:rFonts w:cstheme="minorHAnsi"/>
+        </w:rPr>
+        <w:t>changes are present in the file</w:t>
+      </w:r>
+      <w:r>
+        <w:rPr>
+          <w:rFonts w:cstheme="minorHAnsi"/>
+        </w:rPr>
+        <w:t>.</w:t>
+      </w:r>
+    </w:p>
+    <w:p>
+      <w:pPr>
+        <w:rPr>
+          <w:rFonts w:cstheme="minorHAnsi"/>
+          <w:b/>
+          <w:bCs/>
+        </w:rPr>
+      </w:pPr>
+    </w:p>
+    <w:p>
+      <w:pPr>
+        <w:rPr>
+          <w:rFonts w:cstheme="minorHAnsi"/>
+          <w:b/>
+          <w:bCs/>
+        </w:rPr>
+      </w:pPr>
+      <w:r>
+        <w:rPr>
+          <w:rFonts w:cstheme="minorHAnsi"/>
+          <w:b/>
+          <w:bCs/>
+        </w:rPr>
+        <w:lastRenderedPageBreak/>
+        <w:t>Committing Changes</w:t>
+      </w:r>
+    </w:p>
+    <w:p>
+      <w:pPr>
+        <w:rPr>
+          <w:rFonts w:cstheme="minorHAnsi"/>
+        </w:rPr>
+      </w:pPr>
+    </w:p>
+    <w:p>
+      <w:r>
+        <w:t>Adding commits keep</w:t>
+      </w:r>
+      <w:r>
+        <w:t>s</w:t>
+      </w:r>
+      <w:r>
+        <w:t xml:space="preserve"> track of our progress and changes as we work. Git considers each </w:t>
+      </w:r>
+      <w:r>
+        <w:rPr>
+          <w:rStyle w:val="HTMLCode"/>
+          <w:rFonts w:asciiTheme="minorHAnsi" w:eastAsiaTheme="majorEastAsia" w:hAnsiTheme="minorHAnsi" w:cstheme="minorHAnsi"/>
+          <w:sz w:val="22"/>
+          <w:szCs w:val="22"/>
+        </w:rPr>
+        <w:t>commit</w:t>
+      </w:r>
+      <w:r>
+        <w:t xml:space="preserve"> change point or "save point". </w:t>
+      </w:r>
+      <w:r>
+        <w:t>You can return to a point in the project</w:t>
+      </w:r>
+      <w:r>
+        <w:t xml:space="preserve"> if you find a bug or want to make a change.</w:t>
+      </w:r>
+      <w:r>
+        <w:t xml:space="preserve"> </w:t>
+      </w:r>
+      <w:r>
+        <w:t>Note</w:t>
+      </w:r>
+      <w:r>
+        <w:t>,</w:t>
+      </w:r>
+      <w:r>
+        <w:t xml:space="preserve"> that you </w:t>
+      </w:r>
+      <w:r>
+        <w:t>must</w:t>
+      </w:r>
+      <w:r>
+        <w:t xml:space="preserve"> explicitly </w:t>
+      </w:r>
+      <w:r>
+        <w:rPr>
+          <w:rStyle w:val="Emphasis"/>
+        </w:rPr>
+        <w:t>tell</w:t>
+      </w:r>
+      <w:r>
+        <w:t xml:space="preserve"> Git which changes you w</w:t>
+      </w:r>
+      <w:r>
+        <w:t>ish</w:t>
+      </w:r>
+      <w:r>
+        <w:t xml:space="preserve"> to include in a commit </w:t>
+      </w:r>
+      <w:r>
+        <w:rPr>
+          <w:rStyle w:val="Emphasis"/>
+        </w:rPr>
+        <w:t>before</w:t>
+      </w:r>
+      <w:r>
+        <w:t xml:space="preserve"> running the </w:t>
+      </w:r>
+      <w:r>
+        <w:t>GIT COMMIT</w:t>
+      </w:r>
+      <w:r>
+        <w:t xml:space="preserve"> command. </w:t>
+      </w:r>
+      <w:r>
+        <w:rPr>
+          <w:i/>
+          <w:iCs/>
+        </w:rPr>
+        <w:t>[Link:</w:t>
+      </w:r>
+      <w:r>
+        <w:rPr>
+          <w:i/>
+          <w:iCs/>
+        </w:rPr>
+        <w:t xml:space="preserve"> Git Tower</w:t>
+      </w:r>
+      <w:r>
+        <w:rPr>
+          <w:i/>
+          <w:iCs/>
+        </w:rPr>
+        <w:t>]</w:t>
+      </w:r>
+      <w:r>
+        <w:t xml:space="preserve"> </w:t>
+      </w:r>
+      <w:r>
+        <w:t>Files</w:t>
+      </w:r>
+      <w:r>
+        <w:t xml:space="preserve"> won't be </w:t>
+      </w:r>
+      <w:r>
+        <w:rPr>
+          <w:rStyle w:val="Emphasis"/>
+        </w:rPr>
+        <w:t>automatically</w:t>
+      </w:r>
+      <w:r>
+        <w:t xml:space="preserve"> included in the next commit </w:t>
+      </w:r>
+      <w:r>
+        <w:t xml:space="preserve">unless you </w:t>
+      </w:r>
+      <w:r>
+        <w:t xml:space="preserve">use the </w:t>
+      </w:r>
+      <w:r>
+        <w:t>GIT ADD</w:t>
+      </w:r>
+      <w:r>
+        <w:t xml:space="preserve"> command to mark the desired changes for inclusion.</w:t>
+      </w:r>
+      <w:r>
+        <w:t xml:space="preserve"> </w:t>
+      </w:r>
+      <w:r>
+        <w:t>C</w:t>
+      </w:r>
+      <w:r>
+        <w:t>ommit</w:t>
+      </w:r>
+      <w:r>
+        <w:t>s are</w:t>
+      </w:r>
+      <w:r>
+        <w:t xml:space="preserve"> </w:t>
+      </w:r>
+      <w:r>
+        <w:rPr>
+          <w:rStyle w:val="Emphasis"/>
+        </w:rPr>
+        <w:t>not</w:t>
+      </w:r>
+      <w:r>
+        <w:t xml:space="preserve"> automatically transferred to the remote server</w:t>
+      </w:r>
+      <w:r>
+        <w:t xml:space="preserve"> as committing </w:t>
+      </w:r>
+      <w:r>
+        <w:t xml:space="preserve">saves a new commit object </w:t>
+      </w:r>
+      <w:r>
+        <w:t xml:space="preserve">only </w:t>
+      </w:r>
+      <w:r>
+        <w:t xml:space="preserve">in the </w:t>
+      </w:r>
+      <w:r>
+        <w:rPr>
+          <w:rStyle w:val="Emphasis"/>
+        </w:rPr>
+        <w:t>local</w:t>
+      </w:r>
+      <w:r>
+        <w:t xml:space="preserve"> repository. Exchanging commits has to be performed manually and explicitly</w:t>
+      </w:r>
+      <w:r>
+        <w:t xml:space="preserve"> </w:t>
+      </w:r>
+      <w:r>
+        <w:t xml:space="preserve">with the </w:t>
+      </w:r>
+      <w:r>
+        <w:t>GIT FETCH</w:t>
+      </w:r>
+      <w:r>
+        <w:t xml:space="preserve">, </w:t>
+      </w:r>
+      <w:r>
+        <w:t>GIT PULL</w:t>
+      </w:r>
+      <w:r>
+        <w:t xml:space="preserve">, </w:t>
+      </w:r>
+      <w:r>
+        <w:t>or</w:t>
+      </w:r>
+      <w:r>
+        <w:t xml:space="preserve"> </w:t>
+      </w:r>
+      <w:r>
+        <w:t>GIT PUSH</w:t>
+      </w:r>
+      <w:r>
+        <w:t xml:space="preserve"> commands.</w:t>
+      </w:r>
+    </w:p>
+    <w:p>
+      <w:pPr>
+        <w:rPr>
+          <w:rFonts w:cstheme="minorHAnsi"/>
+        </w:rPr>
+      </w:pPr>
+    </w:p>
+    <w:p>
+      <w:pPr>
+        <w:rPr>
+          <w:rFonts w:cstheme="minorHAnsi"/>
+        </w:rPr>
+      </w:pPr>
+      <w:r>
+        <w:t>The quickest way to write a git commit is to use the command</w:t>
+      </w:r>
+      <w:r>
+        <w:t xml:space="preserve"> with the -M message flag</w:t>
+      </w:r>
+      <w:r>
+        <w:t>,</w:t>
+      </w:r>
+      <w:r>
+        <w:t xml:space="preserve"> enabl</w:t>
+      </w:r>
+      <w:r>
+        <w:t>ing</w:t>
+      </w:r>
+      <w:r>
+        <w:t xml:space="preserve"> us to write a short descriptive message under 72 characters.</w:t>
+      </w:r>
+      <w:r>
+        <w:t xml:space="preserve"> </w:t>
+      </w:r>
+      <w:r>
+        <w:t>However, for longer and more meaningful messages</w:t>
+      </w:r>
+      <w:r>
+        <w:t xml:space="preserve">, we can use the GIT COMMIT command without the flag and edit our commit in our default code editor. </w:t>
+      </w:r>
+      <w:r>
+        <w:rPr>
+          <w:rStyle w:val="hgkelc"/>
+          <w:lang w:val="en"/>
+        </w:rPr>
+        <w:t xml:space="preserve">The text up to the first blank line in a commit message is treated as the commit title, </w:t>
+      </w:r>
+      <w:r>
+        <w:rPr>
+          <w:rStyle w:val="hgkelc"/>
+          <w:lang w:val="en"/>
+        </w:rPr>
+        <w:t xml:space="preserve">and the </w:t>
+      </w:r>
+      <w:r>
+        <w:rPr>
+          <w:rStyle w:val="hgkelc"/>
+          <w:lang w:val="en"/>
+        </w:rPr>
+        <w:t>rest of the commit i</w:t>
+      </w:r>
+      <w:r>
+        <w:rPr>
+          <w:rStyle w:val="hgkelc"/>
+          <w:lang w:val="en"/>
+        </w:rPr>
+        <w:t>s</w:t>
+      </w:r>
+      <w:r>
+        <w:rPr>
+          <w:rStyle w:val="hgkelc"/>
+          <w:lang w:val="en"/>
+        </w:rPr>
+        <w:t xml:space="preserve"> the body.</w:t>
+      </w:r>
+      <w:r>
+        <w:rPr>
+          <w:rStyle w:val="hgkelc"/>
+          <w:lang w:val="en"/>
+        </w:rPr>
+        <w:t xml:space="preserve"> </w:t>
+      </w:r>
+      <w:r>
+        <w:rPr>
+          <w:rStyle w:val="hgkelc"/>
+          <w:lang w:val="en"/>
+        </w:rPr>
+        <w:t>The 50/72 rule is a set of standards that are pretty well agreed upon in the industry to standardi</w:t>
+      </w:r>
+      <w:r>
+        <w:rPr>
+          <w:rStyle w:val="hgkelc"/>
+          <w:lang w:val="en"/>
+        </w:rPr>
+        <w:t>s</w:t>
+      </w:r>
+      <w:r>
+        <w:rPr>
+          <w:rStyle w:val="hgkelc"/>
+          <w:lang w:val="en"/>
+        </w:rPr>
+        <w:t>e the format of commit messages. 50 is the maximum number of characters of the commit title, and 72 is the maximum character length of the commit body.</w:t>
+      </w:r>
+    </w:p>
+    <w:p/>
+    <w:p>
+      <w:pPr>
+        <w:rPr>
+          <w:rFonts w:cstheme="minorHAnsi"/>
+          <w:i/>
+          <w:iCs/>
+        </w:rPr>
+      </w:pPr>
+      <w:r>
+        <w:rPr>
+          <w:rFonts w:cstheme="minorHAnsi"/>
+          <w:i/>
+          <w:iCs/>
+        </w:rPr>
+        <w:t>[Commit Code Snippet]</w:t>
+      </w:r>
+    </w:p>
+    <w:p>
+      <w:pPr>
+        <w:rPr>
+          <w:rFonts w:cstheme="minorHAnsi"/>
+          <w:b/>
+          <w:bCs/>
+        </w:rPr>
+      </w:pPr>
+    </w:p>
+    <w:p>
+      <w:pPr>
+        <w:rPr>
+          <w:rFonts w:cstheme="minorHAnsi"/>
+          <w:b/>
+          <w:bCs/>
+        </w:rPr>
+      </w:pPr>
+      <w:r>
+        <w:rPr>
+          <w:rFonts w:cstheme="minorHAnsi"/>
+          <w:b/>
+          <w:bCs/>
+        </w:rPr>
+        <w:t>Commit Best Practices</w:t>
+      </w:r>
+    </w:p>
+    <w:p>
+      <w:pPr>
+        <w:rPr>
+          <w:rFonts w:cstheme="minorHAnsi"/>
+          <w:b/>
+          <w:bCs/>
+        </w:rPr>
+      </w:pPr>
+    </w:p>
+    <w:p>
+      <w:r>
+        <w:t>Each commit should represent a logical unit of work</w:t>
+      </w:r>
+      <w:r>
+        <w:t xml:space="preserve"> an</w:t>
+      </w:r>
+      <w:r>
+        <w:t>d focus on a specific feature, bug fix, or improvement. Avoid committing unrelated changes together</w:t>
+      </w:r>
+      <w:r>
+        <w:t>!</w:t>
+      </w:r>
+    </w:p>
+    <w:p/>
+    <w:p>
+      <w:r>
+        <w:t xml:space="preserve">Write meaningful commit messages. The message should concisely describe what the commit does and why it </w:t>
+      </w:r>
+      <w:r>
+        <w:t>i</w:t>
+      </w:r>
+      <w:r>
+        <w:t xml:space="preserve">s necessary. A good commit message helps others understand the context without </w:t>
+      </w:r>
+      <w:r>
+        <w:t>delving</w:t>
+      </w:r>
+      <w:r>
+        <w:t xml:space="preserve"> into the code.</w:t>
+      </w:r>
+    </w:p>
+    <w:p/>
+    <w:p>
+      <w:r>
+        <w:t>Keep code formatting and style changes separate from functional code changes. It's a good practice to have dedicated commits for formatting improvements.</w:t>
+      </w:r>
+    </w:p>
+    <w:p/>
+    <w:p>
+      <w:pPr>
+        <w:rPr>
+          <w:rFonts w:cstheme="minorHAnsi"/>
+          <w:b/>
+          <w:bCs/>
+        </w:rPr>
+      </w:pPr>
+      <w:r>
+        <w:t>Long messages can be hard to read. Keep messages concise and to the point while providing enough information to understand the purpose of the change.</w:t>
+      </w:r>
+    </w:p>
+    <w:p>
+      <w:pPr>
+        <w:rPr>
+          <w:b/>
+          <w:bCs/>
+        </w:rPr>
+      </w:pPr>
+    </w:p>
+    <w:p>
+      <w:r>
+        <w:t>Write commit messages in the imperative mood, as if you're giving a command. For example, "Fix a bug" or "Add a new feature." This convention is widely accepted and helps maintain consistency.</w:t>
+      </w:r>
+    </w:p>
+    <w:p/>
+    <w:p>
+      <w:pPr>
+        <w:rPr>
+          <w:b/>
+          <w:bCs/>
+        </w:rPr>
+      </w:pPr>
+      <w:r>
+        <w:t>Always run tests and ensure that the code compiles without errors before committing</w:t>
+      </w:r>
+      <w:r>
+        <w:t xml:space="preserve"> to </w:t>
+      </w:r>
+      <w:r>
+        <w:t>reduce the likelihood of breaking the build.</w:t>
+      </w:r>
+      <w:r>
+        <w:rPr>
+          <w:b/>
+          <w:bCs/>
+        </w:rPr>
+        <w:br w:type="page"/>
+      </w:r>
+    </w:p>
+    <w:p>
+      <w:pPr>
+        <w:rPr>
+          <w:b/>
+          <w:bCs/>
+        </w:rPr>
+      </w:pPr>
+    </w:p>
+    <w:p>
+      <w:pPr>
         <w:pStyle w:val="Heading2"/>
       </w:pPr>
+      <w:bookmarkStart w:id="15" w:name="_Toc148800127"/>
       <w:r>
         <w:t>Recreating McDonald</w:t>
       </w:r>
@@ -19886,7 +21304,7 @@
       <w:r>
         <w:t>s Ordering Kiosk UI</w:t>
       </w:r>
-      <w:bookmarkEnd w:id="14"/>
+      <w:bookmarkEnd w:id="15"/>
     </w:p>
     <w:sectPr>
       <w:pgSz w:w="11906" w:h="16838"/>
@@ -21622,7 +23040,7 @@
   <w:style w:type="paragraph" w:default="1" w:styleId="Normal">
     <w:name w:val="Normal"/>
     <w:qFormat/>
-    <w:rsid w:val="00E72073"/>
+    <w:rsid w:val="007B0C8F"/>
     <w:pPr>
       <w:jc w:val="both"/>
     </w:pPr>
@@ -21672,9 +23090,33 @@
       <w:szCs w:val="26"/>
     </w:rPr>
   </w:style>
+  <w:style w:type="paragraph" w:styleId="Heading4">
+    <w:name w:val="heading 4"/>
+    <w:basedOn w:val="Normal"/>
+    <w:next w:val="Normal"/>
+    <w:link w:val="Heading4Char"/>
+    <w:uiPriority w:val="9"/>
+    <w:semiHidden/>
+    <w:unhideWhenUsed/>
+    <w:qFormat/>
+    <w:rsid w:val="00F87511"/>
+    <w:pPr>
+      <w:keepNext/>
+      <w:keepLines/>
+      <w:spacing w:before="40" w:after="0"/>
+      <w:outlineLvl w:val="3"/>
+    </w:pPr>
+    <w:rPr>
+      <w:rFonts w:asciiTheme="majorHAnsi" w:eastAsiaTheme="majorEastAsia" w:hAnsiTheme="majorHAnsi" w:cstheme="majorBidi"/>
+      <w:i/>
+      <w:iCs/>
+      <w:color w:val="2F5496" w:themeColor="accent1" w:themeShade="BF"/>
+    </w:rPr>
+  </w:style>
   <w:style w:type="character" w:default="1" w:styleId="DefaultParagraphFont">
     <w:name w:val="Default Paragraph Font"/>
     <w:uiPriority w:val="1"/>
+    <w:semiHidden/>
     <w:unhideWhenUsed/>
   </w:style>
   <w:style w:type="table" w:default="1" w:styleId="TableNormal">
@@ -21989,6 +23431,25 @@
       <w:szCs w:val="24"/>
       <w:lang w:eastAsia="en-GB"/>
     </w:rPr>
+  </w:style>
+  <w:style w:type="character" w:customStyle="1" w:styleId="Heading4Char">
+    <w:name w:val="Heading 4 Char"/>
+    <w:basedOn w:val="DefaultParagraphFont"/>
+    <w:link w:val="Heading4"/>
+    <w:uiPriority w:val="9"/>
+    <w:semiHidden/>
+    <w:rsid w:val="00F87511"/>
+    <w:rPr>
+      <w:rFonts w:asciiTheme="majorHAnsi" w:eastAsiaTheme="majorEastAsia" w:hAnsiTheme="majorHAnsi" w:cstheme="majorBidi"/>
+      <w:i/>
+      <w:iCs/>
+      <w:color w:val="2F5496" w:themeColor="accent1" w:themeShade="BF"/>
+    </w:rPr>
+  </w:style>
+  <w:style w:type="character" w:customStyle="1" w:styleId="hgkelc">
+    <w:name w:val="hgkelc"/>
+    <w:basedOn w:val="DefaultParagraphFont"/>
+    <w:rsid w:val="00AF3E2C"/>
   </w:style>
 </w:styles>
 </file>

</xml_diff>

<commit_message>
Add react hooks blog article
</commit_message>
<xml_diff>
--- a/docs/text_content.docx
+++ b/docs/text_content.docx
@@ -53,6 +53,8 @@
               <w:rFonts w:eastAsiaTheme="minorEastAsia"/>
               <w:noProof/>
               <w:kern w:val="2"/>
+              <w:sz w:val="24"/>
+              <w:szCs w:val="24"/>
               <w:lang w:eastAsia="en-GB"/>
               <w14:ligatures w14:val="standardContextual"/>
             </w:rPr>
@@ -66,7 +68,7 @@
           <w:r>
             <w:fldChar w:fldCharType="separate"/>
           </w:r>
-          <w:hyperlink w:anchor="_Toc148800112" w:history="1">
+          <w:hyperlink w:anchor="_Toc159014681" w:history="1">
             <w:r>
               <w:rPr>
                 <w:rStyle w:val="Hyperlink"/>
@@ -93,7 +95,7 @@
                 <w:noProof/>
                 <w:webHidden/>
               </w:rPr>
-              <w:instrText xml:space="preserve"> PAGEREF _Toc148800112 \h </w:instrText>
+              <w:instrText xml:space="preserve"> PAGEREF _Toc159014681 \h </w:instrText>
             </w:r>
             <w:r>
               <w:rPr>
@@ -134,11 +136,13 @@
               <w:rFonts w:eastAsiaTheme="minorEastAsia"/>
               <w:noProof/>
               <w:kern w:val="2"/>
+              <w:sz w:val="24"/>
+              <w:szCs w:val="24"/>
               <w:lang w:eastAsia="en-GB"/>
               <w14:ligatures w14:val="standardContextual"/>
             </w:rPr>
           </w:pPr>
-          <w:hyperlink w:anchor="_Toc148800113" w:history="1">
+          <w:hyperlink w:anchor="_Toc159014682" w:history="1">
             <w:r>
               <w:rPr>
                 <w:rStyle w:val="Hyperlink"/>
@@ -165,7 +169,7 @@
                 <w:noProof/>
                 <w:webHidden/>
               </w:rPr>
-              <w:instrText xml:space="preserve"> PAGEREF _Toc148800113 \h </w:instrText>
+              <w:instrText xml:space="preserve"> PAGEREF _Toc159014682 \h </w:instrText>
             </w:r>
             <w:r>
               <w:rPr>
@@ -206,11 +210,13 @@
               <w:rFonts w:eastAsiaTheme="minorEastAsia"/>
               <w:noProof/>
               <w:kern w:val="2"/>
+              <w:sz w:val="24"/>
+              <w:szCs w:val="24"/>
               <w:lang w:eastAsia="en-GB"/>
               <w14:ligatures w14:val="standardContextual"/>
             </w:rPr>
           </w:pPr>
-          <w:hyperlink w:anchor="_Toc148800114" w:history="1">
+          <w:hyperlink w:anchor="_Toc159014683" w:history="1">
             <w:r>
               <w:rPr>
                 <w:rStyle w:val="Hyperlink"/>
@@ -237,7 +243,7 @@
                 <w:noProof/>
                 <w:webHidden/>
               </w:rPr>
-              <w:instrText xml:space="preserve"> PAGEREF _Toc148800114 \h </w:instrText>
+              <w:instrText xml:space="preserve"> PAGEREF _Toc159014683 \h </w:instrText>
             </w:r>
             <w:r>
               <w:rPr>
@@ -278,11 +284,13 @@
               <w:rFonts w:eastAsiaTheme="minorEastAsia"/>
               <w:noProof/>
               <w:kern w:val="2"/>
+              <w:sz w:val="24"/>
+              <w:szCs w:val="24"/>
               <w:lang w:eastAsia="en-GB"/>
               <w14:ligatures w14:val="standardContextual"/>
             </w:rPr>
           </w:pPr>
-          <w:hyperlink w:anchor="_Toc148800115" w:history="1">
+          <w:hyperlink w:anchor="_Toc159014684" w:history="1">
             <w:r>
               <w:rPr>
                 <w:rStyle w:val="Hyperlink"/>
@@ -309,7 +317,7 @@
                 <w:noProof/>
                 <w:webHidden/>
               </w:rPr>
-              <w:instrText xml:space="preserve"> PAGEREF _Toc148800115 \h </w:instrText>
+              <w:instrText xml:space="preserve"> PAGEREF _Toc159014684 \h </w:instrText>
             </w:r>
             <w:r>
               <w:rPr>
@@ -350,11 +358,13 @@
               <w:rFonts w:eastAsiaTheme="minorEastAsia"/>
               <w:noProof/>
               <w:kern w:val="2"/>
+              <w:sz w:val="24"/>
+              <w:szCs w:val="24"/>
               <w:lang w:eastAsia="en-GB"/>
               <w14:ligatures w14:val="standardContextual"/>
             </w:rPr>
           </w:pPr>
-          <w:hyperlink w:anchor="_Toc148800116" w:history="1">
+          <w:hyperlink w:anchor="_Toc159014685" w:history="1">
             <w:r>
               <w:rPr>
                 <w:rStyle w:val="Hyperlink"/>
@@ -381,7 +391,7 @@
                 <w:noProof/>
                 <w:webHidden/>
               </w:rPr>
-              <w:instrText xml:space="preserve"> PAGEREF _Toc148800116 \h </w:instrText>
+              <w:instrText xml:space="preserve"> PAGEREF _Toc159014685 \h </w:instrText>
             </w:r>
             <w:r>
               <w:rPr>
@@ -422,11 +432,13 @@
               <w:rFonts w:eastAsiaTheme="minorEastAsia"/>
               <w:noProof/>
               <w:kern w:val="2"/>
+              <w:sz w:val="24"/>
+              <w:szCs w:val="24"/>
               <w:lang w:eastAsia="en-GB"/>
               <w14:ligatures w14:val="standardContextual"/>
             </w:rPr>
           </w:pPr>
-          <w:hyperlink w:anchor="_Toc148800117" w:history="1">
+          <w:hyperlink w:anchor="_Toc159014686" w:history="1">
             <w:r>
               <w:rPr>
                 <w:rStyle w:val="Hyperlink"/>
@@ -453,7 +465,7 @@
                 <w:noProof/>
                 <w:webHidden/>
               </w:rPr>
-              <w:instrText xml:space="preserve"> PAGEREF _Toc148800117 \h </w:instrText>
+              <w:instrText xml:space="preserve"> PAGEREF _Toc159014686 \h </w:instrText>
             </w:r>
             <w:r>
               <w:rPr>
@@ -494,31 +506,19 @@
               <w:rFonts w:eastAsiaTheme="minorEastAsia"/>
               <w:noProof/>
               <w:kern w:val="2"/>
+              <w:sz w:val="24"/>
+              <w:szCs w:val="24"/>
               <w:lang w:eastAsia="en-GB"/>
               <w14:ligatures w14:val="standardContextual"/>
             </w:rPr>
           </w:pPr>
-          <w:hyperlink w:anchor="_Toc148800118" w:history="1">
+          <w:hyperlink w:anchor="_Toc159014687" w:history="1">
             <w:r>
               <w:rPr>
                 <w:rStyle w:val="Hyperlink"/>
                 <w:noProof/>
               </w:rPr>
-              <w:t>Bl</w:t>
-            </w:r>
-            <w:r>
-              <w:rPr>
-                <w:rStyle w:val="Hyperlink"/>
-                <w:noProof/>
-              </w:rPr>
-              <w:t>o</w:t>
-            </w:r>
-            <w:r>
-              <w:rPr>
-                <w:rStyle w:val="Hyperlink"/>
-                <w:noProof/>
-              </w:rPr>
-              <w:t>gs</w:t>
+              <w:t>Blogs</w:t>
             </w:r>
             <w:r>
               <w:rPr>
@@ -539,7 +539,7 @@
                 <w:noProof/>
                 <w:webHidden/>
               </w:rPr>
-              <w:instrText xml:space="preserve"> PAGEREF _Toc148800118 \h </w:instrText>
+              <w:instrText xml:space="preserve"> PAGEREF _Toc159014687 \h </w:instrText>
             </w:r>
             <w:r>
               <w:rPr>
@@ -580,11 +580,13 @@
               <w:rFonts w:eastAsiaTheme="minorEastAsia"/>
               <w:noProof/>
               <w:kern w:val="2"/>
+              <w:sz w:val="24"/>
+              <w:szCs w:val="24"/>
               <w:lang w:eastAsia="en-GB"/>
               <w14:ligatures w14:val="standardContextual"/>
             </w:rPr>
           </w:pPr>
-          <w:hyperlink w:anchor="_Toc148800119" w:history="1">
+          <w:hyperlink w:anchor="_Toc159014688" w:history="1">
             <w:r>
               <w:rPr>
                 <w:rStyle w:val="Hyperlink"/>
@@ -611,7 +613,7 @@
                 <w:noProof/>
                 <w:webHidden/>
               </w:rPr>
-              <w:instrText xml:space="preserve"> PAGEREF _Toc148800119 \h </w:instrText>
+              <w:instrText xml:space="preserve"> PAGEREF _Toc159014688 \h </w:instrText>
             </w:r>
             <w:r>
               <w:rPr>
@@ -652,11 +654,13 @@
               <w:rFonts w:eastAsiaTheme="minorEastAsia"/>
               <w:noProof/>
               <w:kern w:val="2"/>
+              <w:sz w:val="24"/>
+              <w:szCs w:val="24"/>
               <w:lang w:eastAsia="en-GB"/>
               <w14:ligatures w14:val="standardContextual"/>
             </w:rPr>
           </w:pPr>
-          <w:hyperlink w:anchor="_Toc148800120" w:history="1">
+          <w:hyperlink w:anchor="_Toc159014689" w:history="1">
             <w:r>
               <w:rPr>
                 <w:rStyle w:val="Hyperlink"/>
@@ -685,7 +689,7 @@
                 <w:noProof/>
                 <w:webHidden/>
               </w:rPr>
-              <w:instrText xml:space="preserve"> PAGEREF _Toc148800120 \h </w:instrText>
+              <w:instrText xml:space="preserve"> PAGEREF _Toc159014689 \h </w:instrText>
             </w:r>
             <w:r>
               <w:rPr>
@@ -726,11 +730,13 @@
               <w:rFonts w:eastAsiaTheme="minorEastAsia"/>
               <w:noProof/>
               <w:kern w:val="2"/>
+              <w:sz w:val="24"/>
+              <w:szCs w:val="24"/>
               <w:lang w:eastAsia="en-GB"/>
               <w14:ligatures w14:val="standardContextual"/>
             </w:rPr>
           </w:pPr>
-          <w:hyperlink w:anchor="_Toc148800121" w:history="1">
+          <w:hyperlink w:anchor="_Toc159014690" w:history="1">
             <w:r>
               <w:rPr>
                 <w:rStyle w:val="Hyperlink"/>
@@ -759,7 +765,7 @@
                 <w:noProof/>
                 <w:webHidden/>
               </w:rPr>
-              <w:instrText xml:space="preserve"> PAGEREF _Toc148800121 \h </w:instrText>
+              <w:instrText xml:space="preserve"> PAGEREF _Toc159014690 \h </w:instrText>
             </w:r>
             <w:r>
               <w:rPr>
@@ -800,11 +806,13 @@
               <w:rFonts w:eastAsiaTheme="minorEastAsia"/>
               <w:noProof/>
               <w:kern w:val="2"/>
+              <w:sz w:val="24"/>
+              <w:szCs w:val="24"/>
               <w:lang w:eastAsia="en-GB"/>
               <w14:ligatures w14:val="standardContextual"/>
             </w:rPr>
           </w:pPr>
-          <w:hyperlink w:anchor="_Toc148800122" w:history="1">
+          <w:hyperlink w:anchor="_Toc159014691" w:history="1">
             <w:r>
               <w:rPr>
                 <w:rStyle w:val="Hyperlink"/>
@@ -831,7 +839,7 @@
                 <w:noProof/>
                 <w:webHidden/>
               </w:rPr>
-              <w:instrText xml:space="preserve"> PAGEREF _Toc148800122 \h </w:instrText>
+              <w:instrText xml:space="preserve"> PAGEREF _Toc159014691 \h </w:instrText>
             </w:r>
             <w:r>
               <w:rPr>
@@ -872,11 +880,13 @@
               <w:rFonts w:eastAsiaTheme="minorEastAsia"/>
               <w:noProof/>
               <w:kern w:val="2"/>
+              <w:sz w:val="24"/>
+              <w:szCs w:val="24"/>
               <w:lang w:eastAsia="en-GB"/>
               <w14:ligatures w14:val="standardContextual"/>
             </w:rPr>
           </w:pPr>
-          <w:hyperlink w:anchor="_Toc148800123" w:history="1">
+          <w:hyperlink w:anchor="_Toc159014692" w:history="1">
             <w:r>
               <w:rPr>
                 <w:rStyle w:val="Hyperlink"/>
@@ -905,7 +915,7 @@
                 <w:noProof/>
                 <w:webHidden/>
               </w:rPr>
-              <w:instrText xml:space="preserve"> PAGEREF _Toc148800123 \h </w:instrText>
+              <w:instrText xml:space="preserve"> PAGEREF _Toc159014692 \h </w:instrText>
             </w:r>
             <w:r>
               <w:rPr>
@@ -946,11 +956,13 @@
               <w:rFonts w:eastAsiaTheme="minorEastAsia"/>
               <w:noProof/>
               <w:kern w:val="2"/>
+              <w:sz w:val="24"/>
+              <w:szCs w:val="24"/>
               <w:lang w:eastAsia="en-GB"/>
               <w14:ligatures w14:val="standardContextual"/>
             </w:rPr>
           </w:pPr>
-          <w:hyperlink w:anchor="_Toc148800124" w:history="1">
+          <w:hyperlink w:anchor="_Toc159014693" w:history="1">
             <w:r>
               <w:rPr>
                 <w:rStyle w:val="Hyperlink"/>
@@ -977,7 +989,7 @@
                 <w:noProof/>
                 <w:webHidden/>
               </w:rPr>
-              <w:instrText xml:space="preserve"> PAGEREF _Toc148800124 \h </w:instrText>
+              <w:instrText xml:space="preserve"> PAGEREF _Toc159014693 \h </w:instrText>
             </w:r>
             <w:r>
               <w:rPr>
@@ -1018,11 +1030,13 @@
               <w:rFonts w:eastAsiaTheme="minorEastAsia"/>
               <w:noProof/>
               <w:kern w:val="2"/>
+              <w:sz w:val="24"/>
+              <w:szCs w:val="24"/>
               <w:lang w:eastAsia="en-GB"/>
               <w14:ligatures w14:val="standardContextual"/>
             </w:rPr>
           </w:pPr>
-          <w:hyperlink w:anchor="_Toc148800125" w:history="1">
+          <w:hyperlink w:anchor="_Toc159014694" w:history="1">
             <w:r>
               <w:rPr>
                 <w:rStyle w:val="Hyperlink"/>
@@ -1049,7 +1063,7 @@
                 <w:noProof/>
                 <w:webHidden/>
               </w:rPr>
-              <w:instrText xml:space="preserve"> PAGEREF _Toc148800125 \h </w:instrText>
+              <w:instrText xml:space="preserve"> PAGEREF _Toc159014694 \h </w:instrText>
             </w:r>
             <w:r>
               <w:rPr>
@@ -1090,11 +1104,13 @@
               <w:rFonts w:eastAsiaTheme="minorEastAsia"/>
               <w:noProof/>
               <w:kern w:val="2"/>
+              <w:sz w:val="24"/>
+              <w:szCs w:val="24"/>
               <w:lang w:eastAsia="en-GB"/>
               <w14:ligatures w14:val="standardContextual"/>
             </w:rPr>
           </w:pPr>
-          <w:hyperlink w:anchor="_Toc148800126" w:history="1">
+          <w:hyperlink w:anchor="_Toc159014695" w:history="1">
             <w:r>
               <w:rPr>
                 <w:rStyle w:val="Hyperlink"/>
@@ -1121,7 +1137,7 @@
                 <w:noProof/>
                 <w:webHidden/>
               </w:rPr>
-              <w:instrText xml:space="preserve"> PAGEREF _Toc148800126 \h </w:instrText>
+              <w:instrText xml:space="preserve"> PAGEREF _Toc159014695 \h </w:instrText>
             </w:r>
             <w:r>
               <w:rPr>
@@ -1162,11 +1178,161 @@
               <w:rFonts w:eastAsiaTheme="minorEastAsia"/>
               <w:noProof/>
               <w:kern w:val="2"/>
+              <w:sz w:val="24"/>
+              <w:szCs w:val="24"/>
               <w:lang w:eastAsia="en-GB"/>
               <w14:ligatures w14:val="standardContextual"/>
             </w:rPr>
           </w:pPr>
-          <w:hyperlink w:anchor="_Toc148800127" w:history="1">
+          <w:hyperlink w:anchor="_Toc159014696" w:history="1">
+            <w:r>
+              <w:rPr>
+                <w:rStyle w:val="Hyperlink"/>
+                <w:noProof/>
+              </w:rPr>
+              <w:t>Funtional Programming with Monet.js</w:t>
+            </w:r>
+            <w:r>
+              <w:rPr>
+                <w:noProof/>
+                <w:webHidden/>
+              </w:rPr>
+              <w:tab/>
+            </w:r>
+            <w:r>
+              <w:rPr>
+                <w:noProof/>
+                <w:webHidden/>
+              </w:rPr>
+              <w:fldChar w:fldCharType="begin"/>
+            </w:r>
+            <w:r>
+              <w:rPr>
+                <w:noProof/>
+                <w:webHidden/>
+              </w:rPr>
+              <w:instrText xml:space="preserve"> PAGEREF _Toc159014696 \h </w:instrText>
+            </w:r>
+            <w:r>
+              <w:rPr>
+                <w:noProof/>
+                <w:webHidden/>
+              </w:rPr>
+            </w:r>
+            <w:r>
+              <w:rPr>
+                <w:noProof/>
+                <w:webHidden/>
+              </w:rPr>
+              <w:fldChar w:fldCharType="separate"/>
+            </w:r>
+            <w:r>
+              <w:rPr>
+                <w:noProof/>
+                <w:webHidden/>
+              </w:rPr>
+              <w:t>57</w:t>
+            </w:r>
+            <w:r>
+              <w:rPr>
+                <w:noProof/>
+                <w:webHidden/>
+              </w:rPr>
+              <w:fldChar w:fldCharType="end"/>
+            </w:r>
+          </w:hyperlink>
+        </w:p>
+        <w:p>
+          <w:pPr>
+            <w:pStyle w:val="TOC2"/>
+            <w:tabs>
+              <w:tab w:val="right" w:leader="dot" w:pos="10456"/>
+            </w:tabs>
+            <w:rPr>
+              <w:rFonts w:eastAsiaTheme="minorEastAsia"/>
+              <w:noProof/>
+              <w:kern w:val="2"/>
+              <w:sz w:val="24"/>
+              <w:szCs w:val="24"/>
+              <w:lang w:eastAsia="en-GB"/>
+              <w14:ligatures w14:val="standardContextual"/>
+            </w:rPr>
+          </w:pPr>
+          <w:hyperlink w:anchor="_Toc159014697" w:history="1">
+            <w:r>
+              <w:rPr>
+                <w:rStyle w:val="Hyperlink"/>
+                <w:noProof/>
+              </w:rPr>
+              <w:t>React Custom Hook Pattern</w:t>
+            </w:r>
+            <w:r>
+              <w:rPr>
+                <w:noProof/>
+                <w:webHidden/>
+              </w:rPr>
+              <w:tab/>
+            </w:r>
+            <w:r>
+              <w:rPr>
+                <w:noProof/>
+                <w:webHidden/>
+              </w:rPr>
+              <w:fldChar w:fldCharType="begin"/>
+            </w:r>
+            <w:r>
+              <w:rPr>
+                <w:noProof/>
+                <w:webHidden/>
+              </w:rPr>
+              <w:instrText xml:space="preserve"> PAGEREF _Toc159014697 \h </w:instrText>
+            </w:r>
+            <w:r>
+              <w:rPr>
+                <w:noProof/>
+                <w:webHidden/>
+              </w:rPr>
+            </w:r>
+            <w:r>
+              <w:rPr>
+                <w:noProof/>
+                <w:webHidden/>
+              </w:rPr>
+              <w:fldChar w:fldCharType="separate"/>
+            </w:r>
+            <w:r>
+              <w:rPr>
+                <w:noProof/>
+                <w:webHidden/>
+              </w:rPr>
+              <w:t>61</w:t>
+            </w:r>
+            <w:r>
+              <w:rPr>
+                <w:noProof/>
+                <w:webHidden/>
+              </w:rPr>
+              <w:fldChar w:fldCharType="end"/>
+            </w:r>
+          </w:hyperlink>
+        </w:p>
+        <w:p>
+          <w:pPr>
+            <w:pStyle w:val="TOC2"/>
+            <w:tabs>
+              <w:tab w:val="right" w:leader="dot" w:pos="10456"/>
+            </w:tabs>
+            <w:rPr>
+              <w:rFonts w:eastAsiaTheme="minorEastAsia"/>
+              <w:noProof/>
+              <w:kern w:val="2"/>
+              <w:sz w:val="24"/>
+              <w:szCs w:val="24"/>
+              <w:lang w:eastAsia="en-GB"/>
+              <w14:ligatures w14:val="standardContextual"/>
+            </w:rPr>
+          </w:pPr>
+          <w:hyperlink w:anchor="_Toc159014698" w:history="1">
             <w:r>
               <w:rPr>
                 <w:rStyle w:val="Hyperlink"/>
@@ -1193,7 +1359,7 @@
                 <w:noProof/>
                 <w:webHidden/>
               </w:rPr>
-              <w:instrText xml:space="preserve"> PAGEREF _Toc148800127 \h </w:instrText>
+              <w:instrText xml:space="preserve"> PAGEREF _Toc159014698 \h </w:instrText>
             </w:r>
             <w:r>
               <w:rPr>
@@ -1213,7 +1379,7 @@
                 <w:noProof/>
                 <w:webHidden/>
               </w:rPr>
-              <w:t>53</w:t>
+              <w:t>61</w:t>
             </w:r>
             <w:r>
               <w:rPr>
@@ -1246,7 +1412,7 @@
       <w:pPr>
         <w:pStyle w:val="Heading1"/>
       </w:pPr>
-      <w:bookmarkStart w:id="0" w:name="_Toc148800112"/>
+      <w:bookmarkStart w:id="0" w:name="_Toc159014681"/>
       <w:r>
         <w:lastRenderedPageBreak/>
         <w:t>Meta</w:t>
@@ -1285,7 +1451,7 @@
       <w:pPr>
         <w:pStyle w:val="Heading1"/>
       </w:pPr>
-      <w:bookmarkStart w:id="1" w:name="_Toc148800113"/>
+      <w:bookmarkStart w:id="1" w:name="_Toc159014682"/>
       <w:r>
         <w:t>Pages</w:t>
       </w:r>
@@ -1296,7 +1462,7 @@
       <w:pPr>
         <w:pStyle w:val="Heading2"/>
       </w:pPr>
-      <w:bookmarkStart w:id="2" w:name="_Toc148800114"/>
+      <w:bookmarkStart w:id="2" w:name="_Toc159014683"/>
       <w:r>
         <w:t>Landing Page</w:t>
       </w:r>
@@ -2026,7 +2192,7 @@
       <w:pPr>
         <w:pStyle w:val="Heading2"/>
       </w:pPr>
-      <w:bookmarkStart w:id="3" w:name="_Toc148800115"/>
+      <w:bookmarkStart w:id="3" w:name="_Toc159014684"/>
       <w:r>
         <w:t>About Page</w:t>
       </w:r>
@@ -2667,7 +2833,7 @@
       <w:pPr>
         <w:pStyle w:val="Heading2"/>
       </w:pPr>
-      <w:bookmarkStart w:id="4" w:name="_Toc148800116"/>
+      <w:bookmarkStart w:id="4" w:name="_Toc159014685"/>
       <w:r>
         <w:lastRenderedPageBreak/>
         <w:t>Projects Page</w:t>
@@ -3237,7 +3403,7 @@
       <w:pPr>
         <w:pStyle w:val="Heading2"/>
       </w:pPr>
-      <w:bookmarkStart w:id="5" w:name="_Toc148800117"/>
+      <w:bookmarkStart w:id="5" w:name="_Toc159014686"/>
       <w:r>
         <w:t>Contact Page</w:t>
       </w:r>
@@ -3277,7 +3443,7 @@
       <w:pPr>
         <w:pStyle w:val="Heading1"/>
       </w:pPr>
-      <w:bookmarkStart w:id="6" w:name="_Toc148800118"/>
+      <w:bookmarkStart w:id="6" w:name="_Toc159014687"/>
       <w:r>
         <w:lastRenderedPageBreak/>
         <w:t>Blogs</w:t>
@@ -4014,6 +4180,45 @@
       <w:pPr>
         <w:jc w:val="left"/>
       </w:pPr>
+    </w:p>
+    <w:p>
+      <w:pPr>
+        <w:jc w:val="left"/>
+        <w:rPr>
+          <w:b/>
+          <w:bCs/>
+        </w:rPr>
+      </w:pPr>
+      <w:r>
+        <w:rPr>
+          <w:b/>
+          <w:bCs/>
+        </w:rPr>
+        <w:t>React Custom Hook Pattern</w:t>
+      </w:r>
+    </w:p>
+    <w:p>
+      <w:pPr>
+        <w:jc w:val="left"/>
+      </w:pPr>
+    </w:p>
+    <w:p>
+      <w:pPr>
+        <w:jc w:val="left"/>
+      </w:pPr>
+      <w:r>
+        <w:t>I've often encountered React hook errors when it came to working with nested functions and hooks together. Luckily, while pair programming with a senior frontend developer, I discovered a pattern that would've been a lifesaver many times to avoid these errors.</w:t>
+      </w:r>
+    </w:p>
+    <w:p>
+      <w:pPr>
+        <w:jc w:val="left"/>
+      </w:pPr>
+    </w:p>
+    <w:p>
+      <w:pPr>
+        <w:jc w:val="left"/>
+      </w:pPr>
       <w:r>
         <w:br w:type="page"/>
       </w:r>
@@ -4022,7 +4227,7 @@
       <w:pPr>
         <w:pStyle w:val="Heading2"/>
       </w:pPr>
-      <w:bookmarkStart w:id="7" w:name="_Toc148800119"/>
+      <w:bookmarkStart w:id="7" w:name="_Toc159014688"/>
       <w:r>
         <w:lastRenderedPageBreak/>
         <w:t>Digital Guitar - Hardware</w:t>
@@ -6875,7 +7080,7 @@
           <w:lang w:eastAsia="en-GB"/>
         </w:rPr>
       </w:pPr>
-      <w:bookmarkStart w:id="8" w:name="_Toc148800120"/>
+      <w:bookmarkStart w:id="8" w:name="_Toc159014689"/>
       <w:r>
         <w:rPr>
           <w:rFonts w:eastAsia="Times New Roman"/>
@@ -9148,7 +9353,7 @@
           <w:lang w:eastAsia="en-GB"/>
         </w:rPr>
       </w:pPr>
-      <w:bookmarkStart w:id="9" w:name="_Toc148800121"/>
+      <w:bookmarkStart w:id="9" w:name="_Toc159014690"/>
       <w:r>
         <w:rPr>
           <w:rFonts w:eastAsia="Times New Roman"/>
@@ -9729,7 +9934,7 @@
       <w:pPr>
         <w:pStyle w:val="Heading2"/>
       </w:pPr>
-      <w:bookmarkStart w:id="10" w:name="_Toc148800122"/>
+      <w:bookmarkStart w:id="10" w:name="_Toc159014691"/>
       <w:r>
         <w:lastRenderedPageBreak/>
         <w:t>JavaScript's Sorting – What's Behind the Hood</w:t>
@@ -12132,7 +12337,7 @@
           <w:lang w:eastAsia="en-GB"/>
         </w:rPr>
       </w:pPr>
-      <w:bookmarkStart w:id="11" w:name="_Toc148800123"/>
+      <w:bookmarkStart w:id="11" w:name="_Toc159014692"/>
       <w:r>
         <w:rPr>
           <w:rFonts w:eastAsia="Times New Roman"/>
@@ -14809,7 +15014,7 @@
       <w:pPr>
         <w:pStyle w:val="Heading2"/>
       </w:pPr>
-      <w:bookmarkStart w:id="12" w:name="_Toc148800124"/>
+      <w:bookmarkStart w:id="12" w:name="_Toc159014693"/>
       <w:r>
         <w:lastRenderedPageBreak/>
         <w:t>Scheduling Emails with Cyclic</w:t>
@@ -15954,7 +16159,7 @@
       <w:pPr>
         <w:pStyle w:val="Heading2"/>
       </w:pPr>
-      <w:bookmarkStart w:id="13" w:name="_Toc148800125"/>
+      <w:bookmarkStart w:id="13" w:name="_Toc159014694"/>
       <w:r>
         <w:lastRenderedPageBreak/>
         <w:t>Brief Anatomy of React</w:t>
@@ -21351,7 +21556,7 @@
       <w:pPr>
         <w:pStyle w:val="Heading2"/>
       </w:pPr>
-      <w:bookmarkStart w:id="14" w:name="_Toc148800126"/>
+      <w:bookmarkStart w:id="14" w:name="_Toc159014695"/>
       <w:r>
         <w:t>Git Cheat</w:t>
       </w:r>
@@ -24415,6 +24620,7 @@
         <w:lastRenderedPageBreak/>
         <w:br/>
       </w:r>
+      <w:bookmarkStart w:id="15" w:name="_Toc159014696"/>
       <w:proofErr w:type="spellStart"/>
       <w:r>
         <w:t>Funtional</w:t>
@@ -24423,6 +24629,7 @@
       <w:r>
         <w:t xml:space="preserve"> Programming with Monet.js</w:t>
       </w:r>
+      <w:bookmarkEnd w:id="15"/>
     </w:p>
     <w:p>
       <w:pPr>
@@ -24503,10 +24710,7 @@
         <w:t>, or other languages that natively embrace functional programming paradigms. Therefore, I took it upon myself to create my own tutorial, experiment, and conduct research to share my findings. I hope that, through this article, everything will eventually click together, making your journey into functional programming less troublesome than mine.</w:t>
       </w:r>
       <w:r>
-        <w:t xml:space="preserve"> </w:t>
-      </w:r>
-      <w:r>
-        <w:t>However, a</w:t>
+        <w:t xml:space="preserve"> However, a</w:t>
       </w:r>
       <w:r>
         <w:t xml:space="preserve">s with most of the </w:t>
@@ -24845,23 +25049,23 @@
       </w:r>
       <w:proofErr w:type="gramEnd"/>
       <w:r>
-        <w:t xml:space="preserve"> item of a container, and return a new container. </w:t>
+        <w:t xml:space="preserve"> item of a container, and return a new container. A </w:t>
+      </w:r>
+      <w:proofErr w:type="spellStart"/>
+      <w:r>
+        <w:t>a</w:t>
+      </w:r>
+      <w:proofErr w:type="spellEnd"/>
+      <w:r>
+        <w:t xml:space="preserve"> map function never changes the container, instead it just </w:t>
       </w:r>
       <w:proofErr w:type="gramStart"/>
       <w:r>
-        <w:t>A</w:t>
+        <w:t>act</w:t>
       </w:r>
       <w:proofErr w:type="gramEnd"/>
       <w:r>
-        <w:t xml:space="preserve"> </w:t>
-      </w:r>
-      <w:proofErr w:type="spellStart"/>
-      <w:r>
-        <w:t>a</w:t>
-      </w:r>
-      <w:proofErr w:type="spellEnd"/>
-      <w:r>
-        <w:t xml:space="preserve"> map function never changes the container, instead it just act upon its contents</w:t>
+        <w:t xml:space="preserve"> upon its contents</w:t>
       </w:r>
       <w:r>
         <w:t>.</w:t>
@@ -24883,16 +25087,7 @@
         </w:r>
       </w:hyperlink>
       <w:r>
-        <w:t xml:space="preserve">, and in </w:t>
-      </w:r>
-      <w:r>
-        <w:t>functional programming</w:t>
-      </w:r>
-      <w:r>
-        <w:t xml:space="preserve"> they</w:t>
-      </w:r>
-      <w:r>
-        <w:t xml:space="preserve"> are a powerful concept that can be applied to JavaScript as well. They allow for the manipulation of data in a way that is both predictable and safe. </w:t>
+        <w:t xml:space="preserve">, and in functional programming they are a powerful concept that can be applied to JavaScript as well. They allow for the manipulation of data in a way that is both predictable and safe. </w:t>
       </w:r>
       <w:r>
         <w:rPr>
@@ -24930,10 +25125,7 @@
         <w:t xml:space="preserve"> (a simple example would be to map a JavaScript array)</w:t>
       </w:r>
       <w:r>
-        <w:t>.</w:t>
-      </w:r>
-      <w:r>
-        <w:t xml:space="preserve"> </w:t>
+        <w:t xml:space="preserve">. </w:t>
       </w:r>
       <w:r>
         <w:t>So, i</w:t>
@@ -26025,17 +26217,1410 @@
     </w:p>
     <w:p>
       <w:pPr>
-        <w:rPr>
-          <w:b/>
-          <w:bCs/>
-        </w:rPr>
-      </w:pPr>
-    </w:p>
-    <w:p>
-      <w:pPr>
         <w:pStyle w:val="Heading2"/>
       </w:pPr>
-      <w:bookmarkStart w:id="15" w:name="_Toc148800127"/>
+      <w:bookmarkStart w:id="16" w:name="_Toc159014697"/>
+      <w:r>
+        <w:lastRenderedPageBreak/>
+        <w:t>React Custom Hook Pattern</w:t>
+      </w:r>
+      <w:bookmarkEnd w:id="16"/>
+    </w:p>
+    <w:p/>
+    <w:p>
+      <w:r>
+        <w:t>In this article, I will discuss React hooks and fundamental React hook patterns, as well as how to address the common error message: “Uncaught error: React components can only be called inside the body of a function component,” in a specific way that caught my attention.</w:t>
+      </w:r>
+    </w:p>
+    <w:p/>
+    <w:p>
+      <w:r>
+        <w:t xml:space="preserve">If you are new to the functional React style and have primarily used classes in your React application, hooks can manage component state and lifecycle in classless function components, as functions lack these features. In class components, </w:t>
+      </w:r>
+      <w:proofErr w:type="spellStart"/>
+      <w:r>
+        <w:rPr>
+          <w:b/>
+          <w:bCs/>
+        </w:rPr>
+        <w:t>setState</w:t>
+      </w:r>
+      <w:proofErr w:type="spellEnd"/>
+      <w:r>
+        <w:t xml:space="preserve"> is used for state management, while function components may u</w:t>
+      </w:r>
+      <w:r>
+        <w:t>se</w:t>
+      </w:r>
+      <w:r>
+        <w:t xml:space="preserve"> built-in or custom hooks to handle dynamic components, lifecycle, and DOM access. Hooks </w:t>
+      </w:r>
+      <w:r>
+        <w:t xml:space="preserve">can </w:t>
+      </w:r>
+      <w:r>
+        <w:t>generally provide a more declarative approach for sharing stateful logic without altering the component hierarchy. React core includes three built-in hooks—</w:t>
+      </w:r>
+      <w:proofErr w:type="spellStart"/>
+      <w:r>
+        <w:rPr>
+          <w:b/>
+          <w:bCs/>
+        </w:rPr>
+        <w:t>useState</w:t>
+      </w:r>
+      <w:proofErr w:type="spellEnd"/>
+      <w:r>
+        <w:t xml:space="preserve">, </w:t>
+      </w:r>
+      <w:proofErr w:type="spellStart"/>
+      <w:r>
+        <w:rPr>
+          <w:b/>
+          <w:bCs/>
+        </w:rPr>
+        <w:t>useEffect</w:t>
+      </w:r>
+      <w:proofErr w:type="spellEnd"/>
+      <w:r>
+        <w:t xml:space="preserve">, and </w:t>
+      </w:r>
+      <w:proofErr w:type="spellStart"/>
+      <w:r>
+        <w:rPr>
+          <w:b/>
+          <w:bCs/>
+        </w:rPr>
+        <w:t>useContext</w:t>
+      </w:r>
+      <w:proofErr w:type="spellEnd"/>
+      <w:r>
+        <w:t xml:space="preserve">—along with seven additional hooks. The most important ones are </w:t>
+      </w:r>
+      <w:proofErr w:type="spellStart"/>
+      <w:r>
+        <w:rPr>
+          <w:b/>
+          <w:bCs/>
+        </w:rPr>
+        <w:t>useState</w:t>
+      </w:r>
+      <w:proofErr w:type="spellEnd"/>
+      <w:r>
+        <w:t xml:space="preserve">, </w:t>
+      </w:r>
+      <w:proofErr w:type="spellStart"/>
+      <w:r>
+        <w:rPr>
+          <w:b/>
+          <w:bCs/>
+        </w:rPr>
+        <w:t>useEffect</w:t>
+      </w:r>
+      <w:proofErr w:type="spellEnd"/>
+      <w:r>
+        <w:t xml:space="preserve">, </w:t>
+      </w:r>
+      <w:proofErr w:type="spellStart"/>
+      <w:r>
+        <w:rPr>
+          <w:b/>
+          <w:bCs/>
+        </w:rPr>
+        <w:t>useContext</w:t>
+      </w:r>
+      <w:proofErr w:type="spellEnd"/>
+      <w:r>
+        <w:t xml:space="preserve">, and </w:t>
+      </w:r>
+      <w:proofErr w:type="spellStart"/>
+      <w:r>
+        <w:rPr>
+          <w:b/>
+          <w:bCs/>
+        </w:rPr>
+        <w:t>useRef</w:t>
+      </w:r>
+      <w:proofErr w:type="spellEnd"/>
+      <w:r>
+        <w:t xml:space="preserve">. By convention, hook names are prefixed with the word "use", and for consistency its </w:t>
+      </w:r>
+      <w:proofErr w:type="spellStart"/>
+      <w:r>
+        <w:t>recomended</w:t>
+      </w:r>
+      <w:proofErr w:type="spellEnd"/>
+      <w:r>
+        <w:t xml:space="preserve"> to maintain this convention.</w:t>
+      </w:r>
+    </w:p>
+    <w:p/>
+    <w:p>
+      <w:pPr>
+        <w:rPr>
+          <w:b/>
+          <w:bCs/>
+        </w:rPr>
+      </w:pPr>
+      <w:r>
+        <w:rPr>
+          <w:b/>
+          <w:bCs/>
+        </w:rPr>
+        <w:t>Fundamental</w:t>
+      </w:r>
+      <w:r>
+        <w:rPr>
+          <w:b/>
+          <w:bCs/>
+        </w:rPr>
+        <w:t xml:space="preserve"> hooks</w:t>
+      </w:r>
+    </w:p>
+    <w:p/>
+    <w:p>
+      <w:r>
+        <w:t xml:space="preserve">One of the leading </w:t>
+      </w:r>
+      <w:proofErr w:type="gramStart"/>
+      <w:r>
+        <w:t>problem</w:t>
+      </w:r>
+      <w:proofErr w:type="gramEnd"/>
+      <w:r>
+        <w:t xml:space="preserve"> with </w:t>
+      </w:r>
+      <w:r>
+        <w:t xml:space="preserve">classes is that sharing stateful logic with multiple nested components </w:t>
+      </w:r>
+      <w:r>
+        <w:t>required a treelike structure of data management</w:t>
+      </w:r>
+      <w:r>
+        <w:t>, which could get particularly complex fairly easily.</w:t>
+      </w:r>
+      <w:r>
+        <w:t xml:space="preserve"> </w:t>
+      </w:r>
+      <w:r>
+        <w:t>Hooks simplify</w:t>
+      </w:r>
+      <w:r>
+        <w:t xml:space="preserve"> state creation and access</w:t>
+      </w:r>
+      <w:r>
+        <w:t xml:space="preserve"> and modification drastically</w:t>
+      </w:r>
+      <w:r>
+        <w:t>, without creating your component a state object</w:t>
+      </w:r>
+      <w:r>
+        <w:t>.</w:t>
+      </w:r>
+      <w:r>
+        <w:t xml:space="preserve"> The </w:t>
+      </w:r>
+      <w:proofErr w:type="spellStart"/>
+      <w:r>
+        <w:t>useState</w:t>
+      </w:r>
+      <w:proofErr w:type="spellEnd"/>
+      <w:r>
+        <w:t xml:space="preserve"> function accepts an optional parameter for setting default values</w:t>
+      </w:r>
+      <w:r>
+        <w:t xml:space="preserve"> and returns an accessor and a mutator</w:t>
+      </w:r>
+      <w:r>
+        <w:t xml:space="preserve">, and using an array we can </w:t>
+      </w:r>
+      <w:proofErr w:type="spellStart"/>
+      <w:r>
+        <w:t>destructure</w:t>
+      </w:r>
+      <w:proofErr w:type="spellEnd"/>
+      <w:r>
+        <w:t xml:space="preserve"> them.</w:t>
+      </w:r>
+    </w:p>
+    <w:p/>
+    <w:p>
+      <w:pPr>
+        <w:rPr>
+          <w:i/>
+          <w:iCs/>
+        </w:rPr>
+      </w:pPr>
+      <w:r>
+        <w:rPr>
+          <w:i/>
+          <w:iCs/>
+        </w:rPr>
+        <w:t>[Code Snippet</w:t>
+      </w:r>
+      <w:r>
+        <w:rPr>
+          <w:i/>
+          <w:iCs/>
+        </w:rPr>
+        <w:t xml:space="preserve"> </w:t>
+      </w:r>
+      <w:proofErr w:type="spellStart"/>
+      <w:r>
+        <w:rPr>
+          <w:i/>
+          <w:iCs/>
+        </w:rPr>
+        <w:t>UseState</w:t>
+      </w:r>
+      <w:proofErr w:type="spellEnd"/>
+      <w:r>
+        <w:rPr>
+          <w:i/>
+          <w:iCs/>
+        </w:rPr>
+        <w:t>]</w:t>
+      </w:r>
+    </w:p>
+    <w:p/>
+    <w:p>
+      <w:r>
+        <w:t xml:space="preserve">The </w:t>
+      </w:r>
+      <w:proofErr w:type="spellStart"/>
+      <w:r>
+        <w:rPr>
+          <w:b/>
+          <w:bCs/>
+        </w:rPr>
+        <w:t>useEffect</w:t>
+      </w:r>
+      <w:proofErr w:type="spellEnd"/>
+      <w:r>
+        <w:t xml:space="preserve"> hook enables us to implement logic for all component lifecycles - such as mount, update, and unmount - within a single function. </w:t>
+      </w:r>
+      <w:proofErr w:type="spellStart"/>
+      <w:r>
+        <w:rPr>
+          <w:b/>
+          <w:bCs/>
+        </w:rPr>
+        <w:t>useEffect</w:t>
+      </w:r>
+      <w:proofErr w:type="spellEnd"/>
+      <w:r>
+        <w:t xml:space="preserve"> takes a function and an optional dependency array. Without dependencies, </w:t>
+      </w:r>
+      <w:proofErr w:type="spellStart"/>
+      <w:r>
+        <w:rPr>
+          <w:b/>
+          <w:bCs/>
+        </w:rPr>
+        <w:t>useEffect</w:t>
+      </w:r>
+      <w:proofErr w:type="spellEnd"/>
+      <w:r>
+        <w:t xml:space="preserve"> runs on mount and every time stateful data is modified in the component. However, if we want the effect to trigger only when certain dependencies change, we provide the optional dependency array. An empty dependency array causes the hook to run only once, during mounting. Additionally, we can listen to state changes and update the component by including relevant state values in the dependency array. Finally, we can use a tear-down function by returning a function from the hook, which runs before the component unmounts.</w:t>
+      </w:r>
+      <w:r>
+        <w:t xml:space="preserve"> </w:t>
+      </w:r>
+      <w:r>
+        <w:t xml:space="preserve">Open the console (F12 – Win / </w:t>
+      </w:r>
+      <w:proofErr w:type="spellStart"/>
+      <w:r>
+        <w:t>Cmd</w:t>
+      </w:r>
+      <w:proofErr w:type="spellEnd"/>
+      <w:r>
+        <w:t xml:space="preserve"> + F12 - Mac) and press the button to see the function logged on the dev tool.</w:t>
+      </w:r>
+    </w:p>
+    <w:p/>
+    <w:p>
+      <w:pPr>
+        <w:rPr>
+          <w:i/>
+          <w:iCs/>
+        </w:rPr>
+      </w:pPr>
+      <w:r>
+        <w:rPr>
+          <w:i/>
+          <w:iCs/>
+        </w:rPr>
+        <w:t>[</w:t>
+      </w:r>
+      <w:r>
+        <w:rPr>
+          <w:i/>
+          <w:iCs/>
+        </w:rPr>
+        <w:t xml:space="preserve">Code Snippet </w:t>
+      </w:r>
+      <w:proofErr w:type="spellStart"/>
+      <w:r>
+        <w:rPr>
+          <w:i/>
+          <w:iCs/>
+        </w:rPr>
+        <w:t>UseEffect</w:t>
+      </w:r>
+      <w:proofErr w:type="spellEnd"/>
+      <w:r>
+        <w:rPr>
+          <w:i/>
+          <w:iCs/>
+        </w:rPr>
+        <w:t>]</w:t>
+      </w:r>
+    </w:p>
+    <w:p>
+      <w:pPr>
+        <w:rPr>
+          <w:i/>
+          <w:iCs/>
+        </w:rPr>
+      </w:pPr>
+      <w:r>
+        <w:rPr>
+          <w:i/>
+          <w:iCs/>
+        </w:rPr>
+        <w:t>[Button]</w:t>
+      </w:r>
+    </w:p>
+    <w:p>
+      <w:pPr>
+        <w:rPr>
+          <w:i/>
+          <w:iCs/>
+        </w:rPr>
+      </w:pPr>
+    </w:p>
+    <w:p>
+      <w:r>
+        <w:t xml:space="preserve">The </w:t>
+      </w:r>
+      <w:proofErr w:type="spellStart"/>
+      <w:r>
+        <w:t>useContext</w:t>
+      </w:r>
+      <w:proofErr w:type="spellEnd"/>
+      <w:r>
+        <w:t xml:space="preserve"> hook allows you to work with the React context API</w:t>
+      </w:r>
+      <w:r>
+        <w:t>. Context</w:t>
+      </w:r>
+      <w:r>
+        <w:t xml:space="preserve"> helps you share data </w:t>
+      </w:r>
+      <w:r>
+        <w:t xml:space="preserve">between components </w:t>
+      </w:r>
+      <w:r>
+        <w:t>without passing</w:t>
+      </w:r>
+      <w:r>
+        <w:t xml:space="preserve"> </w:t>
+      </w:r>
+      <w:r>
+        <w:t>them</w:t>
+      </w:r>
+      <w:r>
+        <w:t xml:space="preserve"> through</w:t>
+      </w:r>
+      <w:r>
+        <w:t xml:space="preserve"> properties</w:t>
+      </w:r>
+      <w:r>
+        <w:t xml:space="preserve"> the component chain</w:t>
+      </w:r>
+      <w:r>
+        <w:t>, also called props drilling</w:t>
+      </w:r>
+      <w:r>
+        <w:t xml:space="preserve">. </w:t>
+      </w:r>
+      <w:r>
+        <w:t>Note, that o</w:t>
+      </w:r>
+      <w:r>
+        <w:t>nly d</w:t>
+      </w:r>
+      <w:r>
+        <w:t xml:space="preserve">ata </w:t>
+      </w:r>
+      <w:r>
+        <w:t xml:space="preserve">that does not need to be updated often </w:t>
+      </w:r>
+      <w:r>
+        <w:t>should be placed on React contex</w:t>
+      </w:r>
+      <w:r>
+        <w:t>t</w:t>
+      </w:r>
+      <w:r>
+        <w:t>, like theme</w:t>
+      </w:r>
+      <w:r>
+        <w:t xml:space="preserve">, </w:t>
+      </w:r>
+      <w:r>
+        <w:t xml:space="preserve">UI state or </w:t>
+      </w:r>
+      <w:r>
+        <w:t>shared global state</w:t>
+      </w:r>
+      <w:r>
+        <w:t xml:space="preserve"> for a group of </w:t>
+      </w:r>
+      <w:proofErr w:type="gramStart"/>
+      <w:r>
+        <w:t>components</w:t>
+      </w:r>
+      <w:r>
+        <w:t>, and</w:t>
+      </w:r>
+      <w:proofErr w:type="gramEnd"/>
+      <w:r>
+        <w:t xml:space="preserve"> is not designed to be an application state management tool.</w:t>
+      </w:r>
+      <w:r>
+        <w:t xml:space="preserve"> First create a context</w:t>
+      </w:r>
+      <w:r>
+        <w:t xml:space="preserve"> </w:t>
+      </w:r>
+      <w:r>
+        <w:t xml:space="preserve">and a context provider that accepts </w:t>
+      </w:r>
+      <w:r>
+        <w:t>React Nodes as its children, then</w:t>
+      </w:r>
+      <w:r>
+        <w:t xml:space="preserve"> </w:t>
+      </w:r>
+      <w:r>
+        <w:t xml:space="preserve">wrap the context provider around </w:t>
+      </w:r>
+      <w:r>
+        <w:t>the</w:t>
+      </w:r>
+      <w:r>
+        <w:t xml:space="preserve"> component tree</w:t>
+      </w:r>
+      <w:r>
+        <w:t xml:space="preserve"> you want to share context with</w:t>
+      </w:r>
+      <w:r>
+        <w:t>.</w:t>
+      </w:r>
+      <w:r>
+        <w:t xml:space="preserve"> Beware that the context must be only accessed </w:t>
+      </w:r>
+      <w:r>
+        <w:t>within the context provider!</w:t>
+      </w:r>
+    </w:p>
+    <w:p/>
+    <w:p>
+      <w:pPr>
+        <w:rPr>
+          <w:i/>
+          <w:iCs/>
+        </w:rPr>
+      </w:pPr>
+      <w:r>
+        <w:rPr>
+          <w:i/>
+          <w:iCs/>
+        </w:rPr>
+        <w:t xml:space="preserve">[Code Snippet </w:t>
+      </w:r>
+      <w:proofErr w:type="spellStart"/>
+      <w:r>
+        <w:rPr>
+          <w:i/>
+          <w:iCs/>
+        </w:rPr>
+        <w:t>Use</w:t>
+      </w:r>
+      <w:r>
+        <w:rPr>
+          <w:i/>
+          <w:iCs/>
+        </w:rPr>
+        <w:t>Context</w:t>
+      </w:r>
+      <w:proofErr w:type="spellEnd"/>
+      <w:r>
+        <w:rPr>
+          <w:i/>
+          <w:iCs/>
+        </w:rPr>
+        <w:t>]</w:t>
+      </w:r>
+    </w:p>
+    <w:p>
+      <w:pPr>
+        <w:rPr>
+          <w:i/>
+          <w:iCs/>
+        </w:rPr>
+      </w:pPr>
+      <w:r>
+        <w:rPr>
+          <w:i/>
+          <w:iCs/>
+        </w:rPr>
+        <w:t>[Button]</w:t>
+      </w:r>
+    </w:p>
+    <w:p/>
+    <w:p>
+      <w:r>
+        <w:t>Th</w:t>
+      </w:r>
+      <w:r>
+        <w:t xml:space="preserve">e </w:t>
+      </w:r>
+      <w:proofErr w:type="spellStart"/>
+      <w:r>
+        <w:t>useRef</w:t>
+      </w:r>
+      <w:proofErr w:type="spellEnd"/>
+      <w:r>
+        <w:t xml:space="preserve"> hook is used to create a mutable reference that persists across renders. Unlike </w:t>
+      </w:r>
+      <w:proofErr w:type="spellStart"/>
+      <w:r>
+        <w:rPr>
+          <w:b/>
+          <w:bCs/>
+        </w:rPr>
+        <w:t>useState</w:t>
+      </w:r>
+      <w:proofErr w:type="spellEnd"/>
+      <w:r>
+        <w:t xml:space="preserve">, the value returned by </w:t>
+      </w:r>
+      <w:proofErr w:type="spellStart"/>
+      <w:r>
+        <w:rPr>
+          <w:b/>
+          <w:bCs/>
+        </w:rPr>
+        <w:t>useRef</w:t>
+      </w:r>
+      <w:proofErr w:type="spellEnd"/>
+      <w:r>
+        <w:t xml:space="preserve"> does not trigger re-renders when it changes. It's commonly used to access or store references to DOM elements or other values that need to persist between renders.</w:t>
+      </w:r>
+    </w:p>
+    <w:p/>
+    <w:p>
+      <w:pPr>
+        <w:rPr>
+          <w:i/>
+          <w:iCs/>
+        </w:rPr>
+      </w:pPr>
+      <w:r>
+        <w:rPr>
+          <w:i/>
+          <w:iCs/>
+        </w:rPr>
+        <w:t xml:space="preserve">[Code Snippet </w:t>
+      </w:r>
+      <w:proofErr w:type="spellStart"/>
+      <w:r>
+        <w:rPr>
+          <w:i/>
+          <w:iCs/>
+        </w:rPr>
+        <w:t>Use</w:t>
+      </w:r>
+      <w:r>
+        <w:rPr>
+          <w:i/>
+          <w:iCs/>
+        </w:rPr>
+        <w:t>Ref</w:t>
+      </w:r>
+      <w:proofErr w:type="spellEnd"/>
+      <w:r>
+        <w:rPr>
+          <w:i/>
+          <w:iCs/>
+        </w:rPr>
+        <w:t>]</w:t>
+      </w:r>
+    </w:p>
+    <w:p>
+      <w:pPr>
+        <w:rPr>
+          <w:i/>
+          <w:iCs/>
+        </w:rPr>
+      </w:pPr>
+      <w:r>
+        <w:rPr>
+          <w:i/>
+          <w:iCs/>
+        </w:rPr>
+        <w:t>[Button]</w:t>
+      </w:r>
+    </w:p>
+    <w:p>
+      <w:pPr>
+        <w:rPr>
+          <w:i/>
+          <w:iCs/>
+        </w:rPr>
+      </w:pPr>
+    </w:p>
+    <w:p>
+      <w:r>
+        <w:t>Check your dev tools to see the result.</w:t>
+      </w:r>
+    </w:p>
+    <w:p/>
+    <w:p>
+      <w:r>
+        <w:t xml:space="preserve">Other notable built-in hooks, which are beyond the scope of our discussion, include </w:t>
+      </w:r>
+      <w:proofErr w:type="spellStart"/>
+      <w:r>
+        <w:rPr>
+          <w:b/>
+          <w:bCs/>
+        </w:rPr>
+        <w:t>useReducer</w:t>
+      </w:r>
+      <w:proofErr w:type="spellEnd"/>
+      <w:r>
+        <w:t xml:space="preserve">. </w:t>
+      </w:r>
+      <w:r>
+        <w:t>With t</w:t>
+      </w:r>
+      <w:r>
+        <w:t xml:space="preserve">his hook </w:t>
+      </w:r>
+      <w:r>
+        <w:t>we</w:t>
+      </w:r>
+      <w:r>
+        <w:t xml:space="preserve"> </w:t>
+      </w:r>
+      <w:r>
+        <w:t xml:space="preserve">can </w:t>
+      </w:r>
+      <w:r>
+        <w:t xml:space="preserve">update the state following the Redux pattern, by dispatching actions and reducers with optional payloads to compute the next state. Additionally, there's </w:t>
+      </w:r>
+      <w:proofErr w:type="spellStart"/>
+      <w:r>
+        <w:rPr>
+          <w:b/>
+          <w:bCs/>
+        </w:rPr>
+        <w:t>useMemo</w:t>
+      </w:r>
+      <w:proofErr w:type="spellEnd"/>
+      <w:r>
+        <w:t xml:space="preserve">, which is employed to cache function call results that may be expensive to compute on each render, and </w:t>
+      </w:r>
+      <w:proofErr w:type="spellStart"/>
+      <w:r>
+        <w:rPr>
+          <w:b/>
+          <w:bCs/>
+        </w:rPr>
+        <w:t>useCallback</w:t>
+      </w:r>
+      <w:proofErr w:type="spellEnd"/>
+      <w:r>
+        <w:t>, used to cache entire functions. In React, functions defined in function components get recreated on every render.</w:t>
+      </w:r>
+    </w:p>
+    <w:p/>
+    <w:p>
+      <w:pPr>
+        <w:rPr>
+          <w:i/>
+          <w:iCs/>
+        </w:rPr>
+      </w:pPr>
+      <w:r>
+        <w:rPr>
+          <w:i/>
+          <w:iCs/>
+        </w:rPr>
+        <w:t xml:space="preserve">[Code Snippet </w:t>
+      </w:r>
+      <w:r>
+        <w:rPr>
+          <w:i/>
+          <w:iCs/>
+        </w:rPr>
+        <w:t>Custom Hook</w:t>
+      </w:r>
+      <w:r>
+        <w:rPr>
+          <w:i/>
+          <w:iCs/>
+        </w:rPr>
+        <w:t>]</w:t>
+      </w:r>
+    </w:p>
+    <w:p>
+      <w:pPr>
+        <w:rPr>
+          <w:i/>
+          <w:iCs/>
+        </w:rPr>
+      </w:pPr>
+      <w:r>
+        <w:rPr>
+          <w:i/>
+          <w:iCs/>
+        </w:rPr>
+        <w:t>[Button]</w:t>
+      </w:r>
+    </w:p>
+    <w:p/>
+    <w:p>
+      <w:pPr>
+        <w:rPr>
+          <w:b/>
+          <w:bCs/>
+        </w:rPr>
+      </w:pPr>
+      <w:r>
+        <w:rPr>
+          <w:b/>
+          <w:bCs/>
+        </w:rPr>
+        <w:t>Custom Hooks</w:t>
+      </w:r>
+    </w:p>
+    <w:p/>
+    <w:p>
+      <w:r>
+        <w:t xml:space="preserve">Building your own </w:t>
+      </w:r>
+      <w:r>
+        <w:t>h</w:t>
+      </w:r>
+      <w:r>
+        <w:t>ooks lets you extract component logic into reusable functions</w:t>
+      </w:r>
+      <w:r>
+        <w:t>, that can be applied in multiple components</w:t>
+      </w:r>
+      <w:r>
+        <w:t>.</w:t>
+      </w:r>
+      <w:r>
+        <w:t xml:space="preserve"> In your custom hooks you are free to use any number of built-in hooks, such as </w:t>
+      </w:r>
+      <w:proofErr w:type="spellStart"/>
+      <w:r>
+        <w:t>useState</w:t>
+      </w:r>
+      <w:proofErr w:type="spellEnd"/>
+      <w:r>
+        <w:t xml:space="preserve">, </w:t>
+      </w:r>
+      <w:proofErr w:type="spellStart"/>
+      <w:r>
+        <w:t>useEffect</w:t>
+      </w:r>
+      <w:proofErr w:type="spellEnd"/>
+      <w:r>
+        <w:t xml:space="preserve"> or </w:t>
+      </w:r>
+      <w:proofErr w:type="spellStart"/>
+      <w:r>
+        <w:t>useRef</w:t>
+      </w:r>
+      <w:proofErr w:type="spellEnd"/>
+      <w:r>
+        <w:t xml:space="preserve"> and other custom hooks built by you or third-party APIs.</w:t>
+      </w:r>
+      <w:r>
+        <w:t xml:space="preserve"> In essence, </w:t>
+      </w:r>
+      <w:proofErr w:type="gramStart"/>
+      <w:r>
+        <w:t>React</w:t>
+      </w:r>
+      <w:proofErr w:type="gramEnd"/>
+      <w:r>
+        <w:t xml:space="preserve"> hooks</w:t>
+      </w:r>
+      <w:r>
+        <w:t xml:space="preserve"> </w:t>
+      </w:r>
+      <w:r>
+        <w:t xml:space="preserve">are plain JS functions which </w:t>
+      </w:r>
+      <w:r>
+        <w:t>purpose is to interact</w:t>
+      </w:r>
+      <w:r>
+        <w:t xml:space="preserve"> </w:t>
+      </w:r>
+      <w:r>
+        <w:t>with</w:t>
+      </w:r>
+      <w:r>
+        <w:t xml:space="preserve"> (hook on)</w:t>
+      </w:r>
+      <w:r>
+        <w:t xml:space="preserve"> the </w:t>
+      </w:r>
+      <w:r>
+        <w:t>R</w:t>
+      </w:r>
+      <w:r>
+        <w:t xml:space="preserve">eact component </w:t>
+      </w:r>
+      <w:r>
+        <w:t xml:space="preserve">state and </w:t>
+      </w:r>
+      <w:r>
+        <w:t>lifecycle, and they are implemented so that they work correctly only if they are called while a functional component is rendering.</w:t>
+      </w:r>
+      <w:r>
+        <w:t xml:space="preserve"> </w:t>
+      </w:r>
+      <w:proofErr w:type="gramStart"/>
+      <w:r>
+        <w:t>So</w:t>
+      </w:r>
+      <w:proofErr w:type="gramEnd"/>
+      <w:r>
+        <w:t xml:space="preserve"> keep in mind that i</w:t>
+      </w:r>
+      <w:r>
+        <w:t xml:space="preserve">f </w:t>
+      </w:r>
+      <w:r>
+        <w:t>your</w:t>
+      </w:r>
+      <w:r>
+        <w:t xml:space="preserve"> function simply calls a hook but doesn't return JSX or doesn't represent a UI element, it's considered a custom hook.</w:t>
+      </w:r>
+    </w:p>
+    <w:p/>
+    <w:p>
+      <w:pPr>
+        <w:rPr>
+          <w:b/>
+          <w:bCs/>
+        </w:rPr>
+      </w:pPr>
+      <w:r>
+        <w:rPr>
+          <w:b/>
+          <w:bCs/>
+        </w:rPr>
+        <w:t xml:space="preserve">3 </w:t>
+      </w:r>
+      <w:r>
+        <w:rPr>
+          <w:b/>
+          <w:bCs/>
+        </w:rPr>
+        <w:t>Rules of Using</w:t>
+      </w:r>
+      <w:r>
+        <w:rPr>
+          <w:b/>
+          <w:bCs/>
+        </w:rPr>
+        <w:t xml:space="preserve"> Hooks</w:t>
+      </w:r>
+    </w:p>
+    <w:p/>
+    <w:p>
+      <w:r>
+        <w:t>Hooks should only be called at the top level of functional component</w:t>
+      </w:r>
+      <w:r>
+        <w:t>s</w:t>
+      </w:r>
+      <w:r>
+        <w:t xml:space="preserve"> or custom hook</w:t>
+      </w:r>
+      <w:r>
+        <w:t>s</w:t>
+      </w:r>
+      <w:r>
+        <w:t>. They should not be called inside loops, conditions, or nested functions. This ensures that hooks are called in the same order on every render, allowing React to properly maintain the state of each hook between renders.</w:t>
+      </w:r>
+    </w:p>
+    <w:p/>
+    <w:p>
+      <w:r>
+        <w:lastRenderedPageBreak/>
+        <w:t xml:space="preserve">Hooks should only be called from within functional components or custom hooks. They should not be called from regular JavaScript functions, event handlers, or asynchronous functions. This ensures that </w:t>
+      </w:r>
+      <w:proofErr w:type="gramStart"/>
+      <w:r>
+        <w:t>React</w:t>
+      </w:r>
+      <w:proofErr w:type="gramEnd"/>
+      <w:r>
+        <w:t xml:space="preserve"> can properly associate each hook call with the component that owns it.</w:t>
+      </w:r>
+    </w:p>
+    <w:p/>
+    <w:p>
+      <w:r>
+        <w:t>Hooks should always be called unconditionally, meaning that their calls should not be placed inside conditional statements. Instead, you can use conditional logic inside the hook itself if necessary. This ensures that hooks are called consistently on every render, preventing bugs related to missing or incorrect hook calls.</w:t>
+      </w:r>
+    </w:p>
+    <w:p/>
+    <w:p/>
+    <w:p/>
+    <w:p>
+      <w:pPr>
+        <w:rPr>
+          <w:b/>
+          <w:bCs/>
+        </w:rPr>
+      </w:pPr>
+      <w:r>
+        <w:rPr>
+          <w:b/>
+          <w:bCs/>
+        </w:rPr>
+        <w:t>Invalid Hook Call Error</w:t>
+      </w:r>
+    </w:p>
+    <w:p/>
+    <w:p>
+      <w:r>
+        <w:t xml:space="preserve">While using custom hooks </w:t>
+      </w:r>
+      <w:r>
+        <w:t>are</w:t>
+      </w:r>
+      <w:r>
+        <w:t xml:space="preserve"> great way</w:t>
+      </w:r>
+      <w:r>
+        <w:t>s</w:t>
+      </w:r>
+      <w:r>
+        <w:t xml:space="preserve"> to organise the state and lifecycle of your React components, they may get </w:t>
+      </w:r>
+      <w:r>
+        <w:t>increasingly</w:t>
+      </w:r>
+      <w:r>
+        <w:t xml:space="preserve"> complicated to </w:t>
+      </w:r>
+      <w:r>
+        <w:t>handle</w:t>
+      </w:r>
+      <w:r>
+        <w:t xml:space="preserve"> </w:t>
+      </w:r>
+      <w:r>
+        <w:t>as</w:t>
+      </w:r>
+      <w:r>
+        <w:t xml:space="preserve"> your application </w:t>
+      </w:r>
+      <w:proofErr w:type="gramStart"/>
+      <w:r>
+        <w:t>grows in size</w:t>
+      </w:r>
+      <w:proofErr w:type="gramEnd"/>
+      <w:r>
+        <w:t xml:space="preserve"> and complexity. </w:t>
+      </w:r>
+      <w:proofErr w:type="gramStart"/>
+      <w:r>
+        <w:t>Often times</w:t>
+      </w:r>
+      <w:proofErr w:type="gramEnd"/>
+      <w:r>
+        <w:t xml:space="preserve"> what</w:t>
+      </w:r>
+      <w:r>
+        <w:t xml:space="preserve"> tripped me off is </w:t>
+      </w:r>
+      <w:r>
+        <w:t xml:space="preserve">applying to the hook rules that helps maintain the order of hook calls. </w:t>
+      </w:r>
+      <w:proofErr w:type="gramStart"/>
+      <w:r>
+        <w:t>So</w:t>
+      </w:r>
+      <w:proofErr w:type="gramEnd"/>
+      <w:r>
+        <w:t xml:space="preserve"> to demonstrate it I created a simplified scenario that reproduces the issue I faced. </w:t>
+      </w:r>
+      <w:r>
+        <w:t xml:space="preserve">Suppose I have a component that will fetch album data using custom fetch </w:t>
+      </w:r>
+      <w:proofErr w:type="gramStart"/>
+      <w:r>
+        <w:t>hooks, and</w:t>
+      </w:r>
+      <w:proofErr w:type="gramEnd"/>
+      <w:r>
+        <w:t xml:space="preserve"> display them in a table. Under the album table I placed a button that would trigger another custom fetch hook, which would load comments</w:t>
+      </w:r>
+      <w:r>
+        <w:t>; however, the comments can only be fetched after the button click as they were highly dependent of the current state of the application</w:t>
+      </w:r>
+      <w:r>
+        <w:t>.</w:t>
+      </w:r>
+    </w:p>
+    <w:p/>
+    <w:p>
+      <w:pPr>
+        <w:rPr>
+          <w:i/>
+          <w:iCs/>
+        </w:rPr>
+      </w:pPr>
+      <w:r>
+        <w:rPr>
+          <w:i/>
+          <w:iCs/>
+        </w:rPr>
+        <w:t xml:space="preserve">[Code Snippet </w:t>
+      </w:r>
+      <w:r>
+        <w:rPr>
+          <w:i/>
+          <w:iCs/>
+        </w:rPr>
+        <w:t>Example Component</w:t>
+      </w:r>
+      <w:r>
+        <w:rPr>
+          <w:i/>
+          <w:iCs/>
+        </w:rPr>
+        <w:t>]</w:t>
+      </w:r>
+    </w:p>
+    <w:p/>
+    <w:p>
+      <w:r>
+        <w:t xml:space="preserve">In my custom fetch hooks, I've employed </w:t>
+      </w:r>
+      <w:proofErr w:type="spellStart"/>
+      <w:r>
+        <w:rPr>
+          <w:b/>
+          <w:bCs/>
+        </w:rPr>
+        <w:t>useQuery</w:t>
+      </w:r>
+      <w:proofErr w:type="spellEnd"/>
+      <w:r>
+        <w:t xml:space="preserve"> to facilitate basic data fetching, resulting in an object comprising the query status (loading, error, or success) along with the retrieved data. While </w:t>
+      </w:r>
+      <w:r>
+        <w:t>going</w:t>
+      </w:r>
+      <w:r>
+        <w:t xml:space="preserve"> into the specifics of </w:t>
+      </w:r>
+      <w:proofErr w:type="spellStart"/>
+      <w:r>
+        <w:rPr>
+          <w:b/>
+          <w:bCs/>
+        </w:rPr>
+        <w:t>useQuery</w:t>
+      </w:r>
+      <w:proofErr w:type="spellEnd"/>
+      <w:r>
+        <w:t xml:space="preserve"> may seem </w:t>
+      </w:r>
+      <w:r>
+        <w:t>irrelevant</w:t>
+      </w:r>
+      <w:r>
+        <w:t xml:space="preserve">, rest assured that the </w:t>
+      </w:r>
+      <w:r>
+        <w:t>focus</w:t>
+      </w:r>
+      <w:r>
+        <w:t xml:space="preserve"> lies in the hooks' ability to </w:t>
+      </w:r>
+      <w:r>
+        <w:t>retrieve the</w:t>
+      </w:r>
+      <w:r>
+        <w:t xml:space="preserve"> album and comment data.</w:t>
+      </w:r>
+    </w:p>
+    <w:p/>
+    <w:p>
+      <w:pPr>
+        <w:rPr>
+          <w:i/>
+          <w:iCs/>
+        </w:rPr>
+      </w:pPr>
+      <w:r>
+        <w:rPr>
+          <w:i/>
+          <w:iCs/>
+        </w:rPr>
+        <w:t xml:space="preserve">[Code Snippet </w:t>
+      </w:r>
+      <w:r>
+        <w:rPr>
+          <w:i/>
+          <w:iCs/>
+        </w:rPr>
+        <w:t>Example Hooks</w:t>
+      </w:r>
+      <w:r>
+        <w:rPr>
+          <w:i/>
+          <w:iCs/>
+        </w:rPr>
+        <w:t>]</w:t>
+      </w:r>
+    </w:p>
+    <w:p/>
+    <w:p>
+      <w:r>
+        <w:t xml:space="preserve">Unfortunately, executing this program and </w:t>
+      </w:r>
+      <w:proofErr w:type="spellStart"/>
+      <w:r>
+        <w:t>pressign</w:t>
+      </w:r>
+      <w:proofErr w:type="spellEnd"/>
+      <w:r>
+        <w:t xml:space="preserve"> the button will</w:t>
+      </w:r>
+      <w:r>
+        <w:t xml:space="preserve"> </w:t>
+      </w:r>
+      <w:r>
+        <w:t>inevitably lead to the all-too-familiar error message: Invalid</w:t>
+      </w:r>
+      <w:r>
+        <w:t xml:space="preserve"> </w:t>
+      </w:r>
+      <w:r>
+        <w:t>hook call. And rightfully so, as I violated the rules of hooks.</w:t>
+      </w:r>
+      <w:r>
+        <w:t xml:space="preserve"> </w:t>
+      </w:r>
+      <w:r>
+        <w:t xml:space="preserve">Check the </w:t>
+      </w:r>
+      <w:proofErr w:type="spellStart"/>
+      <w:r>
+        <w:t>Component.tsx</w:t>
+      </w:r>
+      <w:proofErr w:type="spellEnd"/>
+      <w:r>
+        <w:t xml:space="preserve"> above and see if you can spot where</w:t>
+      </w:r>
+      <w:r>
+        <w:t xml:space="preserve"> </w:t>
+      </w:r>
+      <w:r>
+        <w:t>things went south.</w:t>
+      </w:r>
+    </w:p>
+    <w:p>
+      <w:pPr>
+        <w:rPr>
+          <w:i/>
+          <w:iCs/>
+        </w:rPr>
+      </w:pPr>
+    </w:p>
+    <w:p>
+      <w:pPr>
+        <w:rPr>
+          <w:i/>
+          <w:iCs/>
+        </w:rPr>
+      </w:pPr>
+      <w:r>
+        <w:rPr>
+          <w:i/>
+          <w:iCs/>
+        </w:rPr>
+        <w:t>[Image Error Message]</w:t>
+      </w:r>
+    </w:p>
+    <w:p/>
+    <w:p>
+      <w:pPr>
+        <w:rPr>
+          <w:i/>
+          <w:iCs/>
+        </w:rPr>
+      </w:pPr>
+      <w:r>
+        <w:rPr>
+          <w:i/>
+          <w:iCs/>
+        </w:rPr>
+        <w:t>[Code Snippet Error Line]</w:t>
+      </w:r>
+    </w:p>
+    <w:p/>
+    <w:p>
+      <w:r>
+        <w:t>As I wanted to fetch the data no sooner or later than when the button is pressed, I placed the hook in the buttons event handler function.</w:t>
+      </w:r>
+    </w:p>
+    <w:p/>
+    <w:p>
+      <w:pPr>
+        <w:rPr>
+          <w:b/>
+          <w:bCs/>
+        </w:rPr>
+      </w:pPr>
+      <w:r>
+        <w:rPr>
+          <w:b/>
+          <w:bCs/>
+        </w:rPr>
+        <w:lastRenderedPageBreak/>
+        <w:t>Wrapping and Extracting the Fetch</w:t>
+      </w:r>
+      <w:bookmarkStart w:id="17" w:name="_Toc159014698"/>
+    </w:p>
+    <w:p>
+      <w:pPr>
+        <w:rPr>
+          <w:b/>
+          <w:bCs/>
+        </w:rPr>
+      </w:pPr>
+    </w:p>
+    <w:p>
+      <w:r>
+        <w:t xml:space="preserve">Fortunately, there are multiple ways around these kinds of problems, and one of the most intuitive that I found so far came to me when I was pair programming with one of my senior </w:t>
+      </w:r>
+      <w:proofErr w:type="spellStart"/>
+      <w:r>
+        <w:t>collegue</w:t>
+      </w:r>
+      <w:proofErr w:type="spellEnd"/>
+      <w:r>
+        <w:t>.</w:t>
+      </w:r>
+      <w:r>
+        <w:t xml:space="preserve"> The solution goes like this: in this scenario </w:t>
+      </w:r>
+      <w:proofErr w:type="spellStart"/>
+      <w:r>
+        <w:t>useFetchComments</w:t>
+      </w:r>
+      <w:proofErr w:type="spellEnd"/>
+      <w:r>
+        <w:t xml:space="preserve"> hook is only responsible for fetching the comment data. </w:t>
+      </w:r>
+      <w:proofErr w:type="gramStart"/>
+      <w:r>
+        <w:t>So</w:t>
+      </w:r>
+      <w:proofErr w:type="gramEnd"/>
+      <w:r>
+        <w:t xml:space="preserve"> we should provide a hook that exposes functionality related to the comments, including data fetching.</w:t>
+      </w:r>
+    </w:p>
+    <w:p/>
+    <w:p>
+      <w:pPr>
+        <w:rPr>
+          <w:i/>
+          <w:iCs/>
+        </w:rPr>
+      </w:pPr>
+      <w:r>
+        <w:rPr>
+          <w:i/>
+          <w:iCs/>
+        </w:rPr>
+        <w:t>[Code Snippet Wrapped Hook]</w:t>
+      </w:r>
+    </w:p>
+    <w:p/>
+    <w:p/>
+    <w:p>
+      <w:r>
+        <w:t>This pattern doesn't have a specific name in React terminology, but it can be considered a form of abstraction or encapsulation. Essentially, you're creating a custom hook (</w:t>
+      </w:r>
+      <w:proofErr w:type="spellStart"/>
+      <w:r>
+        <w:rPr>
+          <w:b/>
+          <w:bCs/>
+        </w:rPr>
+        <w:t>useGetComments</w:t>
+      </w:r>
+      <w:proofErr w:type="spellEnd"/>
+      <w:r>
+        <w:t>) that internally utilizes another hook (</w:t>
+      </w:r>
+      <w:proofErr w:type="spellStart"/>
+      <w:r>
+        <w:rPr>
+          <w:b/>
+          <w:bCs/>
+        </w:rPr>
+        <w:t>useComments</w:t>
+      </w:r>
+      <w:proofErr w:type="spellEnd"/>
+      <w:r>
+        <w:t>) to fetch data and provides a simplified interface (</w:t>
+      </w:r>
+      <w:proofErr w:type="spellStart"/>
+      <w:r>
+        <w:rPr>
+          <w:b/>
+          <w:bCs/>
+        </w:rPr>
+        <w:t>getComments</w:t>
+      </w:r>
+      <w:proofErr w:type="spellEnd"/>
+      <w:r>
+        <w:t>) for consuming that data.</w:t>
+      </w:r>
+    </w:p>
+    <w:p>
+      <w:r>
+        <w:t>This approach is a common pattern in React development, where you encapsulate complex logic or data-fetching operations within custom hooks to provide a cleaner and more reusable interface for components. It's a form of modularization that promotes separation of concerns and improves code maintainability.</w:t>
+      </w:r>
+    </w:p>
+    <w:p/>
+    <w:p/>
+    <w:p>
+      <w:pPr>
+        <w:pStyle w:val="Heading2"/>
+      </w:pPr>
       <w:r>
         <w:t>Recreating McDonald</w:t>
       </w:r>
@@ -26045,7 +27630,7 @@
       <w:r>
         <w:t>s Ordering Kiosk UI</w:t>
       </w:r>
-      <w:bookmarkEnd w:id="15"/>
+      <w:bookmarkEnd w:id="17"/>
     </w:p>
     <w:sectPr>
       <w:pgSz w:w="11906" w:h="16838"/>

</xml_diff>